<commit_message>
Changes to 'Final Report Draft'
</commit_message>
<xml_diff>
--- a/Final Report Draft.docx
+++ b/Final Report Draft.docx
@@ -17,6 +17,24 @@
         <w:rPr>
           <w:lang w:val="en-ZA"/>
         </w:rPr>
+        <w:t>ABSTRACT</w:t>
+      </w:r>
+    </w:p>
+    <w:p>
+      <w:pPr>
+        <w:pStyle w:val="Heading1"/>
+        <w:numPr>
+          <w:ilvl w:val="0"/>
+          <w:numId w:val="2"/>
+        </w:numPr>
+        <w:rPr>
+          <w:lang w:val="en-ZA"/>
+        </w:rPr>
+      </w:pPr>
+      <w:r>
+        <w:rPr>
+          <w:lang w:val="en-ZA"/>
+        </w:rPr>
         <w:t>I</w:t>
       </w:r>
       <w:r>
@@ -66,7 +84,13 @@
         <w:rPr>
           <w:lang w:val="en-ZA"/>
         </w:rPr>
-        <w:t xml:space="preserve"> on verifying news articles with Blockchain technology. Verified news articles </w:t>
+        <w:t xml:space="preserve"> on the integrity of the voting of</w:t>
+      </w:r>
+      <w:r>
+        <w:rPr>
+          <w:lang w:val="en-ZA"/>
+        </w:rPr>
+        <w:t xml:space="preserve"> news articles with Blockchain technology. Verified news articles </w:t>
       </w:r>
       <w:r>
         <w:rPr>
@@ -78,7 +102,13 @@
         <w:rPr>
           <w:lang w:val="en-ZA"/>
         </w:rPr>
-        <w:t xml:space="preserve"> added to the chain and then displayed under verified articles</w:t>
+        <w:t xml:space="preserve"> added to a database </w:t>
+      </w:r>
+      <w:r>
+        <w:rPr>
+          <w:lang w:val="en-ZA"/>
+        </w:rPr>
+        <w:t>and then displayed under verified articles</w:t>
       </w:r>
       <w:r>
         <w:rPr>
@@ -114,7 +144,13 @@
         <w:rPr>
           <w:lang w:val="en-ZA"/>
         </w:rPr>
-        <w:t xml:space="preserve"> A user builds credibility by verifying articles.</w:t>
+        <w:t xml:space="preserve"> A user builds cr</w:t>
+      </w:r>
+      <w:r>
+        <w:rPr>
+          <w:lang w:val="en-ZA"/>
+        </w:rPr>
+        <w:t>edibility by verifying articles.</w:t>
       </w:r>
       <w:r>
         <w:rPr>
@@ -181,7 +217,19 @@
         <w:rPr>
           <w:lang w:val="en-ZA"/>
         </w:rPr>
-        <w:t xml:space="preserve"> website working in unison. The mobile application, website and web application communicates with the chain through the use of the web service. All of the components are hosted on an EC2 instan</w:t>
+        <w:t xml:space="preserve"> website working in unison. The mobile application, website and web application communicates with the web service.</w:t>
+      </w:r>
+      <w:r>
+        <w:rPr>
+          <w:lang w:val="en-ZA"/>
+        </w:rPr>
+        <w:t xml:space="preserve"> The mobile application only display the verified articles. The website registers new clients, displays articles and gives the users the opportunity to verify the article by giving it a rating out of four. The admin of the page are the only users who can add new articles.</w:t>
+      </w:r>
+      <w:r>
+        <w:rPr>
+          <w:lang w:val="en-ZA"/>
+        </w:rPr>
+        <w:t xml:space="preserve"> All of the components are hosted on an EC2 instan</w:t>
       </w:r>
       <w:r>
         <w:rPr>
@@ -194,147 +242,653 @@
           <w:lang w:val="en-ZA"/>
         </w:rPr>
         <w:t xml:space="preserve"> </w:t>
+      </w:r>
+    </w:p>
+    <w:p>
+      <w:pPr>
+        <w:pStyle w:val="Heading1"/>
+        <w:numPr>
+          <w:ilvl w:val="0"/>
+          <w:numId w:val="2"/>
+        </w:numPr>
+        <w:rPr>
+          <w:lang w:val="en-ZA"/>
+        </w:rPr>
+      </w:pPr>
+      <w:r>
+        <w:rPr>
+          <w:lang w:val="en-ZA"/>
+        </w:rPr>
+        <w:t>BACKGROUND</w:t>
+      </w:r>
+      <w:r>
+        <w:rPr>
+          <w:lang w:val="en-ZA"/>
+        </w:rPr>
+        <w:t xml:space="preserve"> </w:t>
+      </w:r>
+    </w:p>
+    <w:p>
+      <w:pPr>
+        <w:pStyle w:val="Heading1"/>
+        <w:numPr>
+          <w:ilvl w:val="0"/>
+          <w:numId w:val="2"/>
+        </w:numPr>
+        <w:rPr>
+          <w:lang w:val="en-ZA"/>
+        </w:rPr>
+      </w:pPr>
+      <w:r>
+        <w:rPr>
+          <w:lang w:val="en-ZA"/>
+        </w:rPr>
+        <w:t>SOFTWARE</w:t>
+      </w:r>
+      <w:r>
+        <w:rPr>
+          <w:lang w:val="en-ZA"/>
+        </w:rPr>
+        <w:t xml:space="preserve"> SPECIFICATION</w:t>
+      </w:r>
+      <w:r>
+        <w:rPr>
+          <w:lang w:val="en-ZA"/>
+        </w:rPr>
+        <w:t xml:space="preserve"> AND IMPLEMENTATION</w:t>
+      </w:r>
+    </w:p>
+    <w:p>
+      <w:pPr>
+        <w:pStyle w:val="Heading2"/>
+        <w:numPr>
+          <w:ilvl w:val="1"/>
+          <w:numId w:val="2"/>
+        </w:numPr>
+        <w:rPr>
+          <w:lang w:val="en-ZA"/>
+        </w:rPr>
+      </w:pPr>
+      <w:r>
+        <w:rPr>
+          <w:lang w:val="en-ZA"/>
+        </w:rPr>
+        <w:t>MOBILE APPLICATION</w:t>
+      </w:r>
+    </w:p>
+    <w:p>
+      <w:pPr>
+        <w:rPr>
+          <w:lang w:val="en-ZA"/>
+        </w:rPr>
+      </w:pPr>
+      <w:r>
+        <w:rPr>
+          <w:lang w:val="en-ZA"/>
+        </w:rPr>
+        <w:t xml:space="preserve">Our mobile application is written in Java through Android Studio. The application does not allow registration or login. These features are available on the website only. </w:t>
+      </w:r>
+      <w:r>
+        <w:rPr>
+          <w:lang w:val="en-ZA"/>
+        </w:rPr>
+        <w:t>The application does however display verified articles.</w:t>
+      </w:r>
+    </w:p>
+    <w:p>
+      <w:pPr>
+        <w:pStyle w:val="Heading2"/>
+        <w:rPr>
+          <w:lang w:val="en-ZA"/>
+        </w:rPr>
+      </w:pPr>
+      <w:r>
+        <w:rPr>
+          <w:lang w:val="en-ZA"/>
+        </w:rPr>
+        <w:t>4.2 WEBSITE</w:t>
+      </w:r>
+    </w:p>
+    <w:p>
+      <w:pPr>
+        <w:rPr>
+          <w:lang w:val="en-ZA"/>
+        </w:rPr>
+      </w:pPr>
+      <w:r>
+        <w:rPr>
+          <w:lang w:val="en-ZA"/>
+        </w:rPr>
+        <w:t xml:space="preserve">The website is written in HTML, JavaScript and CSS. The website has two sections: the general users’ section and the admin section. The general user can read and then validate the articles. </w:t>
+      </w:r>
+    </w:p>
+    <w:p>
+      <w:pPr>
+        <w:pStyle w:val="Heading2"/>
+        <w:numPr>
+          <w:ilvl w:val="1"/>
+          <w:numId w:val="2"/>
+        </w:numPr>
+        <w:rPr>
+          <w:lang w:val="en-ZA"/>
+        </w:rPr>
+      </w:pPr>
+      <w:r>
+        <w:rPr>
+          <w:lang w:val="en-ZA"/>
+        </w:rPr>
+        <w:t xml:space="preserve">WEBSERVICE </w:t>
+      </w:r>
+    </w:p>
+    <w:p>
+      <w:pPr>
+        <w:rPr>
+          <w:lang w:val="en-ZA"/>
+        </w:rPr>
+      </w:pPr>
+      <w:r>
+        <w:rPr>
+          <w:lang w:val="en-ZA"/>
+        </w:rPr>
+        <w:t xml:space="preserve">The </w:t>
+      </w:r>
+      <w:proofErr w:type="spellStart"/>
+      <w:r>
+        <w:rPr>
+          <w:lang w:val="en-ZA"/>
+        </w:rPr>
+        <w:t>webservice</w:t>
+      </w:r>
+      <w:proofErr w:type="spellEnd"/>
+      <w:r>
+        <w:rPr>
+          <w:lang w:val="en-ZA"/>
+        </w:rPr>
+        <w:t xml:space="preserve"> is written in PHP. </w:t>
+      </w:r>
+    </w:p>
+    <w:p>
+      <w:pPr>
+        <w:pStyle w:val="Heading2"/>
+        <w:numPr>
+          <w:ilvl w:val="1"/>
+          <w:numId w:val="2"/>
+        </w:numPr>
+        <w:rPr>
+          <w:lang w:val="en-ZA"/>
+        </w:rPr>
+      </w:pPr>
+      <w:r>
+        <w:rPr>
+          <w:lang w:val="en-ZA"/>
+        </w:rPr>
+        <w:t>CLOUD</w:t>
+      </w:r>
+    </w:p>
+    <w:p>
+      <w:pPr>
+        <w:rPr>
+          <w:lang w:val="en-ZA"/>
+        </w:rPr>
+      </w:pPr>
+      <w:r>
+        <w:rPr>
+          <w:lang w:val="en-ZA"/>
+        </w:rPr>
+        <w:t xml:space="preserve">Our project is on Amazon’s AWS on an EC2. The EC2 host an Ubuntu server. </w:t>
+      </w:r>
+    </w:p>
+    <w:p>
+      <w:pPr>
+        <w:pStyle w:val="Heading2"/>
+        <w:rPr>
+          <w:lang w:val="en-ZA"/>
+        </w:rPr>
+      </w:pPr>
+      <w:r>
+        <w:rPr>
+          <w:lang w:val="en-ZA"/>
+        </w:rPr>
+        <w:t>4.3 BLOCKCHAIN</w:t>
+      </w:r>
+      <w:r>
+        <w:rPr>
+          <w:lang w:val="en-ZA"/>
+        </w:rPr>
+        <w:t xml:space="preserve"> </w:t>
+      </w:r>
+    </w:p>
+    <w:p>
+      <w:pPr>
+        <w:rPr>
+          <w:lang w:val="en-ZA"/>
+        </w:rPr>
+      </w:pPr>
+      <w:r>
+        <w:rPr>
+          <w:lang w:val="en-ZA"/>
+        </w:rPr>
+        <w:t xml:space="preserve">We used </w:t>
+      </w:r>
+      <w:proofErr w:type="spellStart"/>
+      <w:r>
+        <w:rPr>
+          <w:lang w:val="en-ZA"/>
+        </w:rPr>
+        <w:t>Multichain</w:t>
+      </w:r>
+      <w:proofErr w:type="spellEnd"/>
+      <w:r>
+        <w:rPr>
+          <w:lang w:val="en-ZA"/>
+        </w:rPr>
+        <w:t xml:space="preserve"> as our Blockchain creator. </w:t>
       </w:r>
       <w:bookmarkStart w:id="0" w:name="_GoBack"/>
       <w:bookmarkEnd w:id="0"/>
     </w:p>
     <w:p>
       <w:pPr>
+        <w:rPr>
+          <w:lang w:val="en-ZA"/>
+        </w:rPr>
+      </w:pPr>
+    </w:p>
+    <w:p>
+      <w:pPr>
         <w:pStyle w:val="Heading1"/>
-        <w:rPr>
-          <w:lang w:val="en-ZA"/>
-        </w:rPr>
-      </w:pPr>
-      <w:r>
-        <w:rPr>
-          <w:lang w:val="en-ZA"/>
-        </w:rPr>
-        <w:t>2. SOFTWARE REQUIREMENTS SPECIFICATION</w:t>
+        <w:numPr>
+          <w:ilvl w:val="0"/>
+          <w:numId w:val="2"/>
+        </w:numPr>
+        <w:rPr>
+          <w:lang w:val="en-ZA"/>
+        </w:rPr>
+      </w:pPr>
+      <w:r>
+        <w:rPr>
+          <w:lang w:val="en-ZA"/>
+        </w:rPr>
+        <w:t>TECHNICAL DETAILS</w:t>
       </w:r>
     </w:p>
     <w:p>
       <w:pPr>
         <w:pStyle w:val="Heading2"/>
-        <w:rPr>
-          <w:lang w:val="en-ZA"/>
-        </w:rPr>
-      </w:pPr>
-      <w:r>
-        <w:rPr>
-          <w:lang w:val="en-ZA"/>
-        </w:rPr>
-        <w:t>2.1 MOBILE APPLICATION</w:t>
-      </w:r>
-    </w:p>
-    <w:p>
-      <w:pPr>
-        <w:rPr>
-          <w:lang w:val="en-ZA"/>
-        </w:rPr>
-      </w:pPr>
+        <w:numPr>
+          <w:ilvl w:val="1"/>
+          <w:numId w:val="2"/>
+        </w:numPr>
+        <w:rPr>
+          <w:lang w:val="en-ZA"/>
+        </w:rPr>
+      </w:pPr>
+      <w:r>
+        <w:rPr>
+          <w:lang w:val="en-ZA"/>
+        </w:rPr>
+        <w:t>TECHNOLOGIES USED</w:t>
+      </w:r>
+    </w:p>
+    <w:p>
+      <w:pPr>
+        <w:rPr>
+          <w:lang w:val="en-ZA"/>
+        </w:rPr>
+      </w:pPr>
+      <w:r>
+        <w:rPr>
+          <w:lang w:val="en-ZA"/>
+        </w:rPr>
+        <w:t xml:space="preserve">We have used PHP, HTML, </w:t>
+      </w:r>
+      <w:proofErr w:type="spellStart"/>
+      <w:r>
+        <w:rPr>
+          <w:lang w:val="en-ZA"/>
+        </w:rPr>
+        <w:t>Javascript</w:t>
+      </w:r>
+      <w:proofErr w:type="spellEnd"/>
+      <w:r>
+        <w:rPr>
+          <w:lang w:val="en-ZA"/>
+        </w:rPr>
+        <w:t xml:space="preserve">, Java, CSS, </w:t>
+      </w:r>
+      <w:proofErr w:type="spellStart"/>
+      <w:proofErr w:type="gramStart"/>
+      <w:r>
+        <w:rPr>
+          <w:lang w:val="en-ZA"/>
+        </w:rPr>
+        <w:t>Multichain</w:t>
+      </w:r>
+      <w:proofErr w:type="spellEnd"/>
+      <w:proofErr w:type="gramEnd"/>
+      <w:r>
+        <w:rPr>
+          <w:lang w:val="en-ZA"/>
+        </w:rPr>
+        <w:t>.</w:t>
+      </w:r>
     </w:p>
     <w:p>
       <w:pPr>
         <w:pStyle w:val="Heading2"/>
-        <w:rPr>
-          <w:lang w:val="en-ZA"/>
-        </w:rPr>
-      </w:pPr>
-      <w:r>
-        <w:rPr>
-          <w:lang w:val="en-ZA"/>
-        </w:rPr>
-        <w:t>2.2 WEB APPLICATION</w:t>
-      </w:r>
-    </w:p>
-    <w:p>
-      <w:pPr>
-        <w:rPr>
-          <w:lang w:val="en-ZA"/>
-        </w:rPr>
-      </w:pPr>
+        <w:numPr>
+          <w:ilvl w:val="1"/>
+          <w:numId w:val="2"/>
+        </w:numPr>
+        <w:rPr>
+          <w:lang w:val="en-ZA"/>
+        </w:rPr>
+      </w:pPr>
+      <w:r>
+        <w:rPr>
+          <w:lang w:val="en-ZA"/>
+        </w:rPr>
+        <w:lastRenderedPageBreak/>
+        <w:t>PROBLEMS FACED</w:t>
+      </w:r>
+    </w:p>
+    <w:p>
+      <w:pPr>
+        <w:rPr>
+          <w:lang w:val="en-ZA"/>
+        </w:rPr>
+      </w:pPr>
+      <w:r>
+        <w:rPr>
+          <w:lang w:val="en-ZA"/>
+        </w:rPr>
+        <w:t xml:space="preserve">The </w:t>
+      </w:r>
+      <w:proofErr w:type="spellStart"/>
+      <w:r>
+        <w:rPr>
+          <w:lang w:val="en-ZA"/>
+        </w:rPr>
+        <w:t>multichain</w:t>
+      </w:r>
+      <w:proofErr w:type="spellEnd"/>
+      <w:r>
+        <w:rPr>
+          <w:lang w:val="en-ZA"/>
+        </w:rPr>
+        <w:t xml:space="preserve"> software has little online support</w:t>
+      </w:r>
+      <w:r>
+        <w:rPr>
+          <w:lang w:val="en-ZA"/>
+        </w:rPr>
+        <w:t>, leaving us with many questions which we had to answer ourselves. This took a lot of our time. Another time consuming task was the fact that we had to learn a lot of new languages to create our project. We also struggled with the connection of the chains.</w:t>
+      </w:r>
+    </w:p>
+    <w:p>
+      <w:pPr>
+        <w:pStyle w:val="Heading1"/>
+        <w:numPr>
+          <w:ilvl w:val="0"/>
+          <w:numId w:val="2"/>
+        </w:numPr>
+        <w:rPr>
+          <w:lang w:val="en-ZA"/>
+        </w:rPr>
+      </w:pPr>
+      <w:r>
+        <w:rPr>
+          <w:lang w:val="en-ZA"/>
+        </w:rPr>
+        <w:t>LESSONS LEARNED</w:t>
+      </w:r>
     </w:p>
     <w:p>
       <w:pPr>
         <w:pStyle w:val="Heading2"/>
-        <w:rPr>
-          <w:lang w:val="en-ZA"/>
-        </w:rPr>
-      </w:pPr>
-      <w:r>
-        <w:rPr>
-          <w:lang w:val="en-ZA"/>
-        </w:rPr>
-        <w:t>2.3 CLOUD</w:t>
-      </w:r>
-    </w:p>
-    <w:p>
-      <w:pPr>
-        <w:rPr>
-          <w:lang w:val="en-ZA"/>
-        </w:rPr>
-      </w:pPr>
+        <w:numPr>
+          <w:ilvl w:val="1"/>
+          <w:numId w:val="2"/>
+        </w:numPr>
+        <w:rPr>
+          <w:lang w:val="en-ZA"/>
+        </w:rPr>
+      </w:pPr>
+      <w:r>
+        <w:rPr>
+          <w:lang w:val="en-ZA"/>
+        </w:rPr>
+        <w:t>IMPORTANCE OF EFFECTIVE TIME MANAGEMENT</w:t>
+      </w:r>
+    </w:p>
+    <w:p>
+      <w:pPr>
+        <w:rPr>
+          <w:lang w:val="en-ZA"/>
+        </w:rPr>
+      </w:pPr>
+      <w:r>
+        <w:rPr>
+          <w:lang w:val="en-ZA"/>
+        </w:rPr>
+        <w:t>During the project, we constantly struggled with time management. The time assigned to each task was not enough, so the phases overlapped each other.</w:t>
+      </w:r>
+    </w:p>
+    <w:p>
+      <w:pPr>
+        <w:pStyle w:val="Heading2"/>
+        <w:numPr>
+          <w:ilvl w:val="1"/>
+          <w:numId w:val="2"/>
+        </w:numPr>
+        <w:rPr>
+          <w:lang w:val="en-ZA"/>
+        </w:rPr>
+      </w:pPr>
+      <w:r>
+        <w:rPr>
+          <w:lang w:val="en-ZA"/>
+        </w:rPr>
+        <w:t>TEAM WORK</w:t>
+      </w:r>
+    </w:p>
+    <w:p>
+      <w:pPr>
+        <w:rPr>
+          <w:lang w:val="en-ZA"/>
+        </w:rPr>
+      </w:pPr>
+      <w:r>
+        <w:rPr>
+          <w:lang w:val="en-ZA"/>
+        </w:rPr>
+        <w:t xml:space="preserve">When the whole team is not working effectively, the phases are not met in time. The </w:t>
+      </w:r>
+      <w:r>
+        <w:rPr>
+          <w:lang w:val="en-ZA"/>
+        </w:rPr>
+        <w:t>project is a project with too much to learn for only one person. The work has to be divided in manageable pieces for each member. The work breakdown structure has changed through the project and each member adjusted quickly with the new sections assigned to them. The team spirit was positive for most of the project, creating a peaceful, respectful environment for all.</w:t>
+      </w:r>
+    </w:p>
+    <w:p>
+      <w:pPr>
+        <w:pStyle w:val="Heading2"/>
+        <w:numPr>
+          <w:ilvl w:val="1"/>
+          <w:numId w:val="2"/>
+        </w:numPr>
+        <w:rPr>
+          <w:lang w:val="en-ZA"/>
+        </w:rPr>
+      </w:pPr>
+      <w:r>
+        <w:rPr>
+          <w:lang w:val="en-ZA"/>
+        </w:rPr>
+        <w:t>FAILING FAST</w:t>
+      </w:r>
     </w:p>
     <w:p>
       <w:pPr>
         <w:pStyle w:val="Heading1"/>
-        <w:rPr>
-          <w:lang w:val="en-ZA"/>
-        </w:rPr>
-      </w:pPr>
-      <w:r>
-        <w:rPr>
-          <w:lang w:val="en-ZA"/>
-        </w:rPr>
-        <w:t xml:space="preserve">3. </w:t>
-      </w:r>
-      <w:r>
-        <w:rPr>
-          <w:lang w:val="en-ZA"/>
-        </w:rPr>
-        <w:t>DESIGN AND IMPLEMENTATION</w:t>
+        <w:numPr>
+          <w:ilvl w:val="0"/>
+          <w:numId w:val="2"/>
+        </w:numPr>
+        <w:rPr>
+          <w:lang w:val="en-ZA"/>
+        </w:rPr>
+      </w:pPr>
+      <w:r>
+        <w:rPr>
+          <w:lang w:val="en-ZA"/>
+        </w:rPr>
+        <w:t>BUSINESS CASE</w:t>
       </w:r>
     </w:p>
     <w:p>
       <w:pPr>
         <w:pStyle w:val="Heading2"/>
-        <w:rPr>
-          <w:lang w:val="en-ZA"/>
-        </w:rPr>
-      </w:pPr>
-      <w:r>
-        <w:rPr>
-          <w:lang w:val="en-ZA"/>
-        </w:rPr>
-        <w:t>3.1 ASSUMPTIONS and DEPENDENCIES</w:t>
+        <w:numPr>
+          <w:ilvl w:val="1"/>
+          <w:numId w:val="2"/>
+        </w:numPr>
+        <w:rPr>
+          <w:lang w:val="en-ZA"/>
+        </w:rPr>
+      </w:pPr>
+      <w:r>
+        <w:rPr>
+          <w:lang w:val="en-ZA"/>
+        </w:rPr>
+        <w:t>EXECUTIVE SUMMARY</w:t>
       </w:r>
     </w:p>
     <w:p>
       <w:pPr>
         <w:pStyle w:val="Heading2"/>
-        <w:rPr>
-          <w:lang w:val="en-ZA"/>
-        </w:rPr>
-      </w:pPr>
-      <w:r>
-        <w:rPr>
-          <w:lang w:val="en-ZA"/>
-        </w:rPr>
-        <w:t>3.2 CONSTRAINTS</w:t>
+        <w:numPr>
+          <w:ilvl w:val="1"/>
+          <w:numId w:val="2"/>
+        </w:numPr>
+        <w:rPr>
+          <w:lang w:val="en-ZA"/>
+        </w:rPr>
+      </w:pPr>
+      <w:r>
+        <w:rPr>
+          <w:lang w:val="en-ZA"/>
+        </w:rPr>
+        <w:t>OBJECTIVES OVERVIEW</w:t>
       </w:r>
     </w:p>
     <w:p>
       <w:pPr>
         <w:pStyle w:val="Heading2"/>
-        <w:rPr>
-          <w:lang w:val="en-ZA"/>
-        </w:rPr>
-      </w:pPr>
-      <w:r>
-        <w:rPr>
-          <w:lang w:val="en-ZA"/>
-        </w:rPr>
-        <w:t>3.3 DESIGN DETAILS</w:t>
+        <w:numPr>
+          <w:ilvl w:val="1"/>
+          <w:numId w:val="2"/>
+        </w:numPr>
+        <w:rPr>
+          <w:lang w:val="en-ZA"/>
+        </w:rPr>
+      </w:pPr>
+      <w:r>
+        <w:rPr>
+          <w:lang w:val="en-ZA"/>
+        </w:rPr>
+        <w:t>MARKET ANALYSIS</w:t>
+      </w:r>
+    </w:p>
+    <w:p>
+      <w:pPr>
+        <w:pStyle w:val="Heading2"/>
+        <w:numPr>
+          <w:ilvl w:val="1"/>
+          <w:numId w:val="2"/>
+        </w:numPr>
+        <w:rPr>
+          <w:lang w:val="en-ZA"/>
+        </w:rPr>
+      </w:pPr>
+      <w:r>
+        <w:rPr>
+          <w:lang w:val="en-ZA"/>
+        </w:rPr>
+        <w:t>ASSESMENT OF BENEFITS</w:t>
+      </w:r>
+    </w:p>
+    <w:p>
+      <w:pPr>
+        <w:pStyle w:val="Heading2"/>
+        <w:numPr>
+          <w:ilvl w:val="1"/>
+          <w:numId w:val="2"/>
+        </w:numPr>
+        <w:rPr>
+          <w:lang w:val="en-ZA"/>
+        </w:rPr>
+      </w:pPr>
+      <w:r>
+        <w:rPr>
+          <w:lang w:val="en-ZA"/>
+        </w:rPr>
+        <w:t>OPTION ANALYSIS – RECOMMENDED OPTION</w:t>
+      </w:r>
+    </w:p>
+    <w:p>
+      <w:pPr>
+        <w:pStyle w:val="Heading2"/>
+        <w:numPr>
+          <w:ilvl w:val="1"/>
+          <w:numId w:val="2"/>
+        </w:numPr>
+        <w:rPr>
+          <w:lang w:val="en-ZA"/>
+        </w:rPr>
+      </w:pPr>
+      <w:r>
+        <w:rPr>
+          <w:lang w:val="en-ZA"/>
+        </w:rPr>
+        <w:t>KEY DEPENDENCIES AND ASSUMPTIONS</w:t>
+      </w:r>
+    </w:p>
+    <w:p>
+      <w:pPr>
+        <w:pStyle w:val="Heading2"/>
+        <w:numPr>
+          <w:ilvl w:val="1"/>
+          <w:numId w:val="2"/>
+        </w:numPr>
+        <w:rPr>
+          <w:lang w:val="en-ZA"/>
+        </w:rPr>
+      </w:pPr>
+      <w:r>
+        <w:rPr>
+          <w:lang w:val="en-ZA"/>
+        </w:rPr>
+        <w:t>RISK AND SENSITIVITY ANALYSIS</w:t>
+      </w:r>
+    </w:p>
+    <w:p>
+      <w:pPr>
+        <w:pStyle w:val="Heading2"/>
+        <w:numPr>
+          <w:ilvl w:val="1"/>
+          <w:numId w:val="2"/>
+        </w:numPr>
+        <w:rPr>
+          <w:lang w:val="en-ZA"/>
+        </w:rPr>
+      </w:pPr>
+      <w:r>
+        <w:rPr>
+          <w:lang w:val="en-ZA"/>
+        </w:rPr>
+        <w:t>RESOURCE REQUIREMENTS AND COSTS</w:t>
       </w:r>
     </w:p>
     <w:p>
@@ -347,327 +901,73 @@
     <w:p>
       <w:pPr>
         <w:pStyle w:val="Heading1"/>
-        <w:rPr>
-          <w:lang w:val="en-ZA"/>
-        </w:rPr>
-      </w:pPr>
-      <w:r>
-        <w:rPr>
-          <w:lang w:val="en-ZA"/>
-        </w:rPr>
-        <w:t>4. TECHNICAL DETAILS</w:t>
+        <w:numPr>
+          <w:ilvl w:val="0"/>
+          <w:numId w:val="2"/>
+        </w:numPr>
+        <w:rPr>
+          <w:lang w:val="en-ZA"/>
+        </w:rPr>
+      </w:pPr>
+      <w:r>
+        <w:rPr>
+          <w:lang w:val="en-ZA"/>
+        </w:rPr>
+        <w:t>CONCLUSION</w:t>
+      </w:r>
+    </w:p>
+    <w:p>
+      <w:pPr>
+        <w:pStyle w:val="Heading1"/>
+        <w:numPr>
+          <w:ilvl w:val="0"/>
+          <w:numId w:val="2"/>
+        </w:numPr>
+        <w:rPr>
+          <w:lang w:val="en-ZA"/>
+        </w:rPr>
+      </w:pPr>
+      <w:r>
+        <w:rPr>
+          <w:lang w:val="en-ZA"/>
+        </w:rPr>
+        <w:t>APPENDICES</w:t>
       </w:r>
     </w:p>
     <w:p>
       <w:pPr>
         <w:pStyle w:val="Heading2"/>
-        <w:rPr>
-          <w:lang w:val="en-ZA"/>
-        </w:rPr>
-      </w:pPr>
-      <w:r>
-        <w:rPr>
-          <w:lang w:val="en-ZA"/>
-        </w:rPr>
-        <w:t>4.1 TECHNOLOGIES USED</w:t>
+        <w:numPr>
+          <w:ilvl w:val="1"/>
+          <w:numId w:val="2"/>
+        </w:numPr>
+        <w:rPr>
+          <w:lang w:val="en-ZA"/>
+        </w:rPr>
+      </w:pPr>
+      <w:r>
+        <w:rPr>
+          <w:lang w:val="en-ZA"/>
+        </w:rPr>
+        <w:t>APPENDIX A: TEAM INFORMATION</w:t>
       </w:r>
     </w:p>
     <w:p>
       <w:pPr>
         <w:pStyle w:val="Heading2"/>
-        <w:rPr>
-          <w:lang w:val="en-ZA"/>
-        </w:rPr>
-      </w:pPr>
-      <w:r>
-        <w:rPr>
-          <w:lang w:val="en-ZA"/>
-        </w:rPr>
-        <w:t>4.2 PROBLEMS FACED</w:t>
-      </w:r>
-    </w:p>
-    <w:p>
-      <w:pPr>
-        <w:rPr>
-          <w:lang w:val="en-ZA"/>
-        </w:rPr>
-      </w:pPr>
-    </w:p>
-    <w:p>
-      <w:pPr>
-        <w:pStyle w:val="Heading1"/>
-        <w:rPr>
-          <w:lang w:val="en-ZA"/>
-        </w:rPr>
-      </w:pPr>
-      <w:r>
-        <w:rPr>
-          <w:lang w:val="en-ZA"/>
-        </w:rPr>
-        <w:t>5. LESSONS LEARNED</w:t>
-      </w:r>
-    </w:p>
-    <w:p>
-      <w:pPr>
-        <w:pStyle w:val="Heading2"/>
-        <w:rPr>
-          <w:lang w:val="en-ZA"/>
-        </w:rPr>
-      </w:pPr>
-      <w:r>
-        <w:rPr>
-          <w:lang w:val="en-ZA"/>
-        </w:rPr>
-        <w:t>5.1 IMPORTANCE OF EFFECTIVE TIME MANAGEMENT</w:t>
-      </w:r>
-    </w:p>
-    <w:p>
-      <w:pPr>
-        <w:pStyle w:val="Heading2"/>
-        <w:rPr>
-          <w:lang w:val="en-ZA"/>
-        </w:rPr>
-      </w:pPr>
-      <w:r>
-        <w:rPr>
-          <w:lang w:val="en-ZA"/>
-        </w:rPr>
-        <w:t>5.2 TEAM WORK</w:t>
-      </w:r>
-    </w:p>
-    <w:p>
-      <w:pPr>
-        <w:pStyle w:val="Heading2"/>
-        <w:rPr>
-          <w:lang w:val="en-ZA"/>
-        </w:rPr>
-      </w:pPr>
-      <w:r>
-        <w:rPr>
-          <w:lang w:val="en-ZA"/>
-        </w:rPr>
-        <w:t>5.3 FAILING FAST</w:t>
-      </w:r>
-    </w:p>
-    <w:p>
-      <w:pPr>
-        <w:rPr>
-          <w:lang w:val="en-ZA"/>
-        </w:rPr>
-      </w:pPr>
-    </w:p>
-    <w:p>
-      <w:pPr>
-        <w:pStyle w:val="Heading1"/>
-        <w:rPr>
-          <w:lang w:val="en-ZA"/>
-        </w:rPr>
-      </w:pPr>
-      <w:r>
-        <w:rPr>
-          <w:lang w:val="en-ZA"/>
-        </w:rPr>
-        <w:lastRenderedPageBreak/>
-        <w:t>6. BUSINESS CASE</w:t>
-      </w:r>
-    </w:p>
-    <w:p>
-      <w:pPr>
-        <w:pStyle w:val="Heading2"/>
-        <w:rPr>
-          <w:lang w:val="en-ZA"/>
-        </w:rPr>
-      </w:pPr>
-      <w:r>
-        <w:rPr>
-          <w:lang w:val="en-ZA"/>
-        </w:rPr>
-        <w:t>6.1 EXECUTIVE SUMMARY</w:t>
-      </w:r>
-    </w:p>
-    <w:p>
-      <w:pPr>
-        <w:pStyle w:val="Heading2"/>
-        <w:rPr>
-          <w:lang w:val="en-ZA"/>
-        </w:rPr>
-      </w:pPr>
-      <w:r>
-        <w:rPr>
-          <w:lang w:val="en-ZA"/>
-        </w:rPr>
-        <w:t>6.2 OBJECTIVES OVERVIEW</w:t>
-      </w:r>
-    </w:p>
-    <w:p>
-      <w:pPr>
-        <w:pStyle w:val="Heading2"/>
-        <w:rPr>
-          <w:lang w:val="en-ZA"/>
-        </w:rPr>
-      </w:pPr>
-      <w:r>
-        <w:rPr>
-          <w:lang w:val="en-ZA"/>
-        </w:rPr>
-        <w:t>6.3 MARKET ANALYSIS</w:t>
-      </w:r>
-    </w:p>
-    <w:p>
-      <w:pPr>
-        <w:pStyle w:val="Heading2"/>
-        <w:rPr>
-          <w:lang w:val="en-ZA"/>
-        </w:rPr>
-      </w:pPr>
-      <w:r>
-        <w:rPr>
-          <w:lang w:val="en-ZA"/>
-        </w:rPr>
-        <w:t>6.4 ASSESMENT OF BENEFITS</w:t>
-      </w:r>
-    </w:p>
-    <w:p>
-      <w:pPr>
-        <w:pStyle w:val="Heading2"/>
-        <w:rPr>
-          <w:lang w:val="en-ZA"/>
-        </w:rPr>
-      </w:pPr>
-      <w:r>
-        <w:rPr>
-          <w:lang w:val="en-ZA"/>
-        </w:rPr>
-        <w:t>6.5 OPTION ANALYSIS – RECOMMENDED OPTION</w:t>
-      </w:r>
-    </w:p>
-    <w:p>
-      <w:pPr>
-        <w:pStyle w:val="Heading2"/>
-        <w:rPr>
-          <w:lang w:val="en-ZA"/>
-        </w:rPr>
-      </w:pPr>
-      <w:r>
-        <w:rPr>
-          <w:lang w:val="en-ZA"/>
-        </w:rPr>
-        <w:t>6.6 KEY DEPENDENCIES AND ASSUMPTIONS</w:t>
-      </w:r>
-    </w:p>
-    <w:p>
-      <w:pPr>
-        <w:pStyle w:val="Heading2"/>
-        <w:rPr>
-          <w:lang w:val="en-ZA"/>
-        </w:rPr>
-      </w:pPr>
-      <w:r>
-        <w:rPr>
-          <w:lang w:val="en-ZA"/>
-        </w:rPr>
-        <w:t>6.7 RISK AND SENSITIVITY ANALYSIS</w:t>
-      </w:r>
-    </w:p>
-    <w:p>
-      <w:pPr>
-        <w:pStyle w:val="Heading2"/>
-        <w:rPr>
-          <w:lang w:val="en-ZA"/>
-        </w:rPr>
-      </w:pPr>
-      <w:r>
-        <w:rPr>
-          <w:lang w:val="en-ZA"/>
-        </w:rPr>
-        <w:t>6.8 RESOURCE REQUIREMENTS AND COSTS</w:t>
-      </w:r>
-    </w:p>
-    <w:p>
-      <w:pPr>
-        <w:rPr>
-          <w:lang w:val="en-ZA"/>
-        </w:rPr>
-      </w:pPr>
-    </w:p>
-    <w:p>
-      <w:pPr>
-        <w:pStyle w:val="Heading1"/>
-        <w:rPr>
-          <w:lang w:val="en-ZA"/>
-        </w:rPr>
-      </w:pPr>
-      <w:r>
-        <w:rPr>
-          <w:lang w:val="en-ZA"/>
-        </w:rPr>
-        <w:t>7.</w:t>
-      </w:r>
-      <w:r>
-        <w:rPr>
-          <w:lang w:val="en-ZA"/>
-        </w:rPr>
-        <w:t xml:space="preserve"> CONCLUSION</w:t>
-      </w:r>
-    </w:p>
-    <w:p>
-      <w:pPr>
-        <w:pStyle w:val="Heading1"/>
-        <w:rPr>
-          <w:lang w:val="en-ZA"/>
-        </w:rPr>
-      </w:pPr>
-      <w:r>
-        <w:rPr>
-          <w:lang w:val="en-ZA"/>
-        </w:rPr>
-        <w:t xml:space="preserve">8. </w:t>
-      </w:r>
-      <w:r>
-        <w:rPr>
-          <w:lang w:val="en-ZA"/>
-        </w:rPr>
-        <w:t>APPENDICES</w:t>
-      </w:r>
-    </w:p>
-    <w:p>
-      <w:pPr>
-        <w:pStyle w:val="Heading2"/>
-        <w:rPr>
-          <w:lang w:val="en-ZA"/>
-        </w:rPr>
-      </w:pPr>
-      <w:r>
-        <w:rPr>
-          <w:lang w:val="en-ZA"/>
-        </w:rPr>
-        <w:t>8</w:t>
-      </w:r>
-      <w:r>
-        <w:rPr>
-          <w:lang w:val="en-ZA"/>
-        </w:rPr>
-        <w:t>.1 APPENDIX A: TEAM INFORMATION</w:t>
-      </w:r>
-    </w:p>
-    <w:p>
-      <w:pPr>
-        <w:pStyle w:val="Heading2"/>
-        <w:rPr>
-          <w:lang w:val="en-ZA"/>
-        </w:rPr>
-      </w:pPr>
-      <w:r>
-        <w:rPr>
-          <w:lang w:val="en-ZA"/>
-        </w:rPr>
-        <w:t>8</w:t>
-      </w:r>
-      <w:r>
-        <w:rPr>
-          <w:lang w:val="en-ZA"/>
-        </w:rPr>
-        <w:t>.2 APPENDIX B: USER MANUAL</w:t>
+        <w:numPr>
+          <w:ilvl w:val="1"/>
+          <w:numId w:val="2"/>
+        </w:numPr>
+        <w:rPr>
+          <w:lang w:val="en-ZA"/>
+        </w:rPr>
+      </w:pPr>
+      <w:r>
+        <w:rPr>
+          <w:lang w:val="en-ZA"/>
+        </w:rPr>
+        <w:t>APPENDIX B: USER MANUAL</w:t>
       </w:r>
     </w:p>
     <w:sectPr>
@@ -683,6 +983,603 @@
 <file path=word/numbering.xml><?xml version="1.0" encoding="utf-8"?>
 <w:numbering xmlns:wpc="http://schemas.microsoft.com/office/word/2010/wordprocessingCanvas" xmlns:mc="http://schemas.openxmlformats.org/markup-compatibility/2006" xmlns:o="urn:schemas-microsoft-com:office:office" xmlns:r="http://schemas.openxmlformats.org/officeDocument/2006/relationships" xmlns:m="http://schemas.openxmlformats.org/officeDocument/2006/math" xmlns:v="urn:schemas-microsoft-com:vml" xmlns:wp14="http://schemas.microsoft.com/office/word/2010/wordprocessingDrawing" xmlns:wp="http://schemas.openxmlformats.org/drawingml/2006/wordprocessingDrawing" xmlns:w10="urn:schemas-microsoft-com:office:word" xmlns:w="http://schemas.openxmlformats.org/wordprocessingml/2006/main" xmlns:w14="http://schemas.microsoft.com/office/word/2010/wordml" xmlns:w15="http://schemas.microsoft.com/office/word/2012/wordml" xmlns:wpg="http://schemas.microsoft.com/office/word/2010/wordprocessingGroup" xmlns:wpi="http://schemas.microsoft.com/office/word/2010/wordprocessingInk" xmlns:wne="http://schemas.microsoft.com/office/word/2006/wordml" xmlns:wps="http://schemas.microsoft.com/office/word/2010/wordprocessingShape" mc:Ignorable="w14 w15 wp14">
   <w:abstractNum w:abstractNumId="0" w15:restartNumberingAfterBreak="0">
+    <w:nsid w:val="0B4804A7"/>
+    <w:multiLevelType w:val="multilevel"/>
+    <w:tmpl w:val="552A897A"/>
+    <w:lvl w:ilvl="0">
+      <w:start w:val="1"/>
+      <w:numFmt w:val="decimal"/>
+      <w:lvlText w:val="%1."/>
+      <w:lvlJc w:val="left"/>
+      <w:pPr>
+        <w:ind w:left="360" w:hanging="360"/>
+      </w:pPr>
+      <w:rPr>
+        <w:rFonts w:hint="default"/>
+      </w:rPr>
+    </w:lvl>
+    <w:lvl w:ilvl="1">
+      <w:start w:val="1"/>
+      <w:numFmt w:val="decimal"/>
+      <w:isLgl/>
+      <w:lvlText w:val="%1.%2"/>
+      <w:lvlJc w:val="left"/>
+      <w:pPr>
+        <w:ind w:left="405" w:hanging="405"/>
+      </w:pPr>
+      <w:rPr>
+        <w:rFonts w:hint="default"/>
+      </w:rPr>
+    </w:lvl>
+    <w:lvl w:ilvl="2">
+      <w:start w:val="1"/>
+      <w:numFmt w:val="decimal"/>
+      <w:isLgl/>
+      <w:lvlText w:val="%1.%2.%3"/>
+      <w:lvlJc w:val="left"/>
+      <w:pPr>
+        <w:ind w:left="720" w:hanging="720"/>
+      </w:pPr>
+      <w:rPr>
+        <w:rFonts w:hint="default"/>
+      </w:rPr>
+    </w:lvl>
+    <w:lvl w:ilvl="3">
+      <w:start w:val="1"/>
+      <w:numFmt w:val="decimal"/>
+      <w:isLgl/>
+      <w:lvlText w:val="%1.%2.%3.%4"/>
+      <w:lvlJc w:val="left"/>
+      <w:pPr>
+        <w:ind w:left="720" w:hanging="720"/>
+      </w:pPr>
+      <w:rPr>
+        <w:rFonts w:hint="default"/>
+      </w:rPr>
+    </w:lvl>
+    <w:lvl w:ilvl="4">
+      <w:start w:val="1"/>
+      <w:numFmt w:val="decimal"/>
+      <w:isLgl/>
+      <w:lvlText w:val="%1.%2.%3.%4.%5"/>
+      <w:lvlJc w:val="left"/>
+      <w:pPr>
+        <w:ind w:left="1080" w:hanging="1080"/>
+      </w:pPr>
+      <w:rPr>
+        <w:rFonts w:hint="default"/>
+      </w:rPr>
+    </w:lvl>
+    <w:lvl w:ilvl="5">
+      <w:start w:val="1"/>
+      <w:numFmt w:val="decimal"/>
+      <w:isLgl/>
+      <w:lvlText w:val="%1.%2.%3.%4.%5.%6"/>
+      <w:lvlJc w:val="left"/>
+      <w:pPr>
+        <w:ind w:left="1080" w:hanging="1080"/>
+      </w:pPr>
+      <w:rPr>
+        <w:rFonts w:hint="default"/>
+      </w:rPr>
+    </w:lvl>
+    <w:lvl w:ilvl="6">
+      <w:start w:val="1"/>
+      <w:numFmt w:val="decimal"/>
+      <w:isLgl/>
+      <w:lvlText w:val="%1.%2.%3.%4.%5.%6.%7"/>
+      <w:lvlJc w:val="left"/>
+      <w:pPr>
+        <w:ind w:left="1440" w:hanging="1440"/>
+      </w:pPr>
+      <w:rPr>
+        <w:rFonts w:hint="default"/>
+      </w:rPr>
+    </w:lvl>
+    <w:lvl w:ilvl="7">
+      <w:start w:val="1"/>
+      <w:numFmt w:val="decimal"/>
+      <w:isLgl/>
+      <w:lvlText w:val="%1.%2.%3.%4.%5.%6.%7.%8"/>
+      <w:lvlJc w:val="left"/>
+      <w:pPr>
+        <w:ind w:left="1440" w:hanging="1440"/>
+      </w:pPr>
+      <w:rPr>
+        <w:rFonts w:hint="default"/>
+      </w:rPr>
+    </w:lvl>
+    <w:lvl w:ilvl="8">
+      <w:start w:val="1"/>
+      <w:numFmt w:val="decimal"/>
+      <w:isLgl/>
+      <w:lvlText w:val="%1.%2.%3.%4.%5.%6.%7.%8.%9"/>
+      <w:lvlJc w:val="left"/>
+      <w:pPr>
+        <w:ind w:left="1440" w:hanging="1440"/>
+      </w:pPr>
+      <w:rPr>
+        <w:rFonts w:hint="default"/>
+      </w:rPr>
+    </w:lvl>
+  </w:abstractNum>
+  <w:abstractNum w:abstractNumId="1" w15:restartNumberingAfterBreak="0">
+    <w:nsid w:val="14024F4B"/>
+    <w:multiLevelType w:val="multilevel"/>
+    <w:tmpl w:val="552A897A"/>
+    <w:lvl w:ilvl="0">
+      <w:start w:val="1"/>
+      <w:numFmt w:val="decimal"/>
+      <w:lvlText w:val="%1."/>
+      <w:lvlJc w:val="left"/>
+      <w:pPr>
+        <w:ind w:left="360" w:hanging="360"/>
+      </w:pPr>
+      <w:rPr>
+        <w:rFonts w:hint="default"/>
+      </w:rPr>
+    </w:lvl>
+    <w:lvl w:ilvl="1">
+      <w:start w:val="1"/>
+      <w:numFmt w:val="decimal"/>
+      <w:isLgl/>
+      <w:lvlText w:val="%1.%2"/>
+      <w:lvlJc w:val="left"/>
+      <w:pPr>
+        <w:ind w:left="405" w:hanging="405"/>
+      </w:pPr>
+      <w:rPr>
+        <w:rFonts w:hint="default"/>
+      </w:rPr>
+    </w:lvl>
+    <w:lvl w:ilvl="2">
+      <w:start w:val="1"/>
+      <w:numFmt w:val="decimal"/>
+      <w:isLgl/>
+      <w:lvlText w:val="%1.%2.%3"/>
+      <w:lvlJc w:val="left"/>
+      <w:pPr>
+        <w:ind w:left="720" w:hanging="720"/>
+      </w:pPr>
+      <w:rPr>
+        <w:rFonts w:hint="default"/>
+      </w:rPr>
+    </w:lvl>
+    <w:lvl w:ilvl="3">
+      <w:start w:val="1"/>
+      <w:numFmt w:val="decimal"/>
+      <w:isLgl/>
+      <w:lvlText w:val="%1.%2.%3.%4"/>
+      <w:lvlJc w:val="left"/>
+      <w:pPr>
+        <w:ind w:left="720" w:hanging="720"/>
+      </w:pPr>
+      <w:rPr>
+        <w:rFonts w:hint="default"/>
+      </w:rPr>
+    </w:lvl>
+    <w:lvl w:ilvl="4">
+      <w:start w:val="1"/>
+      <w:numFmt w:val="decimal"/>
+      <w:isLgl/>
+      <w:lvlText w:val="%1.%2.%3.%4.%5"/>
+      <w:lvlJc w:val="left"/>
+      <w:pPr>
+        <w:ind w:left="1080" w:hanging="1080"/>
+      </w:pPr>
+      <w:rPr>
+        <w:rFonts w:hint="default"/>
+      </w:rPr>
+    </w:lvl>
+    <w:lvl w:ilvl="5">
+      <w:start w:val="1"/>
+      <w:numFmt w:val="decimal"/>
+      <w:isLgl/>
+      <w:lvlText w:val="%1.%2.%3.%4.%5.%6"/>
+      <w:lvlJc w:val="left"/>
+      <w:pPr>
+        <w:ind w:left="1080" w:hanging="1080"/>
+      </w:pPr>
+      <w:rPr>
+        <w:rFonts w:hint="default"/>
+      </w:rPr>
+    </w:lvl>
+    <w:lvl w:ilvl="6">
+      <w:start w:val="1"/>
+      <w:numFmt w:val="decimal"/>
+      <w:isLgl/>
+      <w:lvlText w:val="%1.%2.%3.%4.%5.%6.%7"/>
+      <w:lvlJc w:val="left"/>
+      <w:pPr>
+        <w:ind w:left="1440" w:hanging="1440"/>
+      </w:pPr>
+      <w:rPr>
+        <w:rFonts w:hint="default"/>
+      </w:rPr>
+    </w:lvl>
+    <w:lvl w:ilvl="7">
+      <w:start w:val="1"/>
+      <w:numFmt w:val="decimal"/>
+      <w:isLgl/>
+      <w:lvlText w:val="%1.%2.%3.%4.%5.%6.%7.%8"/>
+      <w:lvlJc w:val="left"/>
+      <w:pPr>
+        <w:ind w:left="1440" w:hanging="1440"/>
+      </w:pPr>
+      <w:rPr>
+        <w:rFonts w:hint="default"/>
+      </w:rPr>
+    </w:lvl>
+    <w:lvl w:ilvl="8">
+      <w:start w:val="1"/>
+      <w:numFmt w:val="decimal"/>
+      <w:isLgl/>
+      <w:lvlText w:val="%1.%2.%3.%4.%5.%6.%7.%8.%9"/>
+      <w:lvlJc w:val="left"/>
+      <w:pPr>
+        <w:ind w:left="1440" w:hanging="1440"/>
+      </w:pPr>
+      <w:rPr>
+        <w:rFonts w:hint="default"/>
+      </w:rPr>
+    </w:lvl>
+  </w:abstractNum>
+  <w:abstractNum w:abstractNumId="2" w15:restartNumberingAfterBreak="0">
+    <w:nsid w:val="18DA10A6"/>
+    <w:multiLevelType w:val="multilevel"/>
+    <w:tmpl w:val="552A897A"/>
+    <w:lvl w:ilvl="0">
+      <w:start w:val="1"/>
+      <w:numFmt w:val="decimal"/>
+      <w:lvlText w:val="%1."/>
+      <w:lvlJc w:val="left"/>
+      <w:pPr>
+        <w:ind w:left="360" w:hanging="360"/>
+      </w:pPr>
+      <w:rPr>
+        <w:rFonts w:hint="default"/>
+      </w:rPr>
+    </w:lvl>
+    <w:lvl w:ilvl="1">
+      <w:start w:val="1"/>
+      <w:numFmt w:val="decimal"/>
+      <w:isLgl/>
+      <w:lvlText w:val="%1.%2"/>
+      <w:lvlJc w:val="left"/>
+      <w:pPr>
+        <w:ind w:left="405" w:hanging="405"/>
+      </w:pPr>
+      <w:rPr>
+        <w:rFonts w:hint="default"/>
+      </w:rPr>
+    </w:lvl>
+    <w:lvl w:ilvl="2">
+      <w:start w:val="1"/>
+      <w:numFmt w:val="decimal"/>
+      <w:isLgl/>
+      <w:lvlText w:val="%1.%2.%3"/>
+      <w:lvlJc w:val="left"/>
+      <w:pPr>
+        <w:ind w:left="720" w:hanging="720"/>
+      </w:pPr>
+      <w:rPr>
+        <w:rFonts w:hint="default"/>
+      </w:rPr>
+    </w:lvl>
+    <w:lvl w:ilvl="3">
+      <w:start w:val="1"/>
+      <w:numFmt w:val="decimal"/>
+      <w:isLgl/>
+      <w:lvlText w:val="%1.%2.%3.%4"/>
+      <w:lvlJc w:val="left"/>
+      <w:pPr>
+        <w:ind w:left="720" w:hanging="720"/>
+      </w:pPr>
+      <w:rPr>
+        <w:rFonts w:hint="default"/>
+      </w:rPr>
+    </w:lvl>
+    <w:lvl w:ilvl="4">
+      <w:start w:val="1"/>
+      <w:numFmt w:val="decimal"/>
+      <w:isLgl/>
+      <w:lvlText w:val="%1.%2.%3.%4.%5"/>
+      <w:lvlJc w:val="left"/>
+      <w:pPr>
+        <w:ind w:left="1080" w:hanging="1080"/>
+      </w:pPr>
+      <w:rPr>
+        <w:rFonts w:hint="default"/>
+      </w:rPr>
+    </w:lvl>
+    <w:lvl w:ilvl="5">
+      <w:start w:val="1"/>
+      <w:numFmt w:val="decimal"/>
+      <w:isLgl/>
+      <w:lvlText w:val="%1.%2.%3.%4.%5.%6"/>
+      <w:lvlJc w:val="left"/>
+      <w:pPr>
+        <w:ind w:left="1080" w:hanging="1080"/>
+      </w:pPr>
+      <w:rPr>
+        <w:rFonts w:hint="default"/>
+      </w:rPr>
+    </w:lvl>
+    <w:lvl w:ilvl="6">
+      <w:start w:val="1"/>
+      <w:numFmt w:val="decimal"/>
+      <w:isLgl/>
+      <w:lvlText w:val="%1.%2.%3.%4.%5.%6.%7"/>
+      <w:lvlJc w:val="left"/>
+      <w:pPr>
+        <w:ind w:left="1440" w:hanging="1440"/>
+      </w:pPr>
+      <w:rPr>
+        <w:rFonts w:hint="default"/>
+      </w:rPr>
+    </w:lvl>
+    <w:lvl w:ilvl="7">
+      <w:start w:val="1"/>
+      <w:numFmt w:val="decimal"/>
+      <w:isLgl/>
+      <w:lvlText w:val="%1.%2.%3.%4.%5.%6.%7.%8"/>
+      <w:lvlJc w:val="left"/>
+      <w:pPr>
+        <w:ind w:left="1440" w:hanging="1440"/>
+      </w:pPr>
+      <w:rPr>
+        <w:rFonts w:hint="default"/>
+      </w:rPr>
+    </w:lvl>
+    <w:lvl w:ilvl="8">
+      <w:start w:val="1"/>
+      <w:numFmt w:val="decimal"/>
+      <w:isLgl/>
+      <w:lvlText w:val="%1.%2.%3.%4.%5.%6.%7.%8.%9"/>
+      <w:lvlJc w:val="left"/>
+      <w:pPr>
+        <w:ind w:left="1440" w:hanging="1440"/>
+      </w:pPr>
+      <w:rPr>
+        <w:rFonts w:hint="default"/>
+      </w:rPr>
+    </w:lvl>
+  </w:abstractNum>
+  <w:abstractNum w:abstractNumId="3" w15:restartNumberingAfterBreak="0">
+    <w:nsid w:val="1B670532"/>
+    <w:multiLevelType w:val="hybridMultilevel"/>
+    <w:tmpl w:val="FFDC3826"/>
+    <w:lvl w:ilvl="0" w:tplc="04360001">
+      <w:start w:val="1"/>
+      <w:numFmt w:val="bullet"/>
+      <w:lvlText w:val=""/>
+      <w:lvlJc w:val="left"/>
+      <w:pPr>
+        <w:ind w:left="720" w:hanging="360"/>
+      </w:pPr>
+      <w:rPr>
+        <w:rFonts w:ascii="Symbol" w:hAnsi="Symbol" w:hint="default"/>
+      </w:rPr>
+    </w:lvl>
+    <w:lvl w:ilvl="1" w:tplc="04360003" w:tentative="1">
+      <w:start w:val="1"/>
+      <w:numFmt w:val="bullet"/>
+      <w:lvlText w:val="o"/>
+      <w:lvlJc w:val="left"/>
+      <w:pPr>
+        <w:ind w:left="1440" w:hanging="360"/>
+      </w:pPr>
+      <w:rPr>
+        <w:rFonts w:ascii="Courier New" w:hAnsi="Courier New" w:cs="Courier New" w:hint="default"/>
+      </w:rPr>
+    </w:lvl>
+    <w:lvl w:ilvl="2" w:tplc="04360005" w:tentative="1">
+      <w:start w:val="1"/>
+      <w:numFmt w:val="bullet"/>
+      <w:lvlText w:val=""/>
+      <w:lvlJc w:val="left"/>
+      <w:pPr>
+        <w:ind w:left="2160" w:hanging="360"/>
+      </w:pPr>
+      <w:rPr>
+        <w:rFonts w:ascii="Wingdings" w:hAnsi="Wingdings" w:hint="default"/>
+      </w:rPr>
+    </w:lvl>
+    <w:lvl w:ilvl="3" w:tplc="04360001" w:tentative="1">
+      <w:start w:val="1"/>
+      <w:numFmt w:val="bullet"/>
+      <w:lvlText w:val=""/>
+      <w:lvlJc w:val="left"/>
+      <w:pPr>
+        <w:ind w:left="2880" w:hanging="360"/>
+      </w:pPr>
+      <w:rPr>
+        <w:rFonts w:ascii="Symbol" w:hAnsi="Symbol" w:hint="default"/>
+      </w:rPr>
+    </w:lvl>
+    <w:lvl w:ilvl="4" w:tplc="04360003" w:tentative="1">
+      <w:start w:val="1"/>
+      <w:numFmt w:val="bullet"/>
+      <w:lvlText w:val="o"/>
+      <w:lvlJc w:val="left"/>
+      <w:pPr>
+        <w:ind w:left="3600" w:hanging="360"/>
+      </w:pPr>
+      <w:rPr>
+        <w:rFonts w:ascii="Courier New" w:hAnsi="Courier New" w:cs="Courier New" w:hint="default"/>
+      </w:rPr>
+    </w:lvl>
+    <w:lvl w:ilvl="5" w:tplc="04360005" w:tentative="1">
+      <w:start w:val="1"/>
+      <w:numFmt w:val="bullet"/>
+      <w:lvlText w:val=""/>
+      <w:lvlJc w:val="left"/>
+      <w:pPr>
+        <w:ind w:left="4320" w:hanging="360"/>
+      </w:pPr>
+      <w:rPr>
+        <w:rFonts w:ascii="Wingdings" w:hAnsi="Wingdings" w:hint="default"/>
+      </w:rPr>
+    </w:lvl>
+    <w:lvl w:ilvl="6" w:tplc="04360001" w:tentative="1">
+      <w:start w:val="1"/>
+      <w:numFmt w:val="bullet"/>
+      <w:lvlText w:val=""/>
+      <w:lvlJc w:val="left"/>
+      <w:pPr>
+        <w:ind w:left="5040" w:hanging="360"/>
+      </w:pPr>
+      <w:rPr>
+        <w:rFonts w:ascii="Symbol" w:hAnsi="Symbol" w:hint="default"/>
+      </w:rPr>
+    </w:lvl>
+    <w:lvl w:ilvl="7" w:tplc="04360003" w:tentative="1">
+      <w:start w:val="1"/>
+      <w:numFmt w:val="bullet"/>
+      <w:lvlText w:val="o"/>
+      <w:lvlJc w:val="left"/>
+      <w:pPr>
+        <w:ind w:left="5760" w:hanging="360"/>
+      </w:pPr>
+      <w:rPr>
+        <w:rFonts w:ascii="Courier New" w:hAnsi="Courier New" w:cs="Courier New" w:hint="default"/>
+      </w:rPr>
+    </w:lvl>
+    <w:lvl w:ilvl="8" w:tplc="04360005" w:tentative="1">
+      <w:start w:val="1"/>
+      <w:numFmt w:val="bullet"/>
+      <w:lvlText w:val=""/>
+      <w:lvlJc w:val="left"/>
+      <w:pPr>
+        <w:ind w:left="6480" w:hanging="360"/>
+      </w:pPr>
+      <w:rPr>
+        <w:rFonts w:ascii="Wingdings" w:hAnsi="Wingdings" w:hint="default"/>
+      </w:rPr>
+    </w:lvl>
+  </w:abstractNum>
+  <w:abstractNum w:abstractNumId="4" w15:restartNumberingAfterBreak="0">
+    <w:nsid w:val="23872B7B"/>
+    <w:multiLevelType w:val="multilevel"/>
+    <w:tmpl w:val="552A897A"/>
+    <w:lvl w:ilvl="0">
+      <w:start w:val="1"/>
+      <w:numFmt w:val="decimal"/>
+      <w:lvlText w:val="%1."/>
+      <w:lvlJc w:val="left"/>
+      <w:pPr>
+        <w:ind w:left="360" w:hanging="360"/>
+      </w:pPr>
+      <w:rPr>
+        <w:rFonts w:hint="default"/>
+      </w:rPr>
+    </w:lvl>
+    <w:lvl w:ilvl="1">
+      <w:start w:val="1"/>
+      <w:numFmt w:val="decimal"/>
+      <w:isLgl/>
+      <w:lvlText w:val="%1.%2"/>
+      <w:lvlJc w:val="left"/>
+      <w:pPr>
+        <w:ind w:left="405" w:hanging="405"/>
+      </w:pPr>
+      <w:rPr>
+        <w:rFonts w:hint="default"/>
+      </w:rPr>
+    </w:lvl>
+    <w:lvl w:ilvl="2">
+      <w:start w:val="1"/>
+      <w:numFmt w:val="decimal"/>
+      <w:isLgl/>
+      <w:lvlText w:val="%1.%2.%3"/>
+      <w:lvlJc w:val="left"/>
+      <w:pPr>
+        <w:ind w:left="720" w:hanging="720"/>
+      </w:pPr>
+      <w:rPr>
+        <w:rFonts w:hint="default"/>
+      </w:rPr>
+    </w:lvl>
+    <w:lvl w:ilvl="3">
+      <w:start w:val="1"/>
+      <w:numFmt w:val="decimal"/>
+      <w:isLgl/>
+      <w:lvlText w:val="%1.%2.%3.%4"/>
+      <w:lvlJc w:val="left"/>
+      <w:pPr>
+        <w:ind w:left="720" w:hanging="720"/>
+      </w:pPr>
+      <w:rPr>
+        <w:rFonts w:hint="default"/>
+      </w:rPr>
+    </w:lvl>
+    <w:lvl w:ilvl="4">
+      <w:start w:val="1"/>
+      <w:numFmt w:val="decimal"/>
+      <w:isLgl/>
+      <w:lvlText w:val="%1.%2.%3.%4.%5"/>
+      <w:lvlJc w:val="left"/>
+      <w:pPr>
+        <w:ind w:left="1080" w:hanging="1080"/>
+      </w:pPr>
+      <w:rPr>
+        <w:rFonts w:hint="default"/>
+      </w:rPr>
+    </w:lvl>
+    <w:lvl w:ilvl="5">
+      <w:start w:val="1"/>
+      <w:numFmt w:val="decimal"/>
+      <w:isLgl/>
+      <w:lvlText w:val="%1.%2.%3.%4.%5.%6"/>
+      <w:lvlJc w:val="left"/>
+      <w:pPr>
+        <w:ind w:left="1080" w:hanging="1080"/>
+      </w:pPr>
+      <w:rPr>
+        <w:rFonts w:hint="default"/>
+      </w:rPr>
+    </w:lvl>
+    <w:lvl w:ilvl="6">
+      <w:start w:val="1"/>
+      <w:numFmt w:val="decimal"/>
+      <w:isLgl/>
+      <w:lvlText w:val="%1.%2.%3.%4.%5.%6.%7"/>
+      <w:lvlJc w:val="left"/>
+      <w:pPr>
+        <w:ind w:left="1440" w:hanging="1440"/>
+      </w:pPr>
+      <w:rPr>
+        <w:rFonts w:hint="default"/>
+      </w:rPr>
+    </w:lvl>
+    <w:lvl w:ilvl="7">
+      <w:start w:val="1"/>
+      <w:numFmt w:val="decimal"/>
+      <w:isLgl/>
+      <w:lvlText w:val="%1.%2.%3.%4.%5.%6.%7.%8"/>
+      <w:lvlJc w:val="left"/>
+      <w:pPr>
+        <w:ind w:left="1440" w:hanging="1440"/>
+      </w:pPr>
+      <w:rPr>
+        <w:rFonts w:hint="default"/>
+      </w:rPr>
+    </w:lvl>
+    <w:lvl w:ilvl="8">
+      <w:start w:val="1"/>
+      <w:numFmt w:val="decimal"/>
+      <w:isLgl/>
+      <w:lvlText w:val="%1.%2.%3.%4.%5.%6.%7.%8.%9"/>
+      <w:lvlJc w:val="left"/>
+      <w:pPr>
+        <w:ind w:left="1440" w:hanging="1440"/>
+      </w:pPr>
+      <w:rPr>
+        <w:rFonts w:hint="default"/>
+      </w:rPr>
+    </w:lvl>
+  </w:abstractNum>
+  <w:abstractNum w:abstractNumId="5" w15:restartNumberingAfterBreak="0">
     <w:nsid w:val="2BDF4E1D"/>
     <w:multiLevelType w:val="multilevel"/>
     <w:tmpl w:val="552A897A"/>
@@ -803,7 +1700,249 @@
       </w:rPr>
     </w:lvl>
   </w:abstractNum>
-  <w:abstractNum w:abstractNumId="1" w15:restartNumberingAfterBreak="0">
+  <w:abstractNum w:abstractNumId="6" w15:restartNumberingAfterBreak="0">
+    <w:nsid w:val="375A2C88"/>
+    <w:multiLevelType w:val="multilevel"/>
+    <w:tmpl w:val="552A897A"/>
+    <w:lvl w:ilvl="0">
+      <w:start w:val="1"/>
+      <w:numFmt w:val="decimal"/>
+      <w:lvlText w:val="%1."/>
+      <w:lvlJc w:val="left"/>
+      <w:pPr>
+        <w:ind w:left="360" w:hanging="360"/>
+      </w:pPr>
+      <w:rPr>
+        <w:rFonts w:hint="default"/>
+      </w:rPr>
+    </w:lvl>
+    <w:lvl w:ilvl="1">
+      <w:start w:val="1"/>
+      <w:numFmt w:val="decimal"/>
+      <w:isLgl/>
+      <w:lvlText w:val="%1.%2"/>
+      <w:lvlJc w:val="left"/>
+      <w:pPr>
+        <w:ind w:left="405" w:hanging="405"/>
+      </w:pPr>
+      <w:rPr>
+        <w:rFonts w:hint="default"/>
+      </w:rPr>
+    </w:lvl>
+    <w:lvl w:ilvl="2">
+      <w:start w:val="1"/>
+      <w:numFmt w:val="decimal"/>
+      <w:isLgl/>
+      <w:lvlText w:val="%1.%2.%3"/>
+      <w:lvlJc w:val="left"/>
+      <w:pPr>
+        <w:ind w:left="720" w:hanging="720"/>
+      </w:pPr>
+      <w:rPr>
+        <w:rFonts w:hint="default"/>
+      </w:rPr>
+    </w:lvl>
+    <w:lvl w:ilvl="3">
+      <w:start w:val="1"/>
+      <w:numFmt w:val="decimal"/>
+      <w:isLgl/>
+      <w:lvlText w:val="%1.%2.%3.%4"/>
+      <w:lvlJc w:val="left"/>
+      <w:pPr>
+        <w:ind w:left="720" w:hanging="720"/>
+      </w:pPr>
+      <w:rPr>
+        <w:rFonts w:hint="default"/>
+      </w:rPr>
+    </w:lvl>
+    <w:lvl w:ilvl="4">
+      <w:start w:val="1"/>
+      <w:numFmt w:val="decimal"/>
+      <w:isLgl/>
+      <w:lvlText w:val="%1.%2.%3.%4.%5"/>
+      <w:lvlJc w:val="left"/>
+      <w:pPr>
+        <w:ind w:left="1080" w:hanging="1080"/>
+      </w:pPr>
+      <w:rPr>
+        <w:rFonts w:hint="default"/>
+      </w:rPr>
+    </w:lvl>
+    <w:lvl w:ilvl="5">
+      <w:start w:val="1"/>
+      <w:numFmt w:val="decimal"/>
+      <w:isLgl/>
+      <w:lvlText w:val="%1.%2.%3.%4.%5.%6"/>
+      <w:lvlJc w:val="left"/>
+      <w:pPr>
+        <w:ind w:left="1080" w:hanging="1080"/>
+      </w:pPr>
+      <w:rPr>
+        <w:rFonts w:hint="default"/>
+      </w:rPr>
+    </w:lvl>
+    <w:lvl w:ilvl="6">
+      <w:start w:val="1"/>
+      <w:numFmt w:val="decimal"/>
+      <w:isLgl/>
+      <w:lvlText w:val="%1.%2.%3.%4.%5.%6.%7"/>
+      <w:lvlJc w:val="left"/>
+      <w:pPr>
+        <w:ind w:left="1440" w:hanging="1440"/>
+      </w:pPr>
+      <w:rPr>
+        <w:rFonts w:hint="default"/>
+      </w:rPr>
+    </w:lvl>
+    <w:lvl w:ilvl="7">
+      <w:start w:val="1"/>
+      <w:numFmt w:val="decimal"/>
+      <w:isLgl/>
+      <w:lvlText w:val="%1.%2.%3.%4.%5.%6.%7.%8"/>
+      <w:lvlJc w:val="left"/>
+      <w:pPr>
+        <w:ind w:left="1440" w:hanging="1440"/>
+      </w:pPr>
+      <w:rPr>
+        <w:rFonts w:hint="default"/>
+      </w:rPr>
+    </w:lvl>
+    <w:lvl w:ilvl="8">
+      <w:start w:val="1"/>
+      <w:numFmt w:val="decimal"/>
+      <w:isLgl/>
+      <w:lvlText w:val="%1.%2.%3.%4.%5.%6.%7.%8.%9"/>
+      <w:lvlJc w:val="left"/>
+      <w:pPr>
+        <w:ind w:left="1440" w:hanging="1440"/>
+      </w:pPr>
+      <w:rPr>
+        <w:rFonts w:hint="default"/>
+      </w:rPr>
+    </w:lvl>
+  </w:abstractNum>
+  <w:abstractNum w:abstractNumId="7" w15:restartNumberingAfterBreak="0">
+    <w:nsid w:val="6987202A"/>
+    <w:multiLevelType w:val="multilevel"/>
+    <w:tmpl w:val="552A897A"/>
+    <w:lvl w:ilvl="0">
+      <w:start w:val="1"/>
+      <w:numFmt w:val="decimal"/>
+      <w:lvlText w:val="%1."/>
+      <w:lvlJc w:val="left"/>
+      <w:pPr>
+        <w:ind w:left="360" w:hanging="360"/>
+      </w:pPr>
+      <w:rPr>
+        <w:rFonts w:hint="default"/>
+      </w:rPr>
+    </w:lvl>
+    <w:lvl w:ilvl="1">
+      <w:start w:val="1"/>
+      <w:numFmt w:val="decimal"/>
+      <w:isLgl/>
+      <w:lvlText w:val="%1.%2"/>
+      <w:lvlJc w:val="left"/>
+      <w:pPr>
+        <w:ind w:left="405" w:hanging="405"/>
+      </w:pPr>
+      <w:rPr>
+        <w:rFonts w:hint="default"/>
+      </w:rPr>
+    </w:lvl>
+    <w:lvl w:ilvl="2">
+      <w:start w:val="1"/>
+      <w:numFmt w:val="decimal"/>
+      <w:isLgl/>
+      <w:lvlText w:val="%1.%2.%3"/>
+      <w:lvlJc w:val="left"/>
+      <w:pPr>
+        <w:ind w:left="720" w:hanging="720"/>
+      </w:pPr>
+      <w:rPr>
+        <w:rFonts w:hint="default"/>
+      </w:rPr>
+    </w:lvl>
+    <w:lvl w:ilvl="3">
+      <w:start w:val="1"/>
+      <w:numFmt w:val="decimal"/>
+      <w:isLgl/>
+      <w:lvlText w:val="%1.%2.%3.%4"/>
+      <w:lvlJc w:val="left"/>
+      <w:pPr>
+        <w:ind w:left="720" w:hanging="720"/>
+      </w:pPr>
+      <w:rPr>
+        <w:rFonts w:hint="default"/>
+      </w:rPr>
+    </w:lvl>
+    <w:lvl w:ilvl="4">
+      <w:start w:val="1"/>
+      <w:numFmt w:val="decimal"/>
+      <w:isLgl/>
+      <w:lvlText w:val="%1.%2.%3.%4.%5"/>
+      <w:lvlJc w:val="left"/>
+      <w:pPr>
+        <w:ind w:left="1080" w:hanging="1080"/>
+      </w:pPr>
+      <w:rPr>
+        <w:rFonts w:hint="default"/>
+      </w:rPr>
+    </w:lvl>
+    <w:lvl w:ilvl="5">
+      <w:start w:val="1"/>
+      <w:numFmt w:val="decimal"/>
+      <w:isLgl/>
+      <w:lvlText w:val="%1.%2.%3.%4.%5.%6"/>
+      <w:lvlJc w:val="left"/>
+      <w:pPr>
+        <w:ind w:left="1080" w:hanging="1080"/>
+      </w:pPr>
+      <w:rPr>
+        <w:rFonts w:hint="default"/>
+      </w:rPr>
+    </w:lvl>
+    <w:lvl w:ilvl="6">
+      <w:start w:val="1"/>
+      <w:numFmt w:val="decimal"/>
+      <w:isLgl/>
+      <w:lvlText w:val="%1.%2.%3.%4.%5.%6.%7"/>
+      <w:lvlJc w:val="left"/>
+      <w:pPr>
+        <w:ind w:left="1440" w:hanging="1440"/>
+      </w:pPr>
+      <w:rPr>
+        <w:rFonts w:hint="default"/>
+      </w:rPr>
+    </w:lvl>
+    <w:lvl w:ilvl="7">
+      <w:start w:val="1"/>
+      <w:numFmt w:val="decimal"/>
+      <w:isLgl/>
+      <w:lvlText w:val="%1.%2.%3.%4.%5.%6.%7.%8"/>
+      <w:lvlJc w:val="left"/>
+      <w:pPr>
+        <w:ind w:left="1440" w:hanging="1440"/>
+      </w:pPr>
+      <w:rPr>
+        <w:rFonts w:hint="default"/>
+      </w:rPr>
+    </w:lvl>
+    <w:lvl w:ilvl="8">
+      <w:start w:val="1"/>
+      <w:numFmt w:val="decimal"/>
+      <w:isLgl/>
+      <w:lvlText w:val="%1.%2.%3.%4.%5.%6.%7.%8.%9"/>
+      <w:lvlJc w:val="left"/>
+      <w:pPr>
+        <w:ind w:left="1440" w:hanging="1440"/>
+      </w:pPr>
+      <w:rPr>
+        <w:rFonts w:hint="default"/>
+      </w:rPr>
+    </w:lvl>
+  </w:abstractNum>
+  <w:abstractNum w:abstractNumId="8" w15:restartNumberingAfterBreak="0">
     <w:nsid w:val="796C6808"/>
     <w:multiLevelType w:val="hybridMultilevel"/>
     <w:tmpl w:val="2736C592"/>
@@ -893,10 +2032,31 @@
     </w:lvl>
   </w:abstractNum>
   <w:num w:numId="1">
-    <w:abstractNumId w:val="1"/>
+    <w:abstractNumId w:val="8"/>
   </w:num>
   <w:num w:numId="2">
+    <w:abstractNumId w:val="5"/>
+  </w:num>
+  <w:num w:numId="3">
+    <w:abstractNumId w:val="4"/>
+  </w:num>
+  <w:num w:numId="4">
+    <w:abstractNumId w:val="3"/>
+  </w:num>
+  <w:num w:numId="5">
+    <w:abstractNumId w:val="6"/>
+  </w:num>
+  <w:num w:numId="6">
     <w:abstractNumId w:val="0"/>
+  </w:num>
+  <w:num w:numId="7">
+    <w:abstractNumId w:val="2"/>
+  </w:num>
+  <w:num w:numId="8">
+    <w:abstractNumId w:val="7"/>
+  </w:num>
+  <w:num w:numId="9">
+    <w:abstractNumId w:val="1"/>
   </w:num>
 </w:numbering>
 </file>

</xml_diff>

<commit_message>
Final draft's content added
</commit_message>
<xml_diff>
--- a/Final Report Draft.docx
+++ b/Final Report Draft.docx
@@ -361,6 +361,36 @@
         </w:rPr>
         <w:t xml:space="preserve">The website is written in HTML, JavaScript and CSS. The website has two sections: the general users’ section and the admin section. The general user can read and then validate the articles. </w:t>
       </w:r>
+      <w:r>
+        <w:rPr>
+          <w:lang w:val="en-ZA"/>
+        </w:rPr>
+        <w:t>The admin is the only users with the ability to add new articles. The articles are added to the database</w:t>
+      </w:r>
+      <w:r>
+        <w:rPr>
+          <w:lang w:val="en-ZA"/>
+        </w:rPr>
+        <w:t xml:space="preserve"> and the votes associated with </w:t>
+      </w:r>
+      <w:r>
+        <w:rPr>
+          <w:lang w:val="en-ZA"/>
+        </w:rPr>
+        <w:t>t</w:t>
+      </w:r>
+      <w:r>
+        <w:rPr>
+          <w:lang w:val="en-ZA"/>
+        </w:rPr>
+        <w:t>he article</w:t>
+      </w:r>
+      <w:r>
+        <w:rPr>
+          <w:lang w:val="en-ZA"/>
+        </w:rPr>
+        <w:t>, are added to the blockchain.</w:t>
+      </w:r>
     </w:p>
     <w:p>
       <w:pPr>
@@ -404,7 +434,98 @@
         <w:rPr>
           <w:lang w:val="en-ZA"/>
         </w:rPr>
-        <w:t xml:space="preserve"> is written in PHP. </w:t>
+        <w:t xml:space="preserve"> is written in PHP</w:t>
+      </w:r>
+      <w:r>
+        <w:rPr>
+          <w:lang w:val="en-ZA"/>
+        </w:rPr>
+        <w:t xml:space="preserve"> and JSON</w:t>
+      </w:r>
+      <w:r>
+        <w:rPr>
+          <w:lang w:val="en-ZA"/>
+        </w:rPr>
+        <w:t xml:space="preserve">. </w:t>
+      </w:r>
+      <w:r>
+        <w:rPr>
+          <w:lang w:val="en-ZA"/>
+        </w:rPr>
+        <w:t>The website handles all communication</w:t>
+      </w:r>
+      <w:r>
+        <w:rPr>
+          <w:lang w:val="en-ZA"/>
+        </w:rPr>
+        <w:t xml:space="preserve"> (requests and posts),</w:t>
+      </w:r>
+      <w:r>
+        <w:rPr>
+          <w:lang w:val="en-ZA"/>
+        </w:rPr>
+        <w:t xml:space="preserve"> from:</w:t>
+      </w:r>
+    </w:p>
+    <w:p>
+      <w:pPr>
+        <w:pStyle w:val="ListParagraph"/>
+        <w:numPr>
+          <w:ilvl w:val="0"/>
+          <w:numId w:val="10"/>
+        </w:numPr>
+        <w:rPr>
+          <w:lang w:val="en-ZA"/>
+        </w:rPr>
+      </w:pPr>
+      <w:r>
+        <w:rPr>
+          <w:lang w:val="en-ZA"/>
+        </w:rPr>
+        <w:lastRenderedPageBreak/>
+        <w:t>T</w:t>
+      </w:r>
+      <w:r>
+        <w:rPr>
+          <w:lang w:val="en-ZA"/>
+        </w:rPr>
+        <w:t xml:space="preserve">he website to the database, </w:t>
+      </w:r>
+    </w:p>
+    <w:p>
+      <w:pPr>
+        <w:pStyle w:val="ListParagraph"/>
+        <w:numPr>
+          <w:ilvl w:val="0"/>
+          <w:numId w:val="10"/>
+        </w:numPr>
+        <w:rPr>
+          <w:lang w:val="en-ZA"/>
+        </w:rPr>
+      </w:pPr>
+      <w:r>
+        <w:rPr>
+          <w:lang w:val="en-ZA"/>
+        </w:rPr>
+        <w:t>The website to the blockchain and</w:t>
+      </w:r>
+    </w:p>
+    <w:p>
+      <w:pPr>
+        <w:pStyle w:val="ListParagraph"/>
+        <w:numPr>
+          <w:ilvl w:val="0"/>
+          <w:numId w:val="10"/>
+        </w:numPr>
+        <w:rPr>
+          <w:lang w:val="en-ZA"/>
+        </w:rPr>
+      </w:pPr>
+      <w:r>
+        <w:rPr>
+          <w:lang w:val="en-ZA"/>
+        </w:rPr>
+        <w:t>The mobile application to the database.</w:t>
       </w:r>
     </w:p>
     <w:p>
@@ -435,7 +556,69 @@
         <w:rPr>
           <w:lang w:val="en-ZA"/>
         </w:rPr>
-        <w:t xml:space="preserve">Our project is on Amazon’s AWS on an EC2. The EC2 host an Ubuntu server. </w:t>
+        <w:t xml:space="preserve">Our project is on Amazon’s </w:t>
+      </w:r>
+      <w:proofErr w:type="spellStart"/>
+      <w:r>
+        <w:rPr>
+          <w:lang w:val="en-ZA"/>
+        </w:rPr>
+        <w:t>Webservice</w:t>
+      </w:r>
+      <w:proofErr w:type="spellEnd"/>
+      <w:r>
+        <w:rPr>
+          <w:lang w:val="en-ZA"/>
+        </w:rPr>
+        <w:t xml:space="preserve"> (</w:t>
+      </w:r>
+      <w:r>
+        <w:rPr>
+          <w:lang w:val="en-ZA"/>
+        </w:rPr>
+        <w:t>AWS</w:t>
+      </w:r>
+      <w:r>
+        <w:rPr>
+          <w:lang w:val="en-ZA"/>
+        </w:rPr>
+        <w:t>)</w:t>
+      </w:r>
+      <w:r>
+        <w:rPr>
+          <w:lang w:val="en-ZA"/>
+        </w:rPr>
+        <w:t xml:space="preserve"> on an EC2</w:t>
+      </w:r>
+      <w:r>
+        <w:rPr>
+          <w:lang w:val="en-ZA"/>
+        </w:rPr>
+        <w:t xml:space="preserve"> instance</w:t>
+      </w:r>
+      <w:r>
+        <w:rPr>
+          <w:lang w:val="en-ZA"/>
+        </w:rPr>
+        <w:t>. The EC2 host</w:t>
+      </w:r>
+      <w:r>
+        <w:rPr>
+          <w:lang w:val="en-ZA"/>
+        </w:rPr>
+        <w:t>s</w:t>
+      </w:r>
+      <w:r>
+        <w:rPr>
+          <w:lang w:val="en-ZA"/>
+        </w:rPr>
+        <w:t xml:space="preserve"> an Ubuntu server. </w:t>
+      </w:r>
+      <w:r>
+        <w:rPr>
+          <w:lang w:val="en-ZA"/>
+        </w:rPr>
+        <w:t>All of our files are added to the EC2. Our main blockchain chain is also hosted on the EC2.</w:t>
       </w:r>
     </w:p>
     <w:p>
@@ -484,8 +667,6 @@
         </w:rPr>
         <w:t xml:space="preserve"> as our Blockchain creator. </w:t>
       </w:r>
-      <w:bookmarkStart w:id="0" w:name="_GoBack"/>
-      <w:bookmarkEnd w:id="0"/>
     </w:p>
     <w:p>
       <w:pPr>
@@ -540,7 +721,19 @@
         <w:rPr>
           <w:lang w:val="en-ZA"/>
         </w:rPr>
-        <w:t xml:space="preserve">We have used PHP, HTML, </w:t>
+        <w:t>We have used</w:t>
+      </w:r>
+      <w:r>
+        <w:rPr>
+          <w:lang w:val="en-ZA"/>
+        </w:rPr>
+        <w:t xml:space="preserve"> AWS’s EC2,</w:t>
+      </w:r>
+      <w:r>
+        <w:rPr>
+          <w:lang w:val="en-ZA"/>
+        </w:rPr>
+        <w:t xml:space="preserve"> PHP, HTML, </w:t>
       </w:r>
       <w:proofErr w:type="spellStart"/>
       <w:r>
@@ -554,10 +747,21 @@
         <w:rPr>
           <w:lang w:val="en-ZA"/>
         </w:rPr>
-        <w:t xml:space="preserve">, Java, CSS, </w:t>
+        <w:t>, Java, CSS</w:t>
+      </w:r>
+      <w:r>
+        <w:rPr>
+          <w:lang w:val="en-ZA"/>
+        </w:rPr>
+        <w:t xml:space="preserve"> and</w:t>
+      </w:r>
+      <w:r>
+        <w:rPr>
+          <w:lang w:val="en-ZA"/>
+        </w:rPr>
+        <w:t xml:space="preserve"> </w:t>
       </w:r>
       <w:proofErr w:type="spellStart"/>
-      <w:proofErr w:type="gramStart"/>
       <w:r>
         <w:rPr>
           <w:lang w:val="en-ZA"/>
@@ -565,7 +769,6 @@
         <w:t>Multichain</w:t>
       </w:r>
       <w:proofErr w:type="spellEnd"/>
-      <w:proofErr w:type="gramEnd"/>
       <w:r>
         <w:rPr>
           <w:lang w:val="en-ZA"/>
@@ -588,7 +791,6 @@
         <w:rPr>
           <w:lang w:val="en-ZA"/>
         </w:rPr>
-        <w:lastRenderedPageBreak/>
         <w:t>PROBLEMS FACED</w:t>
       </w:r>
     </w:p>
@@ -622,7 +824,37 @@
         <w:rPr>
           <w:lang w:val="en-ZA"/>
         </w:rPr>
-        <w:t>, leaving us with many questions which we had to answer ourselves. This took a lot of our time. Another time consuming task was the fact that we had to learn a lot of new languages to create our project. We also struggled with the connection of the chains.</w:t>
+        <w:t xml:space="preserve"> and tutorials</w:t>
+      </w:r>
+      <w:r>
+        <w:rPr>
+          <w:lang w:val="en-ZA"/>
+        </w:rPr>
+        <w:t xml:space="preserve">, leaving us with many questions which we had to answer ourselves. This took a lot of our time. Another time consuming task was the fact that we had to learn a lot of new </w:t>
+      </w:r>
+      <w:r>
+        <w:rPr>
+          <w:lang w:val="en-ZA"/>
+        </w:rPr>
+        <w:t xml:space="preserve">programming </w:t>
+      </w:r>
+      <w:r>
+        <w:rPr>
+          <w:lang w:val="en-ZA"/>
+        </w:rPr>
+        <w:t>languages to create our project. We also struggled with the connection of the chains</w:t>
+      </w:r>
+      <w:r>
+        <w:rPr>
+          <w:lang w:val="en-ZA"/>
+        </w:rPr>
+        <w:t xml:space="preserve"> through the AWS instance that we have created</w:t>
+      </w:r>
+      <w:r>
+        <w:rPr>
+          <w:lang w:val="en-ZA"/>
+        </w:rPr>
+        <w:t>.</w:t>
       </w:r>
     </w:p>
     <w:p>
@@ -708,7 +940,37 @@
         <w:rPr>
           <w:lang w:val="en-ZA"/>
         </w:rPr>
-        <w:t>project is a project with too much to learn for only one person. The work has to be divided in manageable pieces for each member. The work breakdown structure has changed through the project and each member adjusted quickly with the new sections assigned to them. The team spirit was positive for most of the project, creating a peaceful, respectful environment for all.</w:t>
+        <w:t xml:space="preserve">project is a project with </w:t>
+      </w:r>
+      <w:r>
+        <w:rPr>
+          <w:lang w:val="en-ZA"/>
+        </w:rPr>
+        <w:t xml:space="preserve">a </w:t>
+      </w:r>
+      <w:r>
+        <w:rPr>
+          <w:lang w:val="en-ZA"/>
+        </w:rPr>
+        <w:t>very</w:t>
+      </w:r>
+      <w:r>
+        <w:rPr>
+          <w:lang w:val="en-ZA"/>
+        </w:rPr>
+        <w:t xml:space="preserve"> steep learning curve</w:t>
+      </w:r>
+      <w:r>
+        <w:rPr>
+          <w:lang w:val="en-ZA"/>
+        </w:rPr>
+        <w:t>, making it impossible</w:t>
+      </w:r>
+      <w:r>
+        <w:rPr>
+          <w:lang w:val="en-ZA"/>
+        </w:rPr>
+        <w:t xml:space="preserve"> for only one person. The work has to be divided in manageable pieces for each member. The work breakdown structure has changed through the project and each member adjusted quickly with the new sections assigned to them. The team spirit was positive for most of the project, creating a peaceful, respectful environment for all.</w:t>
       </w:r>
     </w:p>
     <w:p>
@@ -726,7 +988,21 @@
         <w:rPr>
           <w:lang w:val="en-ZA"/>
         </w:rPr>
+        <w:lastRenderedPageBreak/>
         <w:t>FAILING FAST</w:t>
+      </w:r>
+    </w:p>
+    <w:p>
+      <w:pPr>
+        <w:rPr>
+          <w:lang w:val="en-ZA"/>
+        </w:rPr>
+      </w:pPr>
+      <w:r>
+        <w:rPr>
+          <w:lang w:val="en-ZA"/>
+        </w:rPr>
+        <w:t>During the project we continuously struggled to fail fast, in other words we kept on struggling with the same problems. This will have to improve to be able to complete future projects more successfully.</w:t>
       </w:r>
     </w:p>
     <w:p>
@@ -821,6 +1097,25 @@
     </w:p>
     <w:p>
       <w:pPr>
+        <w:rPr>
+          <w:lang w:val="en-ZA"/>
+        </w:rPr>
+      </w:pPr>
+      <w:r>
+        <w:rPr>
+          <w:lang w:val="en-ZA"/>
+        </w:rPr>
+        <w:t xml:space="preserve">This project could increase the reputation of any news providing business, because people will know that the news provided, are valid. The journalists still writes the articles and the community will verify it. A high reputation will lead to more online views and higher profits. It will also set the standard very high for every other news reporting businesses, because the technology used in this project is an absolute must-have in the world where false news are increasing daily. </w:t>
+      </w:r>
+      <w:r>
+        <w:rPr>
+          <w:lang w:val="en-ZA"/>
+        </w:rPr>
+        <w:t>The following section will discuss the possible options and give a recommended option.</w:t>
+      </w:r>
+    </w:p>
+    <w:p>
+      <w:pPr>
         <w:pStyle w:val="Heading2"/>
         <w:numPr>
           <w:ilvl w:val="1"/>
@@ -834,7 +1129,143 @@
         <w:rPr>
           <w:lang w:val="en-ZA"/>
         </w:rPr>
-        <w:t>OPTION ANALYSIS – RECOMMENDED OPTION</w:t>
+        <w:t>OPTION ANALYSIS WITH THE</w:t>
+      </w:r>
+      <w:r>
+        <w:rPr>
+          <w:lang w:val="en-ZA"/>
+        </w:rPr>
+        <w:t xml:space="preserve"> RECOMMENDED OPTION</w:t>
+      </w:r>
+    </w:p>
+    <w:p>
+      <w:pPr>
+        <w:rPr>
+          <w:lang w:val="en-ZA"/>
+        </w:rPr>
+      </w:pPr>
+      <w:r>
+        <w:rPr>
+          <w:lang w:val="en-ZA"/>
+        </w:rPr>
+        <w:t xml:space="preserve">There are multiple options when it comes to news reporting. In this section </w:t>
+      </w:r>
+      <w:r>
+        <w:rPr>
+          <w:lang w:val="en-ZA"/>
+        </w:rPr>
+        <w:t>we will look at two options</w:t>
+      </w:r>
+      <w:r>
+        <w:rPr>
+          <w:lang w:val="en-ZA"/>
+        </w:rPr>
+        <w:t xml:space="preserve"> and suggest the best option, according to us.</w:t>
+      </w:r>
+    </w:p>
+    <w:p>
+      <w:pPr>
+        <w:rPr>
+          <w:lang w:val="en-ZA"/>
+        </w:rPr>
+      </w:pPr>
+      <w:r>
+        <w:rPr>
+          <w:lang w:val="en-ZA"/>
+        </w:rPr>
+        <w:t xml:space="preserve">Option one: The news are stored in a database </w:t>
+      </w:r>
+      <w:r>
+        <w:rPr>
+          <w:lang w:val="en-ZA"/>
+        </w:rPr>
+        <w:t xml:space="preserve">and displayed in a website without the use of a blockchain. The disadvantage is that the users have no way to verify the news. </w:t>
+      </w:r>
+    </w:p>
+    <w:p>
+      <w:pPr>
+        <w:rPr>
+          <w:lang w:val="en-ZA"/>
+        </w:rPr>
+      </w:pPr>
+      <w:r>
+        <w:rPr>
+          <w:lang w:val="en-ZA"/>
+        </w:rPr>
+        <w:t xml:space="preserve">The second option entails using Blockchain: </w:t>
+      </w:r>
+      <w:r>
+        <w:rPr>
+          <w:lang w:val="en-ZA"/>
+        </w:rPr>
+        <w:t xml:space="preserve">News could be verified through the use of the community votes and then the validated articles could be printed or posted online. </w:t>
+      </w:r>
+      <w:r>
+        <w:rPr>
+          <w:lang w:val="en-ZA"/>
+        </w:rPr>
+        <w:t>This</w:t>
+      </w:r>
+      <w:r>
+        <w:rPr>
+          <w:lang w:val="en-ZA"/>
+        </w:rPr>
+        <w:t xml:space="preserve"> blockchain</w:t>
+      </w:r>
+      <w:r>
+        <w:rPr>
+          <w:lang w:val="en-ZA"/>
+        </w:rPr>
+        <w:t xml:space="preserve"> techn</w:t>
+      </w:r>
+      <w:r>
+        <w:rPr>
+          <w:lang w:val="en-ZA"/>
+        </w:rPr>
+        <w:t xml:space="preserve">ology is still fairly new and not many businesses have this technology yet, giving you the opportunity to </w:t>
+      </w:r>
+      <w:r>
+        <w:rPr>
+          <w:lang w:val="en-ZA"/>
+        </w:rPr>
+        <w:t>stand out</w:t>
+      </w:r>
+      <w:r>
+        <w:rPr>
+          <w:lang w:val="en-ZA"/>
+        </w:rPr>
+        <w:t xml:space="preserve">. </w:t>
+      </w:r>
+      <w:r>
+        <w:rPr>
+          <w:lang w:val="en-ZA"/>
+        </w:rPr>
+        <w:t>This is a very secure way to do the verification.</w:t>
+      </w:r>
+    </w:p>
+    <w:p>
+      <w:pPr>
+        <w:rPr>
+          <w:lang w:val="en-ZA"/>
+        </w:rPr>
+      </w:pPr>
+      <w:r>
+        <w:rPr>
+          <w:lang w:val="en-ZA"/>
+        </w:rPr>
+        <w:t>In our opinion, the best option is to choose option two</w:t>
+      </w:r>
+      <w:r>
+        <w:rPr>
+          <w:lang w:val="en-ZA"/>
+        </w:rPr>
+        <w:t>, even if option one do not have many disadvantages</w:t>
+      </w:r>
+      <w:r>
+        <w:rPr>
+          <w:lang w:val="en-ZA"/>
+        </w:rPr>
+        <w:t xml:space="preserve">. </w:t>
       </w:r>
     </w:p>
     <w:p>
@@ -872,6 +1303,81 @@
         </w:rPr>
         <w:t>RISK AND SENSITIVITY ANALYSIS</w:t>
       </w:r>
+      <w:bookmarkStart w:id="0" w:name="_GoBack"/>
+      <w:bookmarkEnd w:id="0"/>
+    </w:p>
+    <w:p>
+      <w:pPr>
+        <w:pStyle w:val="ListParagraph"/>
+        <w:numPr>
+          <w:ilvl w:val="0"/>
+          <w:numId w:val="11"/>
+        </w:numPr>
+        <w:rPr>
+          <w:lang w:val="en-ZA"/>
+        </w:rPr>
+      </w:pPr>
+      <w:r>
+        <w:rPr>
+          <w:lang w:val="en-ZA"/>
+        </w:rPr>
+        <w:t xml:space="preserve">Political, </w:t>
+      </w:r>
+    </w:p>
+    <w:p>
+      <w:pPr>
+        <w:pStyle w:val="ListParagraph"/>
+        <w:numPr>
+          <w:ilvl w:val="0"/>
+          <w:numId w:val="11"/>
+        </w:numPr>
+        <w:rPr>
+          <w:lang w:val="en-ZA"/>
+        </w:rPr>
+      </w:pPr>
+      <w:r>
+        <w:rPr>
+          <w:lang w:val="en-ZA"/>
+        </w:rPr>
+        <w:t xml:space="preserve">Operational </w:t>
+      </w:r>
+    </w:p>
+    <w:p>
+      <w:pPr>
+        <w:pStyle w:val="ListParagraph"/>
+        <w:numPr>
+          <w:ilvl w:val="0"/>
+          <w:numId w:val="11"/>
+        </w:numPr>
+        <w:rPr>
+          <w:lang w:val="en-ZA"/>
+        </w:rPr>
+      </w:pPr>
+      <w:r>
+        <w:rPr>
+          <w:lang w:val="en-ZA"/>
+        </w:rPr>
+        <w:lastRenderedPageBreak/>
+        <w:t xml:space="preserve">Economic / Financial and </w:t>
+      </w:r>
+    </w:p>
+    <w:p>
+      <w:pPr>
+        <w:pStyle w:val="ListParagraph"/>
+        <w:numPr>
+          <w:ilvl w:val="0"/>
+          <w:numId w:val="11"/>
+        </w:numPr>
+        <w:rPr>
+          <w:lang w:val="en-ZA"/>
+        </w:rPr>
+      </w:pPr>
+      <w:r>
+        <w:rPr>
+          <w:lang w:val="en-ZA"/>
+        </w:rPr>
+        <w:t xml:space="preserve">Technical </w:t>
+      </w:r>
     </w:p>
     <w:p>
       <w:pPr>
@@ -913,7 +1419,26 @@
         <w:rPr>
           <w:lang w:val="en-ZA"/>
         </w:rPr>
-        <w:t>CONCLUSION</w:t>
+        <w:t>RECOMMENDATION FOR FURTHER RESEARCH</w:t>
+      </w:r>
+    </w:p>
+    <w:p>
+      <w:pPr>
+        <w:rPr>
+          <w:lang w:val="en-ZA"/>
+        </w:rPr>
+      </w:pPr>
+      <w:r>
+        <w:rPr>
+          <w:lang w:val="en-ZA"/>
+        </w:rPr>
+        <w:t>The Truth project has tremendous potential that can still be developed and refined. Our project covered only a small amount of possible opportunities when it comes to Blockchain. Truth only validates the votes associated with the article validation. Further studies could possibly be based on adding articles to the blockchain</w:t>
+      </w:r>
+      <w:r>
+        <w:rPr>
+          <w:lang w:val="en-ZA"/>
+        </w:rPr>
+        <w:t>, along with the votes and login information of the users. Due to the limited resources and no prior experience with blockchain, the project had a small scope, which could be broaden with additional knowledge and training on Blockchain.</w:t>
       </w:r>
     </w:p>
     <w:p>
@@ -931,6 +1456,24 @@
         <w:rPr>
           <w:lang w:val="en-ZA"/>
         </w:rPr>
+        <w:t>CONCLUSION</w:t>
+      </w:r>
+    </w:p>
+    <w:p>
+      <w:pPr>
+        <w:pStyle w:val="Heading1"/>
+        <w:numPr>
+          <w:ilvl w:val="0"/>
+          <w:numId w:val="2"/>
+        </w:numPr>
+        <w:rPr>
+          <w:lang w:val="en-ZA"/>
+        </w:rPr>
+      </w:pPr>
+      <w:r>
+        <w:rPr>
+          <w:lang w:val="en-ZA"/>
+        </w:rPr>
         <w:t>APPENDICES</w:t>
       </w:r>
     </w:p>
@@ -950,6 +1493,12 @@
           <w:lang w:val="en-ZA"/>
         </w:rPr>
         <w:t>APPENDIX A: TEAM INFORMATION</w:t>
+      </w:r>
+      <w:r>
+        <w:rPr>
+          <w:lang w:val="en-ZA"/>
+        </w:rPr>
+        <w:t xml:space="preserve"> AND WORK BREAKDOWN STRUCTURE</w:t>
       </w:r>
     </w:p>
     <w:p>
@@ -1580,6 +2129,232 @@
     </w:lvl>
   </w:abstractNum>
   <w:abstractNum w:abstractNumId="5" w15:restartNumberingAfterBreak="0">
+    <w:nsid w:val="26BD5B97"/>
+    <w:multiLevelType w:val="hybridMultilevel"/>
+    <w:tmpl w:val="FB8A67BE"/>
+    <w:lvl w:ilvl="0" w:tplc="1C090001">
+      <w:start w:val="1"/>
+      <w:numFmt w:val="bullet"/>
+      <w:lvlText w:val=""/>
+      <w:lvlJc w:val="left"/>
+      <w:pPr>
+        <w:ind w:left="360" w:hanging="360"/>
+      </w:pPr>
+      <w:rPr>
+        <w:rFonts w:ascii="Symbol" w:hAnsi="Symbol" w:hint="default"/>
+      </w:rPr>
+    </w:lvl>
+    <w:lvl w:ilvl="1" w:tplc="04360003" w:tentative="1">
+      <w:start w:val="1"/>
+      <w:numFmt w:val="bullet"/>
+      <w:lvlText w:val="o"/>
+      <w:lvlJc w:val="left"/>
+      <w:pPr>
+        <w:ind w:left="1080" w:hanging="360"/>
+      </w:pPr>
+      <w:rPr>
+        <w:rFonts w:ascii="Courier New" w:hAnsi="Courier New" w:cs="Courier New" w:hint="default"/>
+      </w:rPr>
+    </w:lvl>
+    <w:lvl w:ilvl="2" w:tplc="04360005" w:tentative="1">
+      <w:start w:val="1"/>
+      <w:numFmt w:val="bullet"/>
+      <w:lvlText w:val=""/>
+      <w:lvlJc w:val="left"/>
+      <w:pPr>
+        <w:ind w:left="1800" w:hanging="360"/>
+      </w:pPr>
+      <w:rPr>
+        <w:rFonts w:ascii="Wingdings" w:hAnsi="Wingdings" w:hint="default"/>
+      </w:rPr>
+    </w:lvl>
+    <w:lvl w:ilvl="3" w:tplc="04360001" w:tentative="1">
+      <w:start w:val="1"/>
+      <w:numFmt w:val="bullet"/>
+      <w:lvlText w:val=""/>
+      <w:lvlJc w:val="left"/>
+      <w:pPr>
+        <w:ind w:left="2520" w:hanging="360"/>
+      </w:pPr>
+      <w:rPr>
+        <w:rFonts w:ascii="Symbol" w:hAnsi="Symbol" w:hint="default"/>
+      </w:rPr>
+    </w:lvl>
+    <w:lvl w:ilvl="4" w:tplc="04360003" w:tentative="1">
+      <w:start w:val="1"/>
+      <w:numFmt w:val="bullet"/>
+      <w:lvlText w:val="o"/>
+      <w:lvlJc w:val="left"/>
+      <w:pPr>
+        <w:ind w:left="3240" w:hanging="360"/>
+      </w:pPr>
+      <w:rPr>
+        <w:rFonts w:ascii="Courier New" w:hAnsi="Courier New" w:cs="Courier New" w:hint="default"/>
+      </w:rPr>
+    </w:lvl>
+    <w:lvl w:ilvl="5" w:tplc="04360005" w:tentative="1">
+      <w:start w:val="1"/>
+      <w:numFmt w:val="bullet"/>
+      <w:lvlText w:val=""/>
+      <w:lvlJc w:val="left"/>
+      <w:pPr>
+        <w:ind w:left="3960" w:hanging="360"/>
+      </w:pPr>
+      <w:rPr>
+        <w:rFonts w:ascii="Wingdings" w:hAnsi="Wingdings" w:hint="default"/>
+      </w:rPr>
+    </w:lvl>
+    <w:lvl w:ilvl="6" w:tplc="04360001" w:tentative="1">
+      <w:start w:val="1"/>
+      <w:numFmt w:val="bullet"/>
+      <w:lvlText w:val=""/>
+      <w:lvlJc w:val="left"/>
+      <w:pPr>
+        <w:ind w:left="4680" w:hanging="360"/>
+      </w:pPr>
+      <w:rPr>
+        <w:rFonts w:ascii="Symbol" w:hAnsi="Symbol" w:hint="default"/>
+      </w:rPr>
+    </w:lvl>
+    <w:lvl w:ilvl="7" w:tplc="04360003" w:tentative="1">
+      <w:start w:val="1"/>
+      <w:numFmt w:val="bullet"/>
+      <w:lvlText w:val="o"/>
+      <w:lvlJc w:val="left"/>
+      <w:pPr>
+        <w:ind w:left="5400" w:hanging="360"/>
+      </w:pPr>
+      <w:rPr>
+        <w:rFonts w:ascii="Courier New" w:hAnsi="Courier New" w:cs="Courier New" w:hint="default"/>
+      </w:rPr>
+    </w:lvl>
+    <w:lvl w:ilvl="8" w:tplc="04360005" w:tentative="1">
+      <w:start w:val="1"/>
+      <w:numFmt w:val="bullet"/>
+      <w:lvlText w:val=""/>
+      <w:lvlJc w:val="left"/>
+      <w:pPr>
+        <w:ind w:left="6120" w:hanging="360"/>
+      </w:pPr>
+      <w:rPr>
+        <w:rFonts w:ascii="Wingdings" w:hAnsi="Wingdings" w:hint="default"/>
+      </w:rPr>
+    </w:lvl>
+  </w:abstractNum>
+  <w:abstractNum w:abstractNumId="6" w15:restartNumberingAfterBreak="0">
+    <w:nsid w:val="2B273D99"/>
+    <w:multiLevelType w:val="hybridMultilevel"/>
+    <w:tmpl w:val="B28C3CE0"/>
+    <w:lvl w:ilvl="0" w:tplc="1C090001">
+      <w:start w:val="1"/>
+      <w:numFmt w:val="bullet"/>
+      <w:lvlText w:val=""/>
+      <w:lvlJc w:val="left"/>
+      <w:pPr>
+        <w:ind w:left="360" w:hanging="360"/>
+      </w:pPr>
+      <w:rPr>
+        <w:rFonts w:ascii="Symbol" w:hAnsi="Symbol" w:hint="default"/>
+      </w:rPr>
+    </w:lvl>
+    <w:lvl w:ilvl="1" w:tplc="04360003" w:tentative="1">
+      <w:start w:val="1"/>
+      <w:numFmt w:val="bullet"/>
+      <w:lvlText w:val="o"/>
+      <w:lvlJc w:val="left"/>
+      <w:pPr>
+        <w:ind w:left="1080" w:hanging="360"/>
+      </w:pPr>
+      <w:rPr>
+        <w:rFonts w:ascii="Courier New" w:hAnsi="Courier New" w:cs="Courier New" w:hint="default"/>
+      </w:rPr>
+    </w:lvl>
+    <w:lvl w:ilvl="2" w:tplc="04360005" w:tentative="1">
+      <w:start w:val="1"/>
+      <w:numFmt w:val="bullet"/>
+      <w:lvlText w:val=""/>
+      <w:lvlJc w:val="left"/>
+      <w:pPr>
+        <w:ind w:left="1800" w:hanging="360"/>
+      </w:pPr>
+      <w:rPr>
+        <w:rFonts w:ascii="Wingdings" w:hAnsi="Wingdings" w:hint="default"/>
+      </w:rPr>
+    </w:lvl>
+    <w:lvl w:ilvl="3" w:tplc="04360001" w:tentative="1">
+      <w:start w:val="1"/>
+      <w:numFmt w:val="bullet"/>
+      <w:lvlText w:val=""/>
+      <w:lvlJc w:val="left"/>
+      <w:pPr>
+        <w:ind w:left="2520" w:hanging="360"/>
+      </w:pPr>
+      <w:rPr>
+        <w:rFonts w:ascii="Symbol" w:hAnsi="Symbol" w:hint="default"/>
+      </w:rPr>
+    </w:lvl>
+    <w:lvl w:ilvl="4" w:tplc="04360003" w:tentative="1">
+      <w:start w:val="1"/>
+      <w:numFmt w:val="bullet"/>
+      <w:lvlText w:val="o"/>
+      <w:lvlJc w:val="left"/>
+      <w:pPr>
+        <w:ind w:left="3240" w:hanging="360"/>
+      </w:pPr>
+      <w:rPr>
+        <w:rFonts w:ascii="Courier New" w:hAnsi="Courier New" w:cs="Courier New" w:hint="default"/>
+      </w:rPr>
+    </w:lvl>
+    <w:lvl w:ilvl="5" w:tplc="04360005" w:tentative="1">
+      <w:start w:val="1"/>
+      <w:numFmt w:val="bullet"/>
+      <w:lvlText w:val=""/>
+      <w:lvlJc w:val="left"/>
+      <w:pPr>
+        <w:ind w:left="3960" w:hanging="360"/>
+      </w:pPr>
+      <w:rPr>
+        <w:rFonts w:ascii="Wingdings" w:hAnsi="Wingdings" w:hint="default"/>
+      </w:rPr>
+    </w:lvl>
+    <w:lvl w:ilvl="6" w:tplc="04360001" w:tentative="1">
+      <w:start w:val="1"/>
+      <w:numFmt w:val="bullet"/>
+      <w:lvlText w:val=""/>
+      <w:lvlJc w:val="left"/>
+      <w:pPr>
+        <w:ind w:left="4680" w:hanging="360"/>
+      </w:pPr>
+      <w:rPr>
+        <w:rFonts w:ascii="Symbol" w:hAnsi="Symbol" w:hint="default"/>
+      </w:rPr>
+    </w:lvl>
+    <w:lvl w:ilvl="7" w:tplc="04360003" w:tentative="1">
+      <w:start w:val="1"/>
+      <w:numFmt w:val="bullet"/>
+      <w:lvlText w:val="o"/>
+      <w:lvlJc w:val="left"/>
+      <w:pPr>
+        <w:ind w:left="5400" w:hanging="360"/>
+      </w:pPr>
+      <w:rPr>
+        <w:rFonts w:ascii="Courier New" w:hAnsi="Courier New" w:cs="Courier New" w:hint="default"/>
+      </w:rPr>
+    </w:lvl>
+    <w:lvl w:ilvl="8" w:tplc="04360005" w:tentative="1">
+      <w:start w:val="1"/>
+      <w:numFmt w:val="bullet"/>
+      <w:lvlText w:val=""/>
+      <w:lvlJc w:val="left"/>
+      <w:pPr>
+        <w:ind w:left="6120" w:hanging="360"/>
+      </w:pPr>
+      <w:rPr>
+        <w:rFonts w:ascii="Wingdings" w:hAnsi="Wingdings" w:hint="default"/>
+      </w:rPr>
+    </w:lvl>
+  </w:abstractNum>
+  <w:abstractNum w:abstractNumId="7" w15:restartNumberingAfterBreak="0">
     <w:nsid w:val="2BDF4E1D"/>
     <w:multiLevelType w:val="multilevel"/>
     <w:tmpl w:val="552A897A"/>
@@ -1700,7 +2475,7 @@
       </w:rPr>
     </w:lvl>
   </w:abstractNum>
-  <w:abstractNum w:abstractNumId="6" w15:restartNumberingAfterBreak="0">
+  <w:abstractNum w:abstractNumId="8" w15:restartNumberingAfterBreak="0">
     <w:nsid w:val="375A2C88"/>
     <w:multiLevelType w:val="multilevel"/>
     <w:tmpl w:val="552A897A"/>
@@ -1821,7 +2596,7 @@
       </w:rPr>
     </w:lvl>
   </w:abstractNum>
-  <w:abstractNum w:abstractNumId="7" w15:restartNumberingAfterBreak="0">
+  <w:abstractNum w:abstractNumId="9" w15:restartNumberingAfterBreak="0">
     <w:nsid w:val="6987202A"/>
     <w:multiLevelType w:val="multilevel"/>
     <w:tmpl w:val="552A897A"/>
@@ -1942,7 +2717,7 @@
       </w:rPr>
     </w:lvl>
   </w:abstractNum>
-  <w:abstractNum w:abstractNumId="8" w15:restartNumberingAfterBreak="0">
+  <w:abstractNum w:abstractNumId="10" w15:restartNumberingAfterBreak="0">
     <w:nsid w:val="796C6808"/>
     <w:multiLevelType w:val="hybridMultilevel"/>
     <w:tmpl w:val="2736C592"/>
@@ -2032,10 +2807,10 @@
     </w:lvl>
   </w:abstractNum>
   <w:num w:numId="1">
-    <w:abstractNumId w:val="8"/>
+    <w:abstractNumId w:val="10"/>
   </w:num>
   <w:num w:numId="2">
-    <w:abstractNumId w:val="5"/>
+    <w:abstractNumId w:val="7"/>
   </w:num>
   <w:num w:numId="3">
     <w:abstractNumId w:val="4"/>
@@ -2044,7 +2819,7 @@
     <w:abstractNumId w:val="3"/>
   </w:num>
   <w:num w:numId="5">
-    <w:abstractNumId w:val="6"/>
+    <w:abstractNumId w:val="8"/>
   </w:num>
   <w:num w:numId="6">
     <w:abstractNumId w:val="0"/>
@@ -2053,10 +2828,16 @@
     <w:abstractNumId w:val="2"/>
   </w:num>
   <w:num w:numId="8">
-    <w:abstractNumId w:val="7"/>
+    <w:abstractNumId w:val="9"/>
   </w:num>
   <w:num w:numId="9">
     <w:abstractNumId w:val="1"/>
+  </w:num>
+  <w:num w:numId="10">
+    <w:abstractNumId w:val="6"/>
+  </w:num>
+  <w:num w:numId="11">
+    <w:abstractNumId w:val="5"/>
   </w:num>
 </w:numbering>
 </file>
@@ -2454,6 +3235,14 @@
   <w:style w:type="paragraph" w:default="1" w:styleId="Normal">
     <w:name w:val="Normal"/>
     <w:qFormat/>
+    <w:rsid w:val="005914F9"/>
+    <w:pPr>
+      <w:spacing w:line="360" w:lineRule="auto"/>
+      <w:jc w:val="both"/>
+    </w:pPr>
+    <w:rPr>
+      <w:rFonts w:ascii="Arial" w:hAnsi="Arial"/>
+    </w:rPr>
   </w:style>
   <w:style w:type="paragraph" w:styleId="Heading1">
     <w:name w:val="heading 1"/>

</xml_diff>

<commit_message>
Changes made to final draft
</commit_message>
<xml_diff>
--- a/Final Report Draft.docx
+++ b/Final Report Draft.docx
@@ -13,6 +13,8 @@
           <w:lang w:val="en-ZA"/>
         </w:rPr>
       </w:pPr>
+      <w:bookmarkStart w:id="0" w:name="_GoBack"/>
+      <w:bookmarkEnd w:id="0"/>
       <w:r>
         <w:rPr>
           <w:lang w:val="en-ZA"/>
@@ -217,7 +219,31 @@
         <w:rPr>
           <w:lang w:val="en-ZA"/>
         </w:rPr>
-        <w:t xml:space="preserve"> website working in unison. The mobile application, website and web application communicates with the web service.</w:t>
+        <w:t xml:space="preserve"> website working in unison. The </w:t>
+      </w:r>
+      <w:r>
+        <w:rPr>
+          <w:lang w:val="en-ZA"/>
+        </w:rPr>
+        <w:t xml:space="preserve">mobile application and website </w:t>
+      </w:r>
+      <w:r>
+        <w:rPr>
+          <w:lang w:val="en-ZA"/>
+        </w:rPr>
+        <w:t>communicates with the web service</w:t>
+      </w:r>
+      <w:r>
+        <w:rPr>
+          <w:lang w:val="en-ZA"/>
+        </w:rPr>
+        <w:t xml:space="preserve"> to access data on the database and the blockchain</w:t>
+      </w:r>
+      <w:r>
+        <w:rPr>
+          <w:lang w:val="en-ZA"/>
+        </w:rPr>
+        <w:t>.</w:t>
       </w:r>
       <w:r>
         <w:rPr>
@@ -270,6 +296,13 @@
     </w:p>
     <w:p>
       <w:pPr>
+        <w:rPr>
+          <w:lang w:val="en-ZA"/>
+        </w:rPr>
+      </w:pPr>
+    </w:p>
+    <w:p>
+      <w:pPr>
         <w:pStyle w:val="Heading1"/>
         <w:numPr>
           <w:ilvl w:val="0"/>
@@ -407,6 +440,7 @@
         <w:rPr>
           <w:lang w:val="en-ZA"/>
         </w:rPr>
+        <w:lastRenderedPageBreak/>
         <w:t xml:space="preserve">WEBSERVICE </w:t>
       </w:r>
     </w:p>
@@ -482,7 +516,6 @@
         <w:rPr>
           <w:lang w:val="en-ZA"/>
         </w:rPr>
-        <w:lastRenderedPageBreak/>
         <w:t>T</w:t>
       </w:r>
       <w:r>
@@ -667,6 +700,34 @@
         </w:rPr>
         <w:t xml:space="preserve"> as our Blockchain creator. </w:t>
       </w:r>
+      <w:proofErr w:type="spellStart"/>
+      <w:r>
+        <w:rPr>
+          <w:lang w:val="en-ZA"/>
+        </w:rPr>
+        <w:t>Multichain</w:t>
+      </w:r>
+      <w:proofErr w:type="spellEnd"/>
+      <w:r>
+        <w:rPr>
+          <w:lang w:val="en-ZA"/>
+        </w:rPr>
+        <w:t xml:space="preserve"> is a very flexible tool, allowing developers to create their own chain with streams and assets. </w:t>
+      </w:r>
+      <w:proofErr w:type="spellStart"/>
+      <w:r>
+        <w:rPr>
+          <w:lang w:val="en-ZA"/>
+        </w:rPr>
+        <w:t>Multichain</w:t>
+      </w:r>
+      <w:proofErr w:type="spellEnd"/>
+      <w:r>
+        <w:rPr>
+          <w:lang w:val="en-ZA"/>
+        </w:rPr>
+        <w:t xml:space="preserve"> also offers the feature to mine and customize the chain’s parameters to suit your needs.</w:t>
+      </w:r>
     </w:p>
     <w:p>
       <w:pPr>
@@ -775,6 +836,12 @@
         </w:rPr>
         <w:t>.</w:t>
       </w:r>
+      <w:r>
+        <w:rPr>
+          <w:lang w:val="en-ZA"/>
+        </w:rPr>
+        <w:t xml:space="preserve"> The group had prior experience of HTML and Java but had to learn the rest of the languages.</w:t>
+      </w:r>
     </w:p>
     <w:p>
       <w:pPr>
@@ -830,7 +897,19 @@
         <w:rPr>
           <w:lang w:val="en-ZA"/>
         </w:rPr>
-        <w:t xml:space="preserve">, leaving us with many questions which we had to answer ourselves. This took a lot of our time. Another time consuming task was the fact that we had to learn a lot of new </w:t>
+        <w:t xml:space="preserve">, leaving us with many </w:t>
+      </w:r>
+      <w:r>
+        <w:rPr>
+          <w:lang w:val="en-ZA"/>
+        </w:rPr>
+        <w:t>problems and questions that</w:t>
+      </w:r>
+      <w:r>
+        <w:rPr>
+          <w:lang w:val="en-ZA"/>
+        </w:rPr>
+        <w:t xml:space="preserve"> we had to answer ourselves. This took a lot of our time. Another time consuming task was the fact that we had to learn a lot of new </w:t>
       </w:r>
       <w:r>
         <w:rPr>
@@ -855,6 +934,12 @@
           <w:lang w:val="en-ZA"/>
         </w:rPr>
         <w:t>.</w:t>
+      </w:r>
+      <w:r>
+        <w:rPr>
+          <w:lang w:val="en-ZA"/>
+        </w:rPr>
+        <w:t xml:space="preserve"> Another problem was the creation of the web service, it was difficult and all the online tutorials was rather complicated to understand. Sometimes the group experienced problems with communication, and struggled to reach each other for a progress report.</w:t>
       </w:r>
     </w:p>
     <w:p>
@@ -872,6 +957,7 @@
         <w:rPr>
           <w:lang w:val="en-ZA"/>
         </w:rPr>
+        <w:lastRenderedPageBreak/>
         <w:t>LESSONS LEARNED</w:t>
       </w:r>
     </w:p>
@@ -988,7 +1074,6 @@
         <w:rPr>
           <w:lang w:val="en-ZA"/>
         </w:rPr>
-        <w:lastRenderedPageBreak/>
         <w:t>FAILING FAST</w:t>
       </w:r>
     </w:p>
@@ -1173,6 +1258,7 @@
         <w:rPr>
           <w:lang w:val="en-ZA"/>
         </w:rPr>
+        <w:lastRenderedPageBreak/>
         <w:t xml:space="preserve">Option one: The news are stored in a database </w:t>
       </w:r>
       <w:r>
@@ -1198,13 +1284,7 @@
         <w:rPr>
           <w:lang w:val="en-ZA"/>
         </w:rPr>
-        <w:t xml:space="preserve">News could be verified through the use of the community votes and then the validated articles could be printed or posted online. </w:t>
-      </w:r>
-      <w:r>
-        <w:rPr>
-          <w:lang w:val="en-ZA"/>
-        </w:rPr>
-        <w:t>This</w:t>
+        <w:t>News could be verified through the use of the community votes and then the validated articles could be printed or posted online. This</w:t>
       </w:r>
       <w:r>
         <w:rPr>
@@ -1242,6 +1322,12 @@
         </w:rPr>
         <w:t>This is a very secure way to do the verification.</w:t>
       </w:r>
+      <w:r>
+        <w:rPr>
+          <w:lang w:val="en-ZA"/>
+        </w:rPr>
+        <w:t xml:space="preserve"> The users would require little additional training, if any at all.</w:t>
+      </w:r>
     </w:p>
     <w:p>
       <w:pPr>
@@ -1266,6 +1352,12 @@
           <w:lang w:val="en-ZA"/>
         </w:rPr>
         <w:t xml:space="preserve">. </w:t>
+      </w:r>
+      <w:r>
+        <w:rPr>
+          <w:lang w:val="en-ZA"/>
+        </w:rPr>
+        <w:t>The security is better.</w:t>
       </w:r>
     </w:p>
     <w:p>
@@ -1303,8 +1395,6 @@
         </w:rPr>
         <w:t>RISK AND SENSITIVITY ANALYSIS</w:t>
       </w:r>
-      <w:bookmarkStart w:id="0" w:name="_GoBack"/>
-      <w:bookmarkEnd w:id="0"/>
     </w:p>
     <w:p>
       <w:pPr>
@@ -1357,7 +1447,6 @@
         <w:rPr>
           <w:lang w:val="en-ZA"/>
         </w:rPr>
-        <w:lastRenderedPageBreak/>
         <w:t xml:space="preserve">Economic / Financial and </w:t>
       </w:r>
     </w:p>
@@ -1474,6 +1563,24 @@
         <w:rPr>
           <w:lang w:val="en-ZA"/>
         </w:rPr>
+        <w:t>BIBLIOGRAPHY</w:t>
+      </w:r>
+    </w:p>
+    <w:p>
+      <w:pPr>
+        <w:pStyle w:val="Heading1"/>
+        <w:numPr>
+          <w:ilvl w:val="0"/>
+          <w:numId w:val="2"/>
+        </w:numPr>
+        <w:rPr>
+          <w:lang w:val="en-ZA"/>
+        </w:rPr>
+      </w:pPr>
+      <w:r>
+        <w:rPr>
+          <w:lang w:val="en-ZA"/>
+        </w:rPr>
         <w:t>APPENDICES</w:t>
       </w:r>
     </w:p>
@@ -1500,6 +1607,345 @@
         </w:rPr>
         <w:t xml:space="preserve"> AND WORK BREAKDOWN STRUCTURE</w:t>
       </w:r>
+    </w:p>
+    <w:p>
+      <w:pPr>
+        <w:rPr>
+          <w:lang w:val="en-ZA"/>
+        </w:rPr>
+      </w:pPr>
+    </w:p>
+    <w:p>
+      <w:pPr>
+        <w:numPr>
+          <w:ilvl w:val="0"/>
+          <w:numId w:val="12"/>
+        </w:numPr>
+        <w:shd w:val="clear" w:color="auto" w:fill="FFFFFF"/>
+        <w:spacing w:before="100" w:beforeAutospacing="1" w:after="100" w:afterAutospacing="1" w:line="240" w:lineRule="auto"/>
+        <w:jc w:val="left"/>
+        <w:rPr>
+          <w:rFonts w:eastAsia="Times New Roman" w:cs="Arial"/>
+          <w:color w:val="414141"/>
+          <w:sz w:val="21"/>
+          <w:szCs w:val="21"/>
+          <w:lang w:eastAsia="af-ZA"/>
+        </w:rPr>
+      </w:pPr>
+      <w:r>
+        <w:rPr>
+          <w:rFonts w:eastAsia="Times New Roman" w:cs="Arial"/>
+          <w:color w:val="414141"/>
+          <w:sz w:val="21"/>
+          <w:szCs w:val="21"/>
+          <w:lang w:eastAsia="af-ZA"/>
+        </w:rPr>
+        <w:lastRenderedPageBreak/>
+        <w:t>the work-breakdown structure of the entire project through every phase.</w:t>
+      </w:r>
+    </w:p>
+    <w:p>
+      <w:pPr>
+        <w:numPr>
+          <w:ilvl w:val="0"/>
+          <w:numId w:val="12"/>
+        </w:numPr>
+        <w:shd w:val="clear" w:color="auto" w:fill="FFFFFF"/>
+        <w:spacing w:before="100" w:beforeAutospacing="1" w:after="100" w:afterAutospacing="1" w:line="240" w:lineRule="auto"/>
+        <w:jc w:val="left"/>
+        <w:rPr>
+          <w:rFonts w:eastAsia="Times New Roman" w:cs="Arial"/>
+          <w:color w:val="414141"/>
+          <w:sz w:val="21"/>
+          <w:szCs w:val="21"/>
+          <w:lang w:eastAsia="af-ZA"/>
+        </w:rPr>
+      </w:pPr>
+      <w:r>
+        <w:rPr>
+          <w:rFonts w:eastAsia="Times New Roman" w:cs="Arial"/>
+          <w:color w:val="414141"/>
+          <w:sz w:val="21"/>
+          <w:szCs w:val="21"/>
+          <w:lang w:eastAsia="af-ZA"/>
+        </w:rPr>
+        <w:t>a section dedicated to how your group used </w:t>
+      </w:r>
+      <w:r>
+        <w:rPr>
+          <w:rFonts w:eastAsia="Times New Roman" w:cs="Arial"/>
+          <w:i/>
+          <w:iCs/>
+          <w:color w:val="414141"/>
+          <w:sz w:val="21"/>
+          <w:szCs w:val="21"/>
+          <w:lang w:eastAsia="af-ZA"/>
+        </w:rPr>
+        <w:t>git</w:t>
+      </w:r>
+      <w:r>
+        <w:rPr>
+          <w:rFonts w:eastAsia="Times New Roman" w:cs="Arial"/>
+          <w:color w:val="414141"/>
+          <w:sz w:val="21"/>
+          <w:szCs w:val="21"/>
+          <w:lang w:eastAsia="af-ZA"/>
+        </w:rPr>
+        <w:t> and </w:t>
+      </w:r>
+      <w:r>
+        <w:rPr>
+          <w:rFonts w:eastAsia="Times New Roman" w:cs="Arial"/>
+          <w:i/>
+          <w:iCs/>
+          <w:color w:val="414141"/>
+          <w:sz w:val="21"/>
+          <w:szCs w:val="21"/>
+          <w:lang w:eastAsia="af-ZA"/>
+        </w:rPr>
+        <w:t>slack</w:t>
+      </w:r>
+      <w:r>
+        <w:rPr>
+          <w:rFonts w:eastAsia="Times New Roman" w:cs="Arial"/>
+          <w:color w:val="414141"/>
+          <w:sz w:val="21"/>
+          <w:szCs w:val="21"/>
+          <w:lang w:eastAsia="af-ZA"/>
+        </w:rPr>
+        <w:t> to facilitate group development. How did it work for you? What were the benefits/challenges? Should it be a requirement next year? What tools/technologies would you like to see used in this module. Discuss and give feedback.</w:t>
+      </w:r>
+    </w:p>
+    <w:p>
+      <w:pPr>
+        <w:numPr>
+          <w:ilvl w:val="0"/>
+          <w:numId w:val="12"/>
+        </w:numPr>
+        <w:shd w:val="clear" w:color="auto" w:fill="FFFFFF"/>
+        <w:spacing w:before="100" w:beforeAutospacing="1" w:after="100" w:afterAutospacing="1" w:line="240" w:lineRule="auto"/>
+        <w:jc w:val="left"/>
+        <w:rPr>
+          <w:rFonts w:eastAsia="Times New Roman" w:cs="Arial"/>
+          <w:color w:val="414141"/>
+          <w:sz w:val="21"/>
+          <w:szCs w:val="21"/>
+          <w:lang w:eastAsia="af-ZA"/>
+        </w:rPr>
+      </w:pPr>
+      <w:r>
+        <w:rPr>
+          <w:rFonts w:eastAsia="Times New Roman" w:cs="Arial"/>
+          <w:color w:val="414141"/>
+          <w:sz w:val="21"/>
+          <w:szCs w:val="21"/>
+          <w:lang w:eastAsia="af-ZA"/>
+        </w:rPr>
+        <w:t>a section dedicated to self-review:</w:t>
+      </w:r>
+    </w:p>
+    <w:p>
+      <w:pPr>
+        <w:numPr>
+          <w:ilvl w:val="1"/>
+          <w:numId w:val="12"/>
+        </w:numPr>
+        <w:shd w:val="clear" w:color="auto" w:fill="FFFFFF"/>
+        <w:spacing w:before="100" w:beforeAutospacing="1" w:after="100" w:afterAutospacing="1" w:line="240" w:lineRule="auto"/>
+        <w:jc w:val="left"/>
+        <w:rPr>
+          <w:rFonts w:eastAsia="Times New Roman" w:cs="Arial"/>
+          <w:color w:val="414141"/>
+          <w:sz w:val="21"/>
+          <w:szCs w:val="21"/>
+          <w:lang w:eastAsia="af-ZA"/>
+        </w:rPr>
+      </w:pPr>
+      <w:r>
+        <w:rPr>
+          <w:rFonts w:eastAsia="Times New Roman" w:cs="Arial"/>
+          <w:color w:val="414141"/>
+          <w:sz w:val="21"/>
+          <w:szCs w:val="21"/>
+          <w:lang w:eastAsia="af-ZA"/>
+        </w:rPr>
+        <w:t>what did your group learn in this development project (technical and non-technical)?</w:t>
+      </w:r>
+    </w:p>
+    <w:p>
+      <w:pPr>
+        <w:numPr>
+          <w:ilvl w:val="1"/>
+          <w:numId w:val="12"/>
+        </w:numPr>
+        <w:shd w:val="clear" w:color="auto" w:fill="FFFFFF"/>
+        <w:spacing w:before="100" w:beforeAutospacing="1" w:after="100" w:afterAutospacing="1" w:line="240" w:lineRule="auto"/>
+        <w:jc w:val="left"/>
+        <w:rPr>
+          <w:rFonts w:eastAsia="Times New Roman" w:cs="Arial"/>
+          <w:color w:val="414141"/>
+          <w:sz w:val="21"/>
+          <w:szCs w:val="21"/>
+          <w:lang w:eastAsia="af-ZA"/>
+        </w:rPr>
+      </w:pPr>
+      <w:r>
+        <w:rPr>
+          <w:rFonts w:eastAsia="Times New Roman" w:cs="Arial"/>
+          <w:color w:val="414141"/>
+          <w:sz w:val="21"/>
+          <w:szCs w:val="21"/>
+          <w:lang w:eastAsia="af-ZA"/>
+        </w:rPr>
+        <w:t>what development methodology did you use (if any), how effective was it. Would you choose a different approach if you could re-do the project? </w:t>
+      </w:r>
+    </w:p>
+    <w:p>
+      <w:pPr>
+        <w:numPr>
+          <w:ilvl w:val="1"/>
+          <w:numId w:val="12"/>
+        </w:numPr>
+        <w:shd w:val="clear" w:color="auto" w:fill="FFFFFF"/>
+        <w:spacing w:before="100" w:beforeAutospacing="1" w:after="100" w:afterAutospacing="1" w:line="240" w:lineRule="auto"/>
+        <w:jc w:val="left"/>
+        <w:rPr>
+          <w:rFonts w:eastAsia="Times New Roman" w:cs="Arial"/>
+          <w:color w:val="414141"/>
+          <w:sz w:val="21"/>
+          <w:szCs w:val="21"/>
+          <w:lang w:eastAsia="af-ZA"/>
+        </w:rPr>
+      </w:pPr>
+      <w:r>
+        <w:rPr>
+          <w:rFonts w:eastAsia="Times New Roman" w:cs="Arial"/>
+          <w:color w:val="414141"/>
+          <w:sz w:val="21"/>
+          <w:szCs w:val="21"/>
+          <w:lang w:eastAsia="af-ZA"/>
+        </w:rPr>
+        <w:t> how did the experience affect the way you'll approach development projects in future?</w:t>
+      </w:r>
+    </w:p>
+    <w:p>
+      <w:pPr>
+        <w:numPr>
+          <w:ilvl w:val="0"/>
+          <w:numId w:val="12"/>
+        </w:numPr>
+        <w:shd w:val="clear" w:color="auto" w:fill="FFFFFF"/>
+        <w:spacing w:before="100" w:beforeAutospacing="1" w:after="100" w:afterAutospacing="1" w:line="240" w:lineRule="auto"/>
+        <w:jc w:val="left"/>
+        <w:rPr>
+          <w:rFonts w:eastAsia="Times New Roman" w:cs="Arial"/>
+          <w:color w:val="414141"/>
+          <w:sz w:val="21"/>
+          <w:szCs w:val="21"/>
+          <w:lang w:eastAsia="af-ZA"/>
+        </w:rPr>
+      </w:pPr>
+      <w:r>
+        <w:rPr>
+          <w:rFonts w:eastAsia="Times New Roman" w:cs="Arial"/>
+          <w:color w:val="414141"/>
+          <w:sz w:val="21"/>
+          <w:szCs w:val="21"/>
+          <w:lang w:eastAsia="af-ZA"/>
+        </w:rPr>
+        <w:t>a section evaluating your own product:</w:t>
+      </w:r>
+    </w:p>
+    <w:p>
+      <w:pPr>
+        <w:numPr>
+          <w:ilvl w:val="1"/>
+          <w:numId w:val="12"/>
+        </w:numPr>
+        <w:shd w:val="clear" w:color="auto" w:fill="FFFFFF"/>
+        <w:spacing w:before="100" w:beforeAutospacing="1" w:after="100" w:afterAutospacing="1" w:line="240" w:lineRule="auto"/>
+        <w:jc w:val="left"/>
+        <w:rPr>
+          <w:rFonts w:eastAsia="Times New Roman" w:cs="Arial"/>
+          <w:color w:val="414141"/>
+          <w:sz w:val="21"/>
+          <w:szCs w:val="21"/>
+          <w:lang w:eastAsia="af-ZA"/>
+        </w:rPr>
+      </w:pPr>
+      <w:r>
+        <w:rPr>
+          <w:rFonts w:eastAsia="Times New Roman" w:cs="Arial"/>
+          <w:color w:val="414141"/>
+          <w:sz w:val="21"/>
+          <w:szCs w:val="21"/>
+          <w:lang w:eastAsia="af-ZA"/>
+        </w:rPr>
+        <w:t>What are its best characteristics?</w:t>
+      </w:r>
+    </w:p>
+    <w:p>
+      <w:pPr>
+        <w:numPr>
+          <w:ilvl w:val="1"/>
+          <w:numId w:val="12"/>
+        </w:numPr>
+        <w:shd w:val="clear" w:color="auto" w:fill="FFFFFF"/>
+        <w:spacing w:before="100" w:beforeAutospacing="1" w:after="100" w:afterAutospacing="1" w:line="240" w:lineRule="auto"/>
+        <w:jc w:val="left"/>
+        <w:rPr>
+          <w:rFonts w:eastAsia="Times New Roman" w:cs="Arial"/>
+          <w:color w:val="414141"/>
+          <w:sz w:val="21"/>
+          <w:szCs w:val="21"/>
+          <w:lang w:eastAsia="af-ZA"/>
+        </w:rPr>
+      </w:pPr>
+      <w:r>
+        <w:rPr>
+          <w:rFonts w:eastAsia="Times New Roman" w:cs="Arial"/>
+          <w:color w:val="414141"/>
+          <w:sz w:val="21"/>
+          <w:szCs w:val="21"/>
+          <w:lang w:eastAsia="af-ZA"/>
+        </w:rPr>
+        <w:t>Given more time, what would you improve?</w:t>
+      </w:r>
+    </w:p>
+    <w:p>
+      <w:pPr>
+        <w:numPr>
+          <w:ilvl w:val="1"/>
+          <w:numId w:val="12"/>
+        </w:numPr>
+        <w:shd w:val="clear" w:color="auto" w:fill="FFFFFF"/>
+        <w:spacing w:before="100" w:beforeAutospacing="1" w:after="100" w:afterAutospacing="1" w:line="240" w:lineRule="auto"/>
+        <w:jc w:val="left"/>
+        <w:rPr>
+          <w:rFonts w:eastAsia="Times New Roman" w:cs="Arial"/>
+          <w:color w:val="414141"/>
+          <w:sz w:val="21"/>
+          <w:szCs w:val="21"/>
+          <w:lang w:eastAsia="af-ZA"/>
+        </w:rPr>
+      </w:pPr>
+      <w:r>
+        <w:rPr>
+          <w:rFonts w:eastAsia="Times New Roman" w:cs="Arial"/>
+          <w:color w:val="414141"/>
+          <w:sz w:val="21"/>
+          <w:szCs w:val="21"/>
+          <w:lang w:eastAsia="af-ZA"/>
+        </w:rPr>
+        <w:t>How effective is it in solving the problem you identified initially?</w:t>
+      </w:r>
+    </w:p>
+    <w:p>
+      <w:pPr>
+        <w:rPr>
+          <w:lang w:val="en-ZA"/>
+        </w:rPr>
+      </w:pPr>
     </w:p>
     <w:p>
       <w:pPr>
@@ -1529,6 +1975,56 @@
 </w:document>
 </file>
 
+<file path=word/endnotes.xml><?xml version="1.0" encoding="utf-8"?>
+<w:endnotes xmlns:wpc="http://schemas.microsoft.com/office/word/2010/wordprocessingCanvas" xmlns:mc="http://schemas.openxmlformats.org/markup-compatibility/2006" xmlns:o="urn:schemas-microsoft-com:office:office" xmlns:r="http://schemas.openxmlformats.org/officeDocument/2006/relationships" xmlns:m="http://schemas.openxmlformats.org/officeDocument/2006/math" xmlns:v="urn:schemas-microsoft-com:vml" xmlns:wp14="http://schemas.microsoft.com/office/word/2010/wordprocessingDrawing" xmlns:wp="http://schemas.openxmlformats.org/drawingml/2006/wordprocessingDrawing" xmlns:w10="urn:schemas-microsoft-com:office:word" xmlns:w="http://schemas.openxmlformats.org/wordprocessingml/2006/main" xmlns:w14="http://schemas.microsoft.com/office/word/2010/wordml" xmlns:w15="http://schemas.microsoft.com/office/word/2012/wordml" xmlns:wpg="http://schemas.microsoft.com/office/word/2010/wordprocessingGroup" xmlns:wpi="http://schemas.microsoft.com/office/word/2010/wordprocessingInk" xmlns:wne="http://schemas.microsoft.com/office/word/2006/wordml" xmlns:wps="http://schemas.microsoft.com/office/word/2010/wordprocessingShape" mc:Ignorable="w14 w15 wp14">
+  <w:endnote w:type="separator" w:id="-1">
+    <w:p>
+      <w:pPr>
+        <w:spacing w:after="0" w:line="240" w:lineRule="auto"/>
+      </w:pPr>
+      <w:r>
+        <w:separator/>
+      </w:r>
+    </w:p>
+  </w:endnote>
+  <w:endnote w:type="continuationSeparator" w:id="0">
+    <w:p>
+      <w:pPr>
+        <w:spacing w:after="0" w:line="240" w:lineRule="auto"/>
+      </w:pPr>
+      <w:r>
+        <w:continuationSeparator/>
+      </w:r>
+    </w:p>
+  </w:endnote>
+</w:endnotes>
+</file>
+
+<file path=word/footnotes.xml><?xml version="1.0" encoding="utf-8"?>
+<w:footnotes xmlns:wpc="http://schemas.microsoft.com/office/word/2010/wordprocessingCanvas" xmlns:mc="http://schemas.openxmlformats.org/markup-compatibility/2006" xmlns:o="urn:schemas-microsoft-com:office:office" xmlns:r="http://schemas.openxmlformats.org/officeDocument/2006/relationships" xmlns:m="http://schemas.openxmlformats.org/officeDocument/2006/math" xmlns:v="urn:schemas-microsoft-com:vml" xmlns:wp14="http://schemas.microsoft.com/office/word/2010/wordprocessingDrawing" xmlns:wp="http://schemas.openxmlformats.org/drawingml/2006/wordprocessingDrawing" xmlns:w10="urn:schemas-microsoft-com:office:word" xmlns:w="http://schemas.openxmlformats.org/wordprocessingml/2006/main" xmlns:w14="http://schemas.microsoft.com/office/word/2010/wordml" xmlns:w15="http://schemas.microsoft.com/office/word/2012/wordml" xmlns:wpg="http://schemas.microsoft.com/office/word/2010/wordprocessingGroup" xmlns:wpi="http://schemas.microsoft.com/office/word/2010/wordprocessingInk" xmlns:wne="http://schemas.microsoft.com/office/word/2006/wordml" xmlns:wps="http://schemas.microsoft.com/office/word/2010/wordprocessingShape" mc:Ignorable="w14 w15 wp14">
+  <w:footnote w:type="separator" w:id="-1">
+    <w:p>
+      <w:pPr>
+        <w:spacing w:after="0" w:line="240" w:lineRule="auto"/>
+      </w:pPr>
+      <w:r>
+        <w:separator/>
+      </w:r>
+    </w:p>
+  </w:footnote>
+  <w:footnote w:type="continuationSeparator" w:id="0">
+    <w:p>
+      <w:pPr>
+        <w:spacing w:after="0" w:line="240" w:lineRule="auto"/>
+      </w:pPr>
+      <w:r>
+        <w:continuationSeparator/>
+      </w:r>
+    </w:p>
+  </w:footnote>
+</w:footnotes>
+</file>
+
 <file path=word/numbering.xml><?xml version="1.0" encoding="utf-8"?>
 <w:numbering xmlns:wpc="http://schemas.microsoft.com/office/word/2010/wordprocessingCanvas" xmlns:mc="http://schemas.openxmlformats.org/markup-compatibility/2006" xmlns:o="urn:schemas-microsoft-com:office:office" xmlns:r="http://schemas.openxmlformats.org/officeDocument/2006/relationships" xmlns:m="http://schemas.openxmlformats.org/officeDocument/2006/math" xmlns:v="urn:schemas-microsoft-com:vml" xmlns:wp14="http://schemas.microsoft.com/office/word/2010/wordprocessingDrawing" xmlns:wp="http://schemas.openxmlformats.org/drawingml/2006/wordprocessingDrawing" xmlns:w10="urn:schemas-microsoft-com:office:word" xmlns:w="http://schemas.openxmlformats.org/wordprocessingml/2006/main" xmlns:w14="http://schemas.microsoft.com/office/word/2010/wordml" xmlns:w15="http://schemas.microsoft.com/office/word/2012/wordml" xmlns:wpg="http://schemas.microsoft.com/office/word/2010/wordprocessingGroup" xmlns:wpi="http://schemas.microsoft.com/office/word/2010/wordprocessingInk" xmlns:wne="http://schemas.microsoft.com/office/word/2006/wordml" xmlns:wps="http://schemas.microsoft.com/office/word/2010/wordprocessingShape" mc:Ignorable="w14 w15 wp14">
   <w:abstractNum w:abstractNumId="0" w15:restartNumberingAfterBreak="0">
@@ -2476,6 +2972,155 @@
     </w:lvl>
   </w:abstractNum>
   <w:abstractNum w:abstractNumId="8" w15:restartNumberingAfterBreak="0">
+    <w:nsid w:val="333246FC"/>
+    <w:multiLevelType w:val="multilevel"/>
+    <w:tmpl w:val="000C3F7E"/>
+    <w:lvl w:ilvl="0">
+      <w:start w:val="1"/>
+      <w:numFmt w:val="bullet"/>
+      <w:lvlText w:val=""/>
+      <w:lvlJc w:val="left"/>
+      <w:pPr>
+        <w:tabs>
+          <w:tab w:val="num" w:pos="720"/>
+        </w:tabs>
+        <w:ind w:left="720" w:hanging="360"/>
+      </w:pPr>
+      <w:rPr>
+        <w:rFonts w:ascii="Symbol" w:hAnsi="Symbol" w:hint="default"/>
+        <w:sz w:val="20"/>
+      </w:rPr>
+    </w:lvl>
+    <w:lvl w:ilvl="1">
+      <w:start w:val="1"/>
+      <w:numFmt w:val="bullet"/>
+      <w:lvlText w:val="o"/>
+      <w:lvlJc w:val="left"/>
+      <w:pPr>
+        <w:tabs>
+          <w:tab w:val="num" w:pos="1440"/>
+        </w:tabs>
+        <w:ind w:left="1440" w:hanging="360"/>
+      </w:pPr>
+      <w:rPr>
+        <w:rFonts w:ascii="Courier New" w:hAnsi="Courier New" w:hint="default"/>
+        <w:sz w:val="20"/>
+      </w:rPr>
+    </w:lvl>
+    <w:lvl w:ilvl="2" w:tentative="1">
+      <w:start w:val="1"/>
+      <w:numFmt w:val="bullet"/>
+      <w:lvlText w:val=""/>
+      <w:lvlJc w:val="left"/>
+      <w:pPr>
+        <w:tabs>
+          <w:tab w:val="num" w:pos="2160"/>
+        </w:tabs>
+        <w:ind w:left="2160" w:hanging="360"/>
+      </w:pPr>
+      <w:rPr>
+        <w:rFonts w:ascii="Wingdings" w:hAnsi="Wingdings" w:hint="default"/>
+        <w:sz w:val="20"/>
+      </w:rPr>
+    </w:lvl>
+    <w:lvl w:ilvl="3" w:tentative="1">
+      <w:start w:val="1"/>
+      <w:numFmt w:val="bullet"/>
+      <w:lvlText w:val=""/>
+      <w:lvlJc w:val="left"/>
+      <w:pPr>
+        <w:tabs>
+          <w:tab w:val="num" w:pos="2880"/>
+        </w:tabs>
+        <w:ind w:left="2880" w:hanging="360"/>
+      </w:pPr>
+      <w:rPr>
+        <w:rFonts w:ascii="Wingdings" w:hAnsi="Wingdings" w:hint="default"/>
+        <w:sz w:val="20"/>
+      </w:rPr>
+    </w:lvl>
+    <w:lvl w:ilvl="4" w:tentative="1">
+      <w:start w:val="1"/>
+      <w:numFmt w:val="bullet"/>
+      <w:lvlText w:val=""/>
+      <w:lvlJc w:val="left"/>
+      <w:pPr>
+        <w:tabs>
+          <w:tab w:val="num" w:pos="3600"/>
+        </w:tabs>
+        <w:ind w:left="3600" w:hanging="360"/>
+      </w:pPr>
+      <w:rPr>
+        <w:rFonts w:ascii="Wingdings" w:hAnsi="Wingdings" w:hint="default"/>
+        <w:sz w:val="20"/>
+      </w:rPr>
+    </w:lvl>
+    <w:lvl w:ilvl="5" w:tentative="1">
+      <w:start w:val="1"/>
+      <w:numFmt w:val="bullet"/>
+      <w:lvlText w:val=""/>
+      <w:lvlJc w:val="left"/>
+      <w:pPr>
+        <w:tabs>
+          <w:tab w:val="num" w:pos="4320"/>
+        </w:tabs>
+        <w:ind w:left="4320" w:hanging="360"/>
+      </w:pPr>
+      <w:rPr>
+        <w:rFonts w:ascii="Wingdings" w:hAnsi="Wingdings" w:hint="default"/>
+        <w:sz w:val="20"/>
+      </w:rPr>
+    </w:lvl>
+    <w:lvl w:ilvl="6" w:tentative="1">
+      <w:start w:val="1"/>
+      <w:numFmt w:val="bullet"/>
+      <w:lvlText w:val=""/>
+      <w:lvlJc w:val="left"/>
+      <w:pPr>
+        <w:tabs>
+          <w:tab w:val="num" w:pos="5040"/>
+        </w:tabs>
+        <w:ind w:left="5040" w:hanging="360"/>
+      </w:pPr>
+      <w:rPr>
+        <w:rFonts w:ascii="Wingdings" w:hAnsi="Wingdings" w:hint="default"/>
+        <w:sz w:val="20"/>
+      </w:rPr>
+    </w:lvl>
+    <w:lvl w:ilvl="7" w:tentative="1">
+      <w:start w:val="1"/>
+      <w:numFmt w:val="bullet"/>
+      <w:lvlText w:val=""/>
+      <w:lvlJc w:val="left"/>
+      <w:pPr>
+        <w:tabs>
+          <w:tab w:val="num" w:pos="5760"/>
+        </w:tabs>
+        <w:ind w:left="5760" w:hanging="360"/>
+      </w:pPr>
+      <w:rPr>
+        <w:rFonts w:ascii="Wingdings" w:hAnsi="Wingdings" w:hint="default"/>
+        <w:sz w:val="20"/>
+      </w:rPr>
+    </w:lvl>
+    <w:lvl w:ilvl="8" w:tentative="1">
+      <w:start w:val="1"/>
+      <w:numFmt w:val="bullet"/>
+      <w:lvlText w:val=""/>
+      <w:lvlJc w:val="left"/>
+      <w:pPr>
+        <w:tabs>
+          <w:tab w:val="num" w:pos="6480"/>
+        </w:tabs>
+        <w:ind w:left="6480" w:hanging="360"/>
+      </w:pPr>
+      <w:rPr>
+        <w:rFonts w:ascii="Wingdings" w:hAnsi="Wingdings" w:hint="default"/>
+        <w:sz w:val="20"/>
+      </w:rPr>
+    </w:lvl>
+  </w:abstractNum>
+  <w:abstractNum w:abstractNumId="9" w15:restartNumberingAfterBreak="0">
     <w:nsid w:val="375A2C88"/>
     <w:multiLevelType w:val="multilevel"/>
     <w:tmpl w:val="552A897A"/>
@@ -2596,7 +3241,7 @@
       </w:rPr>
     </w:lvl>
   </w:abstractNum>
-  <w:abstractNum w:abstractNumId="9" w15:restartNumberingAfterBreak="0">
+  <w:abstractNum w:abstractNumId="10" w15:restartNumberingAfterBreak="0">
     <w:nsid w:val="6987202A"/>
     <w:multiLevelType w:val="multilevel"/>
     <w:tmpl w:val="552A897A"/>
@@ -2717,7 +3362,7 @@
       </w:rPr>
     </w:lvl>
   </w:abstractNum>
-  <w:abstractNum w:abstractNumId="10" w15:restartNumberingAfterBreak="0">
+  <w:abstractNum w:abstractNumId="11" w15:restartNumberingAfterBreak="0">
     <w:nsid w:val="796C6808"/>
     <w:multiLevelType w:val="hybridMultilevel"/>
     <w:tmpl w:val="2736C592"/>
@@ -2807,7 +3452,7 @@
     </w:lvl>
   </w:abstractNum>
   <w:num w:numId="1">
-    <w:abstractNumId w:val="10"/>
+    <w:abstractNumId w:val="11"/>
   </w:num>
   <w:num w:numId="2">
     <w:abstractNumId w:val="7"/>
@@ -2819,7 +3464,7 @@
     <w:abstractNumId w:val="3"/>
   </w:num>
   <w:num w:numId="5">
-    <w:abstractNumId w:val="8"/>
+    <w:abstractNumId w:val="9"/>
   </w:num>
   <w:num w:numId="6">
     <w:abstractNumId w:val="0"/>
@@ -2828,7 +3473,7 @@
     <w:abstractNumId w:val="2"/>
   </w:num>
   <w:num w:numId="8">
-    <w:abstractNumId w:val="9"/>
+    <w:abstractNumId w:val="10"/>
   </w:num>
   <w:num w:numId="9">
     <w:abstractNumId w:val="1"/>
@@ -2838,6 +3483,9 @@
   </w:num>
   <w:num w:numId="11">
     <w:abstractNumId w:val="5"/>
+  </w:num>
+  <w:num w:numId="12">
+    <w:abstractNumId w:val="8"/>
   </w:num>
 </w:numbering>
 </file>
@@ -3353,6 +4001,67 @@
       <w:szCs w:val="26"/>
     </w:rPr>
   </w:style>
+  <w:style w:type="character" w:styleId="Emphasis">
+    <w:name w:val="Emphasis"/>
+    <w:basedOn w:val="DefaultParagraphFont"/>
+    <w:uiPriority w:val="20"/>
+    <w:qFormat/>
+    <w:rsid w:val="004531C8"/>
+    <w:rPr>
+      <w:i/>
+      <w:iCs/>
+    </w:rPr>
+  </w:style>
+  <w:style w:type="paragraph" w:styleId="Header">
+    <w:name w:val="header"/>
+    <w:basedOn w:val="Normal"/>
+    <w:link w:val="HeaderChar"/>
+    <w:uiPriority w:val="99"/>
+    <w:unhideWhenUsed/>
+    <w:rsid w:val="00C03069"/>
+    <w:pPr>
+      <w:tabs>
+        <w:tab w:val="center" w:pos="4513"/>
+        <w:tab w:val="right" w:pos="9026"/>
+      </w:tabs>
+      <w:spacing w:after="0" w:line="240" w:lineRule="auto"/>
+    </w:pPr>
+  </w:style>
+  <w:style w:type="character" w:customStyle="1" w:styleId="HeaderChar">
+    <w:name w:val="Header Char"/>
+    <w:basedOn w:val="DefaultParagraphFont"/>
+    <w:link w:val="Header"/>
+    <w:uiPriority w:val="99"/>
+    <w:rsid w:val="00C03069"/>
+    <w:rPr>
+      <w:rFonts w:ascii="Arial" w:hAnsi="Arial"/>
+    </w:rPr>
+  </w:style>
+  <w:style w:type="paragraph" w:styleId="Footer">
+    <w:name w:val="footer"/>
+    <w:basedOn w:val="Normal"/>
+    <w:link w:val="FooterChar"/>
+    <w:uiPriority w:val="99"/>
+    <w:unhideWhenUsed/>
+    <w:rsid w:val="00C03069"/>
+    <w:pPr>
+      <w:tabs>
+        <w:tab w:val="center" w:pos="4513"/>
+        <w:tab w:val="right" w:pos="9026"/>
+      </w:tabs>
+      <w:spacing w:after="0" w:line="240" w:lineRule="auto"/>
+    </w:pPr>
+  </w:style>
+  <w:style w:type="character" w:customStyle="1" w:styleId="FooterChar">
+    <w:name w:val="Footer Char"/>
+    <w:basedOn w:val="DefaultParagraphFont"/>
+    <w:link w:val="Footer"/>
+    <w:uiPriority w:val="99"/>
+    <w:rsid w:val="00C03069"/>
+    <w:rPr>
+      <w:rFonts w:ascii="Arial" w:hAnsi="Arial"/>
+    </w:rPr>
+  </w:style>
 </w:styles>
 </file>
 

</xml_diff>

<commit_message>
My gedeelte van die dokumentasie sonder manual
</commit_message>
<xml_diff>
--- a/Final Report Draft.docx
+++ b/Final Report Draft.docx
@@ -13,14 +13,1523 @@
           <w:lang w:val="en-ZA"/>
         </w:rPr>
       </w:pPr>
+      <w:r>
+        <w:rPr>
+          <w:lang w:val="en-ZA"/>
+        </w:rPr>
+        <w:t>ABSTRACT</w:t>
+      </w:r>
+    </w:p>
+    <w:p>
+      <w:pPr>
+        <w:pStyle w:val="Heading1"/>
+        <w:numPr>
+          <w:ilvl w:val="0"/>
+          <w:numId w:val="2"/>
+        </w:numPr>
+        <w:rPr>
+          <w:lang w:val="en-ZA"/>
+        </w:rPr>
+      </w:pPr>
+      <w:r>
+        <w:rPr>
+          <w:lang w:val="en-ZA"/>
+        </w:rPr>
+        <w:t>I</w:t>
+      </w:r>
+      <w:r>
+        <w:rPr>
+          <w:lang w:val="en-ZA"/>
+        </w:rPr>
+        <w:t>NTRODUCTION</w:t>
+      </w:r>
+    </w:p>
+    <w:p>
+      <w:pPr>
+        <w:pStyle w:val="Heading2"/>
+        <w:numPr>
+          <w:ilvl w:val="1"/>
+          <w:numId w:val="2"/>
+        </w:numPr>
+        <w:rPr>
+          <w:lang w:val="en-ZA"/>
+        </w:rPr>
+      </w:pPr>
+      <w:r>
+        <w:rPr>
+          <w:lang w:val="en-ZA"/>
+        </w:rPr>
+        <w:t>PURPOSE</w:t>
+      </w:r>
+    </w:p>
+    <w:p>
+      <w:pPr>
+        <w:rPr>
+          <w:lang w:val="en-ZA"/>
+        </w:rPr>
+      </w:pPr>
+      <w:r>
+        <w:rPr>
+          <w:lang w:val="en-ZA"/>
+        </w:rPr>
+        <w:t>Our project Truth, is a news verification system. It focus</w:t>
+      </w:r>
+      <w:r>
+        <w:rPr>
+          <w:lang w:val="en-ZA"/>
+        </w:rPr>
+        <w:t>es</w:t>
+      </w:r>
+      <w:r>
+        <w:rPr>
+          <w:lang w:val="en-ZA"/>
+        </w:rPr>
+        <w:t xml:space="preserve"> on the integrity of the voting of</w:t>
+      </w:r>
+      <w:r>
+        <w:rPr>
+          <w:lang w:val="en-ZA"/>
+        </w:rPr>
+        <w:t xml:space="preserve"> news articles with Blockchain technology. Verified news articles </w:t>
+      </w:r>
+      <w:r>
+        <w:rPr>
+          <w:lang w:val="en-ZA"/>
+        </w:rPr>
+        <w:t>are</w:t>
+      </w:r>
+      <w:r>
+        <w:rPr>
+          <w:lang w:val="en-ZA"/>
+        </w:rPr>
+        <w:t xml:space="preserve"> added to a database </w:t>
+      </w:r>
+      <w:r>
+        <w:rPr>
+          <w:lang w:val="en-ZA"/>
+        </w:rPr>
+        <w:t>and then displayed under verified articles</w:t>
+      </w:r>
+      <w:r>
+        <w:rPr>
+          <w:lang w:val="en-ZA"/>
+        </w:rPr>
+        <w:t xml:space="preserve">, </w:t>
+      </w:r>
+      <w:r>
+        <w:rPr>
+          <w:lang w:val="en-ZA"/>
+        </w:rPr>
+        <w:t xml:space="preserve">while </w:t>
+      </w:r>
+      <w:r>
+        <w:rPr>
+          <w:lang w:val="en-ZA"/>
+        </w:rPr>
+        <w:t xml:space="preserve">false articles </w:t>
+      </w:r>
+      <w:r>
+        <w:rPr>
+          <w:lang w:val="en-ZA"/>
+        </w:rPr>
+        <w:t>are discarded</w:t>
+      </w:r>
+      <w:r>
+        <w:rPr>
+          <w:lang w:val="en-ZA"/>
+        </w:rPr>
+        <w:t>.</w:t>
+      </w:r>
+      <w:r>
+        <w:rPr>
+          <w:lang w:val="en-ZA"/>
+        </w:rPr>
+        <w:t xml:space="preserve"> A user builds cr</w:t>
+      </w:r>
+      <w:r>
+        <w:rPr>
+          <w:lang w:val="en-ZA"/>
+        </w:rPr>
+        <w:t>edibility by verifying articles.</w:t>
+      </w:r>
+      <w:r>
+        <w:rPr>
+          <w:lang w:val="en-ZA"/>
+        </w:rPr>
+        <w:t xml:space="preserve"> </w:t>
+      </w:r>
+    </w:p>
+    <w:p>
+      <w:pPr>
+        <w:pStyle w:val="Heading2"/>
+        <w:numPr>
+          <w:ilvl w:val="1"/>
+          <w:numId w:val="2"/>
+        </w:numPr>
+        <w:rPr>
+          <w:lang w:val="en-ZA"/>
+        </w:rPr>
+      </w:pPr>
+      <w:r>
+        <w:rPr>
+          <w:lang w:val="en-ZA"/>
+        </w:rPr>
+        <w:t>SCOPE</w:t>
+      </w:r>
+    </w:p>
+    <w:p>
+      <w:pPr>
+        <w:rPr>
+          <w:lang w:val="en-ZA"/>
+        </w:rPr>
+      </w:pPr>
+      <w:r>
+        <w:rPr>
+          <w:lang w:val="en-ZA"/>
+        </w:rPr>
+        <w:t>Truth</w:t>
+      </w:r>
+      <w:r>
+        <w:rPr>
+          <w:lang w:val="en-ZA"/>
+        </w:rPr>
+        <w:t xml:space="preserve"> consist of a web service, </w:t>
+      </w:r>
+      <w:r>
+        <w:rPr>
+          <w:lang w:val="en-ZA"/>
+        </w:rPr>
+        <w:t xml:space="preserve">a </w:t>
+      </w:r>
+      <w:r>
+        <w:rPr>
+          <w:lang w:val="en-ZA"/>
+        </w:rPr>
+        <w:t>mobile application</w:t>
+      </w:r>
+      <w:r>
+        <w:rPr>
+          <w:lang w:val="en-ZA"/>
+        </w:rPr>
+        <w:t xml:space="preserve"> and a</w:t>
+      </w:r>
+      <w:r>
+        <w:rPr>
+          <w:lang w:val="en-ZA"/>
+        </w:rPr>
+        <w:t xml:space="preserve"> website working in unison. The </w:t>
+      </w:r>
+      <w:r>
+        <w:rPr>
+          <w:lang w:val="en-ZA"/>
+        </w:rPr>
+        <w:t xml:space="preserve">mobile application and website </w:t>
+      </w:r>
+      <w:r>
+        <w:rPr>
+          <w:lang w:val="en-ZA"/>
+        </w:rPr>
+        <w:t>communicates with the web service</w:t>
+      </w:r>
+      <w:r>
+        <w:rPr>
+          <w:lang w:val="en-ZA"/>
+        </w:rPr>
+        <w:t xml:space="preserve"> to access data on the database and the blockchain</w:t>
+      </w:r>
+      <w:r>
+        <w:rPr>
+          <w:lang w:val="en-ZA"/>
+        </w:rPr>
+        <w:t>.</w:t>
+      </w:r>
+      <w:r>
+        <w:rPr>
+          <w:lang w:val="en-ZA"/>
+        </w:rPr>
+        <w:t xml:space="preserve"> The mobile application only display the verified articles. The website registers new clients, displays articles and gives the users the opportunity to verify the article by giving it a rating out of four. The admin of the page are the only users who can add new articles.</w:t>
+      </w:r>
+      <w:r>
+        <w:rPr>
+          <w:lang w:val="en-ZA"/>
+        </w:rPr>
+        <w:t xml:space="preserve"> All of the components are hosted on an EC2 instan</w:t>
+      </w:r>
+      <w:r>
+        <w:rPr>
+          <w:lang w:val="en-ZA"/>
+        </w:rPr>
+        <w:t>ce. Our project is designed for an audience with little technical knowledge.</w:t>
+      </w:r>
+      <w:r>
+        <w:rPr>
+          <w:lang w:val="en-ZA"/>
+        </w:rPr>
+        <w:t xml:space="preserve"> </w:t>
+      </w:r>
+    </w:p>
+    <w:p>
+      <w:pPr>
+        <w:pStyle w:val="Heading1"/>
+        <w:numPr>
+          <w:ilvl w:val="0"/>
+          <w:numId w:val="2"/>
+        </w:numPr>
+        <w:rPr>
+          <w:lang w:val="en-ZA"/>
+        </w:rPr>
+      </w:pPr>
+      <w:r>
+        <w:rPr>
+          <w:lang w:val="en-ZA"/>
+        </w:rPr>
+        <w:t>BACKGROUND</w:t>
+      </w:r>
+      <w:r>
+        <w:rPr>
+          <w:lang w:val="en-ZA"/>
+        </w:rPr>
+        <w:t xml:space="preserve"> </w:t>
+      </w:r>
+    </w:p>
+    <w:p>
+      <w:pPr>
+        <w:rPr>
+          <w:lang w:val="en-ZA"/>
+        </w:rPr>
+      </w:pPr>
+    </w:p>
+    <w:p>
+      <w:pPr>
+        <w:pStyle w:val="Heading1"/>
+        <w:numPr>
+          <w:ilvl w:val="0"/>
+          <w:numId w:val="2"/>
+        </w:numPr>
+        <w:rPr>
+          <w:lang w:val="en-ZA"/>
+        </w:rPr>
+      </w:pPr>
+      <w:r>
+        <w:rPr>
+          <w:lang w:val="en-ZA"/>
+        </w:rPr>
+        <w:t>SOFTWARE</w:t>
+      </w:r>
+      <w:r>
+        <w:rPr>
+          <w:lang w:val="en-ZA"/>
+        </w:rPr>
+        <w:t xml:space="preserve"> SPECIFICATION</w:t>
+      </w:r>
+      <w:r>
+        <w:rPr>
+          <w:lang w:val="en-ZA"/>
+        </w:rPr>
+        <w:t xml:space="preserve"> AND IMPLEMENTATION</w:t>
+      </w:r>
+    </w:p>
+    <w:p>
+      <w:pPr>
+        <w:pStyle w:val="Heading2"/>
+        <w:numPr>
+          <w:ilvl w:val="1"/>
+          <w:numId w:val="2"/>
+        </w:numPr>
+        <w:rPr>
+          <w:lang w:val="en-ZA"/>
+        </w:rPr>
+      </w:pPr>
+      <w:r>
+        <w:rPr>
+          <w:lang w:val="en-ZA"/>
+        </w:rPr>
+        <w:t>MOBILE APPLICATION</w:t>
+      </w:r>
+    </w:p>
+    <w:p>
+      <w:pPr>
+        <w:rPr>
+          <w:lang w:val="en-ZA"/>
+        </w:rPr>
+      </w:pPr>
+      <w:r>
+        <w:rPr>
+          <w:lang w:val="en-ZA"/>
+        </w:rPr>
+        <w:t xml:space="preserve">Our mobile application is written in Java through Android Studio. The application does not allow registration or login. These features are available on the website only. </w:t>
+      </w:r>
+      <w:r>
+        <w:rPr>
+          <w:lang w:val="en-ZA"/>
+        </w:rPr>
+        <w:t>The application does however display verified articles.</w:t>
+      </w:r>
+    </w:p>
+    <w:p>
+      <w:pPr>
+        <w:pStyle w:val="Heading2"/>
+        <w:rPr>
+          <w:lang w:val="en-ZA"/>
+        </w:rPr>
+      </w:pPr>
+      <w:r>
+        <w:rPr>
+          <w:lang w:val="en-ZA"/>
+        </w:rPr>
+        <w:t>4.2 WEBSITE</w:t>
+      </w:r>
+    </w:p>
+    <w:p>
+      <w:pPr>
+        <w:rPr>
+          <w:lang w:val="en-ZA"/>
+        </w:rPr>
+      </w:pPr>
+      <w:r>
+        <w:rPr>
+          <w:lang w:val="en-ZA"/>
+        </w:rPr>
+        <w:t>The website is written in HTML</w:t>
+      </w:r>
+      <w:r>
+        <w:rPr>
+          <w:lang w:val="en-ZA"/>
+        </w:rPr>
+        <w:t xml:space="preserve"> and makes use of</w:t>
+      </w:r>
+      <w:r>
+        <w:rPr>
+          <w:lang w:val="en-ZA"/>
+        </w:rPr>
+        <w:t xml:space="preserve"> JavaScript</w:t>
+      </w:r>
+      <w:r>
+        <w:rPr>
+          <w:lang w:val="en-ZA"/>
+        </w:rPr>
+        <w:t xml:space="preserve"> to call php functions and so on,</w:t>
+      </w:r>
+      <w:r>
+        <w:rPr>
+          <w:lang w:val="en-ZA"/>
+        </w:rPr>
+        <w:t xml:space="preserve"> and CSS. The website has two sections: the general users’ section and the admin section. The general user can read and then validate the articles</w:t>
+      </w:r>
+      <w:r>
+        <w:rPr>
+          <w:lang w:val="en-ZA"/>
+        </w:rPr>
+        <w:t xml:space="preserve"> by placing a vote with values ranging from 0(Absolutely False) to 4(Very True) on the desired article</w:t>
+      </w:r>
+      <w:r>
+        <w:rPr>
+          <w:lang w:val="en-ZA"/>
+        </w:rPr>
+        <w:t xml:space="preserve">. </w:t>
+      </w:r>
+      <w:r>
+        <w:rPr>
+          <w:lang w:val="en-ZA"/>
+        </w:rPr>
+        <w:t>The admin is the only user</w:t>
+      </w:r>
+      <w:r>
+        <w:rPr>
+          <w:lang w:val="en-ZA"/>
+        </w:rPr>
+        <w:t xml:space="preserve"> with the ability to add new articles. The articles are added to the database</w:t>
+      </w:r>
+      <w:r>
+        <w:rPr>
+          <w:lang w:val="en-ZA"/>
+        </w:rPr>
+        <w:t xml:space="preserve"> in a certain format such as Author, Title, Description and Article.</w:t>
+      </w:r>
+      <w:r>
+        <w:rPr>
+          <w:lang w:val="en-ZA"/>
+        </w:rPr>
+        <w:t xml:space="preserve"> </w:t>
+      </w:r>
+      <w:r>
+        <w:rPr>
+          <w:lang w:val="en-ZA"/>
+        </w:rPr>
+        <w:t>T</w:t>
+      </w:r>
+      <w:r>
+        <w:rPr>
+          <w:lang w:val="en-ZA"/>
+        </w:rPr>
+        <w:t xml:space="preserve">he votes associated with </w:t>
+      </w:r>
+      <w:r>
+        <w:rPr>
+          <w:lang w:val="en-ZA"/>
+        </w:rPr>
+        <w:t>t</w:t>
+      </w:r>
+      <w:r>
+        <w:rPr>
+          <w:lang w:val="en-ZA"/>
+        </w:rPr>
+        <w:t>he article</w:t>
+      </w:r>
+      <w:r>
+        <w:rPr>
+          <w:lang w:val="en-ZA"/>
+        </w:rPr>
+        <w:t>, are added to the blockchain</w:t>
+      </w:r>
+      <w:r>
+        <w:rPr>
+          <w:lang w:val="en-ZA"/>
+        </w:rPr>
+        <w:t xml:space="preserve"> so the votes aren’t tampered or changed</w:t>
+      </w:r>
+      <w:r>
+        <w:rPr>
+          <w:lang w:val="en-ZA"/>
+        </w:rPr>
+        <w:t>.</w:t>
+      </w:r>
+    </w:p>
+    <w:p>
+      <w:pPr>
+        <w:pStyle w:val="Heading2"/>
+        <w:numPr>
+          <w:ilvl w:val="1"/>
+          <w:numId w:val="2"/>
+        </w:numPr>
+        <w:rPr>
+          <w:lang w:val="en-ZA"/>
+        </w:rPr>
+      </w:pPr>
+      <w:r>
+        <w:rPr>
+          <w:lang w:val="en-ZA"/>
+        </w:rPr>
+        <w:lastRenderedPageBreak/>
+        <w:t xml:space="preserve">WEBSERVICE </w:t>
+      </w:r>
+    </w:p>
+    <w:p>
+      <w:pPr>
+        <w:rPr>
+          <w:lang w:val="en-ZA"/>
+        </w:rPr>
+      </w:pPr>
+      <w:r>
+        <w:rPr>
+          <w:lang w:val="en-ZA"/>
+        </w:rPr>
+        <w:t>The webservice is written in PHP</w:t>
+      </w:r>
+      <w:r>
+        <w:rPr>
+          <w:lang w:val="en-ZA"/>
+        </w:rPr>
+        <w:t xml:space="preserve"> and</w:t>
+      </w:r>
+      <w:r>
+        <w:rPr>
+          <w:lang w:val="en-ZA"/>
+        </w:rPr>
+        <w:t xml:space="preserve"> makes use of</w:t>
+      </w:r>
+      <w:r>
+        <w:rPr>
+          <w:lang w:val="en-ZA"/>
+        </w:rPr>
+        <w:t xml:space="preserve"> JSON</w:t>
+      </w:r>
+      <w:r>
+        <w:rPr>
+          <w:lang w:val="en-ZA"/>
+        </w:rPr>
+        <w:t xml:space="preserve"> output for certain values obtained from the </w:t>
+      </w:r>
+      <w:r>
+        <w:rPr>
+          <w:lang w:val="en-ZA"/>
+        </w:rPr>
+        <w:t>(MySQL)</w:t>
+      </w:r>
+      <w:r>
+        <w:rPr>
+          <w:lang w:val="en-ZA"/>
+        </w:rPr>
+        <w:t>database</w:t>
+      </w:r>
+      <w:r>
+        <w:rPr>
+          <w:lang w:val="en-ZA"/>
+        </w:rPr>
+        <w:t xml:space="preserve">. </w:t>
+      </w:r>
+      <w:r>
+        <w:rPr>
+          <w:lang w:val="en-ZA"/>
+        </w:rPr>
+        <w:t>The web</w:t>
+      </w:r>
+      <w:r>
+        <w:rPr>
+          <w:lang w:val="en-ZA"/>
+        </w:rPr>
+        <w:t>service</w:t>
+      </w:r>
+      <w:r>
+        <w:rPr>
+          <w:lang w:val="en-ZA"/>
+        </w:rPr>
+        <w:t xml:space="preserve"> handles all communication</w:t>
+      </w:r>
+      <w:r>
+        <w:rPr>
+          <w:lang w:val="en-ZA"/>
+        </w:rPr>
+        <w:t xml:space="preserve"> (requests and posts),</w:t>
+      </w:r>
+      <w:r>
+        <w:rPr>
+          <w:lang w:val="en-ZA"/>
+        </w:rPr>
+        <w:t xml:space="preserve"> from:</w:t>
+      </w:r>
+    </w:p>
+    <w:p>
+      <w:pPr>
+        <w:pStyle w:val="ListParagraph"/>
+        <w:numPr>
+          <w:ilvl w:val="0"/>
+          <w:numId w:val="10"/>
+        </w:numPr>
+        <w:rPr>
+          <w:lang w:val="en-ZA"/>
+        </w:rPr>
+      </w:pPr>
+      <w:r>
+        <w:rPr>
+          <w:lang w:val="en-ZA"/>
+        </w:rPr>
+        <w:t>T</w:t>
+      </w:r>
+      <w:r>
+        <w:rPr>
+          <w:lang w:val="en-ZA"/>
+        </w:rPr>
+        <w:t xml:space="preserve">he website to the database, </w:t>
+      </w:r>
+    </w:p>
+    <w:p>
+      <w:pPr>
+        <w:pStyle w:val="ListParagraph"/>
+        <w:numPr>
+          <w:ilvl w:val="0"/>
+          <w:numId w:val="10"/>
+        </w:numPr>
+        <w:rPr>
+          <w:lang w:val="en-ZA"/>
+        </w:rPr>
+      </w:pPr>
+      <w:r>
+        <w:rPr>
+          <w:lang w:val="en-ZA"/>
+        </w:rPr>
+        <w:t>The website to the blockchain and</w:t>
+      </w:r>
+    </w:p>
+    <w:p>
+      <w:pPr>
+        <w:pStyle w:val="ListParagraph"/>
+        <w:numPr>
+          <w:ilvl w:val="0"/>
+          <w:numId w:val="10"/>
+        </w:numPr>
+        <w:rPr>
+          <w:lang w:val="en-ZA"/>
+        </w:rPr>
+      </w:pPr>
+      <w:r>
+        <w:rPr>
+          <w:lang w:val="en-ZA"/>
+        </w:rPr>
+        <w:t>The mobile application to the database.</w:t>
+      </w:r>
+    </w:p>
+    <w:p>
+      <w:pPr>
+        <w:pStyle w:val="Heading2"/>
+        <w:numPr>
+          <w:ilvl w:val="1"/>
+          <w:numId w:val="2"/>
+        </w:numPr>
+        <w:rPr>
+          <w:lang w:val="en-ZA"/>
+        </w:rPr>
+      </w:pPr>
+      <w:r>
+        <w:rPr>
+          <w:lang w:val="en-ZA"/>
+        </w:rPr>
+        <w:t>CLOUD</w:t>
+      </w:r>
+    </w:p>
+    <w:p>
+      <w:pPr>
+        <w:rPr>
+          <w:lang w:val="en-ZA"/>
+        </w:rPr>
+      </w:pPr>
+      <w:r>
+        <w:rPr>
+          <w:lang w:val="en-ZA"/>
+        </w:rPr>
+        <w:t xml:space="preserve">Our project is on Amazon’s </w:t>
+      </w:r>
+      <w:r>
+        <w:rPr>
+          <w:lang w:val="en-ZA"/>
+        </w:rPr>
+        <w:t>Webservice (</w:t>
+      </w:r>
+      <w:r>
+        <w:rPr>
+          <w:lang w:val="en-ZA"/>
+        </w:rPr>
+        <w:t>AWS</w:t>
+      </w:r>
+      <w:r>
+        <w:rPr>
+          <w:lang w:val="en-ZA"/>
+        </w:rPr>
+        <w:t>)</w:t>
+      </w:r>
+      <w:r>
+        <w:rPr>
+          <w:lang w:val="en-ZA"/>
+        </w:rPr>
+        <w:t xml:space="preserve"> on an EC2</w:t>
+      </w:r>
+      <w:r>
+        <w:rPr>
+          <w:lang w:val="en-ZA"/>
+        </w:rPr>
+        <w:t xml:space="preserve"> instance</w:t>
+      </w:r>
+      <w:r>
+        <w:rPr>
+          <w:lang w:val="en-ZA"/>
+        </w:rPr>
+        <w:t>. The EC2 host</w:t>
+      </w:r>
+      <w:r>
+        <w:rPr>
+          <w:lang w:val="en-ZA"/>
+        </w:rPr>
+        <w:t>s</w:t>
+      </w:r>
+      <w:r>
+        <w:rPr>
+          <w:lang w:val="en-ZA"/>
+        </w:rPr>
+        <w:t xml:space="preserve"> an Ubuntu server. </w:t>
+      </w:r>
+      <w:r>
+        <w:rPr>
+          <w:lang w:val="en-ZA"/>
+        </w:rPr>
+        <w:t>All of our files are added to the EC2</w:t>
+      </w:r>
+      <w:r>
+        <w:rPr>
+          <w:lang w:val="en-ZA"/>
+        </w:rPr>
+        <w:t>’s localhost directory(/var/www/html/) to load the files from a remote computer via a web browser</w:t>
+      </w:r>
+      <w:r>
+        <w:rPr>
+          <w:lang w:val="en-ZA"/>
+        </w:rPr>
+        <w:t>. Our main blockchain chain is also hosted on the EC2.</w:t>
+      </w:r>
+      <w:r>
+        <w:rPr>
+          <w:lang w:val="en-ZA"/>
+        </w:rPr>
+        <w:t xml:space="preserve"> The instance is loaded with a LAMP stack and multichain software. There are special security groups formed for this instance as well as Elastic IP’s.</w:t>
+      </w:r>
+    </w:p>
+    <w:p>
+      <w:pPr>
+        <w:pStyle w:val="Heading2"/>
+        <w:rPr>
+          <w:lang w:val="en-ZA"/>
+        </w:rPr>
+      </w:pPr>
+      <w:r>
+        <w:rPr>
+          <w:lang w:val="en-ZA"/>
+        </w:rPr>
+        <w:t>4.3 BLOCKCHAIN</w:t>
+      </w:r>
+      <w:r>
+        <w:rPr>
+          <w:lang w:val="en-ZA"/>
+        </w:rPr>
+        <w:t xml:space="preserve"> </w:t>
+      </w:r>
+    </w:p>
+    <w:p>
+      <w:pPr>
+        <w:rPr>
+          <w:lang w:val="en-ZA"/>
+        </w:rPr>
+      </w:pPr>
+      <w:r>
+        <w:rPr>
+          <w:lang w:val="en-ZA"/>
+        </w:rPr>
+        <w:t xml:space="preserve">We used Multichain as our Blockchain creator. </w:t>
+      </w:r>
+      <w:r>
+        <w:rPr>
+          <w:lang w:val="en-ZA"/>
+        </w:rPr>
+        <w:t>Multichain is a very flexible tool, allowing developers to create their own chain with streams and assets. Multichain also offers the feature to mine and customize the chain’s parameters to suit your needs.</w:t>
+      </w:r>
+    </w:p>
+    <w:p>
+      <w:pPr>
+        <w:rPr>
+          <w:lang w:val="en-ZA"/>
+        </w:rPr>
+      </w:pPr>
+    </w:p>
+    <w:p>
+      <w:pPr>
+        <w:pStyle w:val="Heading1"/>
+        <w:numPr>
+          <w:ilvl w:val="0"/>
+          <w:numId w:val="2"/>
+        </w:numPr>
+        <w:rPr>
+          <w:lang w:val="en-ZA"/>
+        </w:rPr>
+      </w:pPr>
+      <w:r>
+        <w:rPr>
+          <w:lang w:val="en-ZA"/>
+        </w:rPr>
+        <w:t>TECHNICAL DETAILS</w:t>
+      </w:r>
+    </w:p>
+    <w:p>
+      <w:pPr>
+        <w:pStyle w:val="Heading2"/>
+        <w:numPr>
+          <w:ilvl w:val="1"/>
+          <w:numId w:val="2"/>
+        </w:numPr>
+        <w:rPr>
+          <w:lang w:val="en-ZA"/>
+        </w:rPr>
+      </w:pPr>
+      <w:r>
+        <w:rPr>
+          <w:lang w:val="en-ZA"/>
+        </w:rPr>
+        <w:t>TECHNOLOGIES USED</w:t>
+      </w:r>
+    </w:p>
+    <w:p>
+      <w:pPr>
+        <w:rPr>
+          <w:lang w:val="en-ZA"/>
+        </w:rPr>
+      </w:pPr>
+      <w:r>
+        <w:rPr>
+          <w:lang w:val="en-ZA"/>
+        </w:rPr>
+        <w:t>We have used</w:t>
+      </w:r>
+      <w:r>
+        <w:rPr>
+          <w:lang w:val="en-ZA"/>
+        </w:rPr>
+        <w:t xml:space="preserve"> AWS’s EC2,</w:t>
+      </w:r>
+      <w:r>
+        <w:rPr>
+          <w:lang w:val="en-ZA"/>
+        </w:rPr>
+        <w:t xml:space="preserve"> PHP, HTML, Javascript, Java, CSS</w:t>
+      </w:r>
+      <w:r>
+        <w:rPr>
+          <w:lang w:val="en-ZA"/>
+        </w:rPr>
+        <w:t xml:space="preserve"> and</w:t>
+      </w:r>
+      <w:r>
+        <w:rPr>
+          <w:lang w:val="en-ZA"/>
+        </w:rPr>
+        <w:t xml:space="preserve"> </w:t>
+      </w:r>
+      <w:r>
+        <w:rPr>
+          <w:lang w:val="en-ZA"/>
+        </w:rPr>
+        <w:t>Multichain.</w:t>
+      </w:r>
+      <w:r>
+        <w:rPr>
+          <w:lang w:val="en-ZA"/>
+        </w:rPr>
+        <w:t xml:space="preserve"> The group had prior experience of HTML and Java but had to learn the rest of the languages.</w:t>
+      </w:r>
+    </w:p>
+    <w:p>
+      <w:pPr>
+        <w:pStyle w:val="Heading2"/>
+        <w:numPr>
+          <w:ilvl w:val="1"/>
+          <w:numId w:val="2"/>
+        </w:numPr>
+        <w:rPr>
+          <w:lang w:val="en-ZA"/>
+        </w:rPr>
+      </w:pPr>
+      <w:r>
+        <w:rPr>
+          <w:lang w:val="en-ZA"/>
+        </w:rPr>
+        <w:t>PROBLEMS FACED</w:t>
+      </w:r>
+    </w:p>
+    <w:p>
+      <w:pPr>
+        <w:rPr>
+          <w:lang w:val="en-ZA"/>
+        </w:rPr>
+      </w:pPr>
+      <w:r>
+        <w:rPr>
+          <w:lang w:val="en-ZA"/>
+        </w:rPr>
+        <w:t>The multichain software has little online support</w:t>
+      </w:r>
+      <w:r>
+        <w:rPr>
+          <w:lang w:val="en-ZA"/>
+        </w:rPr>
+        <w:t xml:space="preserve"> and tutorials</w:t>
+      </w:r>
+      <w:r>
+        <w:rPr>
+          <w:lang w:val="en-ZA"/>
+        </w:rPr>
+        <w:t xml:space="preserve">, leaving us with many </w:t>
+      </w:r>
+      <w:r>
+        <w:rPr>
+          <w:lang w:val="en-ZA"/>
+        </w:rPr>
+        <w:t>problems and questions that</w:t>
+      </w:r>
+      <w:r>
+        <w:rPr>
+          <w:lang w:val="en-ZA"/>
+        </w:rPr>
+        <w:t xml:space="preserve"> we had to answer ourselves. This took a lot of our time. Another time consuming task was the fact that we had to learn a lot of new </w:t>
+      </w:r>
+      <w:r>
+        <w:rPr>
+          <w:lang w:val="en-ZA"/>
+        </w:rPr>
+        <w:t xml:space="preserve">programming </w:t>
+      </w:r>
+      <w:r>
+        <w:rPr>
+          <w:lang w:val="en-ZA"/>
+        </w:rPr>
+        <w:t>languages to create our project. We also struggled with the connection of the chains</w:t>
+      </w:r>
+      <w:r>
+        <w:rPr>
+          <w:lang w:val="en-ZA"/>
+        </w:rPr>
+        <w:t xml:space="preserve"> through the AWS instance that we have created</w:t>
+      </w:r>
+      <w:r>
+        <w:rPr>
+          <w:lang w:val="en-ZA"/>
+        </w:rPr>
+        <w:t>.</w:t>
+      </w:r>
+      <w:r>
+        <w:rPr>
+          <w:lang w:val="en-ZA"/>
+        </w:rPr>
+        <w:t xml:space="preserve"> Another problem was the creation of the web service, it was difficult and all the online tutorials was rather complicated to understand. Sometimes the group experienced problems with communication, and struggled to reach each other for a progress report.</w:t>
+      </w:r>
+    </w:p>
+    <w:p>
+      <w:pPr>
+        <w:pStyle w:val="Heading1"/>
+        <w:numPr>
+          <w:ilvl w:val="0"/>
+          <w:numId w:val="2"/>
+        </w:numPr>
+        <w:rPr>
+          <w:lang w:val="en-ZA"/>
+        </w:rPr>
+      </w:pPr>
+      <w:r>
+        <w:rPr>
+          <w:lang w:val="en-ZA"/>
+        </w:rPr>
+        <w:lastRenderedPageBreak/>
+        <w:t>LESSONS LEARNED</w:t>
+      </w:r>
+    </w:p>
+    <w:p>
+      <w:pPr>
+        <w:pStyle w:val="Heading2"/>
+        <w:numPr>
+          <w:ilvl w:val="1"/>
+          <w:numId w:val="2"/>
+        </w:numPr>
+        <w:rPr>
+          <w:lang w:val="en-ZA"/>
+        </w:rPr>
+      </w:pPr>
+      <w:r>
+        <w:rPr>
+          <w:lang w:val="en-ZA"/>
+        </w:rPr>
+        <w:t>IMPORTANCE OF EFFECTIVE TIME MANAGEMENT</w:t>
+      </w:r>
+    </w:p>
+    <w:p>
+      <w:pPr>
+        <w:rPr>
+          <w:lang w:val="en-ZA"/>
+        </w:rPr>
+      </w:pPr>
+      <w:r>
+        <w:rPr>
+          <w:lang w:val="en-ZA"/>
+        </w:rPr>
+        <w:t>During the project, we constantly struggled with time management. The time assigned to each task was not enough, so the phases overlapped each other.</w:t>
+      </w:r>
+    </w:p>
+    <w:p>
+      <w:pPr>
+        <w:pStyle w:val="Heading2"/>
+        <w:numPr>
+          <w:ilvl w:val="1"/>
+          <w:numId w:val="2"/>
+        </w:numPr>
+        <w:rPr>
+          <w:lang w:val="en-ZA"/>
+        </w:rPr>
+      </w:pPr>
+      <w:r>
+        <w:rPr>
+          <w:lang w:val="en-ZA"/>
+        </w:rPr>
+        <w:t>TEAM WORK</w:t>
+      </w:r>
+    </w:p>
+    <w:p>
+      <w:pPr>
+        <w:rPr>
+          <w:lang w:val="en-ZA"/>
+        </w:rPr>
+      </w:pPr>
+      <w:r>
+        <w:rPr>
+          <w:lang w:val="en-ZA"/>
+        </w:rPr>
+        <w:t xml:space="preserve">When the whole team is not working effectively, the phases are not met in time. The </w:t>
+      </w:r>
+      <w:r>
+        <w:rPr>
+          <w:lang w:val="en-ZA"/>
+        </w:rPr>
+        <w:t xml:space="preserve">project is a project with </w:t>
+      </w:r>
+      <w:r>
+        <w:rPr>
+          <w:lang w:val="en-ZA"/>
+        </w:rPr>
+        <w:t xml:space="preserve">a </w:t>
+      </w:r>
+      <w:r>
+        <w:rPr>
+          <w:lang w:val="en-ZA"/>
+        </w:rPr>
+        <w:t>very</w:t>
+      </w:r>
+      <w:r>
+        <w:rPr>
+          <w:lang w:val="en-ZA"/>
+        </w:rPr>
+        <w:t xml:space="preserve"> steep learning curve</w:t>
+      </w:r>
+      <w:r>
+        <w:rPr>
+          <w:lang w:val="en-ZA"/>
+        </w:rPr>
+        <w:t>, making it impossible</w:t>
+      </w:r>
+      <w:r>
+        <w:rPr>
+          <w:lang w:val="en-ZA"/>
+        </w:rPr>
+        <w:t xml:space="preserve"> for only one person. The work has to be divided in manageable pieces for each member. The work breakdown structure has changed through the project and each member adjusted quickly with the new sections assigned to them. The team spirit was positive for most of the project, creating a peaceful, respectful environment for all.</w:t>
+      </w:r>
+    </w:p>
+    <w:p>
+      <w:pPr>
+        <w:pStyle w:val="Heading2"/>
+        <w:numPr>
+          <w:ilvl w:val="1"/>
+          <w:numId w:val="2"/>
+        </w:numPr>
+        <w:rPr>
+          <w:lang w:val="en-ZA"/>
+        </w:rPr>
+      </w:pPr>
+      <w:r>
+        <w:rPr>
+          <w:lang w:val="en-ZA"/>
+        </w:rPr>
+        <w:t>FAILING FAST</w:t>
+      </w:r>
+    </w:p>
+    <w:p>
+      <w:pPr>
+        <w:rPr>
+          <w:lang w:val="en-ZA"/>
+        </w:rPr>
+      </w:pPr>
+      <w:r>
+        <w:rPr>
+          <w:lang w:val="en-ZA"/>
+        </w:rPr>
+        <w:t>During the project we continuously struggled to fail fast, in other words we kept on struggling with the same problems. This will have to improve to be able to complete future projects more successfully.</w:t>
+      </w:r>
+    </w:p>
+    <w:p>
+      <w:pPr>
+        <w:pStyle w:val="Heading1"/>
+        <w:numPr>
+          <w:ilvl w:val="0"/>
+          <w:numId w:val="2"/>
+        </w:numPr>
+        <w:rPr>
+          <w:lang w:val="en-ZA"/>
+        </w:rPr>
+      </w:pPr>
+      <w:r>
+        <w:rPr>
+          <w:lang w:val="en-ZA"/>
+        </w:rPr>
+        <w:t>BUSINESS CASE</w:t>
+      </w:r>
+    </w:p>
+    <w:p>
+      <w:pPr>
+        <w:pStyle w:val="Heading2"/>
+        <w:numPr>
+          <w:ilvl w:val="1"/>
+          <w:numId w:val="2"/>
+        </w:numPr>
+        <w:rPr>
+          <w:lang w:val="en-ZA"/>
+        </w:rPr>
+      </w:pPr>
+      <w:r>
+        <w:rPr>
+          <w:lang w:val="en-ZA"/>
+        </w:rPr>
+        <w:t>EXECUTIVE SUMMARY</w:t>
+      </w:r>
+    </w:p>
+    <w:p>
+      <w:pPr>
+        <w:pStyle w:val="Heading2"/>
+        <w:numPr>
+          <w:ilvl w:val="1"/>
+          <w:numId w:val="2"/>
+        </w:numPr>
+        <w:rPr>
+          <w:lang w:val="en-ZA"/>
+        </w:rPr>
+      </w:pPr>
+      <w:r>
+        <w:rPr>
+          <w:lang w:val="en-ZA"/>
+        </w:rPr>
+        <w:t>OBJECTIVES OVERVIEW</w:t>
+      </w:r>
+    </w:p>
+    <w:p>
+      <w:pPr>
+        <w:pStyle w:val="Heading2"/>
+        <w:numPr>
+          <w:ilvl w:val="1"/>
+          <w:numId w:val="2"/>
+        </w:numPr>
+        <w:rPr>
+          <w:lang w:val="en-ZA"/>
+        </w:rPr>
+      </w:pPr>
+      <w:r>
+        <w:rPr>
+          <w:lang w:val="en-ZA"/>
+        </w:rPr>
+        <w:t>MARKET ANALYSIS</w:t>
+      </w:r>
+    </w:p>
+    <w:p>
+      <w:pPr>
+        <w:pStyle w:val="Heading2"/>
+        <w:numPr>
+          <w:ilvl w:val="1"/>
+          <w:numId w:val="2"/>
+        </w:numPr>
+        <w:rPr>
+          <w:lang w:val="en-ZA"/>
+        </w:rPr>
+      </w:pPr>
       <w:bookmarkStart w:id="0" w:name="_GoBack"/>
       <w:bookmarkEnd w:id="0"/>
       <w:r>
         <w:rPr>
           <w:lang w:val="en-ZA"/>
         </w:rPr>
-        <w:t>ABSTRACT</w:t>
-      </w:r>
+        <w:t>ASSESMENT OF BENEFITS</w:t>
+      </w:r>
+    </w:p>
+    <w:p>
+      <w:pPr>
+        <w:rPr>
+          <w:lang w:val="en-ZA"/>
+        </w:rPr>
+      </w:pPr>
+      <w:r>
+        <w:rPr>
+          <w:lang w:val="en-ZA"/>
+        </w:rPr>
+        <w:t xml:space="preserve">This project could increase the reputation of any news providing business, because people will know that the news provided, are valid. The journalists still writes the articles and the community will verify it. A high reputation will lead to more online views and higher profits. It will also set the standard very high for every other news reporting businesses, because the technology used in this project is an absolute must-have in the world where false news are increasing daily. </w:t>
+      </w:r>
+      <w:r>
+        <w:rPr>
+          <w:lang w:val="en-ZA"/>
+        </w:rPr>
+        <w:t>The following section will discuss the possible options and give a recommended option.</w:t>
+      </w:r>
+    </w:p>
+    <w:p>
+      <w:pPr>
+        <w:pStyle w:val="Heading2"/>
+        <w:numPr>
+          <w:ilvl w:val="1"/>
+          <w:numId w:val="2"/>
+        </w:numPr>
+        <w:rPr>
+          <w:lang w:val="en-ZA"/>
+        </w:rPr>
+      </w:pPr>
+      <w:r>
+        <w:rPr>
+          <w:lang w:val="en-ZA"/>
+        </w:rPr>
+        <w:t>OPTION ANALYSIS WITH THE</w:t>
+      </w:r>
+      <w:r>
+        <w:rPr>
+          <w:lang w:val="en-ZA"/>
+        </w:rPr>
+        <w:t xml:space="preserve"> RECOMMENDED OPTION</w:t>
+      </w:r>
+    </w:p>
+    <w:p>
+      <w:pPr>
+        <w:rPr>
+          <w:lang w:val="en-ZA"/>
+        </w:rPr>
+      </w:pPr>
+      <w:r>
+        <w:rPr>
+          <w:lang w:val="en-ZA"/>
+        </w:rPr>
+        <w:t xml:space="preserve">There are multiple options when it comes to news reporting. In this section </w:t>
+      </w:r>
+      <w:r>
+        <w:rPr>
+          <w:lang w:val="en-ZA"/>
+        </w:rPr>
+        <w:t>we will look at two options</w:t>
+      </w:r>
+      <w:r>
+        <w:rPr>
+          <w:lang w:val="en-ZA"/>
+        </w:rPr>
+        <w:t xml:space="preserve"> and suggest the best option, according to us.</w:t>
+      </w:r>
+    </w:p>
+    <w:p>
+      <w:pPr>
+        <w:rPr>
+          <w:lang w:val="en-ZA"/>
+        </w:rPr>
+      </w:pPr>
+      <w:r>
+        <w:rPr>
+          <w:lang w:val="en-ZA"/>
+        </w:rPr>
+        <w:lastRenderedPageBreak/>
+        <w:t xml:space="preserve">Option one: The news are stored in a database </w:t>
+      </w:r>
+      <w:r>
+        <w:rPr>
+          <w:lang w:val="en-ZA"/>
+        </w:rPr>
+        <w:t xml:space="preserve">and displayed in a website without the use of a blockchain. The disadvantage is that the users have no way to verify the news. </w:t>
+      </w:r>
+    </w:p>
+    <w:p>
+      <w:pPr>
+        <w:rPr>
+          <w:lang w:val="en-ZA"/>
+        </w:rPr>
+      </w:pPr>
+      <w:r>
+        <w:rPr>
+          <w:lang w:val="en-ZA"/>
+        </w:rPr>
+        <w:t xml:space="preserve">The second option entails using Blockchain: </w:t>
+      </w:r>
+      <w:r>
+        <w:rPr>
+          <w:lang w:val="en-ZA"/>
+        </w:rPr>
+        <w:t>News could be verified through the use of the community votes and then the validated articles could be printed or posted online. This</w:t>
+      </w:r>
+      <w:r>
+        <w:rPr>
+          <w:lang w:val="en-ZA"/>
+        </w:rPr>
+        <w:t xml:space="preserve"> blockchain</w:t>
+      </w:r>
+      <w:r>
+        <w:rPr>
+          <w:lang w:val="en-ZA"/>
+        </w:rPr>
+        <w:t xml:space="preserve"> techn</w:t>
+      </w:r>
+      <w:r>
+        <w:rPr>
+          <w:lang w:val="en-ZA"/>
+        </w:rPr>
+        <w:t xml:space="preserve">ology is still fairly new and not many businesses have this technology yet, giving you the opportunity to </w:t>
+      </w:r>
+      <w:r>
+        <w:rPr>
+          <w:lang w:val="en-ZA"/>
+        </w:rPr>
+        <w:t>stand out</w:t>
+      </w:r>
+      <w:r>
+        <w:rPr>
+          <w:lang w:val="en-ZA"/>
+        </w:rPr>
+        <w:t xml:space="preserve">. </w:t>
+      </w:r>
+      <w:r>
+        <w:rPr>
+          <w:lang w:val="en-ZA"/>
+        </w:rPr>
+        <w:t>This is a very secure way to do the verification.</w:t>
+      </w:r>
+      <w:r>
+        <w:rPr>
+          <w:lang w:val="en-ZA"/>
+        </w:rPr>
+        <w:t xml:space="preserve"> The users would require little additional training, if any at all.</w:t>
+      </w:r>
+    </w:p>
+    <w:p>
+      <w:pPr>
+        <w:rPr>
+          <w:lang w:val="en-ZA"/>
+        </w:rPr>
+      </w:pPr>
+      <w:r>
+        <w:rPr>
+          <w:lang w:val="en-ZA"/>
+        </w:rPr>
+        <w:t>In our opinion, the best option is to choose option two</w:t>
+      </w:r>
+      <w:r>
+        <w:rPr>
+          <w:lang w:val="en-ZA"/>
+        </w:rPr>
+        <w:t>, even if option one do not have many disadvantages</w:t>
+      </w:r>
+      <w:r>
+        <w:rPr>
+          <w:lang w:val="en-ZA"/>
+        </w:rPr>
+        <w:t xml:space="preserve">. </w:t>
+      </w:r>
+      <w:r>
+        <w:rPr>
+          <w:lang w:val="en-ZA"/>
+        </w:rPr>
+        <w:t>The security is better.</w:t>
+      </w:r>
+    </w:p>
+    <w:p>
+      <w:pPr>
+        <w:pStyle w:val="Heading2"/>
+        <w:numPr>
+          <w:ilvl w:val="1"/>
+          <w:numId w:val="2"/>
+        </w:numPr>
+        <w:rPr>
+          <w:lang w:val="en-ZA"/>
+        </w:rPr>
+      </w:pPr>
+      <w:r>
+        <w:rPr>
+          <w:lang w:val="en-ZA"/>
+        </w:rPr>
+        <w:t>KEY DEPENDENCIES AND ASSUMPTIONS</w:t>
+      </w:r>
+    </w:p>
+    <w:p>
+      <w:pPr>
+        <w:pStyle w:val="Heading2"/>
+        <w:numPr>
+          <w:ilvl w:val="1"/>
+          <w:numId w:val="2"/>
+        </w:numPr>
+        <w:rPr>
+          <w:lang w:val="en-ZA"/>
+        </w:rPr>
+      </w:pPr>
+      <w:r>
+        <w:rPr>
+          <w:lang w:val="en-ZA"/>
+        </w:rPr>
+        <w:t>RISK AND SENSITIVITY ANALYSIS</w:t>
+      </w:r>
+    </w:p>
+    <w:p>
+      <w:pPr>
+        <w:pStyle w:val="ListParagraph"/>
+        <w:numPr>
+          <w:ilvl w:val="0"/>
+          <w:numId w:val="11"/>
+        </w:numPr>
+        <w:rPr>
+          <w:lang w:val="en-ZA"/>
+        </w:rPr>
+      </w:pPr>
+      <w:r>
+        <w:rPr>
+          <w:lang w:val="en-ZA"/>
+        </w:rPr>
+        <w:t xml:space="preserve">Political, </w:t>
+      </w:r>
+    </w:p>
+    <w:p>
+      <w:pPr>
+        <w:pStyle w:val="ListParagraph"/>
+        <w:numPr>
+          <w:ilvl w:val="0"/>
+          <w:numId w:val="11"/>
+        </w:numPr>
+        <w:rPr>
+          <w:lang w:val="en-ZA"/>
+        </w:rPr>
+      </w:pPr>
+      <w:r>
+        <w:rPr>
+          <w:lang w:val="en-ZA"/>
+        </w:rPr>
+        <w:t xml:space="preserve">Operational </w:t>
+      </w:r>
+    </w:p>
+    <w:p>
+      <w:pPr>
+        <w:pStyle w:val="ListParagraph"/>
+        <w:numPr>
+          <w:ilvl w:val="0"/>
+          <w:numId w:val="11"/>
+        </w:numPr>
+        <w:rPr>
+          <w:lang w:val="en-ZA"/>
+        </w:rPr>
+      </w:pPr>
+      <w:r>
+        <w:rPr>
+          <w:lang w:val="en-ZA"/>
+        </w:rPr>
+        <w:t xml:space="preserve">Economic / Financial and </w:t>
+      </w:r>
+    </w:p>
+    <w:p>
+      <w:pPr>
+        <w:pStyle w:val="ListParagraph"/>
+        <w:numPr>
+          <w:ilvl w:val="0"/>
+          <w:numId w:val="11"/>
+        </w:numPr>
+        <w:rPr>
+          <w:lang w:val="en-ZA"/>
+        </w:rPr>
+      </w:pPr>
+      <w:r>
+        <w:rPr>
+          <w:lang w:val="en-ZA"/>
+        </w:rPr>
+        <w:t xml:space="preserve">Technical </w:t>
+      </w:r>
+    </w:p>
+    <w:p>
+      <w:pPr>
+        <w:pStyle w:val="Heading2"/>
+        <w:numPr>
+          <w:ilvl w:val="1"/>
+          <w:numId w:val="2"/>
+        </w:numPr>
+        <w:rPr>
+          <w:lang w:val="en-ZA"/>
+        </w:rPr>
+      </w:pPr>
+      <w:r>
+        <w:rPr>
+          <w:lang w:val="en-ZA"/>
+        </w:rPr>
+        <w:t>RESOURCE REQUIREMENTS AND COSTS</w:t>
+      </w:r>
+    </w:p>
+    <w:p>
+      <w:pPr>
+        <w:rPr>
+          <w:lang w:val="en-ZA"/>
+        </w:rPr>
+      </w:pPr>
     </w:p>
     <w:p>
       <w:pPr>
@@ -37,400 +1546,101 @@
         <w:rPr>
           <w:lang w:val="en-ZA"/>
         </w:rPr>
-        <w:t>I</w:t>
-      </w:r>
-      <w:r>
-        <w:rPr>
-          <w:lang w:val="en-ZA"/>
-        </w:rPr>
-        <w:t>NTRODUCTION</w:t>
-      </w:r>
-    </w:p>
-    <w:p>
-      <w:pPr>
-        <w:pStyle w:val="Heading2"/>
-        <w:numPr>
-          <w:ilvl w:val="1"/>
-          <w:numId w:val="2"/>
-        </w:numPr>
-        <w:rPr>
-          <w:lang w:val="en-ZA"/>
-        </w:rPr>
-      </w:pPr>
-      <w:r>
-        <w:rPr>
-          <w:lang w:val="en-ZA"/>
-        </w:rPr>
-        <w:t>PURPOSE</w:t>
-      </w:r>
-    </w:p>
-    <w:p>
-      <w:pPr>
-        <w:rPr>
-          <w:lang w:val="en-ZA"/>
-        </w:rPr>
-      </w:pPr>
-      <w:r>
-        <w:rPr>
-          <w:lang w:val="en-ZA"/>
-        </w:rPr>
-        <w:t>Our project Truth, is a news verification system. It focus</w:t>
-      </w:r>
-      <w:r>
-        <w:rPr>
-          <w:lang w:val="en-ZA"/>
-        </w:rPr>
-        <w:t>es</w:t>
-      </w:r>
-      <w:r>
-        <w:rPr>
-          <w:lang w:val="en-ZA"/>
-        </w:rPr>
-        <w:t xml:space="preserve"> on the integrity of the voting of</w:t>
-      </w:r>
-      <w:r>
-        <w:rPr>
-          <w:lang w:val="en-ZA"/>
-        </w:rPr>
-        <w:t xml:space="preserve"> news articles with Blockchain technology. Verified news articles </w:t>
-      </w:r>
-      <w:r>
-        <w:rPr>
-          <w:lang w:val="en-ZA"/>
-        </w:rPr>
-        <w:t>are</w:t>
-      </w:r>
-      <w:r>
-        <w:rPr>
-          <w:lang w:val="en-ZA"/>
-        </w:rPr>
-        <w:t xml:space="preserve"> added to a database </w:t>
-      </w:r>
-      <w:r>
-        <w:rPr>
-          <w:lang w:val="en-ZA"/>
-        </w:rPr>
-        <w:t>and then displayed under verified articles</w:t>
-      </w:r>
-      <w:r>
-        <w:rPr>
-          <w:lang w:val="en-ZA"/>
-        </w:rPr>
-        <w:t xml:space="preserve">, </w:t>
-      </w:r>
-      <w:r>
-        <w:rPr>
-          <w:lang w:val="en-ZA"/>
-        </w:rPr>
-        <w:t xml:space="preserve">while </w:t>
-      </w:r>
-      <w:r>
-        <w:rPr>
-          <w:lang w:val="en-ZA"/>
-        </w:rPr>
-        <w:t xml:space="preserve">false articles </w:t>
-      </w:r>
-      <w:r>
-        <w:rPr>
-          <w:lang w:val="en-ZA"/>
-        </w:rPr>
-        <w:t>are discarded</w:t>
-      </w:r>
-      <w:r>
-        <w:rPr>
-          <w:lang w:val="en-ZA"/>
-        </w:rPr>
-        <w:t>.</w:t>
-      </w:r>
-      <w:r>
-        <w:rPr>
-          <w:lang w:val="en-ZA"/>
-        </w:rPr>
-        <w:t xml:space="preserve"> A user builds cr</w:t>
-      </w:r>
-      <w:r>
-        <w:rPr>
-          <w:lang w:val="en-ZA"/>
-        </w:rPr>
-        <w:t>edibility by verifying articles.</w:t>
-      </w:r>
-      <w:r>
-        <w:rPr>
-          <w:lang w:val="en-ZA"/>
-        </w:rPr>
-        <w:t xml:space="preserve"> </w:t>
-      </w:r>
-    </w:p>
-    <w:p>
-      <w:pPr>
-        <w:pStyle w:val="Heading2"/>
-        <w:numPr>
-          <w:ilvl w:val="1"/>
-          <w:numId w:val="2"/>
-        </w:numPr>
-        <w:rPr>
-          <w:lang w:val="en-ZA"/>
-        </w:rPr>
-      </w:pPr>
-      <w:r>
-        <w:rPr>
-          <w:lang w:val="en-ZA"/>
-        </w:rPr>
-        <w:t>SCOPE</w:t>
-      </w:r>
-    </w:p>
-    <w:p>
-      <w:pPr>
-        <w:rPr>
-          <w:lang w:val="en-ZA"/>
-        </w:rPr>
-      </w:pPr>
-      <w:r>
-        <w:rPr>
-          <w:lang w:val="en-ZA"/>
-        </w:rPr>
-        <w:t>Truth</w:t>
-      </w:r>
-      <w:r>
-        <w:rPr>
-          <w:lang w:val="en-ZA"/>
-        </w:rPr>
-        <w:t xml:space="preserve"> consist of a web service, </w:t>
-      </w:r>
-      <w:r>
-        <w:rPr>
-          <w:lang w:val="en-ZA"/>
-        </w:rPr>
-        <w:t xml:space="preserve">a </w:t>
-      </w:r>
-      <w:r>
-        <w:rPr>
-          <w:lang w:val="en-ZA"/>
-        </w:rPr>
-        <w:t>mobile application</w:t>
-      </w:r>
-      <w:r>
-        <w:rPr>
-          <w:lang w:val="en-ZA"/>
-        </w:rPr>
-        <w:t xml:space="preserve"> and a</w:t>
-      </w:r>
-      <w:r>
-        <w:rPr>
-          <w:lang w:val="en-ZA"/>
-        </w:rPr>
-        <w:t xml:space="preserve"> website working in unison. The </w:t>
-      </w:r>
-      <w:r>
-        <w:rPr>
-          <w:lang w:val="en-ZA"/>
-        </w:rPr>
-        <w:t xml:space="preserve">mobile application and website </w:t>
-      </w:r>
-      <w:r>
-        <w:rPr>
-          <w:lang w:val="en-ZA"/>
-        </w:rPr>
-        <w:t>communicates with the web service</w:t>
-      </w:r>
-      <w:r>
-        <w:rPr>
-          <w:lang w:val="en-ZA"/>
-        </w:rPr>
-        <w:t xml:space="preserve"> to access data on the database and the blockchain</w:t>
-      </w:r>
-      <w:r>
-        <w:rPr>
-          <w:lang w:val="en-ZA"/>
-        </w:rPr>
-        <w:t>.</w:t>
-      </w:r>
-      <w:r>
-        <w:rPr>
-          <w:lang w:val="en-ZA"/>
-        </w:rPr>
-        <w:t xml:space="preserve"> The mobile application only display the verified articles. The website registers new clients, displays articles and gives the users the opportunity to verify the article by giving it a rating out of four. The admin of the page are the only users who can add new articles.</w:t>
-      </w:r>
-      <w:r>
-        <w:rPr>
-          <w:lang w:val="en-ZA"/>
-        </w:rPr>
-        <w:t xml:space="preserve"> All of the components are hosted on an EC2 instan</w:t>
-      </w:r>
-      <w:r>
-        <w:rPr>
-          <w:lang w:val="en-ZA"/>
-        </w:rPr>
-        <w:t>ce. Our project is designed for an audience with little technical knowledge.</w:t>
-      </w:r>
-      <w:r>
-        <w:rPr>
-          <w:lang w:val="en-ZA"/>
-        </w:rPr>
-        <w:t xml:space="preserve"> </w:t>
-      </w:r>
-    </w:p>
-    <w:p>
-      <w:pPr>
-        <w:pStyle w:val="Heading1"/>
+        <w:t>RECOMMENDATION FOR FURTHER RESEARCH</w:t>
+      </w:r>
+    </w:p>
+    <w:p>
+      <w:pPr>
+        <w:rPr>
+          <w:lang w:val="en-ZA"/>
+        </w:rPr>
+      </w:pPr>
+      <w:r>
+        <w:rPr>
+          <w:lang w:val="en-ZA"/>
+        </w:rPr>
+        <w:t>The Truth project has tremendous potential that can still be developed and refined. Our project covered only a small amount of possible opportunities when it comes to Blockchain. Truth only validates the votes associated with the article validation. Further studies could possibly be based on adding articles to the blockchain</w:t>
+      </w:r>
+      <w:r>
+        <w:rPr>
+          <w:lang w:val="en-ZA"/>
+        </w:rPr>
+        <w:t>, along with the votes and login information of the users. Due to the limited resources and no prior experience with blockchain, the project had a small scope, which could be broaden with additional knowledge and training on Blockchain.</w:t>
+      </w:r>
+    </w:p>
+    <w:p>
+      <w:pPr>
+        <w:rPr>
+          <w:lang w:val="en-ZA"/>
+        </w:rPr>
+      </w:pPr>
+      <w:r>
+        <w:rPr>
+          <w:lang w:val="en-ZA"/>
+        </w:rPr>
+        <w:t>Things that could have been done with extra resources:</w:t>
+      </w:r>
+    </w:p>
+    <w:p>
+      <w:pPr>
+        <w:pStyle w:val="ListParagraph"/>
         <w:numPr>
           <w:ilvl w:val="0"/>
-          <w:numId w:val="2"/>
-        </w:numPr>
-        <w:rPr>
-          <w:lang w:val="en-ZA"/>
-        </w:rPr>
-      </w:pPr>
-      <w:r>
-        <w:rPr>
-          <w:lang w:val="en-ZA"/>
-        </w:rPr>
-        <w:t>BACKGROUND</w:t>
-      </w:r>
-      <w:r>
-        <w:rPr>
-          <w:lang w:val="en-ZA"/>
-        </w:rPr>
-        <w:t xml:space="preserve"> </w:t>
-      </w:r>
-    </w:p>
-    <w:p>
-      <w:pPr>
-        <w:rPr>
-          <w:lang w:val="en-ZA"/>
-        </w:rPr>
-      </w:pPr>
-    </w:p>
-    <w:p>
-      <w:pPr>
-        <w:pStyle w:val="Heading1"/>
+          <w:numId w:val="13"/>
+        </w:numPr>
+        <w:rPr>
+          <w:lang w:val="en-ZA"/>
+        </w:rPr>
+      </w:pPr>
+      <w:r>
+        <w:rPr>
+          <w:lang w:val="en-ZA"/>
+        </w:rPr>
+        <w:t>Validation for voting. Making sure a user doesn’t sabotage the verification process, an example would be like voting false on every article.</w:t>
+      </w:r>
+    </w:p>
+    <w:p>
+      <w:pPr>
+        <w:pStyle w:val="ListParagraph"/>
         <w:numPr>
           <w:ilvl w:val="0"/>
-          <w:numId w:val="2"/>
-        </w:numPr>
-        <w:rPr>
-          <w:lang w:val="en-ZA"/>
-        </w:rPr>
-      </w:pPr>
-      <w:r>
-        <w:rPr>
-          <w:lang w:val="en-ZA"/>
-        </w:rPr>
-        <w:t>SOFTWARE</w:t>
-      </w:r>
-      <w:r>
-        <w:rPr>
-          <w:lang w:val="en-ZA"/>
-        </w:rPr>
-        <w:t xml:space="preserve"> SPECIFICATION</w:t>
-      </w:r>
-      <w:r>
-        <w:rPr>
-          <w:lang w:val="en-ZA"/>
-        </w:rPr>
-        <w:t xml:space="preserve"> AND IMPLEMENTATION</w:t>
-      </w:r>
-    </w:p>
-    <w:p>
-      <w:pPr>
-        <w:pStyle w:val="Heading2"/>
-        <w:numPr>
-          <w:ilvl w:val="1"/>
-          <w:numId w:val="2"/>
-        </w:numPr>
-        <w:rPr>
-          <w:lang w:val="en-ZA"/>
-        </w:rPr>
-      </w:pPr>
-      <w:r>
-        <w:rPr>
-          <w:lang w:val="en-ZA"/>
-        </w:rPr>
-        <w:t>MOBILE APPLICATION</w:t>
-      </w:r>
-    </w:p>
-    <w:p>
-      <w:pPr>
-        <w:rPr>
-          <w:lang w:val="en-ZA"/>
-        </w:rPr>
-      </w:pPr>
-      <w:r>
-        <w:rPr>
-          <w:lang w:val="en-ZA"/>
-        </w:rPr>
-        <w:t xml:space="preserve">Our mobile application is written in Java through Android Studio. The application does not allow registration or login. These features are available on the website only. </w:t>
-      </w:r>
-      <w:r>
-        <w:rPr>
-          <w:lang w:val="en-ZA"/>
-        </w:rPr>
-        <w:t>The application does however display verified articles.</w:t>
-      </w:r>
-    </w:p>
-    <w:p>
-      <w:pPr>
-        <w:pStyle w:val="Heading2"/>
-        <w:rPr>
-          <w:lang w:val="en-ZA"/>
-        </w:rPr>
-      </w:pPr>
-      <w:r>
-        <w:rPr>
-          <w:lang w:val="en-ZA"/>
-        </w:rPr>
-        <w:t>4.2 WEBSITE</w:t>
-      </w:r>
-    </w:p>
-    <w:p>
-      <w:pPr>
-        <w:rPr>
-          <w:lang w:val="en-ZA"/>
-        </w:rPr>
-      </w:pPr>
-      <w:r>
-        <w:rPr>
-          <w:lang w:val="en-ZA"/>
-        </w:rPr>
-        <w:t xml:space="preserve">The website is written in HTML, JavaScript and CSS. The website has two sections: the general users’ section and the admin section. The general user can read and then validate the articles. </w:t>
-      </w:r>
-      <w:r>
-        <w:rPr>
-          <w:lang w:val="en-ZA"/>
-        </w:rPr>
-        <w:t>The admin is the only users with the ability to add new articles. The articles are added to the database</w:t>
-      </w:r>
-      <w:r>
-        <w:rPr>
-          <w:lang w:val="en-ZA"/>
-        </w:rPr>
-        <w:t xml:space="preserve"> and the votes associated with </w:t>
-      </w:r>
-      <w:r>
-        <w:rPr>
-          <w:lang w:val="en-ZA"/>
-        </w:rPr>
-        <w:t>t</w:t>
-      </w:r>
-      <w:r>
-        <w:rPr>
-          <w:lang w:val="en-ZA"/>
-        </w:rPr>
-        <w:t>he article</w:t>
-      </w:r>
-      <w:r>
-        <w:rPr>
-          <w:lang w:val="en-ZA"/>
-        </w:rPr>
-        <w:t>, are added to the blockchain.</w:t>
-      </w:r>
-    </w:p>
-    <w:p>
-      <w:pPr>
-        <w:pStyle w:val="Heading2"/>
-        <w:numPr>
-          <w:ilvl w:val="1"/>
-          <w:numId w:val="2"/>
+          <w:numId w:val="13"/>
+        </w:numPr>
+        <w:rPr>
+          <w:lang w:val="en-ZA"/>
+        </w:rPr>
+      </w:pPr>
+      <w:r>
+        <w:rPr>
+          <w:lang w:val="en-ZA"/>
+        </w:rPr>
+        <w:t>Users can have a reputation. Each user has a reputation which comes with a certain weight. Other users can vote for that users reputation, giving them a heavier weight in the voting system.</w:t>
+      </w:r>
+    </w:p>
+    <w:p>
+      <w:pPr>
+        <w:pStyle w:val="ListParagraph"/>
+        <w:numPr>
+          <w:ilvl w:val="0"/>
+          <w:numId w:val="13"/>
+        </w:numPr>
+        <w:rPr>
+          <w:lang w:val="en-ZA"/>
+        </w:rPr>
+      </w:pPr>
+      <w:r>
+        <w:rPr>
+          <w:lang w:val="en-ZA"/>
+        </w:rPr>
+        <w:t>Groups can be formed to improve security and certainty of the validation of each article. Groups would obviously carry a larger weight in the voting system.</w:t>
+      </w:r>
+    </w:p>
+    <w:p>
+      <w:pPr>
+        <w:pStyle w:val="ListParagraph"/>
+        <w:numPr>
+          <w:ilvl w:val="0"/>
+          <w:numId w:val="13"/>
         </w:numPr>
         <w:rPr>
           <w:lang w:val="en-ZA"/>
@@ -441,1093 +1651,7 @@
           <w:lang w:val="en-ZA"/>
         </w:rPr>
         <w:lastRenderedPageBreak/>
-        <w:t xml:space="preserve">WEBSERVICE </w:t>
-      </w:r>
-    </w:p>
-    <w:p>
-      <w:pPr>
-        <w:rPr>
-          <w:lang w:val="en-ZA"/>
-        </w:rPr>
-      </w:pPr>
-      <w:r>
-        <w:rPr>
-          <w:lang w:val="en-ZA"/>
-        </w:rPr>
-        <w:t xml:space="preserve">The </w:t>
-      </w:r>
-      <w:proofErr w:type="spellStart"/>
-      <w:r>
-        <w:rPr>
-          <w:lang w:val="en-ZA"/>
-        </w:rPr>
-        <w:t>webservice</w:t>
-      </w:r>
-      <w:proofErr w:type="spellEnd"/>
-      <w:r>
-        <w:rPr>
-          <w:lang w:val="en-ZA"/>
-        </w:rPr>
-        <w:t xml:space="preserve"> is written in PHP</w:t>
-      </w:r>
-      <w:r>
-        <w:rPr>
-          <w:lang w:val="en-ZA"/>
-        </w:rPr>
-        <w:t xml:space="preserve"> and JSON</w:t>
-      </w:r>
-      <w:r>
-        <w:rPr>
-          <w:lang w:val="en-ZA"/>
-        </w:rPr>
-        <w:t xml:space="preserve">. </w:t>
-      </w:r>
-      <w:r>
-        <w:rPr>
-          <w:lang w:val="en-ZA"/>
-        </w:rPr>
-        <w:t>The website handles all communication</w:t>
-      </w:r>
-      <w:r>
-        <w:rPr>
-          <w:lang w:val="en-ZA"/>
-        </w:rPr>
-        <w:t xml:space="preserve"> (requests and posts),</w:t>
-      </w:r>
-      <w:r>
-        <w:rPr>
-          <w:lang w:val="en-ZA"/>
-        </w:rPr>
-        <w:t xml:space="preserve"> from:</w:t>
-      </w:r>
-    </w:p>
-    <w:p>
-      <w:pPr>
-        <w:pStyle w:val="ListParagraph"/>
-        <w:numPr>
-          <w:ilvl w:val="0"/>
-          <w:numId w:val="10"/>
-        </w:numPr>
-        <w:rPr>
-          <w:lang w:val="en-ZA"/>
-        </w:rPr>
-      </w:pPr>
-      <w:r>
-        <w:rPr>
-          <w:lang w:val="en-ZA"/>
-        </w:rPr>
-        <w:t>T</w:t>
-      </w:r>
-      <w:r>
-        <w:rPr>
-          <w:lang w:val="en-ZA"/>
-        </w:rPr>
-        <w:t xml:space="preserve">he website to the database, </w:t>
-      </w:r>
-    </w:p>
-    <w:p>
-      <w:pPr>
-        <w:pStyle w:val="ListParagraph"/>
-        <w:numPr>
-          <w:ilvl w:val="0"/>
-          <w:numId w:val="10"/>
-        </w:numPr>
-        <w:rPr>
-          <w:lang w:val="en-ZA"/>
-        </w:rPr>
-      </w:pPr>
-      <w:r>
-        <w:rPr>
-          <w:lang w:val="en-ZA"/>
-        </w:rPr>
-        <w:t>The website to the blockchain and</w:t>
-      </w:r>
-    </w:p>
-    <w:p>
-      <w:pPr>
-        <w:pStyle w:val="ListParagraph"/>
-        <w:numPr>
-          <w:ilvl w:val="0"/>
-          <w:numId w:val="10"/>
-        </w:numPr>
-        <w:rPr>
-          <w:lang w:val="en-ZA"/>
-        </w:rPr>
-      </w:pPr>
-      <w:r>
-        <w:rPr>
-          <w:lang w:val="en-ZA"/>
-        </w:rPr>
-        <w:t>The mobile application to the database.</w:t>
-      </w:r>
-    </w:p>
-    <w:p>
-      <w:pPr>
-        <w:pStyle w:val="Heading2"/>
-        <w:numPr>
-          <w:ilvl w:val="1"/>
-          <w:numId w:val="2"/>
-        </w:numPr>
-        <w:rPr>
-          <w:lang w:val="en-ZA"/>
-        </w:rPr>
-      </w:pPr>
-      <w:r>
-        <w:rPr>
-          <w:lang w:val="en-ZA"/>
-        </w:rPr>
-        <w:t>CLOUD</w:t>
-      </w:r>
-    </w:p>
-    <w:p>
-      <w:pPr>
-        <w:rPr>
-          <w:lang w:val="en-ZA"/>
-        </w:rPr>
-      </w:pPr>
-      <w:r>
-        <w:rPr>
-          <w:lang w:val="en-ZA"/>
-        </w:rPr>
-        <w:t xml:space="preserve">Our project is on Amazon’s </w:t>
-      </w:r>
-      <w:proofErr w:type="spellStart"/>
-      <w:r>
-        <w:rPr>
-          <w:lang w:val="en-ZA"/>
-        </w:rPr>
-        <w:t>Webservice</w:t>
-      </w:r>
-      <w:proofErr w:type="spellEnd"/>
-      <w:r>
-        <w:rPr>
-          <w:lang w:val="en-ZA"/>
-        </w:rPr>
-        <w:t xml:space="preserve"> (</w:t>
-      </w:r>
-      <w:r>
-        <w:rPr>
-          <w:lang w:val="en-ZA"/>
-        </w:rPr>
-        <w:t>AWS</w:t>
-      </w:r>
-      <w:r>
-        <w:rPr>
-          <w:lang w:val="en-ZA"/>
-        </w:rPr>
-        <w:t>)</w:t>
-      </w:r>
-      <w:r>
-        <w:rPr>
-          <w:lang w:val="en-ZA"/>
-        </w:rPr>
-        <w:t xml:space="preserve"> on an EC2</w:t>
-      </w:r>
-      <w:r>
-        <w:rPr>
-          <w:lang w:val="en-ZA"/>
-        </w:rPr>
-        <w:t xml:space="preserve"> instance</w:t>
-      </w:r>
-      <w:r>
-        <w:rPr>
-          <w:lang w:val="en-ZA"/>
-        </w:rPr>
-        <w:t>. The EC2 host</w:t>
-      </w:r>
-      <w:r>
-        <w:rPr>
-          <w:lang w:val="en-ZA"/>
-        </w:rPr>
-        <w:t>s</w:t>
-      </w:r>
-      <w:r>
-        <w:rPr>
-          <w:lang w:val="en-ZA"/>
-        </w:rPr>
-        <w:t xml:space="preserve"> an Ubuntu server. </w:t>
-      </w:r>
-      <w:r>
-        <w:rPr>
-          <w:lang w:val="en-ZA"/>
-        </w:rPr>
-        <w:t>All of our files are added to the EC2. Our main blockchain chain is also hosted on the EC2.</w:t>
-      </w:r>
-    </w:p>
-    <w:p>
-      <w:pPr>
-        <w:pStyle w:val="Heading2"/>
-        <w:rPr>
-          <w:lang w:val="en-ZA"/>
-        </w:rPr>
-      </w:pPr>
-      <w:r>
-        <w:rPr>
-          <w:lang w:val="en-ZA"/>
-        </w:rPr>
-        <w:t>4.3 BLOCKCHAIN</w:t>
-      </w:r>
-      <w:r>
-        <w:rPr>
-          <w:lang w:val="en-ZA"/>
-        </w:rPr>
-        <w:t xml:space="preserve"> </w:t>
-      </w:r>
-    </w:p>
-    <w:p>
-      <w:pPr>
-        <w:rPr>
-          <w:lang w:val="en-ZA"/>
-        </w:rPr>
-      </w:pPr>
-      <w:r>
-        <w:rPr>
-          <w:lang w:val="en-ZA"/>
-        </w:rPr>
-        <w:t xml:space="preserve">We used </w:t>
-      </w:r>
-      <w:proofErr w:type="spellStart"/>
-      <w:r>
-        <w:rPr>
-          <w:lang w:val="en-ZA"/>
-        </w:rPr>
-        <w:t>Multichain</w:t>
-      </w:r>
-      <w:proofErr w:type="spellEnd"/>
-      <w:r>
-        <w:rPr>
-          <w:lang w:val="en-ZA"/>
-        </w:rPr>
-        <w:t xml:space="preserve"> as our Blockchain creator. </w:t>
-      </w:r>
-      <w:proofErr w:type="spellStart"/>
-      <w:r>
-        <w:rPr>
-          <w:lang w:val="en-ZA"/>
-        </w:rPr>
-        <w:t>Multichain</w:t>
-      </w:r>
-      <w:proofErr w:type="spellEnd"/>
-      <w:r>
-        <w:rPr>
-          <w:lang w:val="en-ZA"/>
-        </w:rPr>
-        <w:t xml:space="preserve"> is a very flexible tool, allowing developers to create their own chain with streams and assets. </w:t>
-      </w:r>
-      <w:proofErr w:type="spellStart"/>
-      <w:r>
-        <w:rPr>
-          <w:lang w:val="en-ZA"/>
-        </w:rPr>
-        <w:t>Multichain</w:t>
-      </w:r>
-      <w:proofErr w:type="spellEnd"/>
-      <w:r>
-        <w:rPr>
-          <w:lang w:val="en-ZA"/>
-        </w:rPr>
-        <w:t xml:space="preserve"> also offers the feature to mine and customize the chain’s parameters to suit your needs.</w:t>
-      </w:r>
-    </w:p>
-    <w:p>
-      <w:pPr>
-        <w:rPr>
-          <w:lang w:val="en-ZA"/>
-        </w:rPr>
-      </w:pPr>
-    </w:p>
-    <w:p>
-      <w:pPr>
-        <w:pStyle w:val="Heading1"/>
-        <w:numPr>
-          <w:ilvl w:val="0"/>
-          <w:numId w:val="2"/>
-        </w:numPr>
-        <w:rPr>
-          <w:lang w:val="en-ZA"/>
-        </w:rPr>
-      </w:pPr>
-      <w:r>
-        <w:rPr>
-          <w:lang w:val="en-ZA"/>
-        </w:rPr>
-        <w:t>TECHNICAL DETAILS</w:t>
-      </w:r>
-    </w:p>
-    <w:p>
-      <w:pPr>
-        <w:pStyle w:val="Heading2"/>
-        <w:numPr>
-          <w:ilvl w:val="1"/>
-          <w:numId w:val="2"/>
-        </w:numPr>
-        <w:rPr>
-          <w:lang w:val="en-ZA"/>
-        </w:rPr>
-      </w:pPr>
-      <w:r>
-        <w:rPr>
-          <w:lang w:val="en-ZA"/>
-        </w:rPr>
-        <w:t>TECHNOLOGIES USED</w:t>
-      </w:r>
-    </w:p>
-    <w:p>
-      <w:pPr>
-        <w:rPr>
-          <w:lang w:val="en-ZA"/>
-        </w:rPr>
-      </w:pPr>
-      <w:r>
-        <w:rPr>
-          <w:lang w:val="en-ZA"/>
-        </w:rPr>
-        <w:t>We have used</w:t>
-      </w:r>
-      <w:r>
-        <w:rPr>
-          <w:lang w:val="en-ZA"/>
-        </w:rPr>
-        <w:t xml:space="preserve"> AWS’s EC2,</w:t>
-      </w:r>
-      <w:r>
-        <w:rPr>
-          <w:lang w:val="en-ZA"/>
-        </w:rPr>
-        <w:t xml:space="preserve"> PHP, HTML, </w:t>
-      </w:r>
-      <w:proofErr w:type="spellStart"/>
-      <w:r>
-        <w:rPr>
-          <w:lang w:val="en-ZA"/>
-        </w:rPr>
-        <w:t>Javascript</w:t>
-      </w:r>
-      <w:proofErr w:type="spellEnd"/>
-      <w:r>
-        <w:rPr>
-          <w:lang w:val="en-ZA"/>
-        </w:rPr>
-        <w:t>, Java, CSS</w:t>
-      </w:r>
-      <w:r>
-        <w:rPr>
-          <w:lang w:val="en-ZA"/>
-        </w:rPr>
-        <w:t xml:space="preserve"> and</w:t>
-      </w:r>
-      <w:r>
-        <w:rPr>
-          <w:lang w:val="en-ZA"/>
-        </w:rPr>
-        <w:t xml:space="preserve"> </w:t>
-      </w:r>
-      <w:proofErr w:type="spellStart"/>
-      <w:r>
-        <w:rPr>
-          <w:lang w:val="en-ZA"/>
-        </w:rPr>
-        <w:t>Multichain</w:t>
-      </w:r>
-      <w:proofErr w:type="spellEnd"/>
-      <w:r>
-        <w:rPr>
-          <w:lang w:val="en-ZA"/>
-        </w:rPr>
-        <w:t>.</w:t>
-      </w:r>
-      <w:r>
-        <w:rPr>
-          <w:lang w:val="en-ZA"/>
-        </w:rPr>
-        <w:t xml:space="preserve"> The group had prior experience of HTML and Java but had to learn the rest of the languages.</w:t>
-      </w:r>
-    </w:p>
-    <w:p>
-      <w:pPr>
-        <w:pStyle w:val="Heading2"/>
-        <w:numPr>
-          <w:ilvl w:val="1"/>
-          <w:numId w:val="2"/>
-        </w:numPr>
-        <w:rPr>
-          <w:lang w:val="en-ZA"/>
-        </w:rPr>
-      </w:pPr>
-      <w:r>
-        <w:rPr>
-          <w:lang w:val="en-ZA"/>
-        </w:rPr>
-        <w:t>PROBLEMS FACED</w:t>
-      </w:r>
-    </w:p>
-    <w:p>
-      <w:pPr>
-        <w:rPr>
-          <w:lang w:val="en-ZA"/>
-        </w:rPr>
-      </w:pPr>
-      <w:r>
-        <w:rPr>
-          <w:lang w:val="en-ZA"/>
-        </w:rPr>
-        <w:t xml:space="preserve">The </w:t>
-      </w:r>
-      <w:proofErr w:type="spellStart"/>
-      <w:r>
-        <w:rPr>
-          <w:lang w:val="en-ZA"/>
-        </w:rPr>
-        <w:t>multichain</w:t>
-      </w:r>
-      <w:proofErr w:type="spellEnd"/>
-      <w:r>
-        <w:rPr>
-          <w:lang w:val="en-ZA"/>
-        </w:rPr>
-        <w:t xml:space="preserve"> software has little online support</w:t>
-      </w:r>
-      <w:r>
-        <w:rPr>
-          <w:lang w:val="en-ZA"/>
-        </w:rPr>
-        <w:t xml:space="preserve"> and tutorials</w:t>
-      </w:r>
-      <w:r>
-        <w:rPr>
-          <w:lang w:val="en-ZA"/>
-        </w:rPr>
-        <w:t xml:space="preserve">, leaving us with many </w:t>
-      </w:r>
-      <w:r>
-        <w:rPr>
-          <w:lang w:val="en-ZA"/>
-        </w:rPr>
-        <w:t>problems and questions that</w:t>
-      </w:r>
-      <w:r>
-        <w:rPr>
-          <w:lang w:val="en-ZA"/>
-        </w:rPr>
-        <w:t xml:space="preserve"> we had to answer ourselves. This took a lot of our time. Another time consuming task was the fact that we had to learn a lot of new </w:t>
-      </w:r>
-      <w:r>
-        <w:rPr>
-          <w:lang w:val="en-ZA"/>
-        </w:rPr>
-        <w:t xml:space="preserve">programming </w:t>
-      </w:r>
-      <w:r>
-        <w:rPr>
-          <w:lang w:val="en-ZA"/>
-        </w:rPr>
-        <w:t>languages to create our project. We also struggled with the connection of the chains</w:t>
-      </w:r>
-      <w:r>
-        <w:rPr>
-          <w:lang w:val="en-ZA"/>
-        </w:rPr>
-        <w:t xml:space="preserve"> through the AWS instance that we have created</w:t>
-      </w:r>
-      <w:r>
-        <w:rPr>
-          <w:lang w:val="en-ZA"/>
-        </w:rPr>
-        <w:t>.</w:t>
-      </w:r>
-      <w:r>
-        <w:rPr>
-          <w:lang w:val="en-ZA"/>
-        </w:rPr>
-        <w:t xml:space="preserve"> Another problem was the creation of the web service, it was difficult and all the online tutorials was rather complicated to understand. Sometimes the group experienced problems with communication, and struggled to reach each other for a progress report.</w:t>
-      </w:r>
-    </w:p>
-    <w:p>
-      <w:pPr>
-        <w:pStyle w:val="Heading1"/>
-        <w:numPr>
-          <w:ilvl w:val="0"/>
-          <w:numId w:val="2"/>
-        </w:numPr>
-        <w:rPr>
-          <w:lang w:val="en-ZA"/>
-        </w:rPr>
-      </w:pPr>
-      <w:r>
-        <w:rPr>
-          <w:lang w:val="en-ZA"/>
-        </w:rPr>
-        <w:lastRenderedPageBreak/>
-        <w:t>LESSONS LEARNED</w:t>
-      </w:r>
-    </w:p>
-    <w:p>
-      <w:pPr>
-        <w:pStyle w:val="Heading2"/>
-        <w:numPr>
-          <w:ilvl w:val="1"/>
-          <w:numId w:val="2"/>
-        </w:numPr>
-        <w:rPr>
-          <w:lang w:val="en-ZA"/>
-        </w:rPr>
-      </w:pPr>
-      <w:r>
-        <w:rPr>
-          <w:lang w:val="en-ZA"/>
-        </w:rPr>
-        <w:t>IMPORTANCE OF EFFECTIVE TIME MANAGEMENT</w:t>
-      </w:r>
-    </w:p>
-    <w:p>
-      <w:pPr>
-        <w:rPr>
-          <w:lang w:val="en-ZA"/>
-        </w:rPr>
-      </w:pPr>
-      <w:r>
-        <w:rPr>
-          <w:lang w:val="en-ZA"/>
-        </w:rPr>
-        <w:t>During the project, we constantly struggled with time management. The time assigned to each task was not enough, so the phases overlapped each other.</w:t>
-      </w:r>
-    </w:p>
-    <w:p>
-      <w:pPr>
-        <w:pStyle w:val="Heading2"/>
-        <w:numPr>
-          <w:ilvl w:val="1"/>
-          <w:numId w:val="2"/>
-        </w:numPr>
-        <w:rPr>
-          <w:lang w:val="en-ZA"/>
-        </w:rPr>
-      </w:pPr>
-      <w:r>
-        <w:rPr>
-          <w:lang w:val="en-ZA"/>
-        </w:rPr>
-        <w:t>TEAM WORK</w:t>
-      </w:r>
-    </w:p>
-    <w:p>
-      <w:pPr>
-        <w:rPr>
-          <w:lang w:val="en-ZA"/>
-        </w:rPr>
-      </w:pPr>
-      <w:r>
-        <w:rPr>
-          <w:lang w:val="en-ZA"/>
-        </w:rPr>
-        <w:t xml:space="preserve">When the whole team is not working effectively, the phases are not met in time. The </w:t>
-      </w:r>
-      <w:r>
-        <w:rPr>
-          <w:lang w:val="en-ZA"/>
-        </w:rPr>
-        <w:t xml:space="preserve">project is a project with </w:t>
-      </w:r>
-      <w:r>
-        <w:rPr>
-          <w:lang w:val="en-ZA"/>
-        </w:rPr>
-        <w:t xml:space="preserve">a </w:t>
-      </w:r>
-      <w:r>
-        <w:rPr>
-          <w:lang w:val="en-ZA"/>
-        </w:rPr>
-        <w:t>very</w:t>
-      </w:r>
-      <w:r>
-        <w:rPr>
-          <w:lang w:val="en-ZA"/>
-        </w:rPr>
-        <w:t xml:space="preserve"> steep learning curve</w:t>
-      </w:r>
-      <w:r>
-        <w:rPr>
-          <w:lang w:val="en-ZA"/>
-        </w:rPr>
-        <w:t>, making it impossible</w:t>
-      </w:r>
-      <w:r>
-        <w:rPr>
-          <w:lang w:val="en-ZA"/>
-        </w:rPr>
-        <w:t xml:space="preserve"> for only one person. The work has to be divided in manageable pieces for each member. The work breakdown structure has changed through the project and each member adjusted quickly with the new sections assigned to them. The team spirit was positive for most of the project, creating a peaceful, respectful environment for all.</w:t>
-      </w:r>
-    </w:p>
-    <w:p>
-      <w:pPr>
-        <w:pStyle w:val="Heading2"/>
-        <w:numPr>
-          <w:ilvl w:val="1"/>
-          <w:numId w:val="2"/>
-        </w:numPr>
-        <w:rPr>
-          <w:lang w:val="en-ZA"/>
-        </w:rPr>
-      </w:pPr>
-      <w:r>
-        <w:rPr>
-          <w:lang w:val="en-ZA"/>
-        </w:rPr>
-        <w:t>FAILING FAST</w:t>
-      </w:r>
-    </w:p>
-    <w:p>
-      <w:pPr>
-        <w:rPr>
-          <w:lang w:val="en-ZA"/>
-        </w:rPr>
-      </w:pPr>
-      <w:r>
-        <w:rPr>
-          <w:lang w:val="en-ZA"/>
-        </w:rPr>
-        <w:t>During the project we continuously struggled to fail fast, in other words we kept on struggling with the same problems. This will have to improve to be able to complete future projects more successfully.</w:t>
-      </w:r>
-    </w:p>
-    <w:p>
-      <w:pPr>
-        <w:pStyle w:val="Heading1"/>
-        <w:numPr>
-          <w:ilvl w:val="0"/>
-          <w:numId w:val="2"/>
-        </w:numPr>
-        <w:rPr>
-          <w:lang w:val="en-ZA"/>
-        </w:rPr>
-      </w:pPr>
-      <w:r>
-        <w:rPr>
-          <w:lang w:val="en-ZA"/>
-        </w:rPr>
-        <w:t>BUSINESS CASE</w:t>
-      </w:r>
-    </w:p>
-    <w:p>
-      <w:pPr>
-        <w:pStyle w:val="Heading2"/>
-        <w:numPr>
-          <w:ilvl w:val="1"/>
-          <w:numId w:val="2"/>
-        </w:numPr>
-        <w:rPr>
-          <w:lang w:val="en-ZA"/>
-        </w:rPr>
-      </w:pPr>
-      <w:r>
-        <w:rPr>
-          <w:lang w:val="en-ZA"/>
-        </w:rPr>
-        <w:t>EXECUTIVE SUMMARY</w:t>
-      </w:r>
-    </w:p>
-    <w:p>
-      <w:pPr>
-        <w:pStyle w:val="Heading2"/>
-        <w:numPr>
-          <w:ilvl w:val="1"/>
-          <w:numId w:val="2"/>
-        </w:numPr>
-        <w:rPr>
-          <w:lang w:val="en-ZA"/>
-        </w:rPr>
-      </w:pPr>
-      <w:r>
-        <w:rPr>
-          <w:lang w:val="en-ZA"/>
-        </w:rPr>
-        <w:t>OBJECTIVES OVERVIEW</w:t>
-      </w:r>
-    </w:p>
-    <w:p>
-      <w:pPr>
-        <w:pStyle w:val="Heading2"/>
-        <w:numPr>
-          <w:ilvl w:val="1"/>
-          <w:numId w:val="2"/>
-        </w:numPr>
-        <w:rPr>
-          <w:lang w:val="en-ZA"/>
-        </w:rPr>
-      </w:pPr>
-      <w:r>
-        <w:rPr>
-          <w:lang w:val="en-ZA"/>
-        </w:rPr>
-        <w:t>MARKET ANALYSIS</w:t>
-      </w:r>
-    </w:p>
-    <w:p>
-      <w:pPr>
-        <w:pStyle w:val="Heading2"/>
-        <w:numPr>
-          <w:ilvl w:val="1"/>
-          <w:numId w:val="2"/>
-        </w:numPr>
-        <w:rPr>
-          <w:lang w:val="en-ZA"/>
-        </w:rPr>
-      </w:pPr>
-      <w:r>
-        <w:rPr>
-          <w:lang w:val="en-ZA"/>
-        </w:rPr>
-        <w:t>ASSESMENT OF BENEFITS</w:t>
-      </w:r>
-    </w:p>
-    <w:p>
-      <w:pPr>
-        <w:rPr>
-          <w:lang w:val="en-ZA"/>
-        </w:rPr>
-      </w:pPr>
-      <w:r>
-        <w:rPr>
-          <w:lang w:val="en-ZA"/>
-        </w:rPr>
-        <w:t xml:space="preserve">This project could increase the reputation of any news providing business, because people will know that the news provided, are valid. The journalists still writes the articles and the community will verify it. A high reputation will lead to more online views and higher profits. It will also set the standard very high for every other news reporting businesses, because the technology used in this project is an absolute must-have in the world where false news are increasing daily. </w:t>
-      </w:r>
-      <w:r>
-        <w:rPr>
-          <w:lang w:val="en-ZA"/>
-        </w:rPr>
-        <w:t>The following section will discuss the possible options and give a recommended option.</w:t>
-      </w:r>
-    </w:p>
-    <w:p>
-      <w:pPr>
-        <w:pStyle w:val="Heading2"/>
-        <w:numPr>
-          <w:ilvl w:val="1"/>
-          <w:numId w:val="2"/>
-        </w:numPr>
-        <w:rPr>
-          <w:lang w:val="en-ZA"/>
-        </w:rPr>
-      </w:pPr>
-      <w:r>
-        <w:rPr>
-          <w:lang w:val="en-ZA"/>
-        </w:rPr>
-        <w:t>OPTION ANALYSIS WITH THE</w:t>
-      </w:r>
-      <w:r>
-        <w:rPr>
-          <w:lang w:val="en-ZA"/>
-        </w:rPr>
-        <w:t xml:space="preserve"> RECOMMENDED OPTION</w:t>
-      </w:r>
-    </w:p>
-    <w:p>
-      <w:pPr>
-        <w:rPr>
-          <w:lang w:val="en-ZA"/>
-        </w:rPr>
-      </w:pPr>
-      <w:r>
-        <w:rPr>
-          <w:lang w:val="en-ZA"/>
-        </w:rPr>
-        <w:t xml:space="preserve">There are multiple options when it comes to news reporting. In this section </w:t>
-      </w:r>
-      <w:r>
-        <w:rPr>
-          <w:lang w:val="en-ZA"/>
-        </w:rPr>
-        <w:t>we will look at two options</w:t>
-      </w:r>
-      <w:r>
-        <w:rPr>
-          <w:lang w:val="en-ZA"/>
-        </w:rPr>
-        <w:t xml:space="preserve"> and suggest the best option, according to us.</w:t>
-      </w:r>
-    </w:p>
-    <w:p>
-      <w:pPr>
-        <w:rPr>
-          <w:lang w:val="en-ZA"/>
-        </w:rPr>
-      </w:pPr>
-      <w:r>
-        <w:rPr>
-          <w:lang w:val="en-ZA"/>
-        </w:rPr>
-        <w:lastRenderedPageBreak/>
-        <w:t xml:space="preserve">Option one: The news are stored in a database </w:t>
-      </w:r>
-      <w:r>
-        <w:rPr>
-          <w:lang w:val="en-ZA"/>
-        </w:rPr>
-        <w:t xml:space="preserve">and displayed in a website without the use of a blockchain. The disadvantage is that the users have no way to verify the news. </w:t>
-      </w:r>
-    </w:p>
-    <w:p>
-      <w:pPr>
-        <w:rPr>
-          <w:lang w:val="en-ZA"/>
-        </w:rPr>
-      </w:pPr>
-      <w:r>
-        <w:rPr>
-          <w:lang w:val="en-ZA"/>
-        </w:rPr>
-        <w:t xml:space="preserve">The second option entails using Blockchain: </w:t>
-      </w:r>
-      <w:r>
-        <w:rPr>
-          <w:lang w:val="en-ZA"/>
-        </w:rPr>
-        <w:t>News could be verified through the use of the community votes and then the validated articles could be printed or posted online. This</w:t>
-      </w:r>
-      <w:r>
-        <w:rPr>
-          <w:lang w:val="en-ZA"/>
-        </w:rPr>
-        <w:t xml:space="preserve"> blockchain</w:t>
-      </w:r>
-      <w:r>
-        <w:rPr>
-          <w:lang w:val="en-ZA"/>
-        </w:rPr>
-        <w:t xml:space="preserve"> techn</w:t>
-      </w:r>
-      <w:r>
-        <w:rPr>
-          <w:lang w:val="en-ZA"/>
-        </w:rPr>
-        <w:t xml:space="preserve">ology is still fairly new and not many businesses have this technology yet, giving you the opportunity to </w:t>
-      </w:r>
-      <w:r>
-        <w:rPr>
-          <w:lang w:val="en-ZA"/>
-        </w:rPr>
-        <w:t>stand out</w:t>
-      </w:r>
-      <w:r>
-        <w:rPr>
-          <w:lang w:val="en-ZA"/>
-        </w:rPr>
-        <w:t xml:space="preserve">. </w:t>
-      </w:r>
-      <w:r>
-        <w:rPr>
-          <w:lang w:val="en-ZA"/>
-        </w:rPr>
-        <w:t>This is a very secure way to do the verification.</w:t>
-      </w:r>
-      <w:r>
-        <w:rPr>
-          <w:lang w:val="en-ZA"/>
-        </w:rPr>
-        <w:t xml:space="preserve"> The users would require little additional training, if any at all.</w:t>
-      </w:r>
-    </w:p>
-    <w:p>
-      <w:pPr>
-        <w:rPr>
-          <w:lang w:val="en-ZA"/>
-        </w:rPr>
-      </w:pPr>
-      <w:r>
-        <w:rPr>
-          <w:lang w:val="en-ZA"/>
-        </w:rPr>
-        <w:t>In our opinion, the best option is to choose option two</w:t>
-      </w:r>
-      <w:r>
-        <w:rPr>
-          <w:lang w:val="en-ZA"/>
-        </w:rPr>
-        <w:t>, even if option one do not have many disadvantages</w:t>
-      </w:r>
-      <w:r>
-        <w:rPr>
-          <w:lang w:val="en-ZA"/>
-        </w:rPr>
-        <w:t xml:space="preserve">. </w:t>
-      </w:r>
-      <w:r>
-        <w:rPr>
-          <w:lang w:val="en-ZA"/>
-        </w:rPr>
-        <w:t>The security is better.</w:t>
-      </w:r>
-    </w:p>
-    <w:p>
-      <w:pPr>
-        <w:pStyle w:val="Heading2"/>
-        <w:numPr>
-          <w:ilvl w:val="1"/>
-          <w:numId w:val="2"/>
-        </w:numPr>
-        <w:rPr>
-          <w:lang w:val="en-ZA"/>
-        </w:rPr>
-      </w:pPr>
-      <w:r>
-        <w:rPr>
-          <w:lang w:val="en-ZA"/>
-        </w:rPr>
-        <w:t>KEY DEPENDENCIES AND ASSUMPTIONS</w:t>
-      </w:r>
-    </w:p>
-    <w:p>
-      <w:pPr>
-        <w:pStyle w:val="Heading2"/>
-        <w:numPr>
-          <w:ilvl w:val="1"/>
-          <w:numId w:val="2"/>
-        </w:numPr>
-        <w:rPr>
-          <w:lang w:val="en-ZA"/>
-        </w:rPr>
-      </w:pPr>
-      <w:r>
-        <w:rPr>
-          <w:lang w:val="en-ZA"/>
-        </w:rPr>
-        <w:t>RISK AND SENSITIVITY ANALYSIS</w:t>
-      </w:r>
-    </w:p>
-    <w:p>
-      <w:pPr>
-        <w:pStyle w:val="ListParagraph"/>
-        <w:numPr>
-          <w:ilvl w:val="0"/>
-          <w:numId w:val="11"/>
-        </w:numPr>
-        <w:rPr>
-          <w:lang w:val="en-ZA"/>
-        </w:rPr>
-      </w:pPr>
-      <w:r>
-        <w:rPr>
-          <w:lang w:val="en-ZA"/>
-        </w:rPr>
-        <w:t xml:space="preserve">Political, </w:t>
-      </w:r>
-    </w:p>
-    <w:p>
-      <w:pPr>
-        <w:pStyle w:val="ListParagraph"/>
-        <w:numPr>
-          <w:ilvl w:val="0"/>
-          <w:numId w:val="11"/>
-        </w:numPr>
-        <w:rPr>
-          <w:lang w:val="en-ZA"/>
-        </w:rPr>
-      </w:pPr>
-      <w:r>
-        <w:rPr>
-          <w:lang w:val="en-ZA"/>
-        </w:rPr>
-        <w:t xml:space="preserve">Operational </w:t>
-      </w:r>
-    </w:p>
-    <w:p>
-      <w:pPr>
-        <w:pStyle w:val="ListParagraph"/>
-        <w:numPr>
-          <w:ilvl w:val="0"/>
-          <w:numId w:val="11"/>
-        </w:numPr>
-        <w:rPr>
-          <w:lang w:val="en-ZA"/>
-        </w:rPr>
-      </w:pPr>
-      <w:r>
-        <w:rPr>
-          <w:lang w:val="en-ZA"/>
-        </w:rPr>
-        <w:t xml:space="preserve">Economic / Financial and </w:t>
-      </w:r>
-    </w:p>
-    <w:p>
-      <w:pPr>
-        <w:pStyle w:val="ListParagraph"/>
-        <w:numPr>
-          <w:ilvl w:val="0"/>
-          <w:numId w:val="11"/>
-        </w:numPr>
-        <w:rPr>
-          <w:lang w:val="en-ZA"/>
-        </w:rPr>
-      </w:pPr>
-      <w:r>
-        <w:rPr>
-          <w:lang w:val="en-ZA"/>
-        </w:rPr>
-        <w:t xml:space="preserve">Technical </w:t>
-      </w:r>
-    </w:p>
-    <w:p>
-      <w:pPr>
-        <w:pStyle w:val="Heading2"/>
-        <w:numPr>
-          <w:ilvl w:val="1"/>
-          <w:numId w:val="2"/>
-        </w:numPr>
-        <w:rPr>
-          <w:lang w:val="en-ZA"/>
-        </w:rPr>
-      </w:pPr>
-      <w:r>
-        <w:rPr>
-          <w:lang w:val="en-ZA"/>
-        </w:rPr>
-        <w:t>RESOURCE REQUIREMENTS AND COSTS</w:t>
-      </w:r>
-    </w:p>
-    <w:p>
-      <w:pPr>
-        <w:rPr>
-          <w:lang w:val="en-ZA"/>
-        </w:rPr>
-      </w:pPr>
-    </w:p>
-    <w:p>
-      <w:pPr>
-        <w:pStyle w:val="Heading1"/>
-        <w:numPr>
-          <w:ilvl w:val="0"/>
-          <w:numId w:val="2"/>
-        </w:numPr>
-        <w:rPr>
-          <w:lang w:val="en-ZA"/>
-        </w:rPr>
-      </w:pPr>
-      <w:r>
-        <w:rPr>
-          <w:lang w:val="en-ZA"/>
-        </w:rPr>
-        <w:t>RECOMMENDATION FOR FURTHER RESEARCH</w:t>
-      </w:r>
-    </w:p>
-    <w:p>
-      <w:pPr>
-        <w:rPr>
-          <w:lang w:val="en-ZA"/>
-        </w:rPr>
-      </w:pPr>
-      <w:r>
-        <w:rPr>
-          <w:lang w:val="en-ZA"/>
-        </w:rPr>
-        <w:t>The Truth project has tremendous potential that can still be developed and refined. Our project covered only a small amount of possible opportunities when it comes to Blockchain. Truth only validates the votes associated with the article validation. Further studies could possibly be based on adding articles to the blockchain</w:t>
-      </w:r>
-      <w:r>
-        <w:rPr>
-          <w:lang w:val="en-ZA"/>
-        </w:rPr>
-        <w:t>, along with the votes and login information of the users. Due to the limited resources and no prior experience with blockchain, the project had a small scope, which could be broaden with additional knowledge and training on Blockchain.</w:t>
+        <w:t>Blockchain can be used to secure the system and make it virtually impenetrable. Because it is a distributed database it cant be hacked from, lets say 50 locations.</w:t>
       </w:r>
     </w:p>
     <w:p>
@@ -1640,7 +1764,6 @@
           <w:szCs w:val="21"/>
           <w:lang w:eastAsia="af-ZA"/>
         </w:rPr>
-        <w:lastRenderedPageBreak/>
         <w:t>the work-breakdown structure of the entire project through every phase.</w:t>
       </w:r>
     </w:p>
@@ -3449,6 +3572,119 @@
       <w:pPr>
         <w:ind w:left="6120" w:hanging="180"/>
       </w:pPr>
+    </w:lvl>
+  </w:abstractNum>
+  <w:abstractNum w:abstractNumId="12" w15:restartNumberingAfterBreak="0">
+    <w:nsid w:val="7B0B1C0F"/>
+    <w:multiLevelType w:val="hybridMultilevel"/>
+    <w:tmpl w:val="5AC00050"/>
+    <w:lvl w:ilvl="0" w:tplc="04360001">
+      <w:start w:val="1"/>
+      <w:numFmt w:val="bullet"/>
+      <w:lvlText w:val=""/>
+      <w:lvlJc w:val="left"/>
+      <w:pPr>
+        <w:ind w:left="720" w:hanging="360"/>
+      </w:pPr>
+      <w:rPr>
+        <w:rFonts w:ascii="Symbol" w:hAnsi="Symbol" w:hint="default"/>
+      </w:rPr>
+    </w:lvl>
+    <w:lvl w:ilvl="1" w:tplc="04360003" w:tentative="1">
+      <w:start w:val="1"/>
+      <w:numFmt w:val="bullet"/>
+      <w:lvlText w:val="o"/>
+      <w:lvlJc w:val="left"/>
+      <w:pPr>
+        <w:ind w:left="1440" w:hanging="360"/>
+      </w:pPr>
+      <w:rPr>
+        <w:rFonts w:ascii="Courier New" w:hAnsi="Courier New" w:cs="Courier New" w:hint="default"/>
+      </w:rPr>
+    </w:lvl>
+    <w:lvl w:ilvl="2" w:tplc="04360005" w:tentative="1">
+      <w:start w:val="1"/>
+      <w:numFmt w:val="bullet"/>
+      <w:lvlText w:val=""/>
+      <w:lvlJc w:val="left"/>
+      <w:pPr>
+        <w:ind w:left="2160" w:hanging="360"/>
+      </w:pPr>
+      <w:rPr>
+        <w:rFonts w:ascii="Wingdings" w:hAnsi="Wingdings" w:hint="default"/>
+      </w:rPr>
+    </w:lvl>
+    <w:lvl w:ilvl="3" w:tplc="04360001" w:tentative="1">
+      <w:start w:val="1"/>
+      <w:numFmt w:val="bullet"/>
+      <w:lvlText w:val=""/>
+      <w:lvlJc w:val="left"/>
+      <w:pPr>
+        <w:ind w:left="2880" w:hanging="360"/>
+      </w:pPr>
+      <w:rPr>
+        <w:rFonts w:ascii="Symbol" w:hAnsi="Symbol" w:hint="default"/>
+      </w:rPr>
+    </w:lvl>
+    <w:lvl w:ilvl="4" w:tplc="04360003" w:tentative="1">
+      <w:start w:val="1"/>
+      <w:numFmt w:val="bullet"/>
+      <w:lvlText w:val="o"/>
+      <w:lvlJc w:val="left"/>
+      <w:pPr>
+        <w:ind w:left="3600" w:hanging="360"/>
+      </w:pPr>
+      <w:rPr>
+        <w:rFonts w:ascii="Courier New" w:hAnsi="Courier New" w:cs="Courier New" w:hint="default"/>
+      </w:rPr>
+    </w:lvl>
+    <w:lvl w:ilvl="5" w:tplc="04360005" w:tentative="1">
+      <w:start w:val="1"/>
+      <w:numFmt w:val="bullet"/>
+      <w:lvlText w:val=""/>
+      <w:lvlJc w:val="left"/>
+      <w:pPr>
+        <w:ind w:left="4320" w:hanging="360"/>
+      </w:pPr>
+      <w:rPr>
+        <w:rFonts w:ascii="Wingdings" w:hAnsi="Wingdings" w:hint="default"/>
+      </w:rPr>
+    </w:lvl>
+    <w:lvl w:ilvl="6" w:tplc="04360001" w:tentative="1">
+      <w:start w:val="1"/>
+      <w:numFmt w:val="bullet"/>
+      <w:lvlText w:val=""/>
+      <w:lvlJc w:val="left"/>
+      <w:pPr>
+        <w:ind w:left="5040" w:hanging="360"/>
+      </w:pPr>
+      <w:rPr>
+        <w:rFonts w:ascii="Symbol" w:hAnsi="Symbol" w:hint="default"/>
+      </w:rPr>
+    </w:lvl>
+    <w:lvl w:ilvl="7" w:tplc="04360003" w:tentative="1">
+      <w:start w:val="1"/>
+      <w:numFmt w:val="bullet"/>
+      <w:lvlText w:val="o"/>
+      <w:lvlJc w:val="left"/>
+      <w:pPr>
+        <w:ind w:left="5760" w:hanging="360"/>
+      </w:pPr>
+      <w:rPr>
+        <w:rFonts w:ascii="Courier New" w:hAnsi="Courier New" w:cs="Courier New" w:hint="default"/>
+      </w:rPr>
+    </w:lvl>
+    <w:lvl w:ilvl="8" w:tplc="04360005" w:tentative="1">
+      <w:start w:val="1"/>
+      <w:numFmt w:val="bullet"/>
+      <w:lvlText w:val=""/>
+      <w:lvlJc w:val="left"/>
+      <w:pPr>
+        <w:ind w:left="6480" w:hanging="360"/>
+      </w:pPr>
+      <w:rPr>
+        <w:rFonts w:ascii="Wingdings" w:hAnsi="Wingdings" w:hint="default"/>
+      </w:rPr>
     </w:lvl>
   </w:abstractNum>
   <w:num w:numId="1">
@@ -3486,6 +3722,9 @@
   </w:num>
   <w:num w:numId="12">
     <w:abstractNumId w:val="8"/>
+  </w:num>
+  <w:num w:numId="13">
+    <w:abstractNumId w:val="12"/>
   </w:num>
 </w:numbering>
 </file>

</xml_diff>

<commit_message>
Changed Minor website design, expanded in word report document
</commit_message>
<xml_diff>
--- a/Final Report Draft.docx
+++ b/Final Report Draft.docx
@@ -1,6 +1,6 @@
 
 <file path=word/document.xml><?xml version="1.0" encoding="utf-8"?>
-<w:document xmlns:wpc="http://schemas.microsoft.com/office/word/2010/wordprocessingCanvas" xmlns:mc="http://schemas.openxmlformats.org/markup-compatibility/2006" xmlns:o="urn:schemas-microsoft-com:office:office" xmlns:r="http://schemas.openxmlformats.org/officeDocument/2006/relationships" xmlns:m="http://schemas.openxmlformats.org/officeDocument/2006/math" xmlns:v="urn:schemas-microsoft-com:vml" xmlns:wp14="http://schemas.microsoft.com/office/word/2010/wordprocessingDrawing" xmlns:wp="http://schemas.openxmlformats.org/drawingml/2006/wordprocessingDrawing" xmlns:w10="urn:schemas-microsoft-com:office:word" xmlns:w="http://schemas.openxmlformats.org/wordprocessingml/2006/main" xmlns:w14="http://schemas.microsoft.com/office/word/2010/wordml" xmlns:wpg="http://schemas.microsoft.com/office/word/2010/wordprocessingGroup" xmlns:wpi="http://schemas.microsoft.com/office/word/2010/wordprocessingInk" xmlns:wne="http://schemas.microsoft.com/office/word/2006/wordml" xmlns:wps="http://schemas.microsoft.com/office/word/2010/wordprocessingShape" mc:Ignorable="w14 wp14">
+<w:document xmlns:wpc="http://schemas.microsoft.com/office/word/2010/wordprocessingCanvas" xmlns:mo="http://schemas.microsoft.com/office/mac/office/2008/main" xmlns:mc="http://schemas.openxmlformats.org/markup-compatibility/2006" xmlns:mv="urn:schemas-microsoft-com:mac:vml" xmlns:o="urn:schemas-microsoft-com:office:office" xmlns:r="http://schemas.openxmlformats.org/officeDocument/2006/relationships" xmlns:m="http://schemas.openxmlformats.org/officeDocument/2006/math" xmlns:v="urn:schemas-microsoft-com:vml" xmlns:wp14="http://schemas.microsoft.com/office/word/2010/wordprocessingDrawing" xmlns:wp="http://schemas.openxmlformats.org/drawingml/2006/wordprocessingDrawing" xmlns:w10="urn:schemas-microsoft-com:office:word" xmlns:w="http://schemas.openxmlformats.org/wordprocessingml/2006/main" xmlns:w14="http://schemas.microsoft.com/office/word/2010/wordml" xmlns:w15="http://schemas.microsoft.com/office/word/2012/wordml" xmlns:wpg="http://schemas.microsoft.com/office/word/2010/wordprocessingGroup" xmlns:wpi="http://schemas.microsoft.com/office/word/2010/wordprocessingInk" xmlns:wne="http://schemas.microsoft.com/office/word/2006/wordml" xmlns:wps="http://schemas.microsoft.com/office/word/2010/wordprocessingShape" mc:Ignorable="w14 w15 wp14">
   <w:body>
     <w:p>
       <w:pPr>
@@ -72,21 +72,7 @@
         <w:rPr>
           <w:lang w:val="en-ZA"/>
         </w:rPr>
-        <w:t xml:space="preserve">Our project </w:t>
-      </w:r>
-      <w:proofErr w:type="gramStart"/>
-      <w:r>
-        <w:rPr>
-          <w:lang w:val="en-ZA"/>
-        </w:rPr>
-        <w:t>Truth,</w:t>
-      </w:r>
-      <w:proofErr w:type="gramEnd"/>
-      <w:r>
-        <w:rPr>
-          <w:lang w:val="en-ZA"/>
-        </w:rPr>
-        <w:t xml:space="preserve"> is a news verification system. It focus</w:t>
+        <w:t>Our project Truth, is a news verification system. It focus</w:t>
       </w:r>
       <w:r>
         <w:rPr>
@@ -211,7 +197,6 @@
           <w:lang w:val="en-ZA"/>
         </w:rPr>
       </w:pPr>
-      <w:proofErr w:type="gramStart"/>
       <w:r>
         <w:rPr>
           <w:lang w:val="en-ZA"/>
@@ -222,14 +207,7 @@
         <w:rPr>
           <w:lang w:val="en-ZA"/>
         </w:rPr>
-        <w:t xml:space="preserve"> consist</w:t>
-      </w:r>
-      <w:proofErr w:type="gramEnd"/>
-      <w:r>
-        <w:rPr>
-          <w:lang w:val="en-ZA"/>
-        </w:rPr>
-        <w:t xml:space="preserve"> of a web service, </w:t>
+        <w:t xml:space="preserve"> consist of a web service, </w:t>
       </w:r>
       <w:r>
         <w:rPr>
@@ -291,21 +269,7 @@
         <w:rPr>
           <w:lang w:val="en-ZA"/>
         </w:rPr>
-        <w:t xml:space="preserve"> The mobile </w:t>
-      </w:r>
-      <w:proofErr w:type="gramStart"/>
-      <w:r>
-        <w:rPr>
-          <w:lang w:val="en-ZA"/>
-        </w:rPr>
-        <w:t>application only display</w:t>
-      </w:r>
-      <w:proofErr w:type="gramEnd"/>
-      <w:r>
-        <w:rPr>
-          <w:lang w:val="en-ZA"/>
-        </w:rPr>
-        <w:t xml:space="preserve"> the verified articles. The website registers new clients, displays articles and gives the users the opportunity to verify the article by giving it a rating out of four. The admin of the page are the only users who can add new articles.</w:t>
+        <w:t xml:space="preserve"> The mobile application only display the verified articles. The website registers new clients, displays articles and gives the users the opportunity to verify the article by giving it a rating out of four. The admin of the page are the only users who can add new articles.</w:t>
       </w:r>
       <w:r>
         <w:rPr>
@@ -317,21 +281,7 @@
         <w:rPr>
           <w:lang w:val="en-ZA"/>
         </w:rPr>
-        <w:t xml:space="preserve">ce. Our project is </w:t>
-      </w:r>
-      <w:proofErr w:type="gramStart"/>
-      <w:r>
-        <w:rPr>
-          <w:lang w:val="en-ZA"/>
-        </w:rPr>
-        <w:t>designed</w:t>
-      </w:r>
-      <w:proofErr w:type="gramEnd"/>
-      <w:r>
-        <w:rPr>
-          <w:lang w:val="en-ZA"/>
-        </w:rPr>
-        <w:t xml:space="preserve"> for an audience with little technical knowledge.</w:t>
+        <w:t>ce. Our project is designed for an audience with little technical knowledge.</w:t>
       </w:r>
       <w:r>
         <w:rPr>
@@ -489,6 +439,18 @@
         </w:rPr>
         <w:t>The application does however display verified articles.</w:t>
       </w:r>
+      <w:r>
+        <w:rPr>
+          <w:lang w:val="en-ZA"/>
+        </w:rPr>
+        <w:t xml:space="preserve"> The mobile app lets the user briefly see the top verified stories in summary form of the article</w:t>
+      </w:r>
+      <w:r>
+        <w:rPr>
+          <w:lang w:val="en-ZA"/>
+        </w:rPr>
+        <w:t>. The app communicates to the database to get the articles from the database.</w:t>
+      </w:r>
     </w:p>
     <w:p>
       <w:pPr>
@@ -552,7 +514,14 @@
         <w:rPr>
           <w:lang w:val="en-ZA"/>
         </w:rPr>
-        <w:t xml:space="preserve"> and CSS. The website has two sections: the general users’ section and the admin section. The general user can read and then validate the articles</w:t>
+        <w:t xml:space="preserve"> and CSS. The website has two sections: the general users’ section and the admin section. </w:t>
+      </w:r>
+      <w:r>
+        <w:rPr>
+          <w:lang w:val="en-ZA"/>
+        </w:rPr>
+        <w:lastRenderedPageBreak/>
+        <w:t>The general user can read and then validate the articles</w:t>
       </w:r>
       <w:r>
         <w:rPr>
@@ -570,14 +539,7 @@
         <w:rPr>
           <w:lang w:val="en-ZA"/>
         </w:rPr>
-        <w:t xml:space="preserve">The admin is the </w:t>
-      </w:r>
-      <w:r>
-        <w:rPr>
-          <w:lang w:val="en-ZA"/>
-        </w:rPr>
-        <w:lastRenderedPageBreak/>
-        <w:t>only user</w:t>
+        <w:t>The admin is the only user</w:t>
       </w:r>
       <w:r>
         <w:rPr>
@@ -683,7 +645,15 @@
         <w:rPr>
           <w:lang w:val="en-ZA"/>
         </w:rPr>
-        <w:t>webservice</w:t>
+        <w:t>webse</w:t>
+      </w:r>
+      <w:bookmarkStart w:id="0" w:name="_GoBack"/>
+      <w:bookmarkEnd w:id="0"/>
+      <w:r>
+        <w:rPr>
+          <w:lang w:val="en-ZA"/>
+        </w:rPr>
+        <w:t>rvice</w:t>
       </w:r>
       <w:proofErr w:type="spellEnd"/>
       <w:r>
@@ -720,14 +690,7 @@
         <w:rPr>
           <w:lang w:val="en-ZA"/>
         </w:rPr>
-        <w:t>(MySQL</w:t>
-      </w:r>
-      <w:proofErr w:type="gramStart"/>
-      <w:r>
-        <w:rPr>
-          <w:lang w:val="en-ZA"/>
-        </w:rPr>
-        <w:t>)</w:t>
+        <w:t>(MySQL)</w:t>
       </w:r>
       <w:r>
         <w:rPr>
@@ -735,7 +698,6 @@
         </w:rPr>
         <w:t>database</w:t>
       </w:r>
-      <w:proofErr w:type="gramEnd"/>
       <w:r>
         <w:rPr>
           <w:lang w:val="en-ZA"/>
@@ -951,21 +913,7 @@
         <w:rPr>
           <w:lang w:val="en-ZA"/>
         </w:rPr>
-        <w:t xml:space="preserve">’s localhost </w:t>
-      </w:r>
-      <w:proofErr w:type="gramStart"/>
-      <w:r>
-        <w:rPr>
-          <w:lang w:val="en-ZA"/>
-        </w:rPr>
-        <w:t>directory(</w:t>
-      </w:r>
-      <w:proofErr w:type="gramEnd"/>
-      <w:r>
-        <w:rPr>
-          <w:lang w:val="en-ZA"/>
-        </w:rPr>
-        <w:t>/</w:t>
+        <w:t>’s localhost directory(/</w:t>
       </w:r>
       <w:proofErr w:type="spellStart"/>
       <w:r>
@@ -1019,21 +967,7 @@
         <w:rPr>
           <w:lang w:val="en-ZA"/>
         </w:rPr>
-        <w:t xml:space="preserve"> software. There </w:t>
-      </w:r>
-      <w:proofErr w:type="gramStart"/>
-      <w:r>
-        <w:rPr>
-          <w:lang w:val="en-ZA"/>
-        </w:rPr>
-        <w:t>are</w:t>
-      </w:r>
-      <w:proofErr w:type="gramEnd"/>
-      <w:r>
-        <w:rPr>
-          <w:lang w:val="en-ZA"/>
-        </w:rPr>
-        <w:t xml:space="preserve"> special security groups formed for this instance as well as Elastic IP’s.</w:t>
+        <w:t xml:space="preserve"> software. There are special security groups formed for this instance as well as Elastic IP’s.</w:t>
       </w:r>
     </w:p>
     <w:p>
@@ -1317,7 +1251,14 @@
         <w:rPr>
           <w:lang w:val="en-ZA"/>
         </w:rPr>
-        <w:t>languages to create our project. We also struggled with the connection of the chains</w:t>
+        <w:t xml:space="preserve">languages to </w:t>
+      </w:r>
+      <w:r>
+        <w:rPr>
+          <w:lang w:val="en-ZA"/>
+        </w:rPr>
+        <w:lastRenderedPageBreak/>
+        <w:t>create our project. We also struggled with the connection of the chains</w:t>
       </w:r>
       <w:r>
         <w:rPr>
@@ -1335,28 +1276,7 @@
         <w:rPr>
           <w:lang w:val="en-ZA"/>
         </w:rPr>
-        <w:t xml:space="preserve"> Another problem was the creation of the web service, it was </w:t>
-      </w:r>
-      <w:r>
-        <w:rPr>
-          <w:lang w:val="en-ZA"/>
-        </w:rPr>
-        <w:lastRenderedPageBreak/>
-        <w:t xml:space="preserve">difficult and all the online tutorials </w:t>
-      </w:r>
-      <w:proofErr w:type="gramStart"/>
-      <w:r>
-        <w:rPr>
-          <w:lang w:val="en-ZA"/>
-        </w:rPr>
-        <w:t>was</w:t>
-      </w:r>
-      <w:proofErr w:type="gramEnd"/>
-      <w:r>
-        <w:rPr>
-          <w:lang w:val="en-ZA"/>
-        </w:rPr>
-        <w:t xml:space="preserve"> rather complicated to understand. Sometimes the group experienced problems with communication, and struggled to reach each other for a progress report.</w:t>
+        <w:t xml:space="preserve"> Another problem was the creation of the web service, it was difficult and all the online tutorials was rather complicated to understand. Sometimes the group experienced problems with communication, and struggled to reach each other for a progress report.</w:t>
       </w:r>
     </w:p>
     <w:p>
@@ -1621,14 +1541,8 @@
         <w:rPr>
           <w:lang w:val="en-ZA"/>
         </w:rPr>
-        <w:t xml:space="preserve">We believe that increasingly, the most reliable news sources will become the most successful. In a business sense, our objectives thus include the desire for news outlets to </w:t>
-      </w:r>
-      <w:r>
-        <w:rPr>
-          <w:lang w:val="en-ZA"/>
-        </w:rPr>
         <w:lastRenderedPageBreak/>
-        <w:t>accept that the verification of their articles will have an effect on the number of readers they have. With the use of misleading titles, more commonly knowns a “clickbait” also on the rise, we aim to reduce the number of clicks any articles that use fake content or misleading titles, to the point where publishing such articles would no longer be worth the time or effort.</w:t>
+        <w:t>We believe that increasingly, the most reliable news sources will become the most successful. In a business sense, our objectives thus include the desire for news outlets to accept that the verification of their articles will have an effect on the number of readers they have. With the use of misleading titles, more commonly knowns a “clickbait” also on the rise, we aim to reduce the number of clicks any articles that use fake content or misleading titles, to the point where publishing such articles would no longer be worth the time or effort.</w:t>
       </w:r>
     </w:p>
     <w:p>
@@ -1668,21 +1582,7 @@
         <w:rPr>
           <w:lang w:val="en-ZA"/>
         </w:rPr>
-        <w:t xml:space="preserve">The idea, therefore, is that any news outlet should be able to add a similar transparent verification system to their own sites, to earn the trust of their readers and hopefully give themselves the upper hand over rival sites that refuse to use this type of system. Out of a business sense the idea is then that our company should be able to integrate our system with any existing news site and that they would be willing to hire us to do this to give </w:t>
-      </w:r>
-      <w:proofErr w:type="gramStart"/>
-      <w:r>
-        <w:rPr>
-          <w:lang w:val="en-ZA"/>
-        </w:rPr>
-        <w:t>themselves</w:t>
-      </w:r>
-      <w:proofErr w:type="gramEnd"/>
-      <w:r>
-        <w:rPr>
-          <w:lang w:val="en-ZA"/>
-        </w:rPr>
-        <w:t xml:space="preserve"> a competitive edge.</w:t>
+        <w:t>The idea, therefore, is that any news outlet should be able to add a similar transparent verification system to their own sites, to earn the trust of their readers and hopefully give themselves the upper hand over rival sites that refuse to use this type of system. Out of a business sense the idea is then that our company should be able to integrate our system with any existing news site and that they would be willing to hire us to do this to give themselves a competitive edge.</w:t>
       </w:r>
     </w:p>
     <w:p>
@@ -1806,6 +1706,7 @@
         <w:rPr>
           <w:lang w:val="en-ZA"/>
         </w:rPr>
+        <w:lastRenderedPageBreak/>
         <w:t xml:space="preserve">Option one: The news are stored in a database </w:t>
       </w:r>
       <w:r>
@@ -1839,7 +1740,6 @@
         <w:rPr>
           <w:lang w:val="en-ZA"/>
         </w:rPr>
-        <w:lastRenderedPageBreak/>
         <w:t xml:space="preserve">The second option entails using </w:t>
       </w:r>
       <w:proofErr w:type="spellStart"/>
@@ -2194,22 +2094,8 @@
         <w:rPr>
           <w:lang w:val="en-ZA"/>
         </w:rPr>
-        <w:t xml:space="preserve">Using Amazon Web Services has become the easiest way to host your system on the internet today. It is incredibly flexible, especially in terms of scalability, as we can use lightweight, cheap options for development and testing, but you can scale up what you pay </w:t>
-      </w:r>
-      <w:proofErr w:type="gramStart"/>
-      <w:r>
-        <w:rPr>
-          <w:lang w:val="en-ZA"/>
-        </w:rPr>
         <w:lastRenderedPageBreak/>
-        <w:t>for</w:t>
-      </w:r>
-      <w:proofErr w:type="gramEnd"/>
-      <w:r>
-        <w:rPr>
-          <w:lang w:val="en-ZA"/>
-        </w:rPr>
-        <w:t xml:space="preserve"> at any time according to your need, without having to work with any hardware yourself. As most </w:t>
+        <w:t xml:space="preserve">Using Amazon Web Services has become the easiest way to host your system on the internet today. It is incredibly flexible, especially in terms of scalability, as we can use lightweight, cheap options for development and testing, but you can scale up what you pay for at any time according to your need, without having to work with any hardware yourself. As most </w:t>
       </w:r>
       <w:proofErr w:type="spellStart"/>
       <w:r>
@@ -2223,14 +2109,7 @@
         <w:rPr>
           <w:lang w:val="en-ZA"/>
         </w:rPr>
-        <w:t xml:space="preserve"> are only a few gigabytes large, but known as quite a slow way to handle data, one could expect that using an AWS EC2 option focused more on computing would be the smart move. </w:t>
-      </w:r>
-      <w:proofErr w:type="gramStart"/>
-      <w:r>
-        <w:rPr>
-          <w:lang w:val="en-ZA"/>
-        </w:rPr>
-        <w:t>According to Amazon “</w:t>
+        <w:t xml:space="preserve"> are only a few gigabytes large, but known as quite a slow way to handle data, one could expect that using an AWS EC2 option focused more on computing would be the smart move. According to Amazon “</w:t>
       </w:r>
       <w:r>
         <w:rPr>
@@ -2240,18 +2119,7 @@
           <w:szCs w:val="21"/>
           <w:lang w:val="en-ZA"/>
         </w:rPr>
-        <w:t>C4 instances are the latest generation of Compute-optimized instances, featuring the highest performing processors and the lowest price/compute performance in EC2.”</w:t>
-      </w:r>
-      <w:proofErr w:type="gramEnd"/>
-      <w:r>
-        <w:rPr>
-          <w:rFonts w:ascii="Helvetica" w:hAnsi="Helvetica" w:cs="Helvetica"/>
-          <w:color w:val="333333"/>
-          <w:sz w:val="21"/>
-          <w:szCs w:val="21"/>
-          <w:lang w:val="en-ZA"/>
-        </w:rPr>
-        <w:t xml:space="preserve"> </w:t>
+        <w:t xml:space="preserve">C4 instances are the latest generation of Compute-optimized instances, featuring the highest performing processors and the lowest price/compute performance in EC2.” </w:t>
       </w:r>
       <w:r>
         <w:rPr>
@@ -2385,21 +2253,7 @@
         <w:rPr>
           <w:lang w:val="en-ZA"/>
         </w:rPr>
-        <w:t xml:space="preserve">Validation for voting. Making sure a user doesn’t sabotage the verification </w:t>
-      </w:r>
-      <w:proofErr w:type="gramStart"/>
-      <w:r>
-        <w:rPr>
-          <w:lang w:val="en-ZA"/>
-        </w:rPr>
-        <w:t>process,</w:t>
-      </w:r>
-      <w:proofErr w:type="gramEnd"/>
-      <w:r>
-        <w:rPr>
-          <w:lang w:val="en-ZA"/>
-        </w:rPr>
-        <w:t xml:space="preserve"> an example would be like voting false on every article.</w:t>
+        <w:t>Validation for voting. Making sure a user doesn’t sabotage the verification process, an example would be like voting false on every article.</w:t>
       </w:r>
     </w:p>
     <w:p>
@@ -2417,21 +2271,7 @@
         <w:rPr>
           <w:lang w:val="en-ZA"/>
         </w:rPr>
-        <w:t xml:space="preserve">Users can have a reputation. Each user has a reputation which comes with a certain weight. Other users can vote for that </w:t>
-      </w:r>
-      <w:proofErr w:type="gramStart"/>
-      <w:r>
-        <w:rPr>
-          <w:lang w:val="en-ZA"/>
-        </w:rPr>
-        <w:t>users</w:t>
-      </w:r>
-      <w:proofErr w:type="gramEnd"/>
-      <w:r>
-        <w:rPr>
-          <w:lang w:val="en-ZA"/>
-        </w:rPr>
-        <w:t xml:space="preserve"> reputation, giving them a heavier weight in the voting system.</w:t>
+        <w:t>Users can have a reputation. Each user has a reputation which comes with a certain weight. Other users can vote for that users reputation, giving them a heavier weight in the voting system.</w:t>
       </w:r>
     </w:p>
     <w:p>
@@ -2478,7 +2318,6 @@
         <w:t xml:space="preserve"> can be used to secure the system and make it virtually impenetrable. Because it is a distributed database it </w:t>
       </w:r>
       <w:proofErr w:type="spellStart"/>
-      <w:proofErr w:type="gramStart"/>
       <w:r>
         <w:rPr>
           <w:lang w:val="en-ZA"/>
@@ -2486,7 +2325,6 @@
         <w:t>cant</w:t>
       </w:r>
       <w:proofErr w:type="spellEnd"/>
-      <w:proofErr w:type="gramEnd"/>
       <w:r>
         <w:rPr>
           <w:lang w:val="en-ZA"/>
@@ -2586,15 +2424,7 @@
         <w:rPr>
           <w:lang w:val="en-ZA"/>
         </w:rPr>
-        <w:t>https://a</w:t>
-      </w:r>
-      <w:bookmarkStart w:id="0" w:name="_GoBack"/>
-      <w:bookmarkEnd w:id="0"/>
-      <w:r>
-        <w:rPr>
-          <w:lang w:val="en-ZA"/>
-        </w:rPr>
-        <w:t>ws.amazon.com/ec2/instance-types/#instance-details</w:t>
+        <w:t>https://aws.amazon.com/ec2/instance-types/#instance-details</w:t>
       </w:r>
     </w:p>
     <w:p>
@@ -3026,7 +2856,7 @@
 </file>
 
 <file path=word/endnotes.xml><?xml version="1.0" encoding="utf-8"?>
-<w:endnotes xmlns:wpc="http://schemas.microsoft.com/office/word/2010/wordprocessingCanvas" xmlns:mc="http://schemas.openxmlformats.org/markup-compatibility/2006" xmlns:o="urn:schemas-microsoft-com:office:office" xmlns:r="http://schemas.openxmlformats.org/officeDocument/2006/relationships" xmlns:m="http://schemas.openxmlformats.org/officeDocument/2006/math" xmlns:v="urn:schemas-microsoft-com:vml" xmlns:wp14="http://schemas.microsoft.com/office/word/2010/wordprocessingDrawing" xmlns:wp="http://schemas.openxmlformats.org/drawingml/2006/wordprocessingDrawing" xmlns:w10="urn:schemas-microsoft-com:office:word" xmlns:w="http://schemas.openxmlformats.org/wordprocessingml/2006/main" xmlns:w14="http://schemas.microsoft.com/office/word/2010/wordml" xmlns:wpg="http://schemas.microsoft.com/office/word/2010/wordprocessingGroup" xmlns:wpi="http://schemas.microsoft.com/office/word/2010/wordprocessingInk" xmlns:wne="http://schemas.microsoft.com/office/word/2006/wordml" xmlns:wps="http://schemas.microsoft.com/office/word/2010/wordprocessingShape" mc:Ignorable="w14 wp14">
+<w:endnotes xmlns:wpc="http://schemas.microsoft.com/office/word/2010/wordprocessingCanvas" xmlns:mo="http://schemas.microsoft.com/office/mac/office/2008/main" xmlns:mc="http://schemas.openxmlformats.org/markup-compatibility/2006" xmlns:mv="urn:schemas-microsoft-com:mac:vml" xmlns:o="urn:schemas-microsoft-com:office:office" xmlns:r="http://schemas.openxmlformats.org/officeDocument/2006/relationships" xmlns:m="http://schemas.openxmlformats.org/officeDocument/2006/math" xmlns:v="urn:schemas-microsoft-com:vml" xmlns:wp14="http://schemas.microsoft.com/office/word/2010/wordprocessingDrawing" xmlns:wp="http://schemas.openxmlformats.org/drawingml/2006/wordprocessingDrawing" xmlns:w10="urn:schemas-microsoft-com:office:word" xmlns:w="http://schemas.openxmlformats.org/wordprocessingml/2006/main" xmlns:w14="http://schemas.microsoft.com/office/word/2010/wordml" xmlns:w15="http://schemas.microsoft.com/office/word/2012/wordml" xmlns:wpg="http://schemas.microsoft.com/office/word/2010/wordprocessingGroup" xmlns:wpi="http://schemas.microsoft.com/office/word/2010/wordprocessingInk" xmlns:wne="http://schemas.microsoft.com/office/word/2006/wordml" xmlns:wps="http://schemas.microsoft.com/office/word/2010/wordprocessingShape" mc:Ignorable="w14 w15 wp14">
   <w:endnote w:type="separator" w:id="-1">
     <w:p>
       <w:pPr>
@@ -3051,7 +2881,7 @@
 </file>
 
 <file path=word/footnotes.xml><?xml version="1.0" encoding="utf-8"?>
-<w:footnotes xmlns:wpc="http://schemas.microsoft.com/office/word/2010/wordprocessingCanvas" xmlns:mc="http://schemas.openxmlformats.org/markup-compatibility/2006" xmlns:o="urn:schemas-microsoft-com:office:office" xmlns:r="http://schemas.openxmlformats.org/officeDocument/2006/relationships" xmlns:m="http://schemas.openxmlformats.org/officeDocument/2006/math" xmlns:v="urn:schemas-microsoft-com:vml" xmlns:wp14="http://schemas.microsoft.com/office/word/2010/wordprocessingDrawing" xmlns:wp="http://schemas.openxmlformats.org/drawingml/2006/wordprocessingDrawing" xmlns:w10="urn:schemas-microsoft-com:office:word" xmlns:w="http://schemas.openxmlformats.org/wordprocessingml/2006/main" xmlns:w14="http://schemas.microsoft.com/office/word/2010/wordml" xmlns:wpg="http://schemas.microsoft.com/office/word/2010/wordprocessingGroup" xmlns:wpi="http://schemas.microsoft.com/office/word/2010/wordprocessingInk" xmlns:wne="http://schemas.microsoft.com/office/word/2006/wordml" xmlns:wps="http://schemas.microsoft.com/office/word/2010/wordprocessingShape" mc:Ignorable="w14 wp14">
+<w:footnotes xmlns:wpc="http://schemas.microsoft.com/office/word/2010/wordprocessingCanvas" xmlns:mo="http://schemas.microsoft.com/office/mac/office/2008/main" xmlns:mc="http://schemas.openxmlformats.org/markup-compatibility/2006" xmlns:mv="urn:schemas-microsoft-com:mac:vml" xmlns:o="urn:schemas-microsoft-com:office:office" xmlns:r="http://schemas.openxmlformats.org/officeDocument/2006/relationships" xmlns:m="http://schemas.openxmlformats.org/officeDocument/2006/math" xmlns:v="urn:schemas-microsoft-com:vml" xmlns:wp14="http://schemas.microsoft.com/office/word/2010/wordprocessingDrawing" xmlns:wp="http://schemas.openxmlformats.org/drawingml/2006/wordprocessingDrawing" xmlns:w10="urn:schemas-microsoft-com:office:word" xmlns:w="http://schemas.openxmlformats.org/wordprocessingml/2006/main" xmlns:w14="http://schemas.microsoft.com/office/word/2010/wordml" xmlns:w15="http://schemas.microsoft.com/office/word/2012/wordml" xmlns:wpg="http://schemas.microsoft.com/office/word/2010/wordprocessingGroup" xmlns:wpi="http://schemas.microsoft.com/office/word/2010/wordprocessingInk" xmlns:wne="http://schemas.microsoft.com/office/word/2006/wordml" xmlns:wps="http://schemas.microsoft.com/office/word/2010/wordprocessingShape" mc:Ignorable="w14 w15 wp14">
   <w:footnote w:type="separator" w:id="-1">
     <w:p>
       <w:pPr>
@@ -3076,7 +2906,7 @@
 </file>
 
 <file path=word/numbering.xml><?xml version="1.0" encoding="utf-8"?>
-<w:numbering xmlns:wpc="http://schemas.microsoft.com/office/word/2010/wordprocessingCanvas" xmlns:mc="http://schemas.openxmlformats.org/markup-compatibility/2006" xmlns:o="urn:schemas-microsoft-com:office:office" xmlns:r="http://schemas.openxmlformats.org/officeDocument/2006/relationships" xmlns:m="http://schemas.openxmlformats.org/officeDocument/2006/math" xmlns:v="urn:schemas-microsoft-com:vml" xmlns:wp14="http://schemas.microsoft.com/office/word/2010/wordprocessingDrawing" xmlns:wp="http://schemas.openxmlformats.org/drawingml/2006/wordprocessingDrawing" xmlns:w10="urn:schemas-microsoft-com:office:word" xmlns:w="http://schemas.openxmlformats.org/wordprocessingml/2006/main" xmlns:w14="http://schemas.microsoft.com/office/word/2010/wordml" xmlns:wpg="http://schemas.microsoft.com/office/word/2010/wordprocessingGroup" xmlns:wpi="http://schemas.microsoft.com/office/word/2010/wordprocessingInk" xmlns:wne="http://schemas.microsoft.com/office/word/2006/wordml" xmlns:wps="http://schemas.microsoft.com/office/word/2010/wordprocessingShape" mc:Ignorable="w14 wp14">
+<w:numbering xmlns:wpc="http://schemas.microsoft.com/office/word/2010/wordprocessingCanvas" xmlns:mo="http://schemas.microsoft.com/office/mac/office/2008/main" xmlns:mc="http://schemas.openxmlformats.org/markup-compatibility/2006" xmlns:mv="urn:schemas-microsoft-com:mac:vml" xmlns:o="urn:schemas-microsoft-com:office:office" xmlns:r="http://schemas.openxmlformats.org/officeDocument/2006/relationships" xmlns:m="http://schemas.openxmlformats.org/officeDocument/2006/math" xmlns:v="urn:schemas-microsoft-com:vml" xmlns:wp14="http://schemas.microsoft.com/office/word/2010/wordprocessingDrawing" xmlns:wp="http://schemas.openxmlformats.org/drawingml/2006/wordprocessingDrawing" xmlns:w10="urn:schemas-microsoft-com:office:word" xmlns:w="http://schemas.openxmlformats.org/wordprocessingml/2006/main" xmlns:w14="http://schemas.microsoft.com/office/word/2010/wordml" xmlns:w15="http://schemas.microsoft.com/office/word/2012/wordml" xmlns:wpg="http://schemas.microsoft.com/office/word/2010/wordprocessingGroup" xmlns:wpi="http://schemas.microsoft.com/office/word/2010/wordprocessingInk" xmlns:wne="http://schemas.microsoft.com/office/word/2006/wordml" xmlns:wps="http://schemas.microsoft.com/office/word/2010/wordprocessingShape" mc:Ignorable="w14 w15 wp14">
   <w:abstractNum w:abstractNumId="0">
     <w:nsid w:val="0B4804A7"/>
     <w:multiLevelType w:val="multilevel"/>
@@ -4657,7 +4487,7 @@
 </file>
 
 <file path=word/styles.xml><?xml version="1.0" encoding="utf-8"?>
-<w:styles xmlns:mc="http://schemas.openxmlformats.org/markup-compatibility/2006" xmlns:r="http://schemas.openxmlformats.org/officeDocument/2006/relationships" xmlns:w="http://schemas.openxmlformats.org/wordprocessingml/2006/main" xmlns:w14="http://schemas.microsoft.com/office/word/2010/wordml" mc:Ignorable="w14">
+<w:styles xmlns:mc="http://schemas.openxmlformats.org/markup-compatibility/2006" xmlns:r="http://schemas.openxmlformats.org/officeDocument/2006/relationships" xmlns:w="http://schemas.openxmlformats.org/wordprocessingml/2006/main" xmlns:w14="http://schemas.microsoft.com/office/word/2010/wordml" xmlns:w15="http://schemas.microsoft.com/office/word/2012/wordml" mc:Ignorable="w14 w15">
   <w:docDefaults>
     <w:rPrDefault>
       <w:rPr>
@@ -4673,496 +4503,389 @@
       </w:pPr>
     </w:pPrDefault>
   </w:docDefaults>
-  <w:latentStyles w:defLockedState="0" w:defUIPriority="99" w:defSemiHidden="1" w:defUnhideWhenUsed="1" w:defQFormat="0" w:count="267">
-    <w:lsdException w:name="Normal" w:semiHidden="0" w:uiPriority="0" w:unhideWhenUsed="0" w:qFormat="1"/>
-    <w:lsdException w:name="heading 1" w:semiHidden="0" w:uiPriority="9" w:unhideWhenUsed="0" w:qFormat="1"/>
-    <w:lsdException w:name="heading 2" w:uiPriority="9" w:qFormat="1"/>
-    <w:lsdException w:name="heading 3" w:uiPriority="9" w:qFormat="1"/>
-    <w:lsdException w:name="heading 4" w:uiPriority="9" w:qFormat="1"/>
-    <w:lsdException w:name="heading 5" w:uiPriority="9" w:qFormat="1"/>
-    <w:lsdException w:name="heading 6" w:uiPriority="9" w:qFormat="1"/>
-    <w:lsdException w:name="heading 7" w:uiPriority="9" w:qFormat="1"/>
-    <w:lsdException w:name="heading 8" w:uiPriority="9" w:qFormat="1"/>
-    <w:lsdException w:name="heading 9" w:uiPriority="9" w:qFormat="1"/>
-    <w:lsdException w:name="toc 1" w:uiPriority="39"/>
-    <w:lsdException w:name="toc 2" w:uiPriority="39"/>
-    <w:lsdException w:name="toc 3" w:uiPriority="39"/>
-    <w:lsdException w:name="toc 4" w:uiPriority="39"/>
-    <w:lsdException w:name="toc 5" w:uiPriority="39"/>
-    <w:lsdException w:name="toc 6" w:uiPriority="39"/>
-    <w:lsdException w:name="toc 7" w:uiPriority="39"/>
-    <w:lsdException w:name="toc 8" w:uiPriority="39"/>
-    <w:lsdException w:name="toc 9" w:uiPriority="39"/>
-    <w:lsdException w:name="caption" w:uiPriority="35" w:qFormat="1"/>
-    <w:lsdException w:name="Title" w:semiHidden="0" w:uiPriority="10" w:unhideWhenUsed="0" w:qFormat="1"/>
-    <w:lsdException w:name="Default Paragraph Font" w:uiPriority="1"/>
-    <w:lsdException w:name="Subtitle" w:semiHidden="0" w:uiPriority="11" w:unhideWhenUsed="0" w:qFormat="1"/>
-    <w:lsdException w:name="Strong" w:semiHidden="0" w:uiPriority="22" w:unhideWhenUsed="0" w:qFormat="1"/>
-    <w:lsdException w:name="Emphasis" w:semiHidden="0" w:uiPriority="20" w:unhideWhenUsed="0" w:qFormat="1"/>
-    <w:lsdException w:name="Table Grid" w:semiHidden="0" w:uiPriority="39" w:unhideWhenUsed="0"/>
-    <w:lsdException w:name="Placeholder Text" w:unhideWhenUsed="0"/>
-    <w:lsdException w:name="No Spacing" w:semiHidden="0" w:uiPriority="1" w:unhideWhenUsed="0" w:qFormat="1"/>
-    <w:lsdException w:name="Light Shading" w:semiHidden="0" w:uiPriority="60" w:unhideWhenUsed="0"/>
-    <w:lsdException w:name="Light List" w:semiHidden="0" w:uiPriority="61" w:unhideWhenUsed="0"/>
-    <w:lsdException w:name="Light Grid" w:semiHidden="0" w:uiPriority="62" w:unhideWhenUsed="0"/>
-    <w:lsdException w:name="Medium Shading 1" w:semiHidden="0" w:uiPriority="63" w:unhideWhenUsed="0"/>
-    <w:lsdException w:name="Medium Shading 2" w:semiHidden="0" w:uiPriority="64" w:unhideWhenUsed="0"/>
-    <w:lsdException w:name="Medium List 1" w:semiHidden="0" w:uiPriority="65" w:unhideWhenUsed="0"/>
-    <w:lsdException w:name="Medium List 2" w:semiHidden="0" w:uiPriority="66" w:unhideWhenUsed="0"/>
-    <w:lsdException w:name="Medium Grid 1" w:semiHidden="0" w:uiPriority="67" w:unhideWhenUsed="0"/>
-    <w:lsdException w:name="Medium Grid 2" w:semiHidden="0" w:uiPriority="68" w:unhideWhenUsed="0"/>
-    <w:lsdException w:name="Medium Grid 3" w:semiHidden="0" w:uiPriority="69" w:unhideWhenUsed="0"/>
-    <w:lsdException w:name="Dark List" w:semiHidden="0" w:uiPriority="70" w:unhideWhenUsed="0"/>
-    <w:lsdException w:name="Colorful Shading" w:semiHidden="0" w:uiPriority="71" w:unhideWhenUsed="0"/>
-    <w:lsdException w:name="Colorful List" w:semiHidden="0" w:uiPriority="72" w:unhideWhenUsed="0"/>
-    <w:lsdException w:name="Colorful Grid" w:semiHidden="0" w:uiPriority="73" w:unhideWhenUsed="0"/>
-    <w:lsdException w:name="Light Shading Accent 1" w:semiHidden="0" w:uiPriority="60" w:unhideWhenUsed="0"/>
-    <w:lsdException w:name="Light List Accent 1" w:semiHidden="0" w:uiPriority="61" w:unhideWhenUsed="0"/>
-    <w:lsdException w:name="Light Grid Accent 1" w:semiHidden="0" w:uiPriority="62" w:unhideWhenUsed="0"/>
-    <w:lsdException w:name="Medium Shading 1 Accent 1" w:semiHidden="0" w:uiPriority="63" w:unhideWhenUsed="0"/>
-    <w:lsdException w:name="Medium Shading 2 Accent 1" w:semiHidden="0" w:uiPriority="64" w:unhideWhenUsed="0"/>
-    <w:lsdException w:name="Medium List 1 Accent 1" w:semiHidden="0" w:uiPriority="65" w:unhideWhenUsed="0"/>
-    <w:lsdException w:name="Revision" w:unhideWhenUsed="0"/>
-    <w:lsdException w:name="List Paragraph" w:semiHidden="0" w:uiPriority="34" w:unhideWhenUsed="0" w:qFormat="1"/>
-    <w:lsdException w:name="Quote" w:semiHidden="0" w:uiPriority="29" w:unhideWhenUsed="0" w:qFormat="1"/>
-    <w:lsdException w:name="Intense Quote" w:semiHidden="0" w:uiPriority="30" w:unhideWhenUsed="0" w:qFormat="1"/>
-    <w:lsdException w:name="Medium List 2 Accent 1" w:semiHidden="0" w:uiPriority="66" w:unhideWhenUsed="0"/>
-    <w:lsdException w:name="Medium Grid 1 Accent 1" w:semiHidden="0" w:uiPriority="67" w:unhideWhenUsed="0"/>
-    <w:lsdException w:name="Medium Grid 2 Accent 1" w:semiHidden="0" w:uiPriority="68" w:unhideWhenUsed="0"/>
-    <w:lsdException w:name="Medium Grid 3 Accent 1" w:semiHidden="0" w:uiPriority="69" w:unhideWhenUsed="0"/>
-    <w:lsdException w:name="Dark List Accent 1" w:semiHidden="0" w:uiPriority="70" w:unhideWhenUsed="0"/>
-    <w:lsdException w:name="Colorful Shading Accent 1" w:semiHidden="0" w:uiPriority="71" w:unhideWhenUsed="0"/>
-    <w:lsdException w:name="Colorful List Accent 1" w:semiHidden="0" w:uiPriority="72" w:unhideWhenUsed="0"/>
-    <w:lsdException w:name="Colorful Grid Accent 1" w:semiHidden="0" w:uiPriority="73" w:unhideWhenUsed="0"/>
-    <w:lsdException w:name="Light Shading Accent 2" w:semiHidden="0" w:uiPriority="60" w:unhideWhenUsed="0"/>
-    <w:lsdException w:name="Light List Accent 2" w:semiHidden="0" w:uiPriority="61" w:unhideWhenUsed="0"/>
-    <w:lsdException w:name="Light Grid Accent 2" w:semiHidden="0" w:uiPriority="62" w:unhideWhenUsed="0"/>
-    <w:lsdException w:name="Medium Shading 1 Accent 2" w:semiHidden="0" w:uiPriority="63" w:unhideWhenUsed="0"/>
-    <w:lsdException w:name="Medium Shading 2 Accent 2" w:semiHidden="0" w:uiPriority="64" w:unhideWhenUsed="0"/>
-    <w:lsdException w:name="Medium List 1 Accent 2" w:semiHidden="0" w:uiPriority="65" w:unhideWhenUsed="0"/>
-    <w:lsdException w:name="Medium List 2 Accent 2" w:semiHidden="0" w:uiPriority="66" w:unhideWhenUsed="0"/>
-    <w:lsdException w:name="Medium Grid 1 Accent 2" w:semiHidden="0" w:uiPriority="67" w:unhideWhenUsed="0"/>
-    <w:lsdException w:name="Medium Grid 2 Accent 2" w:semiHidden="0" w:uiPriority="68" w:unhideWhenUsed="0"/>
-    <w:lsdException w:name="Medium Grid 3 Accent 2" w:semiHidden="0" w:uiPriority="69" w:unhideWhenUsed="0"/>
-    <w:lsdException w:name="Dark List Accent 2" w:semiHidden="0" w:uiPriority="70" w:unhideWhenUsed="0"/>
-    <w:lsdException w:name="Colorful Shading Accent 2" w:semiHidden="0" w:uiPriority="71" w:unhideWhenUsed="0"/>
-    <w:lsdException w:name="Colorful List Accent 2" w:semiHidden="0" w:uiPriority="72" w:unhideWhenUsed="0"/>
-    <w:lsdException w:name="Colorful Grid Accent 2" w:semiHidden="0" w:uiPriority="73" w:unhideWhenUsed="0"/>
-    <w:lsdException w:name="Light Shading Accent 3" w:semiHidden="0" w:uiPriority="60" w:unhideWhenUsed="0"/>
-    <w:lsdException w:name="Light List Accent 3" w:semiHidden="0" w:uiPriority="61" w:unhideWhenUsed="0"/>
-    <w:lsdException w:name="Light Grid Accent 3" w:semiHidden="0" w:uiPriority="62" w:unhideWhenUsed="0"/>
-    <w:lsdException w:name="Medium Shading 1 Accent 3" w:semiHidden="0" w:uiPriority="63" w:unhideWhenUsed="0"/>
-    <w:lsdException w:name="Medium Shading 2 Accent 3" w:semiHidden="0" w:uiPriority="64" w:unhideWhenUsed="0"/>
-    <w:lsdException w:name="Medium List 1 Accent 3" w:semiHidden="0" w:uiPriority="65" w:unhideWhenUsed="0"/>
-    <w:lsdException w:name="Medium List 2 Accent 3" w:semiHidden="0" w:uiPriority="66" w:unhideWhenUsed="0"/>
-    <w:lsdException w:name="Medium Grid 1 Accent 3" w:semiHidden="0" w:uiPriority="67" w:unhideWhenUsed="0"/>
-    <w:lsdException w:name="Medium Grid 2 Accent 3" w:semiHidden="0" w:uiPriority="68" w:unhideWhenUsed="0"/>
-    <w:lsdException w:name="Medium Grid 3 Accent 3" w:semiHidden="0" w:uiPriority="69" w:unhideWhenUsed="0"/>
-    <w:lsdException w:name="Dark List Accent 3" w:semiHidden="0" w:uiPriority="70" w:unhideWhenUsed="0"/>
-    <w:lsdException w:name="Colorful Shading Accent 3" w:semiHidden="0" w:uiPriority="71" w:unhideWhenUsed="0"/>
-    <w:lsdException w:name="Colorful List Accent 3" w:semiHidden="0" w:uiPriority="72" w:unhideWhenUsed="0"/>
-    <w:lsdException w:name="Colorful Grid Accent 3" w:semiHidden="0" w:uiPriority="73" w:unhideWhenUsed="0"/>
-    <w:lsdException w:name="Light Shading Accent 4" w:semiHidden="0" w:uiPriority="60" w:unhideWhenUsed="0"/>
-    <w:lsdException w:name="Light List Accent 4" w:semiHidden="0" w:uiPriority="61" w:unhideWhenUsed="0"/>
-    <w:lsdException w:name="Light Grid Accent 4" w:semiHidden="0" w:uiPriority="62" w:unhideWhenUsed="0"/>
-    <w:lsdException w:name="Medium Shading 1 Accent 4" w:semiHidden="0" w:uiPriority="63" w:unhideWhenUsed="0"/>
-    <w:lsdException w:name="Medium Shading 2 Accent 4" w:semiHidden="0" w:uiPriority="64" w:unhideWhenUsed="0"/>
-    <w:lsdException w:name="Medium List 1 Accent 4" w:semiHidden="0" w:uiPriority="65" w:unhideWhenUsed="0"/>
-    <w:lsdException w:name="Medium List 2 Accent 4" w:semiHidden="0" w:uiPriority="66" w:unhideWhenUsed="0"/>
-    <w:lsdException w:name="Medium Grid 1 Accent 4" w:semiHidden="0" w:uiPriority="67" w:unhideWhenUsed="0"/>
-    <w:lsdException w:name="Medium Grid 2 Accent 4" w:semiHidden="0" w:uiPriority="68" w:unhideWhenUsed="0"/>
-    <w:lsdException w:name="Medium Grid 3 Accent 4" w:semiHidden="0" w:uiPriority="69" w:unhideWhenUsed="0"/>
-    <w:lsdException w:name="Dark List Accent 4" w:semiHidden="0" w:uiPriority="70" w:unhideWhenUsed="0"/>
-    <w:lsdException w:name="Colorful Shading Accent 4" w:semiHidden="0" w:uiPriority="71" w:unhideWhenUsed="0"/>
-    <w:lsdException w:name="Colorful List Accent 4" w:semiHidden="0" w:uiPriority="72" w:unhideWhenUsed="0"/>
-    <w:lsdException w:name="Colorful Grid Accent 4" w:semiHidden="0" w:uiPriority="73" w:unhideWhenUsed="0"/>
-    <w:lsdException w:name="Light Shading Accent 5" w:semiHidden="0" w:uiPriority="60" w:unhideWhenUsed="0"/>
-    <w:lsdException w:name="Light List Accent 5" w:semiHidden="0" w:uiPriority="61" w:unhideWhenUsed="0"/>
-    <w:lsdException w:name="Light Grid Accent 5" w:semiHidden="0" w:uiPriority="62" w:unhideWhenUsed="0"/>
-    <w:lsdException w:name="Medium Shading 1 Accent 5" w:semiHidden="0" w:uiPriority="63" w:unhideWhenUsed="0"/>
-    <w:lsdException w:name="Medium Shading 2 Accent 5" w:semiHidden="0" w:uiPriority="64" w:unhideWhenUsed="0"/>
-    <w:lsdException w:name="Medium List 1 Accent 5" w:semiHidden="0" w:uiPriority="65" w:unhideWhenUsed="0"/>
-    <w:lsdException w:name="Medium List 2 Accent 5" w:semiHidden="0" w:uiPriority="66" w:unhideWhenUsed="0"/>
-    <w:lsdException w:name="Medium Grid 1 Accent 5" w:semiHidden="0" w:uiPriority="67" w:unhideWhenUsed="0"/>
-    <w:lsdException w:name="Medium Grid 2 Accent 5" w:semiHidden="0" w:uiPriority="68" w:unhideWhenUsed="0"/>
-    <w:lsdException w:name="Medium Grid 3 Accent 5" w:semiHidden="0" w:uiPriority="69" w:unhideWhenUsed="0"/>
-    <w:lsdException w:name="Dark List Accent 5" w:semiHidden="0" w:uiPriority="70" w:unhideWhenUsed="0"/>
-    <w:lsdException w:name="Colorful Shading Accent 5" w:semiHidden="0" w:uiPriority="71" w:unhideWhenUsed="0"/>
-    <w:lsdException w:name="Colorful List Accent 5" w:semiHidden="0" w:uiPriority="72" w:unhideWhenUsed="0"/>
-    <w:lsdException w:name="Colorful Grid Accent 5" w:semiHidden="0" w:uiPriority="73" w:unhideWhenUsed="0"/>
-    <w:lsdException w:name="Light Shading Accent 6" w:semiHidden="0" w:uiPriority="60" w:unhideWhenUsed="0"/>
-    <w:lsdException w:name="Light List Accent 6" w:semiHidden="0" w:uiPriority="61" w:unhideWhenUsed="0"/>
-    <w:lsdException w:name="Light Grid Accent 6" w:semiHidden="0" w:uiPriority="62" w:unhideWhenUsed="0"/>
-    <w:lsdException w:name="Medium Shading 1 Accent 6" w:semiHidden="0" w:uiPriority="63" w:unhideWhenUsed="0"/>
-    <w:lsdException w:name="Medium Shading 2 Accent 6" w:semiHidden="0" w:uiPriority="64" w:unhideWhenUsed="0"/>
-    <w:lsdException w:name="Medium List 1 Accent 6" w:semiHidden="0" w:uiPriority="65" w:unhideWhenUsed="0"/>
-    <w:lsdException w:name="Medium List 2 Accent 6" w:semiHidden="0" w:uiPriority="66" w:unhideWhenUsed="0"/>
-    <w:lsdException w:name="Medium Grid 1 Accent 6" w:semiHidden="0" w:uiPriority="67" w:unhideWhenUsed="0"/>
-    <w:lsdException w:name="Medium Grid 2 Accent 6" w:semiHidden="0" w:uiPriority="68" w:unhideWhenUsed="0"/>
-    <w:lsdException w:name="Medium Grid 3 Accent 6" w:semiHidden="0" w:uiPriority="69" w:unhideWhenUsed="0"/>
-    <w:lsdException w:name="Dark List Accent 6" w:semiHidden="0" w:uiPriority="70" w:unhideWhenUsed="0"/>
-    <w:lsdException w:name="Colorful Shading Accent 6" w:semiHidden="0" w:uiPriority="71" w:unhideWhenUsed="0"/>
-    <w:lsdException w:name="Colorful List Accent 6" w:semiHidden="0" w:uiPriority="72" w:unhideWhenUsed="0"/>
-    <w:lsdException w:name="Colorful Grid Accent 6" w:semiHidden="0" w:uiPriority="73" w:unhideWhenUsed="0"/>
-    <w:lsdException w:name="Subtle Emphasis" w:semiHidden="0" w:uiPriority="19" w:unhideWhenUsed="0" w:qFormat="1"/>
-    <w:lsdException w:name="Intense Emphasis" w:semiHidden="0" w:uiPriority="21" w:unhideWhenUsed="0" w:qFormat="1"/>
-    <w:lsdException w:name="Subtle Reference" w:semiHidden="0" w:uiPriority="31" w:unhideWhenUsed="0" w:qFormat="1"/>
-    <w:lsdException w:name="Intense Reference" w:semiHidden="0" w:uiPriority="32" w:unhideWhenUsed="0" w:qFormat="1"/>
-    <w:lsdException w:name="Book Title" w:semiHidden="0" w:uiPriority="33" w:unhideWhenUsed="0" w:qFormat="1"/>
-    <w:lsdException w:name="Bibliography" w:uiPriority="37"/>
-    <w:lsdException w:name="TOC Heading" w:uiPriority="39" w:qFormat="1"/>
-  </w:latentStyles>
-  <w:style w:type="paragraph" w:default="1" w:styleId="Normal">
-    <w:name w:val="Normal"/>
-    <w:qFormat/>
-    <w:rsid w:val="005914F9"/>
-    <w:pPr>
-      <w:spacing w:line="360" w:lineRule="auto"/>
-      <w:jc w:val="both"/>
-    </w:pPr>
-    <w:rPr>
-      <w:rFonts w:ascii="Arial" w:hAnsi="Arial"/>
-    </w:rPr>
-  </w:style>
-  <w:style w:type="paragraph" w:styleId="Heading1">
-    <w:name w:val="heading 1"/>
-    <w:basedOn w:val="Normal"/>
-    <w:next w:val="Normal"/>
-    <w:link w:val="Heading1Char"/>
-    <w:uiPriority w:val="9"/>
-    <w:qFormat/>
-    <w:rsid w:val="0065245B"/>
-    <w:pPr>
-      <w:keepNext/>
-      <w:keepLines/>
-      <w:spacing w:before="240" w:after="0"/>
-      <w:outlineLvl w:val="0"/>
-    </w:pPr>
-    <w:rPr>
-      <w:rFonts w:asciiTheme="majorHAnsi" w:eastAsiaTheme="majorEastAsia" w:hAnsiTheme="majorHAnsi" w:cstheme="majorBidi"/>
-      <w:b/>
-      <w:sz w:val="32"/>
-      <w:szCs w:val="32"/>
-    </w:rPr>
-  </w:style>
-  <w:style w:type="paragraph" w:styleId="Heading2">
-    <w:name w:val="heading 2"/>
-    <w:basedOn w:val="Normal"/>
-    <w:next w:val="Normal"/>
-    <w:link w:val="Heading2Char"/>
-    <w:uiPriority w:val="9"/>
-    <w:unhideWhenUsed/>
-    <w:qFormat/>
-    <w:rsid w:val="0065245B"/>
-    <w:pPr>
-      <w:keepNext/>
-      <w:keepLines/>
-      <w:spacing w:before="40" w:after="0"/>
-      <w:outlineLvl w:val="1"/>
-    </w:pPr>
-    <w:rPr>
-      <w:rFonts w:asciiTheme="majorHAnsi" w:eastAsiaTheme="majorEastAsia" w:hAnsiTheme="majorHAnsi" w:cstheme="majorBidi"/>
-      <w:b/>
-      <w:color w:val="000000" w:themeColor="text1"/>
-      <w:sz w:val="26"/>
-      <w:szCs w:val="26"/>
-    </w:rPr>
-  </w:style>
-  <w:style w:type="character" w:default="1" w:styleId="DefaultParagraphFont">
-    <w:name w:val="Default Paragraph Font"/>
-    <w:uiPriority w:val="1"/>
-    <w:semiHidden/>
-    <w:unhideWhenUsed/>
-  </w:style>
-  <w:style w:type="table" w:default="1" w:styleId="TableNormal">
-    <w:name w:val="Normal Table"/>
-    <w:uiPriority w:val="99"/>
-    <w:semiHidden/>
-    <w:unhideWhenUsed/>
-    <w:tblPr>
-      <w:tblInd w:w="0" w:type="dxa"/>
-      <w:tblCellMar>
-        <w:top w:w="0" w:type="dxa"/>
-        <w:left w:w="108" w:type="dxa"/>
-        <w:bottom w:w="0" w:type="dxa"/>
-        <w:right w:w="108" w:type="dxa"/>
-      </w:tblCellMar>
-    </w:tblPr>
-  </w:style>
-  <w:style w:type="numbering" w:default="1" w:styleId="NoList">
-    <w:name w:val="No List"/>
-    <w:uiPriority w:val="99"/>
-    <w:semiHidden/>
-    <w:unhideWhenUsed/>
-  </w:style>
-  <w:style w:type="paragraph" w:styleId="ListParagraph">
-    <w:name w:val="List Paragraph"/>
-    <w:basedOn w:val="Normal"/>
-    <w:uiPriority w:val="34"/>
-    <w:qFormat/>
-    <w:rsid w:val="000B2101"/>
-    <w:pPr>
-      <w:ind w:left="720"/>
-      <w:contextualSpacing/>
-    </w:pPr>
-  </w:style>
-  <w:style w:type="character" w:customStyle="1" w:styleId="Heading1Char">
-    <w:name w:val="Heading 1 Char"/>
-    <w:basedOn w:val="DefaultParagraphFont"/>
-    <w:link w:val="Heading1"/>
-    <w:uiPriority w:val="9"/>
-    <w:rsid w:val="0065245B"/>
-    <w:rPr>
-      <w:rFonts w:asciiTheme="majorHAnsi" w:eastAsiaTheme="majorEastAsia" w:hAnsiTheme="majorHAnsi" w:cstheme="majorBidi"/>
-      <w:b/>
-      <w:sz w:val="32"/>
-      <w:szCs w:val="32"/>
-    </w:rPr>
-  </w:style>
-  <w:style w:type="character" w:customStyle="1" w:styleId="Heading2Char">
-    <w:name w:val="Heading 2 Char"/>
-    <w:basedOn w:val="DefaultParagraphFont"/>
-    <w:link w:val="Heading2"/>
-    <w:uiPriority w:val="9"/>
-    <w:rsid w:val="0065245B"/>
-    <w:rPr>
-      <w:rFonts w:asciiTheme="majorHAnsi" w:eastAsiaTheme="majorEastAsia" w:hAnsiTheme="majorHAnsi" w:cstheme="majorBidi"/>
-      <w:b/>
-      <w:color w:val="000000" w:themeColor="text1"/>
-      <w:sz w:val="26"/>
-      <w:szCs w:val="26"/>
-    </w:rPr>
-  </w:style>
-  <w:style w:type="character" w:styleId="Emphasis">
-    <w:name w:val="Emphasis"/>
-    <w:basedOn w:val="DefaultParagraphFont"/>
-    <w:uiPriority w:val="20"/>
-    <w:qFormat/>
-    <w:rsid w:val="004531C8"/>
-    <w:rPr>
-      <w:i/>
-      <w:iCs/>
-    </w:rPr>
-  </w:style>
-  <w:style w:type="paragraph" w:styleId="Header">
-    <w:name w:val="header"/>
-    <w:basedOn w:val="Normal"/>
-    <w:link w:val="HeaderChar"/>
-    <w:uiPriority w:val="99"/>
-    <w:unhideWhenUsed/>
-    <w:rsid w:val="00C03069"/>
-    <w:pPr>
-      <w:tabs>
-        <w:tab w:val="center" w:pos="4513"/>
-        <w:tab w:val="right" w:pos="9026"/>
-      </w:tabs>
-      <w:spacing w:after="0" w:line="240" w:lineRule="auto"/>
-    </w:pPr>
-  </w:style>
-  <w:style w:type="character" w:customStyle="1" w:styleId="HeaderChar">
-    <w:name w:val="Header Char"/>
-    <w:basedOn w:val="DefaultParagraphFont"/>
-    <w:link w:val="Header"/>
-    <w:uiPriority w:val="99"/>
-    <w:rsid w:val="00C03069"/>
-    <w:rPr>
-      <w:rFonts w:ascii="Arial" w:hAnsi="Arial"/>
-    </w:rPr>
-  </w:style>
-  <w:style w:type="paragraph" w:styleId="Footer">
-    <w:name w:val="footer"/>
-    <w:basedOn w:val="Normal"/>
-    <w:link w:val="FooterChar"/>
-    <w:uiPriority w:val="99"/>
-    <w:unhideWhenUsed/>
-    <w:rsid w:val="00C03069"/>
-    <w:pPr>
-      <w:tabs>
-        <w:tab w:val="center" w:pos="4513"/>
-        <w:tab w:val="right" w:pos="9026"/>
-      </w:tabs>
-      <w:spacing w:after="0" w:line="240" w:lineRule="auto"/>
-    </w:pPr>
-  </w:style>
-  <w:style w:type="character" w:customStyle="1" w:styleId="FooterChar">
-    <w:name w:val="Footer Char"/>
-    <w:basedOn w:val="DefaultParagraphFont"/>
-    <w:link w:val="Footer"/>
-    <w:uiPriority w:val="99"/>
-    <w:rsid w:val="00C03069"/>
-    <w:rPr>
-      <w:rFonts w:ascii="Arial" w:hAnsi="Arial"/>
-    </w:rPr>
-  </w:style>
-  <w:style w:type="character" w:styleId="Hyperlink">
-    <w:name w:val="Hyperlink"/>
-    <w:basedOn w:val="DefaultParagraphFont"/>
-    <w:uiPriority w:val="99"/>
-    <w:unhideWhenUsed/>
-    <w:rsid w:val="003653F2"/>
-    <w:rPr>
-      <w:color w:val="0563C1" w:themeColor="hyperlink"/>
-      <w:u w:val="single"/>
-    </w:rPr>
-  </w:style>
-</w:styles>
-</file>
-
-<file path=word/stylesWithEffects.xml><?xml version="1.0" encoding="utf-8"?>
-<w:styles xmlns:wpc="http://schemas.microsoft.com/office/word/2010/wordprocessingCanvas" xmlns:mc="http://schemas.openxmlformats.org/markup-compatibility/2006" xmlns:o="urn:schemas-microsoft-com:office:office" xmlns:r="http://schemas.openxmlformats.org/officeDocument/2006/relationships" xmlns:m="http://schemas.openxmlformats.org/officeDocument/2006/math" xmlns:v="urn:schemas-microsoft-com:vml" xmlns:wp14="http://schemas.microsoft.com/office/word/2010/wordprocessingDrawing" xmlns:wp="http://schemas.openxmlformats.org/drawingml/2006/wordprocessingDrawing" xmlns:w10="urn:schemas-microsoft-com:office:word" xmlns:w="http://schemas.openxmlformats.org/wordprocessingml/2006/main" xmlns:w14="http://schemas.microsoft.com/office/word/2010/wordml" xmlns:wpg="http://schemas.microsoft.com/office/word/2010/wordprocessingGroup" xmlns:wpi="http://schemas.microsoft.com/office/word/2010/wordprocessingInk" xmlns:wne="http://schemas.microsoft.com/office/word/2006/wordml" xmlns:wps="http://schemas.microsoft.com/office/word/2010/wordprocessingShape" mc:Ignorable="w14 wp14">
-  <w:docDefaults>
-    <w:rPrDefault>
-      <w:rPr>
-        <w:rFonts w:asciiTheme="minorHAnsi" w:eastAsiaTheme="minorHAnsi" w:hAnsiTheme="minorHAnsi" w:cstheme="minorBidi"/>
-        <w:sz w:val="22"/>
-        <w:szCs w:val="22"/>
-        <w:lang w:val="af-ZA" w:eastAsia="en-US" w:bidi="ar-SA"/>
-      </w:rPr>
-    </w:rPrDefault>
-    <w:pPrDefault>
-      <w:pPr>
-        <w:spacing w:after="160" w:line="259" w:lineRule="auto"/>
-      </w:pPr>
-    </w:pPrDefault>
-  </w:docDefaults>
-  <w:latentStyles w:defLockedState="0" w:defUIPriority="99" w:defSemiHidden="1" w:defUnhideWhenUsed="1" w:defQFormat="0" w:count="267">
-    <w:lsdException w:name="Normal" w:semiHidden="0" w:uiPriority="0" w:unhideWhenUsed="0" w:qFormat="1"/>
-    <w:lsdException w:name="heading 1" w:semiHidden="0" w:uiPriority="9" w:unhideWhenUsed="0" w:qFormat="1"/>
-    <w:lsdException w:name="heading 2" w:uiPriority="9" w:qFormat="1"/>
-    <w:lsdException w:name="heading 3" w:uiPriority="9" w:qFormat="1"/>
-    <w:lsdException w:name="heading 4" w:uiPriority="9" w:qFormat="1"/>
-    <w:lsdException w:name="heading 5" w:uiPriority="9" w:qFormat="1"/>
-    <w:lsdException w:name="heading 6" w:uiPriority="9" w:qFormat="1"/>
-    <w:lsdException w:name="heading 7" w:uiPriority="9" w:qFormat="1"/>
-    <w:lsdException w:name="heading 8" w:uiPriority="9" w:qFormat="1"/>
-    <w:lsdException w:name="heading 9" w:uiPriority="9" w:qFormat="1"/>
-    <w:lsdException w:name="toc 1" w:uiPriority="39"/>
-    <w:lsdException w:name="toc 2" w:uiPriority="39"/>
-    <w:lsdException w:name="toc 3" w:uiPriority="39"/>
-    <w:lsdException w:name="toc 4" w:uiPriority="39"/>
-    <w:lsdException w:name="toc 5" w:uiPriority="39"/>
-    <w:lsdException w:name="toc 6" w:uiPriority="39"/>
-    <w:lsdException w:name="toc 7" w:uiPriority="39"/>
-    <w:lsdException w:name="toc 8" w:uiPriority="39"/>
-    <w:lsdException w:name="toc 9" w:uiPriority="39"/>
-    <w:lsdException w:name="caption" w:uiPriority="35" w:qFormat="1"/>
-    <w:lsdException w:name="Title" w:semiHidden="0" w:uiPriority="10" w:unhideWhenUsed="0" w:qFormat="1"/>
-    <w:lsdException w:name="Default Paragraph Font" w:uiPriority="1"/>
-    <w:lsdException w:name="Subtitle" w:semiHidden="0" w:uiPriority="11" w:unhideWhenUsed="0" w:qFormat="1"/>
-    <w:lsdException w:name="Strong" w:semiHidden="0" w:uiPriority="22" w:unhideWhenUsed="0" w:qFormat="1"/>
-    <w:lsdException w:name="Emphasis" w:semiHidden="0" w:uiPriority="20" w:unhideWhenUsed="0" w:qFormat="1"/>
-    <w:lsdException w:name="Table Grid" w:semiHidden="0" w:uiPriority="39" w:unhideWhenUsed="0"/>
-    <w:lsdException w:name="Placeholder Text" w:unhideWhenUsed="0"/>
-    <w:lsdException w:name="No Spacing" w:semiHidden="0" w:uiPriority="1" w:unhideWhenUsed="0" w:qFormat="1"/>
-    <w:lsdException w:name="Light Shading" w:semiHidden="0" w:uiPriority="60" w:unhideWhenUsed="0"/>
-    <w:lsdException w:name="Light List" w:semiHidden="0" w:uiPriority="61" w:unhideWhenUsed="0"/>
-    <w:lsdException w:name="Light Grid" w:semiHidden="0" w:uiPriority="62" w:unhideWhenUsed="0"/>
-    <w:lsdException w:name="Medium Shading 1" w:semiHidden="0" w:uiPriority="63" w:unhideWhenUsed="0"/>
-    <w:lsdException w:name="Medium Shading 2" w:semiHidden="0" w:uiPriority="64" w:unhideWhenUsed="0"/>
-    <w:lsdException w:name="Medium List 1" w:semiHidden="0" w:uiPriority="65" w:unhideWhenUsed="0"/>
-    <w:lsdException w:name="Medium List 2" w:semiHidden="0" w:uiPriority="66" w:unhideWhenUsed="0"/>
-    <w:lsdException w:name="Medium Grid 1" w:semiHidden="0" w:uiPriority="67" w:unhideWhenUsed="0"/>
-    <w:lsdException w:name="Medium Grid 2" w:semiHidden="0" w:uiPriority="68" w:unhideWhenUsed="0"/>
-    <w:lsdException w:name="Medium Grid 3" w:semiHidden="0" w:uiPriority="69" w:unhideWhenUsed="0"/>
-    <w:lsdException w:name="Dark List" w:semiHidden="0" w:uiPriority="70" w:unhideWhenUsed="0"/>
-    <w:lsdException w:name="Colorful Shading" w:semiHidden="0" w:uiPriority="71" w:unhideWhenUsed="0"/>
-    <w:lsdException w:name="Colorful List" w:semiHidden="0" w:uiPriority="72" w:unhideWhenUsed="0"/>
-    <w:lsdException w:name="Colorful Grid" w:semiHidden="0" w:uiPriority="73" w:unhideWhenUsed="0"/>
-    <w:lsdException w:name="Light Shading Accent 1" w:semiHidden="0" w:uiPriority="60" w:unhideWhenUsed="0"/>
-    <w:lsdException w:name="Light List Accent 1" w:semiHidden="0" w:uiPriority="61" w:unhideWhenUsed="0"/>
-    <w:lsdException w:name="Light Grid Accent 1" w:semiHidden="0" w:uiPriority="62" w:unhideWhenUsed="0"/>
-    <w:lsdException w:name="Medium Shading 1 Accent 1" w:semiHidden="0" w:uiPriority="63" w:unhideWhenUsed="0"/>
-    <w:lsdException w:name="Medium Shading 2 Accent 1" w:semiHidden="0" w:uiPriority="64" w:unhideWhenUsed="0"/>
-    <w:lsdException w:name="Medium List 1 Accent 1" w:semiHidden="0" w:uiPriority="65" w:unhideWhenUsed="0"/>
-    <w:lsdException w:name="Revision" w:unhideWhenUsed="0"/>
-    <w:lsdException w:name="List Paragraph" w:semiHidden="0" w:uiPriority="34" w:unhideWhenUsed="0" w:qFormat="1"/>
-    <w:lsdException w:name="Quote" w:semiHidden="0" w:uiPriority="29" w:unhideWhenUsed="0" w:qFormat="1"/>
-    <w:lsdException w:name="Intense Quote" w:semiHidden="0" w:uiPriority="30" w:unhideWhenUsed="0" w:qFormat="1"/>
-    <w:lsdException w:name="Medium List 2 Accent 1" w:semiHidden="0" w:uiPriority="66" w:unhideWhenUsed="0"/>
-    <w:lsdException w:name="Medium Grid 1 Accent 1" w:semiHidden="0" w:uiPriority="67" w:unhideWhenUsed="0"/>
-    <w:lsdException w:name="Medium Grid 2 Accent 1" w:semiHidden="0" w:uiPriority="68" w:unhideWhenUsed="0"/>
-    <w:lsdException w:name="Medium Grid 3 Accent 1" w:semiHidden="0" w:uiPriority="69" w:unhideWhenUsed="0"/>
-    <w:lsdException w:name="Dark List Accent 1" w:semiHidden="0" w:uiPriority="70" w:unhideWhenUsed="0"/>
-    <w:lsdException w:name="Colorful Shading Accent 1" w:semiHidden="0" w:uiPriority="71" w:unhideWhenUsed="0"/>
-    <w:lsdException w:name="Colorful List Accent 1" w:semiHidden="0" w:uiPriority="72" w:unhideWhenUsed="0"/>
-    <w:lsdException w:name="Colorful Grid Accent 1" w:semiHidden="0" w:uiPriority="73" w:unhideWhenUsed="0"/>
-    <w:lsdException w:name="Light Shading Accent 2" w:semiHidden="0" w:uiPriority="60" w:unhideWhenUsed="0"/>
-    <w:lsdException w:name="Light List Accent 2" w:semiHidden="0" w:uiPriority="61" w:unhideWhenUsed="0"/>
-    <w:lsdException w:name="Light Grid Accent 2" w:semiHidden="0" w:uiPriority="62" w:unhideWhenUsed="0"/>
-    <w:lsdException w:name="Medium Shading 1 Accent 2" w:semiHidden="0" w:uiPriority="63" w:unhideWhenUsed="0"/>
-    <w:lsdException w:name="Medium Shading 2 Accent 2" w:semiHidden="0" w:uiPriority="64" w:unhideWhenUsed="0"/>
-    <w:lsdException w:name="Medium List 1 Accent 2" w:semiHidden="0" w:uiPriority="65" w:unhideWhenUsed="0"/>
-    <w:lsdException w:name="Medium List 2 Accent 2" w:semiHidden="0" w:uiPriority="66" w:unhideWhenUsed="0"/>
-    <w:lsdException w:name="Medium Grid 1 Accent 2" w:semiHidden="0" w:uiPriority="67" w:unhideWhenUsed="0"/>
-    <w:lsdException w:name="Medium Grid 2 Accent 2" w:semiHidden="0" w:uiPriority="68" w:unhideWhenUsed="0"/>
-    <w:lsdException w:name="Medium Grid 3 Accent 2" w:semiHidden="0" w:uiPriority="69" w:unhideWhenUsed="0"/>
-    <w:lsdException w:name="Dark List Accent 2" w:semiHidden="0" w:uiPriority="70" w:unhideWhenUsed="0"/>
-    <w:lsdException w:name="Colorful Shading Accent 2" w:semiHidden="0" w:uiPriority="71" w:unhideWhenUsed="0"/>
-    <w:lsdException w:name="Colorful List Accent 2" w:semiHidden="0" w:uiPriority="72" w:unhideWhenUsed="0"/>
-    <w:lsdException w:name="Colorful Grid Accent 2" w:semiHidden="0" w:uiPriority="73" w:unhideWhenUsed="0"/>
-    <w:lsdException w:name="Light Shading Accent 3" w:semiHidden="0" w:uiPriority="60" w:unhideWhenUsed="0"/>
-    <w:lsdException w:name="Light List Accent 3" w:semiHidden="0" w:uiPriority="61" w:unhideWhenUsed="0"/>
-    <w:lsdException w:name="Light Grid Accent 3" w:semiHidden="0" w:uiPriority="62" w:unhideWhenUsed="0"/>
-    <w:lsdException w:name="Medium Shading 1 Accent 3" w:semiHidden="0" w:uiPriority="63" w:unhideWhenUsed="0"/>
-    <w:lsdException w:name="Medium Shading 2 Accent 3" w:semiHidden="0" w:uiPriority="64" w:unhideWhenUsed="0"/>
-    <w:lsdException w:name="Medium List 1 Accent 3" w:semiHidden="0" w:uiPriority="65" w:unhideWhenUsed="0"/>
-    <w:lsdException w:name="Medium List 2 Accent 3" w:semiHidden="0" w:uiPriority="66" w:unhideWhenUsed="0"/>
-    <w:lsdException w:name="Medium Grid 1 Accent 3" w:semiHidden="0" w:uiPriority="67" w:unhideWhenUsed="0"/>
-    <w:lsdException w:name="Medium Grid 2 Accent 3" w:semiHidden="0" w:uiPriority="68" w:unhideWhenUsed="0"/>
-    <w:lsdException w:name="Medium Grid 3 Accent 3" w:semiHidden="0" w:uiPriority="69" w:unhideWhenUsed="0"/>
-    <w:lsdException w:name="Dark List Accent 3" w:semiHidden="0" w:uiPriority="70" w:unhideWhenUsed="0"/>
-    <w:lsdException w:name="Colorful Shading Accent 3" w:semiHidden="0" w:uiPriority="71" w:unhideWhenUsed="0"/>
-    <w:lsdException w:name="Colorful List Accent 3" w:semiHidden="0" w:uiPriority="72" w:unhideWhenUsed="0"/>
-    <w:lsdException w:name="Colorful Grid Accent 3" w:semiHidden="0" w:uiPriority="73" w:unhideWhenUsed="0"/>
-    <w:lsdException w:name="Light Shading Accent 4" w:semiHidden="0" w:uiPriority="60" w:unhideWhenUsed="0"/>
-    <w:lsdException w:name="Light List Accent 4" w:semiHidden="0" w:uiPriority="61" w:unhideWhenUsed="0"/>
-    <w:lsdException w:name="Light Grid Accent 4" w:semiHidden="0" w:uiPriority="62" w:unhideWhenUsed="0"/>
-    <w:lsdException w:name="Medium Shading 1 Accent 4" w:semiHidden="0" w:uiPriority="63" w:unhideWhenUsed="0"/>
-    <w:lsdException w:name="Medium Shading 2 Accent 4" w:semiHidden="0" w:uiPriority="64" w:unhideWhenUsed="0"/>
-    <w:lsdException w:name="Medium List 1 Accent 4" w:semiHidden="0" w:uiPriority="65" w:unhideWhenUsed="0"/>
-    <w:lsdException w:name="Medium List 2 Accent 4" w:semiHidden="0" w:uiPriority="66" w:unhideWhenUsed="0"/>
-    <w:lsdException w:name="Medium Grid 1 Accent 4" w:semiHidden="0" w:uiPriority="67" w:unhideWhenUsed="0"/>
-    <w:lsdException w:name="Medium Grid 2 Accent 4" w:semiHidden="0" w:uiPriority="68" w:unhideWhenUsed="0"/>
-    <w:lsdException w:name="Medium Grid 3 Accent 4" w:semiHidden="0" w:uiPriority="69" w:unhideWhenUsed="0"/>
-    <w:lsdException w:name="Dark List Accent 4" w:semiHidden="0" w:uiPriority="70" w:unhideWhenUsed="0"/>
-    <w:lsdException w:name="Colorful Shading Accent 4" w:semiHidden="0" w:uiPriority="71" w:unhideWhenUsed="0"/>
-    <w:lsdException w:name="Colorful List Accent 4" w:semiHidden="0" w:uiPriority="72" w:unhideWhenUsed="0"/>
-    <w:lsdException w:name="Colorful Grid Accent 4" w:semiHidden="0" w:uiPriority="73" w:unhideWhenUsed="0"/>
-    <w:lsdException w:name="Light Shading Accent 5" w:semiHidden="0" w:uiPriority="60" w:unhideWhenUsed="0"/>
-    <w:lsdException w:name="Light List Accent 5" w:semiHidden="0" w:uiPriority="61" w:unhideWhenUsed="0"/>
-    <w:lsdException w:name="Light Grid Accent 5" w:semiHidden="0" w:uiPriority="62" w:unhideWhenUsed="0"/>
-    <w:lsdException w:name="Medium Shading 1 Accent 5" w:semiHidden="0" w:uiPriority="63" w:unhideWhenUsed="0"/>
-    <w:lsdException w:name="Medium Shading 2 Accent 5" w:semiHidden="0" w:uiPriority="64" w:unhideWhenUsed="0"/>
-    <w:lsdException w:name="Medium List 1 Accent 5" w:semiHidden="0" w:uiPriority="65" w:unhideWhenUsed="0"/>
-    <w:lsdException w:name="Medium List 2 Accent 5" w:semiHidden="0" w:uiPriority="66" w:unhideWhenUsed="0"/>
-    <w:lsdException w:name="Medium Grid 1 Accent 5" w:semiHidden="0" w:uiPriority="67" w:unhideWhenUsed="0"/>
-    <w:lsdException w:name="Medium Grid 2 Accent 5" w:semiHidden="0" w:uiPriority="68" w:unhideWhenUsed="0"/>
-    <w:lsdException w:name="Medium Grid 3 Accent 5" w:semiHidden="0" w:uiPriority="69" w:unhideWhenUsed="0"/>
-    <w:lsdException w:name="Dark List Accent 5" w:semiHidden="0" w:uiPriority="70" w:unhideWhenUsed="0"/>
-    <w:lsdException w:name="Colorful Shading Accent 5" w:semiHidden="0" w:uiPriority="71" w:unhideWhenUsed="0"/>
-    <w:lsdException w:name="Colorful List Accent 5" w:semiHidden="0" w:uiPriority="72" w:unhideWhenUsed="0"/>
-    <w:lsdException w:name="Colorful Grid Accent 5" w:semiHidden="0" w:uiPriority="73" w:unhideWhenUsed="0"/>
-    <w:lsdException w:name="Light Shading Accent 6" w:semiHidden="0" w:uiPriority="60" w:unhideWhenUsed="0"/>
-    <w:lsdException w:name="Light List Accent 6" w:semiHidden="0" w:uiPriority="61" w:unhideWhenUsed="0"/>
-    <w:lsdException w:name="Light Grid Accent 6" w:semiHidden="0" w:uiPriority="62" w:unhideWhenUsed="0"/>
-    <w:lsdException w:name="Medium Shading 1 Accent 6" w:semiHidden="0" w:uiPriority="63" w:unhideWhenUsed="0"/>
-    <w:lsdException w:name="Medium Shading 2 Accent 6" w:semiHidden="0" w:uiPriority="64" w:unhideWhenUsed="0"/>
-    <w:lsdException w:name="Medium List 1 Accent 6" w:semiHidden="0" w:uiPriority="65" w:unhideWhenUsed="0"/>
-    <w:lsdException w:name="Medium List 2 Accent 6" w:semiHidden="0" w:uiPriority="66" w:unhideWhenUsed="0"/>
-    <w:lsdException w:name="Medium Grid 1 Accent 6" w:semiHidden="0" w:uiPriority="67" w:unhideWhenUsed="0"/>
-    <w:lsdException w:name="Medium Grid 2 Accent 6" w:semiHidden="0" w:uiPriority="68" w:unhideWhenUsed="0"/>
-    <w:lsdException w:name="Medium Grid 3 Accent 6" w:semiHidden="0" w:uiPriority="69" w:unhideWhenUsed="0"/>
-    <w:lsdException w:name="Dark List Accent 6" w:semiHidden="0" w:uiPriority="70" w:unhideWhenUsed="0"/>
-    <w:lsdException w:name="Colorful Shading Accent 6" w:semiHidden="0" w:uiPriority="71" w:unhideWhenUsed="0"/>
-    <w:lsdException w:name="Colorful List Accent 6" w:semiHidden="0" w:uiPriority="72" w:unhideWhenUsed="0"/>
-    <w:lsdException w:name="Colorful Grid Accent 6" w:semiHidden="0" w:uiPriority="73" w:unhideWhenUsed="0"/>
-    <w:lsdException w:name="Subtle Emphasis" w:semiHidden="0" w:uiPriority="19" w:unhideWhenUsed="0" w:qFormat="1"/>
-    <w:lsdException w:name="Intense Emphasis" w:semiHidden="0" w:uiPriority="21" w:unhideWhenUsed="0" w:qFormat="1"/>
-    <w:lsdException w:name="Subtle Reference" w:semiHidden="0" w:uiPriority="31" w:unhideWhenUsed="0" w:qFormat="1"/>
-    <w:lsdException w:name="Intense Reference" w:semiHidden="0" w:uiPriority="32" w:unhideWhenUsed="0" w:qFormat="1"/>
-    <w:lsdException w:name="Book Title" w:semiHidden="0" w:uiPriority="33" w:unhideWhenUsed="0" w:qFormat="1"/>
-    <w:lsdException w:name="Bibliography" w:uiPriority="37"/>
-    <w:lsdException w:name="TOC Heading" w:uiPriority="39" w:qFormat="1"/>
+  <w:latentStyles w:defLockedState="0" w:defUIPriority="99" w:defSemiHidden="0" w:defUnhideWhenUsed="0" w:defQFormat="0" w:count="382">
+    <w:lsdException w:name="Normal" w:uiPriority="0" w:qFormat="1"/>
+    <w:lsdException w:name="heading 1" w:uiPriority="9" w:qFormat="1"/>
+    <w:lsdException w:name="heading 2" w:semiHidden="1" w:uiPriority="9" w:unhideWhenUsed="1" w:qFormat="1"/>
+    <w:lsdException w:name="heading 3" w:semiHidden="1" w:uiPriority="9" w:unhideWhenUsed="1" w:qFormat="1"/>
+    <w:lsdException w:name="heading 4" w:semiHidden="1" w:uiPriority="9" w:unhideWhenUsed="1" w:qFormat="1"/>
+    <w:lsdException w:name="heading 5" w:semiHidden="1" w:uiPriority="9" w:unhideWhenUsed="1" w:qFormat="1"/>
+    <w:lsdException w:name="heading 6" w:semiHidden="1" w:uiPriority="9" w:unhideWhenUsed="1" w:qFormat="1"/>
+    <w:lsdException w:name="heading 7" w:semiHidden="1" w:uiPriority="9" w:unhideWhenUsed="1" w:qFormat="1"/>
+    <w:lsdException w:name="heading 8" w:semiHidden="1" w:uiPriority="9" w:unhideWhenUsed="1" w:qFormat="1"/>
+    <w:lsdException w:name="heading 9" w:semiHidden="1" w:uiPriority="9" w:unhideWhenUsed="1" w:qFormat="1"/>
+    <w:lsdException w:name="index 1" w:semiHidden="1" w:unhideWhenUsed="1"/>
+    <w:lsdException w:name="index 2" w:semiHidden="1" w:unhideWhenUsed="1"/>
+    <w:lsdException w:name="index 3" w:semiHidden="1" w:unhideWhenUsed="1"/>
+    <w:lsdException w:name="index 4" w:semiHidden="1" w:unhideWhenUsed="1"/>
+    <w:lsdException w:name="index 5" w:semiHidden="1" w:unhideWhenUsed="1"/>
+    <w:lsdException w:name="index 6" w:semiHidden="1" w:unhideWhenUsed="1"/>
+    <w:lsdException w:name="index 7" w:semiHidden="1" w:unhideWhenUsed="1"/>
+    <w:lsdException w:name="index 8" w:semiHidden="1" w:unhideWhenUsed="1"/>
+    <w:lsdException w:name="index 9" w:semiHidden="1" w:unhideWhenUsed="1"/>
+    <w:lsdException w:name="toc 1" w:semiHidden="1" w:uiPriority="39" w:unhideWhenUsed="1"/>
+    <w:lsdException w:name="toc 2" w:semiHidden="1" w:uiPriority="39" w:unhideWhenUsed="1"/>
+    <w:lsdException w:name="toc 3" w:semiHidden="1" w:uiPriority="39" w:unhideWhenUsed="1"/>
+    <w:lsdException w:name="toc 4" w:semiHidden="1" w:uiPriority="39" w:unhideWhenUsed="1"/>
+    <w:lsdException w:name="toc 5" w:semiHidden="1" w:uiPriority="39" w:unhideWhenUsed="1"/>
+    <w:lsdException w:name="toc 6" w:semiHidden="1" w:uiPriority="39" w:unhideWhenUsed="1"/>
+    <w:lsdException w:name="toc 7" w:semiHidden="1" w:uiPriority="39" w:unhideWhenUsed="1"/>
+    <w:lsdException w:name="toc 8" w:semiHidden="1" w:uiPriority="39" w:unhideWhenUsed="1"/>
+    <w:lsdException w:name="toc 9" w:semiHidden="1" w:uiPriority="39" w:unhideWhenUsed="1"/>
+    <w:lsdException w:name="Normal Indent" w:semiHidden="1" w:unhideWhenUsed="1"/>
+    <w:lsdException w:name="footnote text" w:semiHidden="1" w:unhideWhenUsed="1"/>
+    <w:lsdException w:name="annotation text" w:semiHidden="1" w:unhideWhenUsed="1"/>
+    <w:lsdException w:name="header" w:semiHidden="1" w:unhideWhenUsed="1"/>
+    <w:lsdException w:name="footer" w:semiHidden="1" w:unhideWhenUsed="1"/>
+    <w:lsdException w:name="index heading" w:semiHidden="1" w:unhideWhenUsed="1"/>
+    <w:lsdException w:name="caption" w:semiHidden="1" w:uiPriority="35" w:unhideWhenUsed="1" w:qFormat="1"/>
+    <w:lsdException w:name="table of figures" w:semiHidden="1" w:unhideWhenUsed="1"/>
+    <w:lsdException w:name="envelope address" w:semiHidden="1" w:unhideWhenUsed="1"/>
+    <w:lsdException w:name="envelope return" w:semiHidden="1" w:unhideWhenUsed="1"/>
+    <w:lsdException w:name="footnote reference" w:semiHidden="1" w:unhideWhenUsed="1"/>
+    <w:lsdException w:name="annotation reference" w:semiHidden="1" w:unhideWhenUsed="1"/>
+    <w:lsdException w:name="line number" w:semiHidden="1" w:unhideWhenUsed="1"/>
+    <w:lsdException w:name="page number" w:semiHidden="1" w:unhideWhenUsed="1"/>
+    <w:lsdException w:name="endnote reference" w:semiHidden="1" w:unhideWhenUsed="1"/>
+    <w:lsdException w:name="endnote text" w:semiHidden="1" w:unhideWhenUsed="1"/>
+    <w:lsdException w:name="table of authorities" w:semiHidden="1" w:unhideWhenUsed="1"/>
+    <w:lsdException w:name="macro" w:semiHidden="1" w:unhideWhenUsed="1"/>
+    <w:lsdException w:name="toa heading" w:semiHidden="1" w:unhideWhenUsed="1"/>
+    <w:lsdException w:name="List" w:semiHidden="1" w:unhideWhenUsed="1"/>
+    <w:lsdException w:name="List Bullet" w:semiHidden="1" w:unhideWhenUsed="1"/>
+    <w:lsdException w:name="List Number" w:semiHidden="1" w:unhideWhenUsed="1"/>
+    <w:lsdException w:name="List 2" w:semiHidden="1" w:unhideWhenUsed="1"/>
+    <w:lsdException w:name="List 3" w:semiHidden="1" w:unhideWhenUsed="1"/>
+    <w:lsdException w:name="List 4" w:semiHidden="1" w:unhideWhenUsed="1"/>
+    <w:lsdException w:name="List 5" w:semiHidden="1" w:unhideWhenUsed="1"/>
+    <w:lsdException w:name="List Bullet 2" w:semiHidden="1" w:unhideWhenUsed="1"/>
+    <w:lsdException w:name="List Bullet 3" w:semiHidden="1" w:unhideWhenUsed="1"/>
+    <w:lsdException w:name="List Bullet 4" w:semiHidden="1" w:unhideWhenUsed="1"/>
+    <w:lsdException w:name="List Bullet 5" w:semiHidden="1" w:unhideWhenUsed="1"/>
+    <w:lsdException w:name="List Number 2" w:semiHidden="1" w:unhideWhenUsed="1"/>
+    <w:lsdException w:name="List Number 3" w:semiHidden="1" w:unhideWhenUsed="1"/>
+    <w:lsdException w:name="List Number 4" w:semiHidden="1" w:unhideWhenUsed="1"/>
+    <w:lsdException w:name="List Number 5" w:semiHidden="1" w:unhideWhenUsed="1"/>
+    <w:lsdException w:name="Title" w:uiPriority="10" w:qFormat="1"/>
+    <w:lsdException w:name="Closing" w:semiHidden="1" w:unhideWhenUsed="1"/>
+    <w:lsdException w:name="Signature" w:semiHidden="1" w:unhideWhenUsed="1"/>
+    <w:lsdException w:name="Default Paragraph Font" w:semiHidden="1" w:uiPriority="1" w:unhideWhenUsed="1"/>
+    <w:lsdException w:name="Body Text" w:semiHidden="1" w:unhideWhenUsed="1"/>
+    <w:lsdException w:name="Body Text Indent" w:semiHidden="1" w:unhideWhenUsed="1"/>
+    <w:lsdException w:name="List Continue" w:semiHidden="1" w:unhideWhenUsed="1"/>
+    <w:lsdException w:name="List Continue 2" w:semiHidden="1" w:unhideWhenUsed="1"/>
+    <w:lsdException w:name="List Continue 3" w:semiHidden="1" w:unhideWhenUsed="1"/>
+    <w:lsdException w:name="List Continue 4" w:semiHidden="1" w:unhideWhenUsed="1"/>
+    <w:lsdException w:name="List Continue 5" w:semiHidden="1" w:unhideWhenUsed="1"/>
+    <w:lsdException w:name="Message Header" w:semiHidden="1" w:unhideWhenUsed="1"/>
+    <w:lsdException w:name="Subtitle" w:uiPriority="11" w:qFormat="1"/>
+    <w:lsdException w:name="Salutation" w:semiHidden="1" w:unhideWhenUsed="1"/>
+    <w:lsdException w:name="Date" w:semiHidden="1" w:unhideWhenUsed="1"/>
+    <w:lsdException w:name="Body Text First Indent" w:semiHidden="1" w:unhideWhenUsed="1"/>
+    <w:lsdException w:name="Body Text First Indent 2" w:semiHidden="1" w:unhideWhenUsed="1"/>
+    <w:lsdException w:name="Note Heading" w:semiHidden="1" w:unhideWhenUsed="1"/>
+    <w:lsdException w:name="Body Text 2" w:semiHidden="1" w:unhideWhenUsed="1"/>
+    <w:lsdException w:name="Body Text 3" w:semiHidden="1" w:unhideWhenUsed="1"/>
+    <w:lsdException w:name="Body Text Indent 2" w:semiHidden="1" w:unhideWhenUsed="1"/>
+    <w:lsdException w:name="Body Text Indent 3" w:semiHidden="1" w:unhideWhenUsed="1"/>
+    <w:lsdException w:name="Block Text" w:semiHidden="1" w:unhideWhenUsed="1"/>
+    <w:lsdException w:name="Hyperlink" w:semiHidden="1" w:unhideWhenUsed="1"/>
+    <w:lsdException w:name="FollowedHyperlink" w:semiHidden="1" w:unhideWhenUsed="1"/>
+    <w:lsdException w:name="Strong" w:uiPriority="22" w:qFormat="1"/>
+    <w:lsdException w:name="Emphasis" w:uiPriority="20" w:qFormat="1"/>
+    <w:lsdException w:name="Document Map" w:semiHidden="1" w:unhideWhenUsed="1"/>
+    <w:lsdException w:name="Plain Text" w:semiHidden="1" w:unhideWhenUsed="1"/>
+    <w:lsdException w:name="E-mail Signature" w:semiHidden="1" w:unhideWhenUsed="1"/>
+    <w:lsdException w:name="HTML Top of Form" w:semiHidden="1" w:unhideWhenUsed="1"/>
+    <w:lsdException w:name="HTML Bottom of Form" w:semiHidden="1" w:unhideWhenUsed="1"/>
+    <w:lsdException w:name="Normal (Web)" w:semiHidden="1" w:unhideWhenUsed="1"/>
+    <w:lsdException w:name="HTML Acronym" w:semiHidden="1" w:unhideWhenUsed="1"/>
+    <w:lsdException w:name="HTML Address" w:semiHidden="1" w:unhideWhenUsed="1"/>
+    <w:lsdException w:name="HTML Cite" w:semiHidden="1" w:unhideWhenUsed="1"/>
+    <w:lsdException w:name="HTML Code" w:semiHidden="1" w:unhideWhenUsed="1"/>
+    <w:lsdException w:name="HTML Definition" w:semiHidden="1" w:unhideWhenUsed="1"/>
+    <w:lsdException w:name="HTML Keyboard" w:semiHidden="1" w:unhideWhenUsed="1"/>
+    <w:lsdException w:name="HTML Preformatted" w:semiHidden="1" w:unhideWhenUsed="1"/>
+    <w:lsdException w:name="HTML Sample" w:semiHidden="1" w:unhideWhenUsed="1"/>
+    <w:lsdException w:name="HTML Typewriter" w:semiHidden="1" w:unhideWhenUsed="1"/>
+    <w:lsdException w:name="HTML Variable" w:semiHidden="1" w:unhideWhenUsed="1"/>
+    <w:lsdException w:name="Normal Table" w:semiHidden="1" w:unhideWhenUsed="1"/>
+    <w:lsdException w:name="annotation subject" w:semiHidden="1" w:unhideWhenUsed="1"/>
+    <w:lsdException w:name="No List" w:semiHidden="1" w:unhideWhenUsed="1"/>
+    <w:lsdException w:name="Outline List 1" w:semiHidden="1" w:unhideWhenUsed="1"/>
+    <w:lsdException w:name="Outline List 2" w:semiHidden="1" w:unhideWhenUsed="1"/>
+    <w:lsdException w:name="Outline List 3" w:semiHidden="1" w:unhideWhenUsed="1"/>
+    <w:lsdException w:name="Table Simple 1" w:semiHidden="1" w:unhideWhenUsed="1"/>
+    <w:lsdException w:name="Table Simple 2" w:semiHidden="1" w:unhideWhenUsed="1"/>
+    <w:lsdException w:name="Table Simple 3" w:semiHidden="1" w:unhideWhenUsed="1"/>
+    <w:lsdException w:name="Table Classic 1" w:semiHidden="1" w:unhideWhenUsed="1"/>
+    <w:lsdException w:name="Table Classic 2" w:semiHidden="1" w:unhideWhenUsed="1"/>
+    <w:lsdException w:name="Table Classic 3" w:semiHidden="1" w:unhideWhenUsed="1"/>
+    <w:lsdException w:name="Table Classic 4" w:semiHidden="1" w:unhideWhenUsed="1"/>
+    <w:lsdException w:name="Table Colorful 1" w:semiHidden="1" w:unhideWhenUsed="1"/>
+    <w:lsdException w:name="Table Colorful 2" w:semiHidden="1" w:unhideWhenUsed="1"/>
+    <w:lsdException w:name="Table Colorful 3" w:semiHidden="1" w:unhideWhenUsed="1"/>
+    <w:lsdException w:name="Table Columns 1" w:semiHidden="1" w:unhideWhenUsed="1"/>
+    <w:lsdException w:name="Table Columns 2" w:semiHidden="1" w:unhideWhenUsed="1"/>
+    <w:lsdException w:name="Table Columns 3" w:semiHidden="1" w:unhideWhenUsed="1"/>
+    <w:lsdException w:name="Table Columns 4" w:semiHidden="1" w:unhideWhenUsed="1"/>
+    <w:lsdException w:name="Table Columns 5" w:semiHidden="1" w:unhideWhenUsed="1"/>
+    <w:lsdException w:name="Table Grid 1" w:semiHidden="1" w:unhideWhenUsed="1"/>
+    <w:lsdException w:name="Table Grid 2" w:semiHidden="1" w:unhideWhenUsed="1"/>
+    <w:lsdException w:name="Table Grid 3" w:semiHidden="1" w:unhideWhenUsed="1"/>
+    <w:lsdException w:name="Table Grid 4" w:semiHidden="1" w:unhideWhenUsed="1"/>
+    <w:lsdException w:name="Table Grid 5" w:semiHidden="1" w:unhideWhenUsed="1"/>
+    <w:lsdException w:name="Table Grid 6" w:semiHidden="1" w:unhideWhenUsed="1"/>
+    <w:lsdException w:name="Table Grid 7" w:semiHidden="1" w:unhideWhenUsed="1"/>
+    <w:lsdException w:name="Table Grid 8" w:semiHidden="1" w:unhideWhenUsed="1"/>
+    <w:lsdException w:name="Table List 1" w:semiHidden="1" w:unhideWhenUsed="1"/>
+    <w:lsdException w:name="Table List 2" w:semiHidden="1" w:unhideWhenUsed="1"/>
+    <w:lsdException w:name="Table List 3" w:semiHidden="1" w:unhideWhenUsed="1"/>
+    <w:lsdException w:name="Table List 4" w:semiHidden="1" w:unhideWhenUsed="1"/>
+    <w:lsdException w:name="Table List 5" w:semiHidden="1" w:unhideWhenUsed="1"/>
+    <w:lsdException w:name="Table List 6" w:semiHidden="1" w:unhideWhenUsed="1"/>
+    <w:lsdException w:name="Table List 7" w:semiHidden="1" w:unhideWhenUsed="1"/>
+    <w:lsdException w:name="Table List 8" w:semiHidden="1" w:unhideWhenUsed="1"/>
+    <w:lsdException w:name="Table 3D effects 1" w:semiHidden="1" w:unhideWhenUsed="1"/>
+    <w:lsdException w:name="Table 3D effects 2" w:semiHidden="1" w:unhideWhenUsed="1"/>
+    <w:lsdException w:name="Table 3D effects 3" w:semiHidden="1" w:unhideWhenUsed="1"/>
+    <w:lsdException w:name="Table Contemporary" w:semiHidden="1" w:unhideWhenUsed="1"/>
+    <w:lsdException w:name="Table Elegant" w:semiHidden="1" w:unhideWhenUsed="1"/>
+    <w:lsdException w:name="Table Professional" w:semiHidden="1" w:unhideWhenUsed="1"/>
+    <w:lsdException w:name="Table Subtle 1" w:semiHidden="1" w:unhideWhenUsed="1"/>
+    <w:lsdException w:name="Table Subtle 2" w:semiHidden="1" w:unhideWhenUsed="1"/>
+    <w:lsdException w:name="Table Web 1" w:semiHidden="1" w:unhideWhenUsed="1"/>
+    <w:lsdException w:name="Table Web 2" w:semiHidden="1" w:unhideWhenUsed="1"/>
+    <w:lsdException w:name="Table Web 3" w:semiHidden="1" w:unhideWhenUsed="1"/>
+    <w:lsdException w:name="Balloon Text" w:semiHidden="1" w:unhideWhenUsed="1"/>
+    <w:lsdException w:name="Table Grid" w:uiPriority="39"/>
+    <w:lsdException w:name="Table Theme" w:semiHidden="1" w:unhideWhenUsed="1"/>
+    <w:lsdException w:name="Note Level 1" w:semiHidden="1" w:unhideWhenUsed="1"/>
+    <w:lsdException w:name="Note Level 2" w:semiHidden="1" w:unhideWhenUsed="1"/>
+    <w:lsdException w:name="Note Level 3" w:semiHidden="1" w:unhideWhenUsed="1"/>
+    <w:lsdException w:name="Note Level 4" w:semiHidden="1" w:unhideWhenUsed="1"/>
+    <w:lsdException w:name="Note Level 5" w:semiHidden="1" w:unhideWhenUsed="1"/>
+    <w:lsdException w:name="Note Level 6" w:semiHidden="1" w:unhideWhenUsed="1"/>
+    <w:lsdException w:name="Note Level 7" w:semiHidden="1" w:unhideWhenUsed="1"/>
+    <w:lsdException w:name="Note Level 8" w:semiHidden="1" w:unhideWhenUsed="1"/>
+    <w:lsdException w:name="Note Level 9" w:semiHidden="1" w:unhideWhenUsed="1"/>
+    <w:lsdException w:name="Placeholder Text" w:semiHidden="1"/>
+    <w:lsdException w:name="No Spacing" w:uiPriority="1" w:qFormat="1"/>
+    <w:lsdException w:name="Light Shading" w:uiPriority="60"/>
+    <w:lsdException w:name="Light List" w:uiPriority="61"/>
+    <w:lsdException w:name="Light Grid" w:uiPriority="62"/>
+    <w:lsdException w:name="Medium Shading 1" w:uiPriority="63"/>
+    <w:lsdException w:name="Medium Shading 2" w:uiPriority="64"/>
+    <w:lsdException w:name="Medium List 1" w:uiPriority="65"/>
+    <w:lsdException w:name="Medium List 2" w:uiPriority="66"/>
+    <w:lsdException w:name="Medium Grid 1" w:uiPriority="67"/>
+    <w:lsdException w:name="Medium Grid 2" w:uiPriority="68"/>
+    <w:lsdException w:name="Medium Grid 3" w:uiPriority="69"/>
+    <w:lsdException w:name="Dark List" w:uiPriority="70"/>
+    <w:lsdException w:name="Colorful Shading" w:uiPriority="71"/>
+    <w:lsdException w:name="Colorful List" w:uiPriority="72"/>
+    <w:lsdException w:name="Colorful Grid" w:uiPriority="73"/>
+    <w:lsdException w:name="Light Shading Accent 1" w:uiPriority="60"/>
+    <w:lsdException w:name="Light List Accent 1" w:uiPriority="61"/>
+    <w:lsdException w:name="Light Grid Accent 1" w:uiPriority="62"/>
+    <w:lsdException w:name="Medium Shading 1 Accent 1" w:uiPriority="63"/>
+    <w:lsdException w:name="Medium Shading 2 Accent 1" w:uiPriority="64"/>
+    <w:lsdException w:name="Medium List 1 Accent 1" w:uiPriority="65"/>
+    <w:lsdException w:name="Revision" w:semiHidden="1"/>
+    <w:lsdException w:name="List Paragraph" w:uiPriority="34" w:qFormat="1"/>
+    <w:lsdException w:name="Quote" w:uiPriority="29" w:qFormat="1"/>
+    <w:lsdException w:name="Intense Quote" w:uiPriority="30" w:qFormat="1"/>
+    <w:lsdException w:name="Medium List 2 Accent 1" w:uiPriority="66"/>
+    <w:lsdException w:name="Medium Grid 1 Accent 1" w:uiPriority="67"/>
+    <w:lsdException w:name="Medium Grid 2 Accent 1" w:uiPriority="68"/>
+    <w:lsdException w:name="Medium Grid 3 Accent 1" w:uiPriority="69"/>
+    <w:lsdException w:name="Dark List Accent 1" w:uiPriority="70"/>
+    <w:lsdException w:name="Colorful Shading Accent 1" w:uiPriority="71"/>
+    <w:lsdException w:name="Colorful List Accent 1" w:uiPriority="72"/>
+    <w:lsdException w:name="Colorful Grid Accent 1" w:uiPriority="73"/>
+    <w:lsdException w:name="Light Shading Accent 2" w:uiPriority="60"/>
+    <w:lsdException w:name="Light List Accent 2" w:uiPriority="61"/>
+    <w:lsdException w:name="Light Grid Accent 2" w:uiPriority="62"/>
+    <w:lsdException w:name="Medium Shading 1 Accent 2" w:uiPriority="63"/>
+    <w:lsdException w:name="Medium Shading 2 Accent 2" w:uiPriority="64"/>
+    <w:lsdException w:name="Medium List 1 Accent 2" w:uiPriority="65"/>
+    <w:lsdException w:name="Medium List 2 Accent 2" w:uiPriority="66"/>
+    <w:lsdException w:name="Medium Grid 1 Accent 2" w:uiPriority="67"/>
+    <w:lsdException w:name="Medium Grid 2 Accent 2" w:uiPriority="68"/>
+    <w:lsdException w:name="Medium Grid 3 Accent 2" w:uiPriority="69"/>
+    <w:lsdException w:name="Dark List Accent 2" w:uiPriority="70"/>
+    <w:lsdException w:name="Colorful Shading Accent 2" w:uiPriority="71"/>
+    <w:lsdException w:name="Colorful List Accent 2" w:uiPriority="72"/>
+    <w:lsdException w:name="Colorful Grid Accent 2" w:uiPriority="73"/>
+    <w:lsdException w:name="Light Shading Accent 3" w:uiPriority="60"/>
+    <w:lsdException w:name="Light List Accent 3" w:uiPriority="61"/>
+    <w:lsdException w:name="Light Grid Accent 3" w:uiPriority="62"/>
+    <w:lsdException w:name="Medium Shading 1 Accent 3" w:uiPriority="63"/>
+    <w:lsdException w:name="Medium Shading 2 Accent 3" w:uiPriority="64"/>
+    <w:lsdException w:name="Medium List 1 Accent 3" w:uiPriority="65"/>
+    <w:lsdException w:name="Medium List 2 Accent 3" w:uiPriority="66"/>
+    <w:lsdException w:name="Medium Grid 1 Accent 3" w:uiPriority="67"/>
+    <w:lsdException w:name="Medium Grid 2 Accent 3" w:uiPriority="68"/>
+    <w:lsdException w:name="Medium Grid 3 Accent 3" w:uiPriority="69"/>
+    <w:lsdException w:name="Dark List Accent 3" w:uiPriority="70"/>
+    <w:lsdException w:name="Colorful Shading Accent 3" w:uiPriority="71"/>
+    <w:lsdException w:name="Colorful List Accent 3" w:uiPriority="72"/>
+    <w:lsdException w:name="Colorful Grid Accent 3" w:uiPriority="73"/>
+    <w:lsdException w:name="Light Shading Accent 4" w:uiPriority="60"/>
+    <w:lsdException w:name="Light List Accent 4" w:uiPriority="61"/>
+    <w:lsdException w:name="Light Grid Accent 4" w:uiPriority="62"/>
+    <w:lsdException w:name="Medium Shading 1 Accent 4" w:uiPriority="63"/>
+    <w:lsdException w:name="Medium Shading 2 Accent 4" w:uiPriority="64"/>
+    <w:lsdException w:name="Medium List 1 Accent 4" w:uiPriority="65"/>
+    <w:lsdException w:name="Medium List 2 Accent 4" w:uiPriority="66"/>
+    <w:lsdException w:name="Medium Grid 1 Accent 4" w:uiPriority="67"/>
+    <w:lsdException w:name="Medium Grid 2 Accent 4" w:uiPriority="68"/>
+    <w:lsdException w:name="Medium Grid 3 Accent 4" w:uiPriority="69"/>
+    <w:lsdException w:name="Dark List Accent 4" w:uiPriority="70"/>
+    <w:lsdException w:name="Colorful Shading Accent 4" w:uiPriority="71"/>
+    <w:lsdException w:name="Colorful List Accent 4" w:uiPriority="72"/>
+    <w:lsdException w:name="Colorful Grid Accent 4" w:uiPriority="73"/>
+    <w:lsdException w:name="Light Shading Accent 5" w:uiPriority="60"/>
+    <w:lsdException w:name="Light List Accent 5" w:uiPriority="61"/>
+    <w:lsdException w:name="Light Grid Accent 5" w:uiPriority="62"/>
+    <w:lsdException w:name="Medium Shading 1 Accent 5" w:uiPriority="63"/>
+    <w:lsdException w:name="Medium Shading 2 Accent 5" w:uiPriority="64"/>
+    <w:lsdException w:name="Medium List 1 Accent 5" w:uiPriority="65"/>
+    <w:lsdException w:name="Medium List 2 Accent 5" w:uiPriority="66"/>
+    <w:lsdException w:name="Medium Grid 1 Accent 5" w:uiPriority="67"/>
+    <w:lsdException w:name="Medium Grid 2 Accent 5" w:uiPriority="68"/>
+    <w:lsdException w:name="Medium Grid 3 Accent 5" w:uiPriority="69"/>
+    <w:lsdException w:name="Dark List Accent 5" w:uiPriority="70"/>
+    <w:lsdException w:name="Colorful Shading Accent 5" w:uiPriority="71"/>
+    <w:lsdException w:name="Colorful List Accent 5" w:uiPriority="72"/>
+    <w:lsdException w:name="Colorful Grid Accent 5" w:uiPriority="73"/>
+    <w:lsdException w:name="Light Shading Accent 6" w:uiPriority="60"/>
+    <w:lsdException w:name="Light List Accent 6" w:uiPriority="61"/>
+    <w:lsdException w:name="Light Grid Accent 6" w:uiPriority="62"/>
+    <w:lsdException w:name="Medium Shading 1 Accent 6" w:uiPriority="63"/>
+    <w:lsdException w:name="Medium Shading 2 Accent 6" w:uiPriority="64"/>
+    <w:lsdException w:name="Medium List 1 Accent 6" w:uiPriority="65"/>
+    <w:lsdException w:name="Medium List 2 Accent 6" w:uiPriority="66"/>
+    <w:lsdException w:name="Medium Grid 1 Accent 6" w:uiPriority="67"/>
+    <w:lsdException w:name="Medium Grid 2 Accent 6" w:uiPriority="68"/>
+    <w:lsdException w:name="Medium Grid 3 Accent 6" w:uiPriority="69"/>
+    <w:lsdException w:name="Dark List Accent 6" w:uiPriority="70"/>
+    <w:lsdException w:name="Colorful Shading Accent 6" w:uiPriority="71"/>
+    <w:lsdException w:name="Colorful List Accent 6" w:uiPriority="72"/>
+    <w:lsdException w:name="Colorful Grid Accent 6" w:uiPriority="73"/>
+    <w:lsdException w:name="Subtle Emphasis" w:uiPriority="19" w:qFormat="1"/>
+    <w:lsdException w:name="Intense Emphasis" w:uiPriority="21" w:qFormat="1"/>
+    <w:lsdException w:name="Subtle Reference" w:uiPriority="31" w:qFormat="1"/>
+    <w:lsdException w:name="Intense Reference" w:uiPriority="32" w:qFormat="1"/>
+    <w:lsdException w:name="Book Title" w:uiPriority="33" w:qFormat="1"/>
+    <w:lsdException w:name="Bibliography" w:semiHidden="1" w:uiPriority="37" w:unhideWhenUsed="1"/>
+    <w:lsdException w:name="TOC Heading" w:semiHidden="1" w:uiPriority="39" w:unhideWhenUsed="1" w:qFormat="1"/>
+    <w:lsdException w:name="Plain Table 1" w:uiPriority="41"/>
+    <w:lsdException w:name="Plain Table 2" w:uiPriority="42"/>
+    <w:lsdException w:name="Plain Table 3" w:uiPriority="43"/>
+    <w:lsdException w:name="Plain Table 4" w:uiPriority="44"/>
+    <w:lsdException w:name="Plain Table 5" w:uiPriority="45"/>
+    <w:lsdException w:name="Grid Table Light" w:uiPriority="40"/>
+    <w:lsdException w:name="Grid Table 1 Light" w:uiPriority="46"/>
+    <w:lsdException w:name="Grid Table 2" w:uiPriority="47"/>
+    <w:lsdException w:name="Grid Table 3" w:uiPriority="48"/>
+    <w:lsdException w:name="Grid Table 4" w:uiPriority="49"/>
+    <w:lsdException w:name="Grid Table 5 Dark" w:uiPriority="50"/>
+    <w:lsdException w:name="Grid Table 6 Colorful" w:uiPriority="51"/>
+    <w:lsdException w:name="Grid Table 7 Colorful" w:uiPriority="52"/>
+    <w:lsdException w:name="Grid Table 1 Light Accent 1" w:uiPriority="46"/>
+    <w:lsdException w:name="Grid Table 2 Accent 1" w:uiPriority="47"/>
+    <w:lsdException w:name="Grid Table 3 Accent 1" w:uiPriority="48"/>
+    <w:lsdException w:name="Grid Table 4 Accent 1" w:uiPriority="49"/>
+    <w:lsdException w:name="Grid Table 5 Dark Accent 1" w:uiPriority="50"/>
+    <w:lsdException w:name="Grid Table 6 Colorful Accent 1" w:uiPriority="51"/>
+    <w:lsdException w:name="Grid Table 7 Colorful Accent 1" w:uiPriority="52"/>
+    <w:lsdException w:name="Grid Table 1 Light Accent 2" w:uiPriority="46"/>
+    <w:lsdException w:name="Grid Table 2 Accent 2" w:uiPriority="47"/>
+    <w:lsdException w:name="Grid Table 3 Accent 2" w:uiPriority="48"/>
+    <w:lsdException w:name="Grid Table 4 Accent 2" w:uiPriority="49"/>
+    <w:lsdException w:name="Grid Table 5 Dark Accent 2" w:uiPriority="50"/>
+    <w:lsdException w:name="Grid Table 6 Colorful Accent 2" w:uiPriority="51"/>
+    <w:lsdException w:name="Grid Table 7 Colorful Accent 2" w:uiPriority="52"/>
+    <w:lsdException w:name="Grid Table 1 Light Accent 3" w:uiPriority="46"/>
+    <w:lsdException w:name="Grid Table 2 Accent 3" w:uiPriority="47"/>
+    <w:lsdException w:name="Grid Table 3 Accent 3" w:uiPriority="48"/>
+    <w:lsdException w:name="Grid Table 4 Accent 3" w:uiPriority="49"/>
+    <w:lsdException w:name="Grid Table 5 Dark Accent 3" w:uiPriority="50"/>
+    <w:lsdException w:name="Grid Table 6 Colorful Accent 3" w:uiPriority="51"/>
+    <w:lsdException w:name="Grid Table 7 Colorful Accent 3" w:uiPriority="52"/>
+    <w:lsdException w:name="Grid Table 1 Light Accent 4" w:uiPriority="46"/>
+    <w:lsdException w:name="Grid Table 2 Accent 4" w:uiPriority="47"/>
+    <w:lsdException w:name="Grid Table 3 Accent 4" w:uiPriority="48"/>
+    <w:lsdException w:name="Grid Table 4 Accent 4" w:uiPriority="49"/>
+    <w:lsdException w:name="Grid Table 5 Dark Accent 4" w:uiPriority="50"/>
+    <w:lsdException w:name="Grid Table 6 Colorful Accent 4" w:uiPriority="51"/>
+    <w:lsdException w:name="Grid Table 7 Colorful Accent 4" w:uiPriority="52"/>
+    <w:lsdException w:name="Grid Table 1 Light Accent 5" w:uiPriority="46"/>
+    <w:lsdException w:name="Grid Table 2 Accent 5" w:uiPriority="47"/>
+    <w:lsdException w:name="Grid Table 3 Accent 5" w:uiPriority="48"/>
+    <w:lsdException w:name="Grid Table 4 Accent 5" w:uiPriority="49"/>
+    <w:lsdException w:name="Grid Table 5 Dark Accent 5" w:uiPriority="50"/>
+    <w:lsdException w:name="Grid Table 6 Colorful Accent 5" w:uiPriority="51"/>
+    <w:lsdException w:name="Grid Table 7 Colorful Accent 5" w:uiPriority="52"/>
+    <w:lsdException w:name="Grid Table 1 Light Accent 6" w:uiPriority="46"/>
+    <w:lsdException w:name="Grid Table 2 Accent 6" w:uiPriority="47"/>
+    <w:lsdException w:name="Grid Table 3 Accent 6" w:uiPriority="48"/>
+    <w:lsdException w:name="Grid Table 4 Accent 6" w:uiPriority="49"/>
+    <w:lsdException w:name="Grid Table 5 Dark Accent 6" w:uiPriority="50"/>
+    <w:lsdException w:name="Grid Table 6 Colorful Accent 6" w:uiPriority="51"/>
+    <w:lsdException w:name="Grid Table 7 Colorful Accent 6" w:uiPriority="52"/>
+    <w:lsdException w:name="List Table 1 Light" w:uiPriority="46"/>
+    <w:lsdException w:name="List Table 2" w:uiPriority="47"/>
+    <w:lsdException w:name="List Table 3" w:uiPriority="48"/>
+    <w:lsdException w:name="List Table 4" w:uiPriority="49"/>
+    <w:lsdException w:name="List Table 5 Dark" w:uiPriority="50"/>
+    <w:lsdException w:name="List Table 6 Colorful" w:uiPriority="51"/>
+    <w:lsdException w:name="List Table 7 Colorful" w:uiPriority="52"/>
+    <w:lsdException w:name="List Table 1 Light Accent 1" w:uiPriority="46"/>
+    <w:lsdException w:name="List Table 2 Accent 1" w:uiPriority="47"/>
+    <w:lsdException w:name="List Table 3 Accent 1" w:uiPriority="48"/>
+    <w:lsdException w:name="List Table 4 Accent 1" w:uiPriority="49"/>
+    <w:lsdException w:name="List Table 5 Dark Accent 1" w:uiPriority="50"/>
+    <w:lsdException w:name="List Table 6 Colorful Accent 1" w:uiPriority="51"/>
+    <w:lsdException w:name="List Table 7 Colorful Accent 1" w:uiPriority="52"/>
+    <w:lsdException w:name="List Table 1 Light Accent 2" w:uiPriority="46"/>
+    <w:lsdException w:name="List Table 2 Accent 2" w:uiPriority="47"/>
+    <w:lsdException w:name="List Table 3 Accent 2" w:uiPriority="48"/>
+    <w:lsdException w:name="List Table 4 Accent 2" w:uiPriority="49"/>
+    <w:lsdException w:name="List Table 5 Dark Accent 2" w:uiPriority="50"/>
+    <w:lsdException w:name="List Table 6 Colorful Accent 2" w:uiPriority="51"/>
+    <w:lsdException w:name="List Table 7 Colorful Accent 2" w:uiPriority="52"/>
+    <w:lsdException w:name="List Table 1 Light Accent 3" w:uiPriority="46"/>
+    <w:lsdException w:name="List Table 2 Accent 3" w:uiPriority="47"/>
+    <w:lsdException w:name="List Table 3 Accent 3" w:uiPriority="48"/>
+    <w:lsdException w:name="List Table 4 Accent 3" w:uiPriority="49"/>
+    <w:lsdException w:name="List Table 5 Dark Accent 3" w:uiPriority="50"/>
+    <w:lsdException w:name="List Table 6 Colorful Accent 3" w:uiPriority="51"/>
+    <w:lsdException w:name="List Table 7 Colorful Accent 3" w:uiPriority="52"/>
+    <w:lsdException w:name="List Table 1 Light Accent 4" w:uiPriority="46"/>
+    <w:lsdException w:name="List Table 2 Accent 4" w:uiPriority="47"/>
+    <w:lsdException w:name="List Table 3 Accent 4" w:uiPriority="48"/>
+    <w:lsdException w:name="List Table 4 Accent 4" w:uiPriority="49"/>
+    <w:lsdException w:name="List Table 5 Dark Accent 4" w:uiPriority="50"/>
+    <w:lsdException w:name="List Table 6 Colorful Accent 4" w:uiPriority="51"/>
+    <w:lsdException w:name="List Table 7 Colorful Accent 4" w:uiPriority="52"/>
+    <w:lsdException w:name="List Table 1 Light Accent 5" w:uiPriority="46"/>
+    <w:lsdException w:name="List Table 2 Accent 5" w:uiPriority="47"/>
+    <w:lsdException w:name="List Table 3 Accent 5" w:uiPriority="48"/>
+    <w:lsdException w:name="List Table 4 Accent 5" w:uiPriority="49"/>
+    <w:lsdException w:name="List Table 5 Dark Accent 5" w:uiPriority="50"/>
+    <w:lsdException w:name="List Table 6 Colorful Accent 5" w:uiPriority="51"/>
+    <w:lsdException w:name="List Table 7 Colorful Accent 5" w:uiPriority="52"/>
+    <w:lsdException w:name="List Table 1 Light Accent 6" w:uiPriority="46"/>
+    <w:lsdException w:name="List Table 2 Accent 6" w:uiPriority="47"/>
+    <w:lsdException w:name="List Table 3 Accent 6" w:uiPriority="48"/>
+    <w:lsdException w:name="List Table 4 Accent 6" w:uiPriority="49"/>
+    <w:lsdException w:name="List Table 5 Dark Accent 6" w:uiPriority="50"/>
+    <w:lsdException w:name="List Table 6 Colorful Accent 6" w:uiPriority="51"/>
+    <w:lsdException w:name="List Table 7 Colorful Accent 6" w:uiPriority="52"/>
+    <w:lsdException w:name="Mention" w:semiHidden="1" w:unhideWhenUsed="1"/>
+    <w:lsdException w:name="Smart Hyperlink" w:semiHidden="1" w:unhideWhenUsed="1"/>
   </w:latentStyles>
   <w:style w:type="paragraph" w:default="1" w:styleId="Normal">
     <w:name w:val="Normal"/>
@@ -5615,7 +5338,7 @@
   <a:extraClrSchemeLst/>
   <a:extLst>
     <a:ext uri="{05A4C25C-085E-4340-85A3-A5531E510DB2}">
-      <thm15:themeFamily xmlns:thm15="http://schemas.microsoft.com/office/thememl/2012/main" xmlns="" name="Office Theme" id="{62F939B6-93AF-4DB8-9C6B-D6C7DFDC589F}" vid="{4A3C46E8-61CC-4603-A589-7422A47A8E4A}"/>
+      <thm15:themeFamily xmlns:thm15="http://schemas.microsoft.com/office/thememl/2012/main" name="Office Theme" id="{62F939B6-93AF-4DB8-9C6B-D6C7DFDC589F}" vid="{4A3C46E8-61CC-4603-A589-7422A47A8E4A}"/>
     </a:ext>
   </a:extLst>
 </a:theme>

</xml_diff>

<commit_message>
Braam se deel van die Manual Klaar
</commit_message>
<xml_diff>
--- a/Final Report Draft.docx
+++ b/Final Report Draft.docx
@@ -1,6 +1,6 @@
 
 <file path=word/document.xml><?xml version="1.0" encoding="utf-8"?>
-<w:document xmlns:wpc="http://schemas.microsoft.com/office/word/2010/wordprocessingCanvas" xmlns:mo="http://schemas.microsoft.com/office/mac/office/2008/main" xmlns:mc="http://schemas.openxmlformats.org/markup-compatibility/2006" xmlns:mv="urn:schemas-microsoft-com:mac:vml" xmlns:o="urn:schemas-microsoft-com:office:office" xmlns:r="http://schemas.openxmlformats.org/officeDocument/2006/relationships" xmlns:m="http://schemas.openxmlformats.org/officeDocument/2006/math" xmlns:v="urn:schemas-microsoft-com:vml" xmlns:wp14="http://schemas.microsoft.com/office/word/2010/wordprocessingDrawing" xmlns:wp="http://schemas.openxmlformats.org/drawingml/2006/wordprocessingDrawing" xmlns:w10="urn:schemas-microsoft-com:office:word" xmlns:w="http://schemas.openxmlformats.org/wordprocessingml/2006/main" xmlns:w14="http://schemas.microsoft.com/office/word/2010/wordml" xmlns:w15="http://schemas.microsoft.com/office/word/2012/wordml" xmlns:wpg="http://schemas.microsoft.com/office/word/2010/wordprocessingGroup" xmlns:wpi="http://schemas.microsoft.com/office/word/2010/wordprocessingInk" xmlns:wne="http://schemas.microsoft.com/office/word/2006/wordml" xmlns:wps="http://schemas.microsoft.com/office/word/2010/wordprocessingShape" mc:Ignorable="w14 w15 wp14">
+<w:document xmlns:wpc="http://schemas.microsoft.com/office/word/2010/wordprocessingCanvas" xmlns:mc="http://schemas.openxmlformats.org/markup-compatibility/2006" xmlns:o="urn:schemas-microsoft-com:office:office" xmlns:r="http://schemas.openxmlformats.org/officeDocument/2006/relationships" xmlns:m="http://schemas.openxmlformats.org/officeDocument/2006/math" xmlns:v="urn:schemas-microsoft-com:vml" xmlns:wp14="http://schemas.microsoft.com/office/word/2010/wordprocessingDrawing" xmlns:wp="http://schemas.openxmlformats.org/drawingml/2006/wordprocessingDrawing" xmlns:w10="urn:schemas-microsoft-com:office:word" xmlns:w="http://schemas.openxmlformats.org/wordprocessingml/2006/main" xmlns:w14="http://schemas.microsoft.com/office/word/2010/wordml" xmlns:w15="http://schemas.microsoft.com/office/word/2012/wordml" xmlns:wpg="http://schemas.microsoft.com/office/word/2010/wordprocessingGroup" xmlns:wpi="http://schemas.microsoft.com/office/word/2010/wordprocessingInk" xmlns:wne="http://schemas.microsoft.com/office/word/2006/wordml" xmlns:wps="http://schemas.microsoft.com/office/word/2010/wordprocessingShape" mc:Ignorable="w14 w15 wp14">
   <w:body>
     <w:p>
       <w:pPr>
@@ -90,21 +90,7 @@
         <w:rPr>
           <w:lang w:val="en-ZA"/>
         </w:rPr>
-        <w:t xml:space="preserve"> news articles with </w:t>
-      </w:r>
-      <w:proofErr w:type="spellStart"/>
-      <w:r>
-        <w:rPr>
-          <w:lang w:val="en-ZA"/>
-        </w:rPr>
-        <w:t>Blockchain</w:t>
-      </w:r>
-      <w:proofErr w:type="spellEnd"/>
-      <w:r>
-        <w:rPr>
-          <w:lang w:val="en-ZA"/>
-        </w:rPr>
-        <w:t xml:space="preserve"> technology. Verified news articles </w:t>
+        <w:t xml:space="preserve"> news articles with Blockchain technology. Verified news articles </w:t>
       </w:r>
       <w:r>
         <w:rPr>
@@ -249,16 +235,8 @@
         <w:rPr>
           <w:lang w:val="en-ZA"/>
         </w:rPr>
-        <w:t xml:space="preserve"> to access data on the database and the </w:t>
-      </w:r>
-      <w:proofErr w:type="spellStart"/>
-      <w:r>
-        <w:rPr>
-          <w:lang w:val="en-ZA"/>
-        </w:rPr>
-        <w:t>blockchain</w:t>
-      </w:r>
-      <w:proofErr w:type="spellEnd"/>
+        <w:t xml:space="preserve"> to access data on the database and the blockchain</w:t>
+      </w:r>
       <w:r>
         <w:rPr>
           <w:lang w:val="en-ZA"/>
@@ -326,41 +304,13 @@
       <w:r>
         <w:t xml:space="preserve"> (</w:t>
       </w:r>
-      <w:proofErr w:type="spellStart"/>
       <w:r>
         <w:rPr>
           <w:rFonts w:cs="Arial"/>
           <w:shd w:val="clear" w:color="auto" w:fill="FFFFFF"/>
           <w:lang w:val="en-ZA"/>
         </w:rPr>
-        <w:t>Allcott</w:t>
-      </w:r>
-      <w:proofErr w:type="spellEnd"/>
-      <w:r>
-        <w:rPr>
-          <w:rFonts w:cs="Arial"/>
-          <w:shd w:val="clear" w:color="auto" w:fill="FFFFFF"/>
-          <w:lang w:val="en-ZA"/>
-        </w:rPr>
-        <w:t xml:space="preserve"> and </w:t>
-      </w:r>
-      <w:proofErr w:type="spellStart"/>
-      <w:r>
-        <w:rPr>
-          <w:rFonts w:cs="Arial"/>
-          <w:shd w:val="clear" w:color="auto" w:fill="FFFFFF"/>
-          <w:lang w:val="en-ZA"/>
-        </w:rPr>
-        <w:t>Gentzkow</w:t>
-      </w:r>
-      <w:proofErr w:type="spellEnd"/>
-      <w:r>
-        <w:rPr>
-          <w:rFonts w:cs="Arial"/>
-          <w:shd w:val="clear" w:color="auto" w:fill="FFFFFF"/>
-          <w:lang w:val="en-ZA"/>
-        </w:rPr>
-        <w:t>, 2017:4</w:t>
+        <w:t>Allcott and Gentzkow, 2017:4</w:t>
       </w:r>
       <w:r>
         <w:t>)</w:t>
@@ -494,21 +444,7 @@
         <w:rPr>
           <w:lang w:val="en-ZA"/>
         </w:rPr>
-        <w:t xml:space="preserve"> to call </w:t>
-      </w:r>
-      <w:proofErr w:type="spellStart"/>
-      <w:r>
-        <w:rPr>
-          <w:lang w:val="en-ZA"/>
-        </w:rPr>
-        <w:t>php</w:t>
-      </w:r>
-      <w:proofErr w:type="spellEnd"/>
-      <w:r>
-        <w:rPr>
-          <w:lang w:val="en-ZA"/>
-        </w:rPr>
-        <w:t xml:space="preserve"> functions and so on,</w:t>
+        <w:t xml:space="preserve"> to call php functions and so on,</w:t>
       </w:r>
       <w:r>
         <w:rPr>
@@ -587,16 +523,8 @@
         <w:rPr>
           <w:lang w:val="en-ZA"/>
         </w:rPr>
-        <w:t xml:space="preserve">, are added to the </w:t>
-      </w:r>
-      <w:proofErr w:type="spellStart"/>
-      <w:r>
-        <w:rPr>
-          <w:lang w:val="en-ZA"/>
-        </w:rPr>
-        <w:t>blockchain</w:t>
-      </w:r>
-      <w:proofErr w:type="spellEnd"/>
+        <w:t>, are added to the blockchain</w:t>
+      </w:r>
       <w:r>
         <w:rPr>
           <w:lang w:val="en-ZA"/>
@@ -638,29 +566,7 @@
         <w:rPr>
           <w:lang w:val="en-ZA"/>
         </w:rPr>
-        <w:t xml:space="preserve">The </w:t>
-      </w:r>
-      <w:proofErr w:type="spellStart"/>
-      <w:r>
-        <w:rPr>
-          <w:lang w:val="en-ZA"/>
-        </w:rPr>
-        <w:t>webse</w:t>
-      </w:r>
-      <w:bookmarkStart w:id="0" w:name="_GoBack"/>
-      <w:bookmarkEnd w:id="0"/>
-      <w:r>
-        <w:rPr>
-          <w:lang w:val="en-ZA"/>
-        </w:rPr>
-        <w:t>rvice</w:t>
-      </w:r>
-      <w:proofErr w:type="spellEnd"/>
-      <w:r>
-        <w:rPr>
-          <w:lang w:val="en-ZA"/>
-        </w:rPr>
-        <w:t xml:space="preserve"> is written in PHP</w:t>
+        <w:t>The webservice is written in PHP</w:t>
       </w:r>
       <w:r>
         <w:rPr>
@@ -708,14 +614,7 @@
         <w:rPr>
           <w:lang w:val="en-ZA"/>
         </w:rPr>
-        <w:t xml:space="preserve">The </w:t>
-      </w:r>
-      <w:proofErr w:type="spellStart"/>
-      <w:r>
-        <w:rPr>
-          <w:lang w:val="en-ZA"/>
-        </w:rPr>
-        <w:t>web</w:t>
+        <w:t>The web</w:t>
       </w:r>
       <w:r>
         <w:rPr>
@@ -723,7 +622,6 @@
         </w:rPr>
         <w:t>service</w:t>
       </w:r>
-      <w:proofErr w:type="spellEnd"/>
       <w:r>
         <w:rPr>
           <w:lang w:val="en-ZA"/>
@@ -782,21 +680,7 @@
         <w:rPr>
           <w:lang w:val="en-ZA"/>
         </w:rPr>
-        <w:t xml:space="preserve">The website to the </w:t>
-      </w:r>
-      <w:proofErr w:type="spellStart"/>
-      <w:r>
-        <w:rPr>
-          <w:lang w:val="en-ZA"/>
-        </w:rPr>
-        <w:t>blockchain</w:t>
-      </w:r>
-      <w:proofErr w:type="spellEnd"/>
-      <w:r>
-        <w:rPr>
-          <w:lang w:val="en-ZA"/>
-        </w:rPr>
-        <w:t xml:space="preserve"> and</w:t>
+        <w:t>The website to the blockchain and</w:t>
       </w:r>
     </w:p>
     <w:p>
@@ -847,19 +731,11 @@
         </w:rPr>
         <w:t xml:space="preserve">Our project is on Amazon’s </w:t>
       </w:r>
-      <w:proofErr w:type="spellStart"/>
-      <w:r>
-        <w:rPr>
-          <w:lang w:val="en-ZA"/>
-        </w:rPr>
-        <w:t>Webservice</w:t>
-      </w:r>
-      <w:proofErr w:type="spellEnd"/>
-      <w:r>
-        <w:rPr>
-          <w:lang w:val="en-ZA"/>
-        </w:rPr>
-        <w:t xml:space="preserve"> (</w:t>
+      <w:r>
+        <w:rPr>
+          <w:lang w:val="en-ZA"/>
+        </w:rPr>
+        <w:t>Webservice (</w:t>
       </w:r>
       <w:r>
         <w:rPr>
@@ -913,61 +789,19 @@
         <w:rPr>
           <w:lang w:val="en-ZA"/>
         </w:rPr>
-        <w:t>’s localhost directory(/</w:t>
-      </w:r>
-      <w:proofErr w:type="spellStart"/>
-      <w:r>
-        <w:rPr>
-          <w:lang w:val="en-ZA"/>
-        </w:rPr>
-        <w:t>var</w:t>
-      </w:r>
-      <w:proofErr w:type="spellEnd"/>
-      <w:r>
-        <w:rPr>
-          <w:lang w:val="en-ZA"/>
-        </w:rPr>
-        <w:t>/www/html/) to load the files from a remote computer via a web browser</w:t>
-      </w:r>
-      <w:r>
-        <w:rPr>
-          <w:lang w:val="en-ZA"/>
-        </w:rPr>
-        <w:t xml:space="preserve">. Our main </w:t>
-      </w:r>
-      <w:proofErr w:type="spellStart"/>
-      <w:r>
-        <w:rPr>
-          <w:lang w:val="en-ZA"/>
-        </w:rPr>
-        <w:t>blockchain</w:t>
-      </w:r>
-      <w:proofErr w:type="spellEnd"/>
-      <w:r>
-        <w:rPr>
-          <w:lang w:val="en-ZA"/>
-        </w:rPr>
-        <w:t xml:space="preserve"> chain is also hosted on the EC2.</w:t>
-      </w:r>
-      <w:r>
-        <w:rPr>
-          <w:lang w:val="en-ZA"/>
-        </w:rPr>
-        <w:t xml:space="preserve"> The instance is loaded with a LAMP stack and </w:t>
-      </w:r>
-      <w:proofErr w:type="spellStart"/>
-      <w:r>
-        <w:rPr>
-          <w:lang w:val="en-ZA"/>
-        </w:rPr>
-        <w:t>multichain</w:t>
-      </w:r>
-      <w:proofErr w:type="spellEnd"/>
-      <w:r>
-        <w:rPr>
-          <w:lang w:val="en-ZA"/>
-        </w:rPr>
-        <w:t xml:space="preserve"> software. There are special security groups formed for this instance as well as Elastic IP’s.</w:t>
+        <w:t>’s localhost directory(/var/www/html/) to load the files from a remote computer via a web browser</w:t>
+      </w:r>
+      <w:r>
+        <w:rPr>
+          <w:lang w:val="en-ZA"/>
+        </w:rPr>
+        <w:t>. Our main blockchain chain is also hosted on the EC2.</w:t>
+      </w:r>
+      <w:r>
+        <w:rPr>
+          <w:lang w:val="en-ZA"/>
+        </w:rPr>
+        <w:t xml:space="preserve"> The instance is loaded with a LAMP stack and multichain software. There are special security groups formed for this instance as well as Elastic IP’s.</w:t>
       </w:r>
     </w:p>
     <w:p>
@@ -1000,63 +834,13 @@
         <w:rPr>
           <w:lang w:val="en-ZA"/>
         </w:rPr>
-        <w:t xml:space="preserve">We used </w:t>
-      </w:r>
-      <w:proofErr w:type="spellStart"/>
-      <w:r>
-        <w:rPr>
-          <w:lang w:val="en-ZA"/>
-        </w:rPr>
-        <w:t>Multichain</w:t>
-      </w:r>
-      <w:proofErr w:type="spellEnd"/>
-      <w:r>
-        <w:rPr>
-          <w:lang w:val="en-ZA"/>
-        </w:rPr>
-        <w:t xml:space="preserve"> as our </w:t>
-      </w:r>
-      <w:proofErr w:type="spellStart"/>
-      <w:r>
-        <w:rPr>
-          <w:lang w:val="en-ZA"/>
-        </w:rPr>
-        <w:t>Blockchain</w:t>
-      </w:r>
-      <w:proofErr w:type="spellEnd"/>
-      <w:r>
-        <w:rPr>
-          <w:lang w:val="en-ZA"/>
-        </w:rPr>
-        <w:t xml:space="preserve"> creator. </w:t>
-      </w:r>
-      <w:proofErr w:type="spellStart"/>
-      <w:r>
-        <w:rPr>
-          <w:lang w:val="en-ZA"/>
-        </w:rPr>
-        <w:t>Multichain</w:t>
-      </w:r>
-      <w:proofErr w:type="spellEnd"/>
-      <w:r>
-        <w:rPr>
-          <w:lang w:val="en-ZA"/>
-        </w:rPr>
-        <w:t xml:space="preserve"> is a very flexible tool, allowing developers to create their own chain with streams and assets. </w:t>
-      </w:r>
-      <w:proofErr w:type="spellStart"/>
-      <w:r>
-        <w:rPr>
-          <w:lang w:val="en-ZA"/>
-        </w:rPr>
-        <w:t>Multichain</w:t>
-      </w:r>
-      <w:proofErr w:type="spellEnd"/>
-      <w:r>
-        <w:rPr>
-          <w:lang w:val="en-ZA"/>
-        </w:rPr>
-        <w:t xml:space="preserve"> also offers the feature to mine and customize the chain’s parameters to suit your needs.</w:t>
+        <w:t xml:space="preserve">We used Multichain as our Blockchain creator. </w:t>
+      </w:r>
+      <w:r>
+        <w:rPr>
+          <w:lang w:val="en-ZA"/>
+        </w:rPr>
+        <w:t>Multichain is a very flexible tool, allowing developers to create their own chain with streams and assets. Multichain also offers the feature to mine and customize the chain’s parameters to suit your needs.</w:t>
       </w:r>
     </w:p>
     <w:p>
@@ -1124,21 +908,7 @@
         <w:rPr>
           <w:lang w:val="en-ZA"/>
         </w:rPr>
-        <w:t xml:space="preserve"> PHP, HTML, </w:t>
-      </w:r>
-      <w:proofErr w:type="spellStart"/>
-      <w:r>
-        <w:rPr>
-          <w:lang w:val="en-ZA"/>
-        </w:rPr>
-        <w:t>Javascript</w:t>
-      </w:r>
-      <w:proofErr w:type="spellEnd"/>
-      <w:r>
-        <w:rPr>
-          <w:lang w:val="en-ZA"/>
-        </w:rPr>
-        <w:t>, Java, CSS</w:t>
+        <w:t xml:space="preserve"> PHP, HTML, Javascript, Java, CSS</w:t>
       </w:r>
       <w:r>
         <w:rPr>
@@ -1152,14 +922,18 @@
         </w:rPr>
         <w:t xml:space="preserve"> </w:t>
       </w:r>
-      <w:proofErr w:type="spellStart"/>
       <w:r>
         <w:rPr>
           <w:lang w:val="en-ZA"/>
         </w:rPr>
         <w:t>Multichain</w:t>
       </w:r>
-      <w:proofErr w:type="spellEnd"/>
+      <w:r>
+        <w:rPr>
+          <w:lang w:val="en-ZA"/>
+        </w:rPr>
+        <w:t>, MySQL(mysqli), Putty, WinSCP</w:t>
+      </w:r>
       <w:r>
         <w:rPr>
           <w:lang w:val="en-ZA"/>
@@ -1201,21 +975,7 @@
         <w:rPr>
           <w:lang w:val="en-ZA"/>
         </w:rPr>
-        <w:t xml:space="preserve">The </w:t>
-      </w:r>
-      <w:proofErr w:type="spellStart"/>
-      <w:r>
-        <w:rPr>
-          <w:lang w:val="en-ZA"/>
-        </w:rPr>
-        <w:t>multichain</w:t>
-      </w:r>
-      <w:proofErr w:type="spellEnd"/>
-      <w:r>
-        <w:rPr>
-          <w:lang w:val="en-ZA"/>
-        </w:rPr>
-        <w:t xml:space="preserve"> software has little online support</w:t>
+        <w:t>The multichain software has little online support</w:t>
       </w:r>
       <w:r>
         <w:rPr>
@@ -1239,7 +999,14 @@
         <w:rPr>
           <w:lang w:val="en-ZA"/>
         </w:rPr>
-        <w:t xml:space="preserve"> we had to answer ourselves. This took a lot of our time. Another time consuming task was the fact that we had to learn a lot of new </w:t>
+        <w:t xml:space="preserve"> we had to answer ourselves. This took a lot of our time. Another time </w:t>
+      </w:r>
+      <w:r>
+        <w:rPr>
+          <w:lang w:val="en-ZA"/>
+        </w:rPr>
+        <w:lastRenderedPageBreak/>
+        <w:t xml:space="preserve">consuming task was the fact that we had to learn a lot of new </w:t>
       </w:r>
       <w:r>
         <w:rPr>
@@ -1251,14 +1018,7 @@
         <w:rPr>
           <w:lang w:val="en-ZA"/>
         </w:rPr>
-        <w:t xml:space="preserve">languages to </w:t>
-      </w:r>
-      <w:r>
-        <w:rPr>
-          <w:lang w:val="en-ZA"/>
-        </w:rPr>
-        <w:lastRenderedPageBreak/>
-        <w:t>create our project. We also struggled with the connection of the chains</w:t>
+        <w:t>languages to create our project. We also struggled with the connection of the chains</w:t>
       </w:r>
       <w:r>
         <w:rPr>
@@ -1494,41 +1254,13 @@
         </w:rPr>
         <w:t xml:space="preserve">Our first and most important objective is to help create an online environment where news readers can easily establish the credibility of what they are reading. This has become crucial in today’s online environment where fake news has risen as a hot topic as far as social issues regarding the internet is concerned. This is largely because of how social media has changed the way readers gather news these days. Alarmingly, </w:t>
       </w:r>
-      <w:proofErr w:type="spellStart"/>
       <w:r>
         <w:rPr>
           <w:rFonts w:cs="Arial"/>
           <w:shd w:val="clear" w:color="auto" w:fill="FFFFFF"/>
           <w:lang w:val="en-ZA"/>
         </w:rPr>
-        <w:t>Allcott</w:t>
-      </w:r>
-      <w:proofErr w:type="spellEnd"/>
-      <w:r>
-        <w:rPr>
-          <w:rFonts w:cs="Arial"/>
-          <w:shd w:val="clear" w:color="auto" w:fill="FFFFFF"/>
-          <w:lang w:val="en-ZA"/>
-        </w:rPr>
-        <w:t xml:space="preserve"> and </w:t>
-      </w:r>
-      <w:proofErr w:type="spellStart"/>
-      <w:r>
-        <w:rPr>
-          <w:rFonts w:cs="Arial"/>
-          <w:shd w:val="clear" w:color="auto" w:fill="FFFFFF"/>
-          <w:lang w:val="en-ZA"/>
-        </w:rPr>
-        <w:t>Gentzkow</w:t>
-      </w:r>
-      <w:proofErr w:type="spellEnd"/>
-      <w:r>
-        <w:rPr>
-          <w:rFonts w:cs="Arial"/>
-          <w:shd w:val="clear" w:color="auto" w:fill="FFFFFF"/>
-          <w:lang w:val="en-ZA"/>
-        </w:rPr>
-        <w:t xml:space="preserve"> (2017:2) noted that of news readers in the United States, 62 percent used social media to get their news, Facebook users were the main culprits for the sharing of fake news stories and a large number of readers reported that they believed fake news stories.</w:t>
+        <w:t>Allcott and Gentzkow (2017:2) noted that of news readers in the United States, 62 percent used social media to get their news, Facebook users were the main culprits for the sharing of fake news stories and a large number of readers reported that they believed fake news stories.</w:t>
       </w:r>
     </w:p>
     <w:p>
@@ -1555,21 +1287,7 @@
         <w:rPr>
           <w:lang w:val="en-ZA"/>
         </w:rPr>
-        <w:t xml:space="preserve">In the same way </w:t>
-      </w:r>
-      <w:proofErr w:type="spellStart"/>
-      <w:r>
-        <w:rPr>
-          <w:lang w:val="en-ZA"/>
-        </w:rPr>
-        <w:t>blockchain</w:t>
-      </w:r>
-      <w:proofErr w:type="spellEnd"/>
-      <w:r>
-        <w:rPr>
-          <w:lang w:val="en-ZA"/>
-        </w:rPr>
-        <w:t xml:space="preserve"> technology has recently been used to add transparency to the diamond trade, where the trade of blood diamonds polluted the market, we would like to help clean up the news industry in such a way where readers would much rather opt to use outlets that contain this type of verification system on their articles, than outlets that do not. Outlets that have nothing to hide should have no problem in having their articles verified in a fair manner. The idea is then that trustworthy sources should thrive while fake news should die out, or at least have a much less significant impact on today’s society.</w:t>
+        <w:t>In the same way blockchain technology has recently been used to add transparency to the diamond trade, where the trade of blood diamonds polluted the market, we would like to help clean up the news industry in such a way where readers would much rather opt to use outlets that contain this type of verification system on their articles, than outlets that do not. Outlets that have nothing to hide should have no problem in having their articles verified in a fair manner. The idea is then that trustworthy sources should thrive while fake news should die out, or at least have a much less significant impact on today’s society.</w:t>
       </w:r>
     </w:p>
     <w:p>
@@ -1713,48 +1431,20 @@
         <w:rPr>
           <w:lang w:val="en-ZA"/>
         </w:rPr>
-        <w:t xml:space="preserve">and displayed in a website without the use of a </w:t>
-      </w:r>
-      <w:proofErr w:type="spellStart"/>
-      <w:r>
-        <w:rPr>
-          <w:lang w:val="en-ZA"/>
-        </w:rPr>
-        <w:t>blockchain</w:t>
-      </w:r>
-      <w:proofErr w:type="spellEnd"/>
-      <w:r>
-        <w:rPr>
-          <w:lang w:val="en-ZA"/>
-        </w:rPr>
-        <w:t xml:space="preserve">. The disadvantage is that the users have no way to verify the news. </w:t>
-      </w:r>
-    </w:p>
-    <w:p>
-      <w:pPr>
-        <w:rPr>
-          <w:lang w:val="en-ZA"/>
-        </w:rPr>
-      </w:pPr>
-      <w:r>
-        <w:rPr>
-          <w:lang w:val="en-ZA"/>
-        </w:rPr>
-        <w:t xml:space="preserve">The second option entails using </w:t>
-      </w:r>
-      <w:proofErr w:type="spellStart"/>
-      <w:r>
-        <w:rPr>
-          <w:lang w:val="en-ZA"/>
-        </w:rPr>
-        <w:t>Blockchain</w:t>
-      </w:r>
-      <w:proofErr w:type="spellEnd"/>
-      <w:r>
-        <w:rPr>
-          <w:lang w:val="en-ZA"/>
-        </w:rPr>
-        <w:t xml:space="preserve">: </w:t>
+        <w:t xml:space="preserve">and displayed in a website without the use of a blockchain. The disadvantage is that the users have no way to verify the news. </w:t>
+      </w:r>
+    </w:p>
+    <w:p>
+      <w:pPr>
+        <w:rPr>
+          <w:lang w:val="en-ZA"/>
+        </w:rPr>
+      </w:pPr>
+      <w:r>
+        <w:rPr>
+          <w:lang w:val="en-ZA"/>
+        </w:rPr>
+        <w:t xml:space="preserve">The second option entails using Blockchain: </w:t>
       </w:r>
       <w:r>
         <w:rPr>
@@ -1766,16 +1456,8 @@
         <w:rPr>
           <w:lang w:val="en-ZA"/>
         </w:rPr>
-        <w:t xml:space="preserve"> </w:t>
-      </w:r>
-      <w:proofErr w:type="spellStart"/>
-      <w:r>
-        <w:rPr>
-          <w:lang w:val="en-ZA"/>
-        </w:rPr>
-        <w:t>blockchain</w:t>
-      </w:r>
-      <w:proofErr w:type="spellEnd"/>
+        <w:t xml:space="preserve"> blockchain</w:t>
+      </w:r>
       <w:r>
         <w:rPr>
           <w:lang w:val="en-ZA"/>
@@ -1980,105 +1662,7 @@
         <w:rPr>
           <w:lang w:val="en-ZA"/>
         </w:rPr>
-        <w:t xml:space="preserve">The interesting aspect of using </w:t>
-      </w:r>
-      <w:proofErr w:type="spellStart"/>
-      <w:r>
-        <w:rPr>
-          <w:lang w:val="en-ZA"/>
-        </w:rPr>
-        <w:t>blockchain</w:t>
-      </w:r>
-      <w:proofErr w:type="spellEnd"/>
-      <w:r>
-        <w:rPr>
-          <w:lang w:val="en-ZA"/>
-        </w:rPr>
-        <w:t xml:space="preserve"> technology out of a resource and cost perspective is that apart from your regular resources used for hosting, the </w:t>
-      </w:r>
-      <w:proofErr w:type="spellStart"/>
-      <w:r>
-        <w:rPr>
-          <w:lang w:val="en-ZA"/>
-        </w:rPr>
-        <w:t>blockchain</w:t>
-      </w:r>
-      <w:proofErr w:type="spellEnd"/>
-      <w:r>
-        <w:rPr>
-          <w:lang w:val="en-ZA"/>
-        </w:rPr>
-        <w:t xml:space="preserve"> part of your system works completely differently. Out of a software point of view there are not any costs involved in using </w:t>
-      </w:r>
-      <w:proofErr w:type="spellStart"/>
-      <w:r>
-        <w:rPr>
-          <w:lang w:val="en-ZA"/>
-        </w:rPr>
-        <w:t>Multichain</w:t>
-      </w:r>
-      <w:proofErr w:type="spellEnd"/>
-      <w:r>
-        <w:rPr>
-          <w:lang w:val="en-ZA"/>
-        </w:rPr>
-        <w:t xml:space="preserve"> for development. Out of a hardware point of view it becomes more complicated, as hosting a </w:t>
-      </w:r>
-      <w:proofErr w:type="spellStart"/>
-      <w:r>
-        <w:rPr>
-          <w:lang w:val="en-ZA"/>
-        </w:rPr>
-        <w:t>blockchain</w:t>
-      </w:r>
-      <w:proofErr w:type="spellEnd"/>
-      <w:r>
-        <w:rPr>
-          <w:lang w:val="en-ZA"/>
-        </w:rPr>
-        <w:t xml:space="preserve"> requires several devices linked in a fully distributed manner. On a small scale this is not much of an issue, but scalability makes things all the more complicated. Out of a business perspective it would be wisest to find some way of rewarding users who allow their physical devices to form part of your </w:t>
-      </w:r>
-      <w:proofErr w:type="spellStart"/>
-      <w:r>
-        <w:rPr>
-          <w:lang w:val="en-ZA"/>
-        </w:rPr>
-        <w:t>blockchain</w:t>
-      </w:r>
-      <w:proofErr w:type="spellEnd"/>
-      <w:r>
-        <w:rPr>
-          <w:lang w:val="en-ZA"/>
-        </w:rPr>
-        <w:t xml:space="preserve">. Of course this was an easy problem to solve for cryptocurrencies such as bitcoin who would reward users who mined with small fractions of their currency. We are however not working with a currency, so some form of incentive must be created. Of course we aim to establish a community of internet users who would like their daily browsing not to be polluted by fake news. Whether or not this would be enough reason for readers to be willing to become part of the </w:t>
-      </w:r>
-      <w:proofErr w:type="spellStart"/>
-      <w:r>
-        <w:rPr>
-          <w:lang w:val="en-ZA"/>
-        </w:rPr>
-        <w:t>blockchain</w:t>
-      </w:r>
-      <w:proofErr w:type="spellEnd"/>
-      <w:r>
-        <w:rPr>
-          <w:lang w:val="en-ZA"/>
-        </w:rPr>
-        <w:t xml:space="preserve"> is unpredictable, but considering your average internet user, it would unlikely be enough incentive. Other rewards could include handling users who are actively part as the </w:t>
-      </w:r>
-      <w:proofErr w:type="spellStart"/>
-      <w:r>
-        <w:rPr>
-          <w:lang w:val="en-ZA"/>
-        </w:rPr>
-        <w:t>blockchain</w:t>
-      </w:r>
-      <w:proofErr w:type="spellEnd"/>
-      <w:r>
-        <w:rPr>
-          <w:lang w:val="en-ZA"/>
-        </w:rPr>
-        <w:t xml:space="preserve"> as users with a sort of premium membership to your site, giving them extra privileges.</w:t>
+        <w:t>The interesting aspect of using blockchain technology out of a resource and cost perspective is that apart from your regular resources used for hosting, the blockchain part of your system works completely differently. Out of a software point of view there are not any costs involved in using Multichain for development. Out of a hardware point of view it becomes more complicated, as hosting a blockchain requires several devices linked in a fully distributed manner. On a small scale this is not much of an issue, but scalability makes things all the more complicated. Out of a business perspective it would be wisest to find some way of rewarding users who allow their physical devices to form part of your blockchain. Of course this was an easy problem to solve for cryptocurrencies such as bitcoin who would reward users who mined with small fractions of their currency. We are however not working with a currency, so some form of incentive must be created. Of course we aim to establish a community of internet users who would like their daily browsing not to be polluted by fake news. Whether or not this would be enough reason for readers to be willing to become part of the blockchain is unpredictable, but considering your average internet user, it would unlikely be enough incentive. Other rewards could include handling users who are actively part as the blockchain as users with a sort of premium membership to your site, giving them extra privileges.</w:t>
       </w:r>
     </w:p>
     <w:p>
@@ -2095,21 +1679,7 @@
           <w:lang w:val="en-ZA"/>
         </w:rPr>
         <w:lastRenderedPageBreak/>
-        <w:t xml:space="preserve">Using Amazon Web Services has become the easiest way to host your system on the internet today. It is incredibly flexible, especially in terms of scalability, as we can use lightweight, cheap options for development and testing, but you can scale up what you pay for at any time according to your need, without having to work with any hardware yourself. As most </w:t>
-      </w:r>
-      <w:proofErr w:type="spellStart"/>
-      <w:r>
-        <w:rPr>
-          <w:lang w:val="en-ZA"/>
-        </w:rPr>
-        <w:t>blockchains</w:t>
-      </w:r>
-      <w:proofErr w:type="spellEnd"/>
-      <w:r>
-        <w:rPr>
-          <w:lang w:val="en-ZA"/>
-        </w:rPr>
-        <w:t xml:space="preserve"> are only a few gigabytes large, but known as quite a slow way to handle data, one could expect that using an AWS EC2 option focused more on computing would be the smart move. According to Amazon “</w:t>
+        <w:t>Using Amazon Web Services has become the easiest way to host your system on the internet today. It is incredibly flexible, especially in terms of scalability, as we can use lightweight, cheap options for development and testing, but you can scale up what you pay for at any time according to your need, without having to work with any hardware yourself. As most blockchains are only a few gigabytes large, but known as quite a slow way to handle data, one could expect that using an AWS EC2 option focused more on computing would be the smart move. According to Amazon “</w:t>
       </w:r>
       <w:r>
         <w:rPr>
@@ -2166,63 +1736,13 @@
         <w:rPr>
           <w:lang w:val="en-ZA"/>
         </w:rPr>
-        <w:t xml:space="preserve">The Truth project has tremendous potential that can still be developed and refined. Our project covered only a small amount of possible opportunities when it comes to </w:t>
-      </w:r>
-      <w:proofErr w:type="spellStart"/>
-      <w:r>
-        <w:rPr>
-          <w:lang w:val="en-ZA"/>
-        </w:rPr>
-        <w:t>Blockchain</w:t>
-      </w:r>
-      <w:proofErr w:type="spellEnd"/>
-      <w:r>
-        <w:rPr>
-          <w:lang w:val="en-ZA"/>
-        </w:rPr>
-        <w:t xml:space="preserve">. Truth only validates the votes associated with the article validation. Further studies could possibly be based on adding articles to the </w:t>
-      </w:r>
-      <w:proofErr w:type="spellStart"/>
-      <w:r>
-        <w:rPr>
-          <w:lang w:val="en-ZA"/>
-        </w:rPr>
-        <w:t>blockchain</w:t>
-      </w:r>
-      <w:proofErr w:type="spellEnd"/>
-      <w:r>
-        <w:rPr>
-          <w:lang w:val="en-ZA"/>
-        </w:rPr>
-        <w:t xml:space="preserve">, along with the votes and login information of the users. Due to the limited resources and no prior experience with </w:t>
-      </w:r>
-      <w:proofErr w:type="spellStart"/>
-      <w:r>
-        <w:rPr>
-          <w:lang w:val="en-ZA"/>
-        </w:rPr>
-        <w:t>blockchain</w:t>
-      </w:r>
-      <w:proofErr w:type="spellEnd"/>
-      <w:r>
-        <w:rPr>
-          <w:lang w:val="en-ZA"/>
-        </w:rPr>
-        <w:t xml:space="preserve">, the project had a small scope, which could be broaden with additional knowledge and training on </w:t>
-      </w:r>
-      <w:proofErr w:type="spellStart"/>
-      <w:r>
-        <w:rPr>
-          <w:lang w:val="en-ZA"/>
-        </w:rPr>
-        <w:t>Blockchain</w:t>
-      </w:r>
-      <w:proofErr w:type="spellEnd"/>
-      <w:r>
-        <w:rPr>
-          <w:lang w:val="en-ZA"/>
-        </w:rPr>
-        <w:t>.</w:t>
+        <w:t>The Truth project has tremendous potential that can still be developed and refined. Our project covered only a small amount of possible opportunities when it comes to Blockchain. Truth only validates the votes associated with the article validation. Further studies could possibly be based on adding articles to the blockchain</w:t>
+      </w:r>
+      <w:r>
+        <w:rPr>
+          <w:lang w:val="en-ZA"/>
+        </w:rPr>
+        <w:t>, along with the votes and login information of the users. Due to the limited resources and no prior experience with blockchain, the project had a small scope, which could be broaden with additional knowledge and training on Blockchain.</w:t>
       </w:r>
     </w:p>
     <w:p>
@@ -2303,47 +1823,11 @@
           <w:lang w:val="en-ZA"/>
         </w:rPr>
       </w:pPr>
-      <w:proofErr w:type="spellStart"/>
-      <w:r>
-        <w:rPr>
-          <w:lang w:val="en-ZA"/>
-        </w:rPr>
-        <w:t>Blockchain</w:t>
-      </w:r>
-      <w:proofErr w:type="spellEnd"/>
-      <w:r>
-        <w:rPr>
-          <w:lang w:val="en-ZA"/>
-        </w:rPr>
-        <w:t xml:space="preserve"> can be used to secure the system and make it virtually impenetrable. Because it is a distributed database it </w:t>
-      </w:r>
-      <w:proofErr w:type="spellStart"/>
-      <w:r>
-        <w:rPr>
-          <w:lang w:val="en-ZA"/>
-        </w:rPr>
-        <w:t>cant</w:t>
-      </w:r>
-      <w:proofErr w:type="spellEnd"/>
-      <w:r>
-        <w:rPr>
-          <w:lang w:val="en-ZA"/>
-        </w:rPr>
-        <w:t xml:space="preserve"> be hacked from, </w:t>
-      </w:r>
-      <w:proofErr w:type="spellStart"/>
-      <w:r>
-        <w:rPr>
-          <w:lang w:val="en-ZA"/>
-        </w:rPr>
-        <w:t>lets</w:t>
-      </w:r>
-      <w:proofErr w:type="spellEnd"/>
-      <w:r>
-        <w:rPr>
-          <w:lang w:val="en-ZA"/>
-        </w:rPr>
-        <w:t xml:space="preserve"> say 50 locations.</w:t>
+      <w:r>
+        <w:rPr>
+          <w:lang w:val="en-ZA"/>
+        </w:rPr>
+        <w:t>Blockchain can be used to secure the system and make it virtually impenetrable. Because it is a distributed database it cant be hacked from, lets say 50 locations.</w:t>
       </w:r>
     </w:p>
     <w:p>
@@ -2843,6 +2327,642 @@
           <w:lang w:val="en-ZA"/>
         </w:rPr>
         <w:t>APPENDIX B: USER MANUAL</w:t>
+      </w:r>
+    </w:p>
+    <w:p>
+      <w:pPr>
+        <w:rPr>
+          <w:u w:val="single"/>
+          <w:lang w:val="en-ZA"/>
+        </w:rPr>
+      </w:pPr>
+      <w:r>
+        <w:rPr>
+          <w:u w:val="single"/>
+          <w:lang w:val="en-ZA"/>
+        </w:rPr>
+        <w:t>Registration</w:t>
+      </w:r>
+    </w:p>
+    <w:p>
+      <w:pPr>
+        <w:rPr>
+          <w:lang w:val="en-ZA"/>
+        </w:rPr>
+      </w:pPr>
+      <w:r>
+        <w:rPr>
+          <w:noProof/>
+          <w:lang w:eastAsia="af-ZA"/>
+        </w:rPr>
+        <w:drawing>
+          <wp:anchor distT="0" distB="0" distL="114300" distR="114300" simplePos="0" relativeHeight="251664384" behindDoc="0" locked="0" layoutInCell="1" allowOverlap="1" wp14:anchorId="18465222" wp14:editId="28D82FCC">
+            <wp:simplePos x="0" y="0"/>
+            <wp:positionH relativeFrom="column">
+              <wp:posOffset>-276225</wp:posOffset>
+            </wp:positionH>
+            <wp:positionV relativeFrom="paragraph">
+              <wp:posOffset>227965</wp:posOffset>
+            </wp:positionV>
+            <wp:extent cx="6276975" cy="2438400"/>
+            <wp:effectExtent l="0" t="0" r="9525" b="0"/>
+            <wp:wrapNone/>
+            <wp:docPr id="1" name="Picture 1"/>
+            <wp:cNvGraphicFramePr>
+              <a:graphicFrameLocks xmlns:a="http://schemas.openxmlformats.org/drawingml/2006/main" noChangeAspect="1"/>
+            </wp:cNvGraphicFramePr>
+            <a:graphic xmlns:a="http://schemas.openxmlformats.org/drawingml/2006/main">
+              <a:graphicData uri="http://schemas.openxmlformats.org/drawingml/2006/picture">
+                <pic:pic xmlns:pic="http://schemas.openxmlformats.org/drawingml/2006/picture">
+                  <pic:nvPicPr>
+                    <pic:cNvPr id="1" name="2017-10-22 (5).png"/>
+                    <pic:cNvPicPr/>
+                  </pic:nvPicPr>
+                  <pic:blipFill rotWithShape="1">
+                    <a:blip r:embed="rId7" cstate="print">
+                      <a:extLst>
+                        <a:ext uri="{28A0092B-C50C-407E-A947-70E740481C1C}">
+                          <a14:useLocalDpi xmlns:a14="http://schemas.microsoft.com/office/drawing/2010/main" val="0"/>
+                        </a:ext>
+                      </a:extLst>
+                    </a:blip>
+                    <a:srcRect t="-296" r="-876" b="3979"/>
+                    <a:stretch/>
+                  </pic:blipFill>
+                  <pic:spPr bwMode="auto">
+                    <a:xfrm>
+                      <a:off x="0" y="0"/>
+                      <a:ext cx="6276975" cy="2438400"/>
+                    </a:xfrm>
+                    <a:prstGeom prst="rect">
+                      <a:avLst/>
+                    </a:prstGeom>
+                    <a:ln>
+                      <a:noFill/>
+                    </a:ln>
+                    <a:extLst>
+                      <a:ext uri="{53640926-AAD7-44D8-BBD7-CCE9431645EC}">
+                        <a14:shadowObscured xmlns:a14="http://schemas.microsoft.com/office/drawing/2010/main"/>
+                      </a:ext>
+                    </a:extLst>
+                  </pic:spPr>
+                </pic:pic>
+              </a:graphicData>
+            </a:graphic>
+            <wp14:sizeRelH relativeFrom="page">
+              <wp14:pctWidth>0</wp14:pctWidth>
+            </wp14:sizeRelH>
+            <wp14:sizeRelV relativeFrom="page">
+              <wp14:pctHeight>0</wp14:pctHeight>
+            </wp14:sizeRelV>
+          </wp:anchor>
+        </w:drawing>
+      </w:r>
+      <w:r>
+        <w:rPr>
+          <w:lang w:val="en-ZA"/>
+        </w:rPr>
+        <w:t>When the user reaches the login page he will see the following:</w:t>
+      </w:r>
+    </w:p>
+    <w:p>
+      <w:pPr>
+        <w:spacing w:line="259" w:lineRule="auto"/>
+        <w:jc w:val="left"/>
+        <w:rPr>
+          <w:lang w:val="en-ZA"/>
+        </w:rPr>
+      </w:pPr>
+      <w:r>
+        <w:rPr>
+          <w:lang w:val="en-ZA"/>
+        </w:rPr>
+        <w:br w:type="page"/>
+      </w:r>
+    </w:p>
+    <w:p>
+      <w:pPr>
+        <w:rPr>
+          <w:lang w:val="en-ZA"/>
+        </w:rPr>
+      </w:pPr>
+      <w:r>
+        <w:rPr>
+          <w:lang w:val="en-ZA"/>
+        </w:rPr>
+        <w:lastRenderedPageBreak/>
+        <w:t>From here the user can register by filling in the required fields. The user must fill in each field and the passwords must much otherwise an error will occur:</w:t>
+      </w:r>
+    </w:p>
+    <w:p>
+      <w:pPr>
+        <w:rPr>
+          <w:lang w:val="en-ZA"/>
+        </w:rPr>
+      </w:pPr>
+      <w:r>
+        <w:rPr>
+          <w:noProof/>
+          <w:lang w:eastAsia="af-ZA"/>
+        </w:rPr>
+        <w:drawing>
+          <wp:inline distT="0" distB="0" distL="0" distR="0" wp14:anchorId="0A5FE78E" wp14:editId="2A96C2F3">
+            <wp:extent cx="3295650" cy="952500"/>
+            <wp:effectExtent l="0" t="0" r="0" b="0"/>
+            <wp:docPr id="2" name="Picture 2"/>
+            <wp:cNvGraphicFramePr>
+              <a:graphicFrameLocks xmlns:a="http://schemas.openxmlformats.org/drawingml/2006/main" noChangeAspect="1"/>
+            </wp:cNvGraphicFramePr>
+            <a:graphic xmlns:a="http://schemas.openxmlformats.org/drawingml/2006/main">
+              <a:graphicData uri="http://schemas.openxmlformats.org/drawingml/2006/picture">
+                <pic:pic xmlns:pic="http://schemas.openxmlformats.org/drawingml/2006/picture">
+                  <pic:nvPicPr>
+                    <pic:cNvPr id="2" name="2017-10-22 (17).png"/>
+                    <pic:cNvPicPr/>
+                  </pic:nvPicPr>
+                  <pic:blipFill rotWithShape="1">
+                    <a:blip r:embed="rId8">
+                      <a:extLst>
+                        <a:ext uri="{28A0092B-C50C-407E-A947-70E740481C1C}">
+                          <a14:useLocalDpi xmlns:a14="http://schemas.microsoft.com/office/drawing/2010/main" val="0"/>
+                        </a:ext>
+                      </a:extLst>
+                    </a:blip>
+                    <a:srcRect l="35697" t="7133" r="35579" b="77790"/>
+                    <a:stretch/>
+                  </pic:blipFill>
+                  <pic:spPr bwMode="auto">
+                    <a:xfrm>
+                      <a:off x="0" y="0"/>
+                      <a:ext cx="3391644" cy="980244"/>
+                    </a:xfrm>
+                    <a:prstGeom prst="rect">
+                      <a:avLst/>
+                    </a:prstGeom>
+                    <a:ln>
+                      <a:noFill/>
+                    </a:ln>
+                    <a:extLst>
+                      <a:ext uri="{53640926-AAD7-44D8-BBD7-CCE9431645EC}">
+                        <a14:shadowObscured xmlns:a14="http://schemas.microsoft.com/office/drawing/2010/main"/>
+                      </a:ext>
+                    </a:extLst>
+                  </pic:spPr>
+                </pic:pic>
+              </a:graphicData>
+            </a:graphic>
+          </wp:inline>
+        </w:drawing>
+      </w:r>
+    </w:p>
+    <w:p>
+      <w:pPr>
+        <w:rPr>
+          <w:lang w:val="en-ZA"/>
+        </w:rPr>
+      </w:pPr>
+      <w:r>
+        <w:rPr>
+          <w:lang w:val="en-ZA"/>
+        </w:rPr>
+        <w:t>Once a user is successfully created the user is redirected to the home page:</w:t>
+      </w:r>
+    </w:p>
+    <w:p>
+      <w:pPr>
+        <w:rPr>
+          <w:lang w:val="en-ZA"/>
+        </w:rPr>
+      </w:pPr>
+      <w:r>
+        <w:rPr>
+          <w:noProof/>
+          <w:lang w:eastAsia="af-ZA"/>
+        </w:rPr>
+        <w:drawing>
+          <wp:inline distT="0" distB="0" distL="0" distR="0" wp14:anchorId="0577C5BD" wp14:editId="7BE5F391">
+            <wp:extent cx="2649220" cy="1171509"/>
+            <wp:effectExtent l="0" t="0" r="0" b="0"/>
+            <wp:docPr id="3" name="Picture 3"/>
+            <wp:cNvGraphicFramePr>
+              <a:graphicFrameLocks xmlns:a="http://schemas.openxmlformats.org/drawingml/2006/main" noChangeAspect="1"/>
+            </wp:cNvGraphicFramePr>
+            <a:graphic xmlns:a="http://schemas.openxmlformats.org/drawingml/2006/main">
+              <a:graphicData uri="http://schemas.openxmlformats.org/drawingml/2006/picture">
+                <pic:pic xmlns:pic="http://schemas.openxmlformats.org/drawingml/2006/picture">
+                  <pic:nvPicPr>
+                    <pic:cNvPr id="3" name="2017-10-22 (9).png"/>
+                    <pic:cNvPicPr/>
+                  </pic:nvPicPr>
+                  <pic:blipFill rotWithShape="1">
+                    <a:blip r:embed="rId9">
+                      <a:extLst>
+                        <a:ext uri="{28A0092B-C50C-407E-A947-70E740481C1C}">
+                          <a14:useLocalDpi xmlns:a14="http://schemas.microsoft.com/office/drawing/2010/main" val="0"/>
+                        </a:ext>
+                      </a:extLst>
+                    </a:blip>
+                    <a:srcRect l="35564" t="6795" r="35686" b="78137"/>
+                    <a:stretch/>
+                  </pic:blipFill>
+                  <pic:spPr bwMode="auto">
+                    <a:xfrm>
+                      <a:off x="0" y="0"/>
+                      <a:ext cx="2679874" cy="1185065"/>
+                    </a:xfrm>
+                    <a:prstGeom prst="rect">
+                      <a:avLst/>
+                    </a:prstGeom>
+                    <a:ln>
+                      <a:noFill/>
+                    </a:ln>
+                    <a:extLst>
+                      <a:ext uri="{53640926-AAD7-44D8-BBD7-CCE9431645EC}">
+                        <a14:shadowObscured xmlns:a14="http://schemas.microsoft.com/office/drawing/2010/main"/>
+                      </a:ext>
+                    </a:extLst>
+                  </pic:spPr>
+                </pic:pic>
+              </a:graphicData>
+            </a:graphic>
+          </wp:inline>
+        </w:drawing>
+      </w:r>
+      <w:r>
+        <w:rPr>
+          <w:noProof/>
+          <w:lang w:eastAsia="af-ZA"/>
+        </w:rPr>
+        <w:drawing>
+          <wp:inline distT="0" distB="0" distL="0" distR="0" wp14:anchorId="17A553A0" wp14:editId="3D2B2781">
+            <wp:extent cx="3067050" cy="1805709"/>
+            <wp:effectExtent l="0" t="0" r="0" b="4445"/>
+            <wp:docPr id="4" name="Picture 4"/>
+            <wp:cNvGraphicFramePr>
+              <a:graphicFrameLocks xmlns:a="http://schemas.openxmlformats.org/drawingml/2006/main" noChangeAspect="1"/>
+            </wp:cNvGraphicFramePr>
+            <a:graphic xmlns:a="http://schemas.openxmlformats.org/drawingml/2006/main">
+              <a:graphicData uri="http://schemas.openxmlformats.org/drawingml/2006/picture">
+                <pic:pic xmlns:pic="http://schemas.openxmlformats.org/drawingml/2006/picture">
+                  <pic:nvPicPr>
+                    <pic:cNvPr id="4" name="2017-10-22 (21).png"/>
+                    <pic:cNvPicPr/>
+                  </pic:nvPicPr>
+                  <pic:blipFill rotWithShape="1">
+                    <a:blip r:embed="rId10">
+                      <a:extLst>
+                        <a:ext uri="{28A0092B-C50C-407E-A947-70E740481C1C}">
+                          <a14:useLocalDpi xmlns:a14="http://schemas.microsoft.com/office/drawing/2010/main" val="0"/>
+                        </a:ext>
+                      </a:extLst>
+                    </a:blip>
+                    <a:srcRect l="15622" t="48454" r="45989" b="11365"/>
+                    <a:stretch/>
+                  </pic:blipFill>
+                  <pic:spPr bwMode="auto">
+                    <a:xfrm>
+                      <a:off x="0" y="0"/>
+                      <a:ext cx="3080578" cy="1813674"/>
+                    </a:xfrm>
+                    <a:prstGeom prst="rect">
+                      <a:avLst/>
+                    </a:prstGeom>
+                    <a:ln>
+                      <a:noFill/>
+                    </a:ln>
+                    <a:extLst>
+                      <a:ext uri="{53640926-AAD7-44D8-BBD7-CCE9431645EC}">
+                        <a14:shadowObscured xmlns:a14="http://schemas.microsoft.com/office/drawing/2010/main"/>
+                      </a:ext>
+                    </a:extLst>
+                  </pic:spPr>
+                </pic:pic>
+              </a:graphicData>
+            </a:graphic>
+          </wp:inline>
+        </w:drawing>
+      </w:r>
+    </w:p>
+    <w:p>
+      <w:pPr>
+        <w:spacing w:line="240" w:lineRule="auto"/>
+        <w:rPr>
+          <w:u w:val="single"/>
+          <w:lang w:val="en-ZA"/>
+        </w:rPr>
+      </w:pPr>
+      <w:r>
+        <w:rPr>
+          <w:noProof/>
+          <w:u w:val="single"/>
+          <w:lang w:eastAsia="af-ZA"/>
+        </w:rPr>
+        <w:drawing>
+          <wp:inline distT="0" distB="0" distL="0" distR="0" wp14:anchorId="0890A060" wp14:editId="316CF4DB">
+            <wp:extent cx="5524500" cy="2752725"/>
+            <wp:effectExtent l="0" t="0" r="0" b="9525"/>
+            <wp:docPr id="5" name="Picture 5"/>
+            <wp:cNvGraphicFramePr>
+              <a:graphicFrameLocks xmlns:a="http://schemas.openxmlformats.org/drawingml/2006/main" noChangeAspect="1"/>
+            </wp:cNvGraphicFramePr>
+            <a:graphic xmlns:a="http://schemas.openxmlformats.org/drawingml/2006/main">
+              <a:graphicData uri="http://schemas.openxmlformats.org/drawingml/2006/picture">
+                <pic:pic xmlns:pic="http://schemas.openxmlformats.org/drawingml/2006/picture">
+                  <pic:nvPicPr>
+                    <pic:cNvPr id="5" name="2017-10-22 (3).png"/>
+                    <pic:cNvPicPr/>
+                  </pic:nvPicPr>
+                  <pic:blipFill rotWithShape="1">
+                    <a:blip r:embed="rId11" cstate="print">
+                      <a:extLst>
+                        <a:ext uri="{28A0092B-C50C-407E-A947-70E740481C1C}">
+                          <a14:useLocalDpi xmlns:a14="http://schemas.microsoft.com/office/drawing/2010/main" val="0"/>
+                        </a:ext>
+                      </a:extLst>
+                    </a:blip>
+                    <a:srcRect l="1163" t="9751" r="2449" b="4865"/>
+                    <a:stretch/>
+                  </pic:blipFill>
+                  <pic:spPr bwMode="auto">
+                    <a:xfrm>
+                      <a:off x="0" y="0"/>
+                      <a:ext cx="5524500" cy="2752725"/>
+                    </a:xfrm>
+                    <a:prstGeom prst="rect">
+                      <a:avLst/>
+                    </a:prstGeom>
+                    <a:ln>
+                      <a:noFill/>
+                    </a:ln>
+                    <a:extLst>
+                      <a:ext uri="{53640926-AAD7-44D8-BBD7-CCE9431645EC}">
+                        <a14:shadowObscured xmlns:a14="http://schemas.microsoft.com/office/drawing/2010/main"/>
+                      </a:ext>
+                    </a:extLst>
+                  </pic:spPr>
+                </pic:pic>
+              </a:graphicData>
+            </a:graphic>
+          </wp:inline>
+        </w:drawing>
+      </w:r>
+    </w:p>
+    <w:p>
+      <w:pPr>
+        <w:spacing w:line="240" w:lineRule="auto"/>
+        <w:rPr>
+          <w:u w:val="single"/>
+          <w:lang w:val="en-ZA"/>
+        </w:rPr>
+      </w:pPr>
+      <w:r>
+        <w:rPr>
+          <w:u w:val="single"/>
+          <w:lang w:val="en-ZA"/>
+        </w:rPr>
+        <w:t>Login</w:t>
+      </w:r>
+    </w:p>
+    <w:p>
+      <w:pPr>
+        <w:spacing w:line="240" w:lineRule="auto"/>
+        <w:rPr>
+          <w:lang w:val="en-ZA"/>
+        </w:rPr>
+      </w:pPr>
+      <w:r>
+        <w:rPr>
+          <w:lang w:val="en-ZA"/>
+        </w:rPr>
+        <w:t>When a user exits, and has already been registered, and wants to log in he can do so using the username and password created in register:</w:t>
+      </w:r>
+    </w:p>
+    <w:p>
+      <w:pPr>
+        <w:spacing w:line="259" w:lineRule="auto"/>
+        <w:jc w:val="left"/>
+        <w:rPr>
+          <w:lang w:val="en-ZA"/>
+        </w:rPr>
+      </w:pPr>
+      <w:r>
+        <w:rPr>
+          <w:noProof/>
+          <w:lang w:eastAsia="af-ZA"/>
+        </w:rPr>
+        <w:drawing>
+          <wp:anchor distT="0" distB="0" distL="114300" distR="114300" simplePos="0" relativeHeight="251675648" behindDoc="0" locked="0" layoutInCell="1" allowOverlap="1" wp14:anchorId="7AE2B636" wp14:editId="4D2ED2D7">
+            <wp:simplePos x="0" y="0"/>
+            <wp:positionH relativeFrom="column">
+              <wp:posOffset>19050</wp:posOffset>
+            </wp:positionH>
+            <wp:positionV relativeFrom="paragraph">
+              <wp:posOffset>54610</wp:posOffset>
+            </wp:positionV>
+            <wp:extent cx="4019550" cy="1647825"/>
+            <wp:effectExtent l="0" t="0" r="0" b="9525"/>
+            <wp:wrapNone/>
+            <wp:docPr id="6" name="Picture 6"/>
+            <wp:cNvGraphicFramePr>
+              <a:graphicFrameLocks xmlns:a="http://schemas.openxmlformats.org/drawingml/2006/main" noChangeAspect="1"/>
+            </wp:cNvGraphicFramePr>
+            <a:graphic xmlns:a="http://schemas.openxmlformats.org/drawingml/2006/main">
+              <a:graphicData uri="http://schemas.openxmlformats.org/drawingml/2006/picture">
+                <pic:pic xmlns:pic="http://schemas.openxmlformats.org/drawingml/2006/picture">
+                  <pic:nvPicPr>
+                    <pic:cNvPr id="6" name="2017-10-22 (11).png"/>
+                    <pic:cNvPicPr/>
+                  </pic:nvPicPr>
+                  <pic:blipFill rotWithShape="1">
+                    <a:blip r:embed="rId12" cstate="print">
+                      <a:extLst>
+                        <a:ext uri="{28A0092B-C50C-407E-A947-70E740481C1C}">
+                          <a14:useLocalDpi xmlns:a14="http://schemas.microsoft.com/office/drawing/2010/main" val="0"/>
+                        </a:ext>
+                      </a:extLst>
+                    </a:blip>
+                    <a:srcRect l="30246" t="7386" r="35353" b="41502"/>
+                    <a:stretch/>
+                  </pic:blipFill>
+                  <pic:spPr bwMode="auto">
+                    <a:xfrm>
+                      <a:off x="0" y="0"/>
+                      <a:ext cx="4019550" cy="1647825"/>
+                    </a:xfrm>
+                    <a:prstGeom prst="rect">
+                      <a:avLst/>
+                    </a:prstGeom>
+                    <a:ln>
+                      <a:noFill/>
+                    </a:ln>
+                    <a:extLst>
+                      <a:ext uri="{53640926-AAD7-44D8-BBD7-CCE9431645EC}">
+                        <a14:shadowObscured xmlns:a14="http://schemas.microsoft.com/office/drawing/2010/main"/>
+                      </a:ext>
+                    </a:extLst>
+                  </pic:spPr>
+                </pic:pic>
+              </a:graphicData>
+            </a:graphic>
+            <wp14:sizeRelH relativeFrom="margin">
+              <wp14:pctWidth>0</wp14:pctWidth>
+            </wp14:sizeRelH>
+          </wp:anchor>
+        </w:drawing>
+      </w:r>
+      <w:r>
+        <w:rPr>
+          <w:lang w:val="en-ZA"/>
+        </w:rPr>
+        <w:br w:type="page"/>
+      </w:r>
+      <w:bookmarkStart w:id="0" w:name="_GoBack"/>
+      <w:bookmarkEnd w:id="0"/>
+    </w:p>
+    <w:p>
+      <w:pPr>
+        <w:spacing w:line="240" w:lineRule="auto"/>
+        <w:rPr>
+          <w:lang w:val="en-ZA"/>
+        </w:rPr>
+      </w:pPr>
+      <w:r>
+        <w:rPr>
+          <w:lang w:val="en-ZA"/>
+        </w:rPr>
+        <w:lastRenderedPageBreak/>
+        <w:t>When a user is successfully logged in he is redirected to the home page. When the log in fails he is redirected to the login page to try and log in again:</w:t>
+      </w:r>
+    </w:p>
+    <w:p>
+      <w:pPr>
+        <w:spacing w:line="240" w:lineRule="auto"/>
+        <w:rPr>
+          <w:lang w:val="en-ZA"/>
+        </w:rPr>
+      </w:pPr>
+      <w:r>
+        <w:rPr>
+          <w:noProof/>
+          <w:lang w:eastAsia="af-ZA"/>
+        </w:rPr>
+        <w:t>When the Admin user logs in with the given credentials he is redirected to the Create Article page for admin users.</w:t>
+      </w:r>
+    </w:p>
+    <w:p>
+      <w:pPr>
+        <w:spacing w:line="240" w:lineRule="auto"/>
+        <w:rPr>
+          <w:lang w:val="en-ZA"/>
+        </w:rPr>
+      </w:pPr>
+      <w:r>
+        <w:rPr>
+          <w:noProof/>
+          <w:lang w:eastAsia="af-ZA"/>
+        </w:rPr>
+        <w:drawing>
+          <wp:inline distT="0" distB="0" distL="0" distR="0" wp14:anchorId="2FA1BB77" wp14:editId="7DB7982B">
+            <wp:extent cx="2695575" cy="2510585"/>
+            <wp:effectExtent l="0" t="0" r="0" b="4445"/>
+            <wp:docPr id="7" name="Picture 7"/>
+            <wp:cNvGraphicFramePr>
+              <a:graphicFrameLocks xmlns:a="http://schemas.openxmlformats.org/drawingml/2006/main" noChangeAspect="1"/>
+            </wp:cNvGraphicFramePr>
+            <a:graphic xmlns:a="http://schemas.openxmlformats.org/drawingml/2006/main">
+              <a:graphicData uri="http://schemas.openxmlformats.org/drawingml/2006/picture">
+                <pic:pic xmlns:pic="http://schemas.openxmlformats.org/drawingml/2006/picture">
+                  <pic:nvPicPr>
+                    <pic:cNvPr id="7" name="2017-10-22 (13).png"/>
+                    <pic:cNvPicPr/>
+                  </pic:nvPicPr>
+                  <pic:blipFill rotWithShape="1">
+                    <a:blip r:embed="rId13">
+                      <a:extLst>
+                        <a:ext uri="{28A0092B-C50C-407E-A947-70E740481C1C}">
+                          <a14:useLocalDpi xmlns:a14="http://schemas.microsoft.com/office/drawing/2010/main" val="0"/>
+                        </a:ext>
+                      </a:extLst>
+                    </a:blip>
+                    <a:srcRect l="30578" t="7386" r="35520" b="36478"/>
+                    <a:stretch/>
+                  </pic:blipFill>
+                  <pic:spPr bwMode="auto">
+                    <a:xfrm>
+                      <a:off x="0" y="0"/>
+                      <a:ext cx="2701494" cy="2516098"/>
+                    </a:xfrm>
+                    <a:prstGeom prst="rect">
+                      <a:avLst/>
+                    </a:prstGeom>
+                    <a:ln>
+                      <a:noFill/>
+                    </a:ln>
+                    <a:extLst>
+                      <a:ext uri="{53640926-AAD7-44D8-BBD7-CCE9431645EC}">
+                        <a14:shadowObscured xmlns:a14="http://schemas.microsoft.com/office/drawing/2010/main"/>
+                      </a:ext>
+                    </a:extLst>
+                  </pic:spPr>
+                </pic:pic>
+              </a:graphicData>
+            </a:graphic>
+          </wp:inline>
+        </w:drawing>
+      </w:r>
+      <w:r>
+        <w:rPr>
+          <w:noProof/>
+          <w:lang w:eastAsia="af-ZA"/>
+        </w:rPr>
+        <w:drawing>
+          <wp:inline distT="0" distB="0" distL="0" distR="0" wp14:anchorId="76C0C941" wp14:editId="699127CD">
+            <wp:extent cx="4324350" cy="1866900"/>
+            <wp:effectExtent l="0" t="0" r="0" b="0"/>
+            <wp:docPr id="11" name="Picture 11"/>
+            <wp:cNvGraphicFramePr>
+              <a:graphicFrameLocks xmlns:a="http://schemas.openxmlformats.org/drawingml/2006/main" noChangeAspect="1"/>
+            </wp:cNvGraphicFramePr>
+            <a:graphic xmlns:a="http://schemas.openxmlformats.org/drawingml/2006/main">
+              <a:graphicData uri="http://schemas.openxmlformats.org/drawingml/2006/picture">
+                <pic:pic xmlns:pic="http://schemas.openxmlformats.org/drawingml/2006/picture">
+                  <pic:nvPicPr>
+                    <pic:cNvPr id="11" name="2017-10-22 (15).png"/>
+                    <pic:cNvPicPr/>
+                  </pic:nvPicPr>
+                  <pic:blipFill rotWithShape="1">
+                    <a:blip r:embed="rId14" cstate="print">
+                      <a:extLst>
+                        <a:ext uri="{28A0092B-C50C-407E-A947-70E740481C1C}">
+                          <a14:useLocalDpi xmlns:a14="http://schemas.microsoft.com/office/drawing/2010/main" val="0"/>
+                        </a:ext>
+                      </a:extLst>
+                    </a:blip>
+                    <a:srcRect l="12630" t="2363" r="11921" b="39729"/>
+                    <a:stretch/>
+                  </pic:blipFill>
+                  <pic:spPr bwMode="auto">
+                    <a:xfrm>
+                      <a:off x="0" y="0"/>
+                      <a:ext cx="4324350" cy="1866900"/>
+                    </a:xfrm>
+                    <a:prstGeom prst="rect">
+                      <a:avLst/>
+                    </a:prstGeom>
+                    <a:ln>
+                      <a:noFill/>
+                    </a:ln>
+                    <a:extLst>
+                      <a:ext uri="{53640926-AAD7-44D8-BBD7-CCE9431645EC}">
+                        <a14:shadowObscured xmlns:a14="http://schemas.microsoft.com/office/drawing/2010/main"/>
+                      </a:ext>
+                    </a:extLst>
+                  </pic:spPr>
+                </pic:pic>
+              </a:graphicData>
+            </a:graphic>
+          </wp:inline>
+        </w:drawing>
       </w:r>
     </w:p>
     <w:sectPr>
@@ -2856,7 +2976,7 @@
 </file>
 
 <file path=word/endnotes.xml><?xml version="1.0" encoding="utf-8"?>
-<w:endnotes xmlns:wpc="http://schemas.microsoft.com/office/word/2010/wordprocessingCanvas" xmlns:mo="http://schemas.microsoft.com/office/mac/office/2008/main" xmlns:mc="http://schemas.openxmlformats.org/markup-compatibility/2006" xmlns:mv="urn:schemas-microsoft-com:mac:vml" xmlns:o="urn:schemas-microsoft-com:office:office" xmlns:r="http://schemas.openxmlformats.org/officeDocument/2006/relationships" xmlns:m="http://schemas.openxmlformats.org/officeDocument/2006/math" xmlns:v="urn:schemas-microsoft-com:vml" xmlns:wp14="http://schemas.microsoft.com/office/word/2010/wordprocessingDrawing" xmlns:wp="http://schemas.openxmlformats.org/drawingml/2006/wordprocessingDrawing" xmlns:w10="urn:schemas-microsoft-com:office:word" xmlns:w="http://schemas.openxmlformats.org/wordprocessingml/2006/main" xmlns:w14="http://schemas.microsoft.com/office/word/2010/wordml" xmlns:w15="http://schemas.microsoft.com/office/word/2012/wordml" xmlns:wpg="http://schemas.microsoft.com/office/word/2010/wordprocessingGroup" xmlns:wpi="http://schemas.microsoft.com/office/word/2010/wordprocessingInk" xmlns:wne="http://schemas.microsoft.com/office/word/2006/wordml" xmlns:wps="http://schemas.microsoft.com/office/word/2010/wordprocessingShape" mc:Ignorable="w14 w15 wp14">
+<w:endnotes xmlns:wpc="http://schemas.microsoft.com/office/word/2010/wordprocessingCanvas" xmlns:mc="http://schemas.openxmlformats.org/markup-compatibility/2006" xmlns:o="urn:schemas-microsoft-com:office:office" xmlns:r="http://schemas.openxmlformats.org/officeDocument/2006/relationships" xmlns:m="http://schemas.openxmlformats.org/officeDocument/2006/math" xmlns:v="urn:schemas-microsoft-com:vml" xmlns:wp14="http://schemas.microsoft.com/office/word/2010/wordprocessingDrawing" xmlns:wp="http://schemas.openxmlformats.org/drawingml/2006/wordprocessingDrawing" xmlns:w10="urn:schemas-microsoft-com:office:word" xmlns:w="http://schemas.openxmlformats.org/wordprocessingml/2006/main" xmlns:w14="http://schemas.microsoft.com/office/word/2010/wordml" xmlns:w15="http://schemas.microsoft.com/office/word/2012/wordml" xmlns:wpg="http://schemas.microsoft.com/office/word/2010/wordprocessingGroup" xmlns:wpi="http://schemas.microsoft.com/office/word/2010/wordprocessingInk" xmlns:wne="http://schemas.microsoft.com/office/word/2006/wordml" xmlns:wps="http://schemas.microsoft.com/office/word/2010/wordprocessingShape" mc:Ignorable="w14 w15 wp14">
   <w:endnote w:type="separator" w:id="-1">
     <w:p>
       <w:pPr>
@@ -2881,7 +3001,7 @@
 </file>
 
 <file path=word/footnotes.xml><?xml version="1.0" encoding="utf-8"?>
-<w:footnotes xmlns:wpc="http://schemas.microsoft.com/office/word/2010/wordprocessingCanvas" xmlns:mo="http://schemas.microsoft.com/office/mac/office/2008/main" xmlns:mc="http://schemas.openxmlformats.org/markup-compatibility/2006" xmlns:mv="urn:schemas-microsoft-com:mac:vml" xmlns:o="urn:schemas-microsoft-com:office:office" xmlns:r="http://schemas.openxmlformats.org/officeDocument/2006/relationships" xmlns:m="http://schemas.openxmlformats.org/officeDocument/2006/math" xmlns:v="urn:schemas-microsoft-com:vml" xmlns:wp14="http://schemas.microsoft.com/office/word/2010/wordprocessingDrawing" xmlns:wp="http://schemas.openxmlformats.org/drawingml/2006/wordprocessingDrawing" xmlns:w10="urn:schemas-microsoft-com:office:word" xmlns:w="http://schemas.openxmlformats.org/wordprocessingml/2006/main" xmlns:w14="http://schemas.microsoft.com/office/word/2010/wordml" xmlns:w15="http://schemas.microsoft.com/office/word/2012/wordml" xmlns:wpg="http://schemas.microsoft.com/office/word/2010/wordprocessingGroup" xmlns:wpi="http://schemas.microsoft.com/office/word/2010/wordprocessingInk" xmlns:wne="http://schemas.microsoft.com/office/word/2006/wordml" xmlns:wps="http://schemas.microsoft.com/office/word/2010/wordprocessingShape" mc:Ignorable="w14 w15 wp14">
+<w:footnotes xmlns:wpc="http://schemas.microsoft.com/office/word/2010/wordprocessingCanvas" xmlns:mc="http://schemas.openxmlformats.org/markup-compatibility/2006" xmlns:o="urn:schemas-microsoft-com:office:office" xmlns:r="http://schemas.openxmlformats.org/officeDocument/2006/relationships" xmlns:m="http://schemas.openxmlformats.org/officeDocument/2006/math" xmlns:v="urn:schemas-microsoft-com:vml" xmlns:wp14="http://schemas.microsoft.com/office/word/2010/wordprocessingDrawing" xmlns:wp="http://schemas.openxmlformats.org/drawingml/2006/wordprocessingDrawing" xmlns:w10="urn:schemas-microsoft-com:office:word" xmlns:w="http://schemas.openxmlformats.org/wordprocessingml/2006/main" xmlns:w14="http://schemas.microsoft.com/office/word/2010/wordml" xmlns:w15="http://schemas.microsoft.com/office/word/2012/wordml" xmlns:wpg="http://schemas.microsoft.com/office/word/2010/wordprocessingGroup" xmlns:wpi="http://schemas.microsoft.com/office/word/2010/wordprocessingInk" xmlns:wne="http://schemas.microsoft.com/office/word/2006/wordml" xmlns:wps="http://schemas.microsoft.com/office/word/2010/wordprocessingShape" mc:Ignorable="w14 w15 wp14">
   <w:footnote w:type="separator" w:id="-1">
     <w:p>
       <w:pPr>
@@ -2906,8 +3026,8 @@
 </file>
 
 <file path=word/numbering.xml><?xml version="1.0" encoding="utf-8"?>
-<w:numbering xmlns:wpc="http://schemas.microsoft.com/office/word/2010/wordprocessingCanvas" xmlns:mo="http://schemas.microsoft.com/office/mac/office/2008/main" xmlns:mc="http://schemas.openxmlformats.org/markup-compatibility/2006" xmlns:mv="urn:schemas-microsoft-com:mac:vml" xmlns:o="urn:schemas-microsoft-com:office:office" xmlns:r="http://schemas.openxmlformats.org/officeDocument/2006/relationships" xmlns:m="http://schemas.openxmlformats.org/officeDocument/2006/math" xmlns:v="urn:schemas-microsoft-com:vml" xmlns:wp14="http://schemas.microsoft.com/office/word/2010/wordprocessingDrawing" xmlns:wp="http://schemas.openxmlformats.org/drawingml/2006/wordprocessingDrawing" xmlns:w10="urn:schemas-microsoft-com:office:word" xmlns:w="http://schemas.openxmlformats.org/wordprocessingml/2006/main" xmlns:w14="http://schemas.microsoft.com/office/word/2010/wordml" xmlns:w15="http://schemas.microsoft.com/office/word/2012/wordml" xmlns:wpg="http://schemas.microsoft.com/office/word/2010/wordprocessingGroup" xmlns:wpi="http://schemas.microsoft.com/office/word/2010/wordprocessingInk" xmlns:wne="http://schemas.microsoft.com/office/word/2006/wordml" xmlns:wps="http://schemas.microsoft.com/office/word/2010/wordprocessingShape" mc:Ignorable="w14 w15 wp14">
-  <w:abstractNum w:abstractNumId="0">
+<w:numbering xmlns:wpc="http://schemas.microsoft.com/office/word/2010/wordprocessingCanvas" xmlns:mc="http://schemas.openxmlformats.org/markup-compatibility/2006" xmlns:o="urn:schemas-microsoft-com:office:office" xmlns:r="http://schemas.openxmlformats.org/officeDocument/2006/relationships" xmlns:m="http://schemas.openxmlformats.org/officeDocument/2006/math" xmlns:v="urn:schemas-microsoft-com:vml" xmlns:wp14="http://schemas.microsoft.com/office/word/2010/wordprocessingDrawing" xmlns:wp="http://schemas.openxmlformats.org/drawingml/2006/wordprocessingDrawing" xmlns:w10="urn:schemas-microsoft-com:office:word" xmlns:w="http://schemas.openxmlformats.org/wordprocessingml/2006/main" xmlns:w14="http://schemas.microsoft.com/office/word/2010/wordml" xmlns:w15="http://schemas.microsoft.com/office/word/2012/wordml" xmlns:wpg="http://schemas.microsoft.com/office/word/2010/wordprocessingGroup" xmlns:wpi="http://schemas.microsoft.com/office/word/2010/wordprocessingInk" xmlns:wne="http://schemas.microsoft.com/office/word/2006/wordml" xmlns:wps="http://schemas.microsoft.com/office/word/2010/wordprocessingShape" mc:Ignorable="w14 w15 wp14">
+  <w:abstractNum w:abstractNumId="0" w15:restartNumberingAfterBreak="0">
     <w:nsid w:val="0B4804A7"/>
     <w:multiLevelType w:val="multilevel"/>
     <w:tmpl w:val="552A897A"/>
@@ -3028,7 +3148,7 @@
       </w:rPr>
     </w:lvl>
   </w:abstractNum>
-  <w:abstractNum w:abstractNumId="1">
+  <w:abstractNum w:abstractNumId="1" w15:restartNumberingAfterBreak="0">
     <w:nsid w:val="14024F4B"/>
     <w:multiLevelType w:val="multilevel"/>
     <w:tmpl w:val="552A897A"/>
@@ -3149,7 +3269,7 @@
       </w:rPr>
     </w:lvl>
   </w:abstractNum>
-  <w:abstractNum w:abstractNumId="2">
+  <w:abstractNum w:abstractNumId="2" w15:restartNumberingAfterBreak="0">
     <w:nsid w:val="18DA10A6"/>
     <w:multiLevelType w:val="multilevel"/>
     <w:tmpl w:val="552A897A"/>
@@ -3270,7 +3390,7 @@
       </w:rPr>
     </w:lvl>
   </w:abstractNum>
-  <w:abstractNum w:abstractNumId="3">
+  <w:abstractNum w:abstractNumId="3" w15:restartNumberingAfterBreak="0">
     <w:nsid w:val="1B670532"/>
     <w:multiLevelType w:val="hybridMultilevel"/>
     <w:tmpl w:val="FFDC3826"/>
@@ -3383,7 +3503,7 @@
       </w:rPr>
     </w:lvl>
   </w:abstractNum>
-  <w:abstractNum w:abstractNumId="4">
+  <w:abstractNum w:abstractNumId="4" w15:restartNumberingAfterBreak="0">
     <w:nsid w:val="23872B7B"/>
     <w:multiLevelType w:val="multilevel"/>
     <w:tmpl w:val="552A897A"/>
@@ -3504,7 +3624,7 @@
       </w:rPr>
     </w:lvl>
   </w:abstractNum>
-  <w:abstractNum w:abstractNumId="5">
+  <w:abstractNum w:abstractNumId="5" w15:restartNumberingAfterBreak="0">
     <w:nsid w:val="26BD5B97"/>
     <w:multiLevelType w:val="hybridMultilevel"/>
     <w:tmpl w:val="FB8A67BE"/>
@@ -3617,7 +3737,7 @@
       </w:rPr>
     </w:lvl>
   </w:abstractNum>
-  <w:abstractNum w:abstractNumId="6">
+  <w:abstractNum w:abstractNumId="6" w15:restartNumberingAfterBreak="0">
     <w:nsid w:val="2B273D99"/>
     <w:multiLevelType w:val="hybridMultilevel"/>
     <w:tmpl w:val="B28C3CE0"/>
@@ -3730,7 +3850,7 @@
       </w:rPr>
     </w:lvl>
   </w:abstractNum>
-  <w:abstractNum w:abstractNumId="7">
+  <w:abstractNum w:abstractNumId="7" w15:restartNumberingAfterBreak="0">
     <w:nsid w:val="2BDF4E1D"/>
     <w:multiLevelType w:val="multilevel"/>
     <w:tmpl w:val="552A897A"/>
@@ -3851,7 +3971,7 @@
       </w:rPr>
     </w:lvl>
   </w:abstractNum>
-  <w:abstractNum w:abstractNumId="8">
+  <w:abstractNum w:abstractNumId="8" w15:restartNumberingAfterBreak="0">
     <w:nsid w:val="333246FC"/>
     <w:multiLevelType w:val="multilevel"/>
     <w:tmpl w:val="000C3F7E"/>
@@ -4000,7 +4120,7 @@
       </w:rPr>
     </w:lvl>
   </w:abstractNum>
-  <w:abstractNum w:abstractNumId="9">
+  <w:abstractNum w:abstractNumId="9" w15:restartNumberingAfterBreak="0">
     <w:nsid w:val="375A2C88"/>
     <w:multiLevelType w:val="multilevel"/>
     <w:tmpl w:val="552A897A"/>
@@ -4121,7 +4241,7 @@
       </w:rPr>
     </w:lvl>
   </w:abstractNum>
-  <w:abstractNum w:abstractNumId="10">
+  <w:abstractNum w:abstractNumId="10" w15:restartNumberingAfterBreak="0">
     <w:nsid w:val="6987202A"/>
     <w:multiLevelType w:val="multilevel"/>
     <w:tmpl w:val="552A897A"/>
@@ -4242,7 +4362,7 @@
       </w:rPr>
     </w:lvl>
   </w:abstractNum>
-  <w:abstractNum w:abstractNumId="11">
+  <w:abstractNum w:abstractNumId="11" w15:restartNumberingAfterBreak="0">
     <w:nsid w:val="796C6808"/>
     <w:multiLevelType w:val="hybridMultilevel"/>
     <w:tmpl w:val="2736C592"/>
@@ -4331,7 +4451,7 @@
       </w:pPr>
     </w:lvl>
   </w:abstractNum>
-  <w:abstractNum w:abstractNumId="12">
+  <w:abstractNum w:abstractNumId="12" w15:restartNumberingAfterBreak="0">
     <w:nsid w:val="7B0B1C0F"/>
     <w:multiLevelType w:val="hybridMultilevel"/>
     <w:tmpl w:val="5AC00050"/>
@@ -4503,7 +4623,7 @@
       </w:pPr>
     </w:pPrDefault>
   </w:docDefaults>
-  <w:latentStyles w:defLockedState="0" w:defUIPriority="99" w:defSemiHidden="0" w:defUnhideWhenUsed="0" w:defQFormat="0" w:count="382">
+  <w:latentStyles w:defLockedState="0" w:defUIPriority="99" w:defSemiHidden="0" w:defUnhideWhenUsed="0" w:defQFormat="0" w:count="371">
     <w:lsdException w:name="Normal" w:uiPriority="0" w:qFormat="1"/>
     <w:lsdException w:name="heading 1" w:uiPriority="9" w:qFormat="1"/>
     <w:lsdException w:name="heading 2" w:semiHidden="1" w:uiPriority="9" w:unhideWhenUsed="1" w:qFormat="1"/>
@@ -4660,15 +4780,6 @@
     <w:lsdException w:name="Balloon Text" w:semiHidden="1" w:unhideWhenUsed="1"/>
     <w:lsdException w:name="Table Grid" w:uiPriority="39"/>
     <w:lsdException w:name="Table Theme" w:semiHidden="1" w:unhideWhenUsed="1"/>
-    <w:lsdException w:name="Note Level 1" w:semiHidden="1" w:unhideWhenUsed="1"/>
-    <w:lsdException w:name="Note Level 2" w:semiHidden="1" w:unhideWhenUsed="1"/>
-    <w:lsdException w:name="Note Level 3" w:semiHidden="1" w:unhideWhenUsed="1"/>
-    <w:lsdException w:name="Note Level 4" w:semiHidden="1" w:unhideWhenUsed="1"/>
-    <w:lsdException w:name="Note Level 5" w:semiHidden="1" w:unhideWhenUsed="1"/>
-    <w:lsdException w:name="Note Level 6" w:semiHidden="1" w:unhideWhenUsed="1"/>
-    <w:lsdException w:name="Note Level 7" w:semiHidden="1" w:unhideWhenUsed="1"/>
-    <w:lsdException w:name="Note Level 8" w:semiHidden="1" w:unhideWhenUsed="1"/>
-    <w:lsdException w:name="Note Level 9" w:semiHidden="1" w:unhideWhenUsed="1"/>
     <w:lsdException w:name="Placeholder Text" w:semiHidden="1"/>
     <w:lsdException w:name="No Spacing" w:uiPriority="1" w:qFormat="1"/>
     <w:lsdException w:name="Light Shading" w:uiPriority="60"/>
@@ -4884,8 +4995,6 @@
     <w:lsdException w:name="List Table 5 Dark Accent 6" w:uiPriority="50"/>
     <w:lsdException w:name="List Table 6 Colorful Accent 6" w:uiPriority="51"/>
     <w:lsdException w:name="List Table 7 Colorful Accent 6" w:uiPriority="52"/>
-    <w:lsdException w:name="Mention" w:semiHidden="1" w:unhideWhenUsed="1"/>
-    <w:lsdException w:name="Smart Hyperlink" w:semiHidden="1" w:unhideWhenUsed="1"/>
   </w:latentStyles>
   <w:style w:type="paragraph" w:default="1" w:styleId="Normal">
     <w:name w:val="Normal"/>

</xml_diff>